<commit_message>
Historical Skyline tutorials as of Version 1.4. Removed docx-generated PDFs from source control - that's like versioning object code.
Former-commit-id: a11218804ac11818b2a9fe62096c1f1b0d2f2cc1
</commit_message>
<xml_diff>
--- a/pwiz_tools/Skyline/Documentation/Tutorials/Skyline Absolute Quantification.docx
+++ b/pwiz_tools/Skyline/Documentation/Tutorials/Skyline Absolute Quantification.docx
@@ -55,12 +55,19 @@
         <w:rPr>
           <w:vertAlign w:val="superscript"/>
         </w:rPr>
-        <w:t>2,3,4</w:t>
-      </w:r>
+        <w:t>2</w:t>
+      </w:r>
+      <w:proofErr w:type="gramStart"/>
       <w:r>
         <w:rPr>
           <w:vertAlign w:val="superscript"/>
         </w:rPr>
+        <w:t>,3,4</w:t>
+      </w:r>
+      <w:r>
+        <w:rPr>
+          <w:vertAlign w:val="superscript"/>
+        </w:rPr>
         <w:t>,</w:t>
       </w:r>
       <w:r>
@@ -69,6 +76,7 @@
         </w:rPr>
         <w:t>5</w:t>
       </w:r>
+      <w:proofErr w:type="gramEnd"/>
       <w:r>
         <w:t>.</w:t>
       </w:r>
@@ -135,8 +143,29 @@
       <w:r>
         <w:t xml:space="preserve">sample preparation, </w:t>
       </w:r>
-      <w:r>
-        <w:t>autosampler or chromatographic irregularities. By adding an identical quantity of a standard heavy labeled peptide to each of the calibrants and the sample, one is able to measure the ratio of calibrant-to-standard or sample-to-standard. This approach is favored as this ratio is unaffected by</w:t>
+      <w:proofErr w:type="spellStart"/>
+      <w:r>
+        <w:t>autosampler</w:t>
+      </w:r>
+      <w:proofErr w:type="spellEnd"/>
+      <w:r>
+        <w:t xml:space="preserve"> or chromatographic irregularities. By adding an identical quantity of a standard heavy labeled peptide to each of the </w:t>
+      </w:r>
+      <w:proofErr w:type="spellStart"/>
+      <w:r>
+        <w:t>calibrants</w:t>
+      </w:r>
+      <w:proofErr w:type="spellEnd"/>
+      <w:r>
+        <w:t xml:space="preserve"> and the sample, one is able to measure the ratio of </w:t>
+      </w:r>
+      <w:proofErr w:type="spellStart"/>
+      <w:r>
+        <w:t>calibrant</w:t>
+      </w:r>
+      <w:proofErr w:type="spellEnd"/>
+      <w:r>
+        <w:t>-to-standard or sample-to-standard. This approach is favored as this ratio is unaffected by</w:t>
       </w:r>
       <w:r>
         <w:t xml:space="preserve"> some sample preparation,</w:t>
@@ -144,8 +173,13 @@
       <w:r>
         <w:t xml:space="preserve"> </w:t>
       </w:r>
-      <w:r>
-        <w:t xml:space="preserve">autosampler or chromatographic irregularities. Consequently, by performing peptide absolute quantification using an external calibration curve and an internal standard heavy labeled peptide one is able to obtain the most accurate and precise measurements while minimizing the amount of valuable sample that has to be used. </w:t>
+      <w:proofErr w:type="spellStart"/>
+      <w:r>
+        <w:t>autosampler</w:t>
+      </w:r>
+      <w:proofErr w:type="spellEnd"/>
+      <w:r>
+        <w:t xml:space="preserve"> or chromatographic irregularities. Consequently, by performing peptide absolute quantification using an external calibration curve and an internal standard heavy labeled peptide one is able to obtain the most accurate and precise measurements while minimizing the amount of valuable sample that has to be used. </w:t>
       </w:r>
       <w:r>
         <w:rPr>
@@ -168,7 +202,23 @@
         <w:t>This tutorial will work with data publishe</w:t>
       </w:r>
       <w:r>
-        <w:t>d in Stergachis et al.</w:t>
+        <w:t xml:space="preserve">d in </w:t>
+      </w:r>
+      <w:proofErr w:type="spellStart"/>
+      <w:r>
+        <w:t>Stergachis</w:t>
+      </w:r>
+      <w:proofErr w:type="spellEnd"/>
+      <w:r>
+        <w:t xml:space="preserve"> </w:t>
+      </w:r>
+      <w:proofErr w:type="gramStart"/>
+      <w:r>
+        <w:t>et</w:t>
+      </w:r>
+      <w:proofErr w:type="gramEnd"/>
+      <w:r>
+        <w:t xml:space="preserve"> al.</w:t>
       </w:r>
       <w:r>
         <w:rPr>
@@ -177,7 +227,15 @@
         <w:t>7</w:t>
       </w:r>
       <w:r>
-        <w:t xml:space="preserve"> where the absolute abundance of GST-tagged proteins were measured using a ‘proteotypic’ peptide present within the GST-tag (</w:t>
+        <w:t xml:space="preserve"> where the absolute abundance of GST-tagged proteins were measured using a ‘</w:t>
+      </w:r>
+      <w:proofErr w:type="spellStart"/>
+      <w:r>
+        <w:t>proteotypic</w:t>
+      </w:r>
+      <w:proofErr w:type="spellEnd"/>
+      <w:r>
+        <w:t>’ peptide present within the GST-tag (</w:t>
       </w:r>
       <w:r>
         <w:rPr>
@@ -186,7 +244,39 @@
         <w:t>Tutorial Figure 1A</w:t>
       </w:r>
       <w:r>
-        <w:t xml:space="preserve">). For any absolute quantification experiment, it is critical to first identify one or more ‘proteotypic’ peptides that will be used to quantify the protein of interest. The peptide IEAIPQIDK was identified as ‘proteotypic’ based on its strong signal intensity relative to other tryptic peptides in the GST-tag (unpublished). Also, this peptide uniquely identifies this schistosomal GST-tag as opposed to other human </w:t>
+        <w:t>). For any absolute quantification experiment, it is critical to first identify one or more ‘</w:t>
+      </w:r>
+      <w:proofErr w:type="spellStart"/>
+      <w:r>
+        <w:t>proteotypic</w:t>
+      </w:r>
+      <w:proofErr w:type="spellEnd"/>
+      <w:r>
+        <w:t>’ peptides that will be used to quantify the protein of interest. The peptide IEAIPQIDK was identified as ‘</w:t>
+      </w:r>
+      <w:proofErr w:type="spellStart"/>
+      <w:r>
+        <w:t>proteotypic</w:t>
+      </w:r>
+      <w:proofErr w:type="spellEnd"/>
+      <w:r>
+        <w:t xml:space="preserve">’ based on its strong signal intensity relative to other </w:t>
+      </w:r>
+      <w:proofErr w:type="spellStart"/>
+      <w:r>
+        <w:t>tryptic</w:t>
+      </w:r>
+      <w:proofErr w:type="spellEnd"/>
+      <w:r>
+        <w:t xml:space="preserve"> peptides in the GST-tag (unpublished). Also, this peptide uniquely identifies this </w:t>
+      </w:r>
+      <w:proofErr w:type="spellStart"/>
+      <w:r>
+        <w:t>schistosomal</w:t>
+      </w:r>
+      <w:proofErr w:type="spellEnd"/>
+      <w:r>
+        <w:t xml:space="preserve"> GST-tag as opposed to other human </w:t>
       </w:r>
       <w:r>
         <w:t>glutathione-binding</w:t>
@@ -215,7 +305,23 @@
         <w:t>Tutorial Figure 1B</w:t>
       </w:r>
       <w:r>
-        <w:t>). Heavy labeled IEAIPQIDK peptide was then spiked into the elution buffer and the sample was digested and analyzed using selected reaction monitoring (SRM) on a Thermo TSQ Vantage triple-quadrupole mass spectrometer. An external calibration curve was generated using different quantities of a light IEAIPQIDK peptide that was purified to &gt;97% purity and the concentration determined by amino acid analysis. Heavy labeled IEAIPQIDK peptide was also spiked into these calibrants at the same concentration as in the FOXN1-GST sample (</w:t>
+        <w:t>). Heavy labeled IEAIPQIDK peptide was then spiked into the elution buffer and the sample was digested and analyzed using selected reaction monitoring (SRM) on a Thermo TSQ Vantage triple-</w:t>
+      </w:r>
+      <w:proofErr w:type="spellStart"/>
+      <w:r>
+        <w:t>quadrupole</w:t>
+      </w:r>
+      <w:proofErr w:type="spellEnd"/>
+      <w:r>
+        <w:t xml:space="preserve"> mass spectrometer. An external calibration curve was generated using different quantities of a light IEAIPQIDK peptide that was purified to &gt;97% purity and the concentration determined by amino acid analysis. Heavy labeled IEAIPQIDK peptide was also spiked into these </w:t>
+      </w:r>
+      <w:proofErr w:type="spellStart"/>
+      <w:r>
+        <w:t>calibrants</w:t>
+      </w:r>
+      <w:proofErr w:type="spellEnd"/>
+      <w:r>
+        <w:t xml:space="preserve"> at the same concentration as in the FOXN1-GST sample (</w:t>
       </w:r>
       <w:r>
         <w:rPr>
@@ -224,7 +330,15 @@
         <w:t>Tutorial Figure 1C</w:t>
       </w:r>
       <w:r>
-        <w:t>). It is important to note that it does not matter what the concentration of the heavy peptide is in each of the samples, so long as it is the same. However, it is best if the amount of heavy peptide in the samples is similar to the amount of light peptide originating from FOXN1-GST. Also, it is best if the concentration of the light peptide originating from FOXN1-GST falls somewhere in the middle of the concentration range tested using the different calibrants.</w:t>
+        <w:t xml:space="preserve">). It is important to note that it does not matter what the concentration of the heavy peptide is in each of the samples, so long as it is the same. However, it is best if the amount of heavy peptide in the samples is similar to the amount of light peptide originating from FOXN1-GST. Also, it is best if the concentration of the light peptide originating from FOXN1-GST falls somewhere in the middle of the concentration range tested using the different </w:t>
+      </w:r>
+      <w:proofErr w:type="spellStart"/>
+      <w:r>
+        <w:t>calibrants</w:t>
+      </w:r>
+      <w:proofErr w:type="spellEnd"/>
+      <w:r>
+        <w:t>.</w:t>
       </w:r>
     </w:p>
     <w:p>
@@ -283,11 +397,19 @@
           <w:b/>
         </w:rPr>
       </w:pPr>
-      <w:r>
-        <w:rPr>
-          <w:b/>
-        </w:rPr>
-        <w:t>Tutorial Figure 1.  Experimental Overview</w:t>
+      <w:proofErr w:type="gramStart"/>
+      <w:r>
+        <w:rPr>
+          <w:b/>
+        </w:rPr>
+        <w:t>Tutorial Figure 1.</w:t>
+      </w:r>
+      <w:proofErr w:type="gramEnd"/>
+      <w:r>
+        <w:rPr>
+          <w:b/>
+        </w:rPr>
+        <w:t xml:space="preserve">  Experimental Overview</w:t>
       </w:r>
     </w:p>
     <w:p>
@@ -304,7 +426,23 @@
         <w:t>A</w:t>
       </w:r>
       <w:r>
-        <w:t>) Schistosomal GST-tag protein sequence. The tryptic peptide used for quantification purposes is indicated in red.</w:t>
+        <w:t xml:space="preserve">) </w:t>
+      </w:r>
+      <w:proofErr w:type="spellStart"/>
+      <w:r>
+        <w:t>Schistosomal</w:t>
+      </w:r>
+      <w:proofErr w:type="spellEnd"/>
+      <w:r>
+        <w:t xml:space="preserve"> GST-tag protein sequence. The </w:t>
+      </w:r>
+      <w:proofErr w:type="spellStart"/>
+      <w:r>
+        <w:t>tryptic</w:t>
+      </w:r>
+      <w:proofErr w:type="spellEnd"/>
+      <w:r>
+        <w:t xml:space="preserve"> peptide used for quantification purposes is indicated in red.</w:t>
       </w:r>
     </w:p>
     <w:p>
@@ -371,22 +509,22 @@
     </w:p>
     <w:p>
       <w:r>
+        <w:t>C:\Users\absterga\Documents</w:t>
+      </w:r>
+    </w:p>
+    <w:p>
+      <w:r>
+        <w:t>This will create a new folder:</w:t>
+      </w:r>
+    </w:p>
+    <w:p>
+      <w:r>
+        <w:t>C:\Users\absterga\Documents\AbsoluteQuant</w:t>
+      </w:r>
+    </w:p>
+    <w:p>
+      <w:r>
         <w:lastRenderedPageBreak/>
-        <w:t>C:\Users\absterga\Documents</w:t>
-      </w:r>
-    </w:p>
-    <w:p>
-      <w:r>
-        <w:t>This will create a new folder:</w:t>
-      </w:r>
-    </w:p>
-    <w:p>
-      <w:r>
-        <w:t>C:\Users\absterga\Documents\AbsoluteQuant</w:t>
-      </w:r>
-    </w:p>
-    <w:p>
-      <w:r>
         <w:t>Now start Skyline, and you will be presented with a new empty document.</w:t>
       </w:r>
     </w:p>
@@ -509,12 +647,14 @@
       <w:r>
         <w:t xml:space="preserve">Choose </w:t>
       </w:r>
+      <w:proofErr w:type="spellStart"/>
       <w:r>
         <w:rPr>
           <w:b/>
         </w:rPr>
         <w:t>Monoisotopic</w:t>
       </w:r>
+      <w:proofErr w:type="spellEnd"/>
       <w:r>
         <w:t xml:space="preserve"> for the </w:t>
       </w:r>
@@ -653,12 +793,14 @@
       <w:r>
         <w:t xml:space="preserve"> and </w:t>
       </w:r>
+      <w:proofErr w:type="gramStart"/>
       <w:r>
         <w:rPr>
           <w:b/>
         </w:rPr>
         <w:t>To</w:t>
       </w:r>
+      <w:proofErr w:type="gramEnd"/>
       <w:r>
         <w:t xml:space="preserve">). </w:t>
       </w:r>
@@ -683,10 +825,10 @@
           <w:noProof/>
         </w:rPr>
         <w:drawing>
-          <wp:inline distT="0" distB="0" distL="0" distR="0" wp14:anchorId="448789AC" wp14:editId="1EB96BC5">
-            <wp:extent cx="4800600" cy="3280921"/>
-            <wp:effectExtent l="0" t="0" r="0" b="0"/>
-            <wp:docPr id="7" name="Picture 7"/>
+          <wp:inline distT="0" distB="0" distL="0" distR="0">
+            <wp:extent cx="5934075" cy="4248150"/>
+            <wp:effectExtent l="0" t="0" r="9525" b="0"/>
+            <wp:docPr id="5" name="Picture 5"/>
             <wp:cNvGraphicFramePr>
               <a:graphicFrameLocks xmlns:a="http://schemas.openxmlformats.org/drawingml/2006/main" noChangeAspect="1"/>
             </wp:cNvGraphicFramePr>
@@ -694,29 +836,36 @@
               <a:graphicData uri="http://schemas.openxmlformats.org/drawingml/2006/picture">
                 <pic:pic xmlns:pic="http://schemas.openxmlformats.org/drawingml/2006/picture">
                   <pic:nvPicPr>
-                    <pic:cNvPr id="0" name="Transition Settings.png"/>
-                    <pic:cNvPicPr/>
+                    <pic:cNvPr id="0" name="Picture 1"/>
+                    <pic:cNvPicPr>
+                      <a:picLocks noChangeAspect="1" noChangeArrowheads="1"/>
+                    </pic:cNvPicPr>
                   </pic:nvPicPr>
                   <pic:blipFill>
-                    <a:blip r:embed="rId11" cstate="print">
+                    <a:blip r:embed="rId11">
                       <a:extLst>
                         <a:ext uri="{28A0092B-C50C-407E-A947-70E740481C1C}">
                           <a14:useLocalDpi xmlns:a14="http://schemas.microsoft.com/office/drawing/2010/main" val="0"/>
                         </a:ext>
                       </a:extLst>
                     </a:blip>
+                    <a:srcRect/>
                     <a:stretch>
                       <a:fillRect/>
                     </a:stretch>
                   </pic:blipFill>
-                  <pic:spPr>
+                  <pic:spPr bwMode="auto">
                     <a:xfrm>
                       <a:off x="0" y="0"/>
-                      <a:ext cx="4800600" cy="3280921"/>
+                      <a:ext cx="5934075" cy="4248150"/>
                     </a:xfrm>
                     <a:prstGeom prst="rect">
                       <a:avLst/>
                     </a:prstGeom>
+                    <a:noFill/>
+                    <a:ln>
+                      <a:noFill/>
+                    </a:ln>
                   </pic:spPr>
                 </pic:pic>
               </a:graphicData>
@@ -851,7 +1000,21 @@
         <w:rPr>
           <w:b/>
         </w:rPr>
-        <w:t>Label:13C(6)15N(2) (C-term K)</w:t>
+        <w:t>Label</w:t>
+      </w:r>
+      <w:proofErr w:type="gramStart"/>
+      <w:r>
+        <w:rPr>
+          <w:b/>
+        </w:rPr>
+        <w:t>:13C</w:t>
+      </w:r>
+      <w:proofErr w:type="gramEnd"/>
+      <w:r>
+        <w:rPr>
+          <w:b/>
+        </w:rPr>
+        <w:t>(6)15N(2) (C-term K)</w:t>
       </w:r>
       <w:r>
         <w:t xml:space="preserve"> from the </w:t>
@@ -902,7 +1065,21 @@
         <w:rPr>
           <w:b/>
         </w:rPr>
-        <w:t>Label:13C(6)15N(2) (C-term K)</w:t>
+        <w:t>Label</w:t>
+      </w:r>
+      <w:proofErr w:type="gramStart"/>
+      <w:r>
+        <w:rPr>
+          <w:b/>
+        </w:rPr>
+        <w:t>:13C</w:t>
+      </w:r>
+      <w:proofErr w:type="gramEnd"/>
+      <w:r>
+        <w:rPr>
+          <w:b/>
+        </w:rPr>
+        <w:t>(6)15N(2) (C-term K)</w:t>
       </w:r>
       <w:r>
         <w:t xml:space="preserve"> modification in the </w:t>
@@ -927,11 +1104,19 @@
       <w:r>
         <w:t xml:space="preserve">Since the experiment uses a heavy labeled internal standard peptide, ensure that the </w:t>
       </w:r>
-      <w:r>
-        <w:rPr>
-          <w:b/>
-        </w:rPr>
-        <w:t>Internal standard type</w:t>
+      <w:proofErr w:type="gramStart"/>
+      <w:r>
+        <w:rPr>
+          <w:b/>
+        </w:rPr>
+        <w:t>Internal</w:t>
+      </w:r>
+      <w:proofErr w:type="gramEnd"/>
+      <w:r>
+        <w:rPr>
+          <w:b/>
+        </w:rPr>
+        <w:t xml:space="preserve"> standard type</w:t>
       </w:r>
       <w:r>
         <w:t xml:space="preserve"> drop-list is set to </w:t>
@@ -952,10 +1137,10 @@
           <w:noProof/>
         </w:rPr>
         <w:drawing>
-          <wp:inline distT="0" distB="0" distL="0" distR="0" wp14:anchorId="7A1D109F" wp14:editId="48138F82">
-            <wp:extent cx="6410325" cy="5798741"/>
-            <wp:effectExtent l="0" t="0" r="0" b="0"/>
-            <wp:docPr id="6" name="Picture 6"/>
+          <wp:inline distT="0" distB="0" distL="0" distR="0">
+            <wp:extent cx="5934075" cy="5105400"/>
+            <wp:effectExtent l="0" t="0" r="9525" b="0"/>
+            <wp:docPr id="16" name="Picture 16"/>
             <wp:cNvGraphicFramePr>
               <a:graphicFrameLocks xmlns:a="http://schemas.openxmlformats.org/drawingml/2006/main" noChangeAspect="1"/>
             </wp:cNvGraphicFramePr>
@@ -963,29 +1148,36 @@
               <a:graphicData uri="http://schemas.openxmlformats.org/drawingml/2006/picture">
                 <pic:pic xmlns:pic="http://schemas.openxmlformats.org/drawingml/2006/picture">
                   <pic:nvPicPr>
-                    <pic:cNvPr id="0" name="Peptide Settings.png"/>
-                    <pic:cNvPicPr/>
+                    <pic:cNvPr id="0" name="Picture 2"/>
+                    <pic:cNvPicPr>
+                      <a:picLocks noChangeAspect="1" noChangeArrowheads="1"/>
+                    </pic:cNvPicPr>
                   </pic:nvPicPr>
                   <pic:blipFill>
-                    <a:blip r:embed="rId12" cstate="print">
+                    <a:blip r:embed="rId12">
                       <a:extLst>
                         <a:ext uri="{28A0092B-C50C-407E-A947-70E740481C1C}">
                           <a14:useLocalDpi xmlns:a14="http://schemas.microsoft.com/office/drawing/2010/main" val="0"/>
                         </a:ext>
                       </a:extLst>
                     </a:blip>
+                    <a:srcRect/>
                     <a:stretch>
                       <a:fillRect/>
                     </a:stretch>
                   </pic:blipFill>
-                  <pic:spPr>
+                  <pic:spPr bwMode="auto">
                     <a:xfrm>
                       <a:off x="0" y="0"/>
-                      <a:ext cx="6427816" cy="5814563"/>
+                      <a:ext cx="5934075" cy="5105400"/>
                     </a:xfrm>
                     <a:prstGeom prst="rect">
                       <a:avLst/>
                     </a:prstGeom>
+                    <a:noFill/>
+                    <a:ln>
+                      <a:noFill/>
+                    </a:ln>
                   </pic:spPr>
                 </pic:pic>
               </a:graphicData>
@@ -999,7 +1191,6 @@
         <w:pStyle w:val="Heading2"/>
       </w:pPr>
       <w:r>
-        <w:lastRenderedPageBreak/>
         <w:t>Inserting a peptide sequence:</w:t>
       </w:r>
     </w:p>
@@ -1098,6 +1289,7 @@
         </w:numPr>
       </w:pPr>
       <w:r>
+        <w:lastRenderedPageBreak/>
         <w:t xml:space="preserve">Click the </w:t>
       </w:r>
       <w:r>
@@ -1116,10 +1308,10 @@
           <w:noProof/>
         </w:rPr>
         <w:drawing>
-          <wp:inline distT="0" distB="0" distL="0" distR="0" wp14:anchorId="7608C195" wp14:editId="48F778AD">
-            <wp:extent cx="3089531" cy="1619250"/>
+          <wp:inline distT="0" distB="0" distL="0" distR="0">
+            <wp:extent cx="4476750" cy="2286000"/>
             <wp:effectExtent l="0" t="0" r="0" b="0"/>
-            <wp:docPr id="8" name="Picture 8"/>
+            <wp:docPr id="18" name="Picture 18"/>
             <wp:cNvGraphicFramePr>
               <a:graphicFrameLocks xmlns:a="http://schemas.openxmlformats.org/drawingml/2006/main" noChangeAspect="1"/>
             </wp:cNvGraphicFramePr>
@@ -1127,29 +1319,36 @@
               <a:graphicData uri="http://schemas.openxmlformats.org/drawingml/2006/picture">
                 <pic:pic xmlns:pic="http://schemas.openxmlformats.org/drawingml/2006/picture">
                   <pic:nvPicPr>
-                    <pic:cNvPr id="0" name="Insert peptide sequence.png"/>
-                    <pic:cNvPicPr/>
+                    <pic:cNvPr id="0" name="Picture 3"/>
+                    <pic:cNvPicPr>
+                      <a:picLocks noChangeAspect="1" noChangeArrowheads="1"/>
+                    </pic:cNvPicPr>
                   </pic:nvPicPr>
                   <pic:blipFill>
-                    <a:blip r:embed="rId13" cstate="print">
+                    <a:blip r:embed="rId13">
                       <a:extLst>
                         <a:ext uri="{28A0092B-C50C-407E-A947-70E740481C1C}">
                           <a14:useLocalDpi xmlns:a14="http://schemas.microsoft.com/office/drawing/2010/main" val="0"/>
                         </a:ext>
                       </a:extLst>
                     </a:blip>
+                    <a:srcRect/>
                     <a:stretch>
                       <a:fillRect/>
                     </a:stretch>
                   </pic:blipFill>
-                  <pic:spPr>
+                  <pic:spPr bwMode="auto">
                     <a:xfrm>
                       <a:off x="0" y="0"/>
-                      <a:ext cx="3101954" cy="1625761"/>
+                      <a:ext cx="4476750" cy="2286000"/>
                     </a:xfrm>
                     <a:prstGeom prst="rect">
                       <a:avLst/>
                     </a:prstGeom>
+                    <a:noFill/>
+                    <a:ln>
+                      <a:noFill/>
+                    </a:ln>
                   </pic:spPr>
                 </pic:pic>
               </a:graphicData>
@@ -1160,7 +1359,15 @@
     </w:p>
     <w:p>
       <w:r>
-        <w:t xml:space="preserve">After performing the above steps, the main screen of Skyline should appear as below. You can save this file as test_file or whatever you like in the folder you have created for this tutorial. </w:t>
+        <w:t xml:space="preserve">After performing the above steps, the main screen of Skyline should appear as below. You can save this file as </w:t>
+      </w:r>
+      <w:proofErr w:type="spellStart"/>
+      <w:r>
+        <w:t>test_file</w:t>
+      </w:r>
+      <w:proofErr w:type="spellEnd"/>
+      <w:r>
+        <w:t xml:space="preserve"> or whatever you like in the folder you have created for this tutorial. </w:t>
       </w:r>
     </w:p>
     <w:p>
@@ -1169,10 +1376,10 @@
           <w:noProof/>
         </w:rPr>
         <w:drawing>
-          <wp:inline distT="0" distB="0" distL="0" distR="0" wp14:anchorId="58DD4EF3" wp14:editId="3D2AB2C5">
-            <wp:extent cx="3155066" cy="2867025"/>
-            <wp:effectExtent l="0" t="0" r="7620" b="0"/>
-            <wp:docPr id="9" name="Picture 9"/>
+          <wp:inline distT="0" distB="0" distL="0" distR="0">
+            <wp:extent cx="5095875" cy="3867150"/>
+            <wp:effectExtent l="0" t="0" r="9525" b="0"/>
+            <wp:docPr id="20" name="Picture 20"/>
             <wp:cNvGraphicFramePr>
               <a:graphicFrameLocks xmlns:a="http://schemas.openxmlformats.org/drawingml/2006/main" noChangeAspect="1"/>
             </wp:cNvGraphicFramePr>
@@ -1180,29 +1387,36 @@
               <a:graphicData uri="http://schemas.openxmlformats.org/drawingml/2006/picture">
                 <pic:pic xmlns:pic="http://schemas.openxmlformats.org/drawingml/2006/picture">
                   <pic:nvPicPr>
-                    <pic:cNvPr id="0" name="Base view with peptide info.png"/>
-                    <pic:cNvPicPr/>
+                    <pic:cNvPr id="0" name="Picture 4"/>
+                    <pic:cNvPicPr>
+                      <a:picLocks noChangeAspect="1" noChangeArrowheads="1"/>
+                    </pic:cNvPicPr>
                   </pic:nvPicPr>
                   <pic:blipFill>
-                    <a:blip r:embed="rId14" cstate="print">
+                    <a:blip r:embed="rId14">
                       <a:extLst>
                         <a:ext uri="{28A0092B-C50C-407E-A947-70E740481C1C}">
                           <a14:useLocalDpi xmlns:a14="http://schemas.microsoft.com/office/drawing/2010/main" val="0"/>
                         </a:ext>
                       </a:extLst>
                     </a:blip>
+                    <a:srcRect/>
                     <a:stretch>
                       <a:fillRect/>
                     </a:stretch>
                   </pic:blipFill>
-                  <pic:spPr>
+                  <pic:spPr bwMode="auto">
                     <a:xfrm>
                       <a:off x="0" y="0"/>
-                      <a:ext cx="3165955" cy="2876920"/>
+                      <a:ext cx="5095875" cy="3867150"/>
                     </a:xfrm>
                     <a:prstGeom prst="rect">
                       <a:avLst/>
                     </a:prstGeom>
+                    <a:noFill/>
+                    <a:ln>
+                      <a:noFill/>
+                    </a:ln>
                   </pic:spPr>
                 </pic:pic>
               </a:graphicData>
@@ -1276,7 +1490,16 @@
         <w:t>Export Transition List</w:t>
       </w:r>
       <w:r>
-        <w:t xml:space="preserve"> form can be configured as desired. Below is what was used for this experiment</w:t>
+        <w:t xml:space="preserve"> form can be configured as desired. </w:t>
+      </w:r>
+      <w:r>
+        <w:t xml:space="preserve"> </w:t>
+      </w:r>
+      <w:r>
+        <w:t>Below is what was used for this experiment</w:t>
+      </w:r>
+      <w:r>
+        <w:t>.</w:t>
       </w:r>
     </w:p>
     <w:p>
@@ -1287,7 +1510,16 @@
         </w:numPr>
       </w:pPr>
       <w:r>
-        <w:t xml:space="preserve">This exported transition list was used to generate an SRM method for a Thermo TSQ Vantage triple-quadrupole mass spectrometer. </w:t>
+        <w:lastRenderedPageBreak/>
+        <w:t>This exported transition list was used to generate an SRM method for a Thermo TSQ Vantage triple-</w:t>
+      </w:r>
+      <w:proofErr w:type="spellStart"/>
+      <w:r>
+        <w:t>quadrupole</w:t>
+      </w:r>
+      <w:proofErr w:type="spellEnd"/>
+      <w:r>
+        <w:t xml:space="preserve"> mass spectrometer. </w:t>
       </w:r>
     </w:p>
     <w:p>
@@ -1295,12 +1527,11 @@
         <w:rPr>
           <w:noProof/>
         </w:rPr>
-        <w:lastRenderedPageBreak/>
         <w:drawing>
-          <wp:inline distT="0" distB="0" distL="0" distR="0" wp14:anchorId="4C0D3511" wp14:editId="31B9B5C7">
-            <wp:extent cx="2324100" cy="2973736"/>
-            <wp:effectExtent l="0" t="0" r="0" b="0"/>
-            <wp:docPr id="10" name="Picture 10"/>
+          <wp:inline distT="0" distB="0" distL="0" distR="0">
+            <wp:extent cx="3295650" cy="3933825"/>
+            <wp:effectExtent l="0" t="0" r="0" b="9525"/>
+            <wp:docPr id="21" name="Picture 21"/>
             <wp:cNvGraphicFramePr>
               <a:graphicFrameLocks xmlns:a="http://schemas.openxmlformats.org/drawingml/2006/main" noChangeAspect="1"/>
             </wp:cNvGraphicFramePr>
@@ -1308,29 +1539,36 @@
               <a:graphicData uri="http://schemas.openxmlformats.org/drawingml/2006/picture">
                 <pic:pic xmlns:pic="http://schemas.openxmlformats.org/drawingml/2006/picture">
                   <pic:nvPicPr>
-                    <pic:cNvPr id="0" name="Export Transition List.png"/>
-                    <pic:cNvPicPr/>
+                    <pic:cNvPr id="0" name="Picture 5"/>
+                    <pic:cNvPicPr>
+                      <a:picLocks noChangeAspect="1" noChangeArrowheads="1"/>
+                    </pic:cNvPicPr>
                   </pic:nvPicPr>
                   <pic:blipFill>
-                    <a:blip r:embed="rId15" cstate="print">
+                    <a:blip r:embed="rId15">
                       <a:extLst>
                         <a:ext uri="{28A0092B-C50C-407E-A947-70E740481C1C}">
                           <a14:useLocalDpi xmlns:a14="http://schemas.microsoft.com/office/drawing/2010/main" val="0"/>
                         </a:ext>
                       </a:extLst>
                     </a:blip>
+                    <a:srcRect/>
                     <a:stretch>
                       <a:fillRect/>
                     </a:stretch>
                   </pic:blipFill>
-                  <pic:spPr>
+                  <pic:spPr bwMode="auto">
                     <a:xfrm>
                       <a:off x="0" y="0"/>
-                      <a:ext cx="2323041" cy="2972380"/>
+                      <a:ext cx="3295650" cy="3933825"/>
                     </a:xfrm>
                     <a:prstGeom prst="rect">
                       <a:avLst/>
                     </a:prstGeom>
+                    <a:noFill/>
+                    <a:ln>
+                      <a:noFill/>
+                    </a:ln>
                   </pic:spPr>
                 </pic:pic>
               </a:graphicData>
@@ -1344,8 +1582,13 @@
         <w:pStyle w:val="Heading1"/>
       </w:pPr>
       <w:r>
-        <w:t>Analyzing SRM Data from Calibrants</w:t>
-      </w:r>
+        <w:t xml:space="preserve">Analyzing SRM Data from </w:t>
+      </w:r>
+      <w:proofErr w:type="spellStart"/>
+      <w:r>
+        <w:t>Calibrants</w:t>
+      </w:r>
+      <w:proofErr w:type="spellEnd"/>
     </w:p>
     <w:p>
       <w:r>
@@ -1474,6 +1717,7 @@
         <w:spacing w:before="240"/>
       </w:pPr>
       <w:r>
+        <w:lastRenderedPageBreak/>
         <w:t xml:space="preserve">These RAW files were collected in a random order and were interspersed amongst a larger set of runs contained within </w:t>
       </w:r>
       <w:r>
@@ -1483,7 +1727,18 @@
         <w:t>Supplemental Data 2</w:t>
       </w:r>
       <w:r>
-        <w:t xml:space="preserve"> for the original paper (http://proteome.gs.washington.edu/software/skyline/ivt_srm/Supplementary_data_2.zip).</w:t>
+        <w:t xml:space="preserve"> for the original paper (</w:t>
+      </w:r>
+      <w:hyperlink r:id="rId16" w:history="1">
+        <w:r>
+          <w:rPr>
+            <w:rStyle w:val="Hyperlink"/>
+          </w:rPr>
+          <w:t>http://proteome.gs.washington.edu/software/skyline/ivt_srm/Supplementary_data_2.zip</w:t>
+        </w:r>
+      </w:hyperlink>
+      <w:r>
+        <w:t>).</w:t>
       </w:r>
     </w:p>
     <w:p>
@@ -1577,7 +1832,6 @@
         <w:spacing w:after="0"/>
       </w:pPr>
       <w:r>
-        <w:lastRenderedPageBreak/>
         <w:t>Click the OK button.</w:t>
       </w:r>
     </w:p>
@@ -1642,11 +1896,19 @@
       <w:r>
         <w:t xml:space="preserve">When presented with the option to remove the ‘Standard_’ prefix in creating replicate names, click </w:t>
       </w:r>
-      <w:r>
-        <w:rPr>
-          <w:b/>
-        </w:rPr>
-        <w:t>Do not remove</w:t>
+      <w:proofErr w:type="gramStart"/>
+      <w:r>
+        <w:rPr>
+          <w:b/>
+        </w:rPr>
+        <w:t>Do</w:t>
+      </w:r>
+      <w:proofErr w:type="gramEnd"/>
+      <w:r>
+        <w:rPr>
+          <w:b/>
+        </w:rPr>
+        <w:t xml:space="preserve"> not remove</w:t>
       </w:r>
       <w:r>
         <w:t>.</w:t>
@@ -1663,10 +1925,10 @@
           <w:noProof/>
         </w:rPr>
         <w:drawing>
-          <wp:inline distT="0" distB="0" distL="0" distR="0" wp14:anchorId="2F543065" wp14:editId="4BD16A82">
-            <wp:extent cx="5943600" cy="2550160"/>
-            <wp:effectExtent l="0" t="0" r="0" b="2540"/>
-            <wp:docPr id="15" name="Picture 15"/>
+          <wp:inline distT="0" distB="0" distL="0" distR="0">
+            <wp:extent cx="5943600" cy="2609850"/>
+            <wp:effectExtent l="0" t="0" r="0" b="0"/>
+            <wp:docPr id="22" name="Picture 22"/>
             <wp:cNvGraphicFramePr>
               <a:graphicFrameLocks xmlns:a="http://schemas.openxmlformats.org/drawingml/2006/main" noChangeAspect="1"/>
             </wp:cNvGraphicFramePr>
@@ -1674,29 +1936,36 @@
               <a:graphicData uri="http://schemas.openxmlformats.org/drawingml/2006/picture">
                 <pic:pic xmlns:pic="http://schemas.openxmlformats.org/drawingml/2006/picture">
                   <pic:nvPicPr>
-                    <pic:cNvPr id="0" name="Import results.png"/>
-                    <pic:cNvPicPr/>
+                    <pic:cNvPr id="0" name="Picture 6"/>
+                    <pic:cNvPicPr>
+                      <a:picLocks noChangeAspect="1" noChangeArrowheads="1"/>
+                    </pic:cNvPicPr>
                   </pic:nvPicPr>
                   <pic:blipFill>
-                    <a:blip r:embed="rId16" cstate="print">
+                    <a:blip r:embed="rId17">
                       <a:extLst>
                         <a:ext uri="{28A0092B-C50C-407E-A947-70E740481C1C}">
                           <a14:useLocalDpi xmlns:a14="http://schemas.microsoft.com/office/drawing/2010/main" val="0"/>
                         </a:ext>
                       </a:extLst>
                     </a:blip>
+                    <a:srcRect/>
                     <a:stretch>
                       <a:fillRect/>
                     </a:stretch>
                   </pic:blipFill>
-                  <pic:spPr>
+                  <pic:spPr bwMode="auto">
                     <a:xfrm>
                       <a:off x="0" y="0"/>
-                      <a:ext cx="5943600" cy="2550160"/>
+                      <a:ext cx="5943600" cy="2609850"/>
                     </a:xfrm>
                     <a:prstGeom prst="rect">
                       <a:avLst/>
                     </a:prstGeom>
+                    <a:noFill/>
+                    <a:ln>
+                      <a:noFill/>
+                    </a:ln>
                   </pic:spPr>
                 </pic:pic>
               </a:graphicData>
@@ -1752,11 +2021,12 @@
         <w:rPr>
           <w:noProof/>
         </w:rPr>
+        <w:lastRenderedPageBreak/>
         <w:drawing>
-          <wp:inline distT="0" distB="0" distL="0" distR="0" wp14:anchorId="3BEFD292" wp14:editId="7A6E009B">
-            <wp:extent cx="5943600" cy="2288540"/>
-            <wp:effectExtent l="0" t="0" r="0" b="0"/>
-            <wp:docPr id="4" name="Picture 4"/>
+          <wp:inline distT="0" distB="0" distL="0" distR="0">
+            <wp:extent cx="5934075" cy="2971800"/>
+            <wp:effectExtent l="0" t="0" r="9525" b="0"/>
+            <wp:docPr id="23" name="Picture 23"/>
             <wp:cNvGraphicFramePr>
               <a:graphicFrameLocks xmlns:a="http://schemas.openxmlformats.org/drawingml/2006/main" noChangeAspect="1"/>
             </wp:cNvGraphicFramePr>
@@ -1764,23 +2034,36 @@
               <a:graphicData uri="http://schemas.openxmlformats.org/drawingml/2006/picture">
                 <pic:pic xmlns:pic="http://schemas.openxmlformats.org/drawingml/2006/picture">
                   <pic:nvPicPr>
-                    <pic:cNvPr id="0" name=""/>
-                    <pic:cNvPicPr/>
+                    <pic:cNvPr id="0" name="Picture 7"/>
+                    <pic:cNvPicPr>
+                      <a:picLocks noChangeAspect="1" noChangeArrowheads="1"/>
+                    </pic:cNvPicPr>
                   </pic:nvPicPr>
                   <pic:blipFill>
-                    <a:blip r:embed="rId17"/>
+                    <a:blip r:embed="rId18" cstate="print">
+                      <a:extLst>
+                        <a:ext uri="{28A0092B-C50C-407E-A947-70E740481C1C}">
+                          <a14:useLocalDpi xmlns:a14="http://schemas.microsoft.com/office/drawing/2010/main" val="0"/>
+                        </a:ext>
+                      </a:extLst>
+                    </a:blip>
+                    <a:srcRect/>
                     <a:stretch>
                       <a:fillRect/>
                     </a:stretch>
                   </pic:blipFill>
-                  <pic:spPr>
+                  <pic:spPr bwMode="auto">
                     <a:xfrm>
                       <a:off x="0" y="0"/>
-                      <a:ext cx="5943600" cy="2288540"/>
+                      <a:ext cx="5934075" cy="2971800"/>
                     </a:xfrm>
                     <a:prstGeom prst="rect">
                       <a:avLst/>
                     </a:prstGeom>
+                    <a:noFill/>
+                    <a:ln>
+                      <a:noFill/>
+                    </a:ln>
                   </pic:spPr>
                 </pic:pic>
               </a:graphicData>
@@ -1803,7 +2086,6 @@
         <w:spacing w:after="0"/>
       </w:pPr>
       <w:r>
-        <w:lastRenderedPageBreak/>
         <w:t>Make sure that the correct peak is selected for both the heavy and light trace of each standard.</w:t>
       </w:r>
     </w:p>
@@ -1864,7 +2146,15 @@
         <w:rPr>
           <w:b/>
         </w:rPr>
-        <w:t>Settings</w:t>
+        <w:t>Set</w:t>
+      </w:r>
+      <w:bookmarkStart w:id="0" w:name="_GoBack"/>
+      <w:bookmarkEnd w:id="0"/>
+      <w:r>
+        <w:rPr>
+          <w:b/>
+        </w:rPr>
+        <w:t>tings</w:t>
       </w:r>
       <w:r>
         <w:t xml:space="preserve"> menu, click </w:t>
@@ -2030,11 +2320,12 @@
         <w:rPr>
           <w:noProof/>
         </w:rPr>
+        <w:lastRenderedPageBreak/>
         <w:drawing>
-          <wp:inline distT="0" distB="0" distL="0" distR="0" wp14:anchorId="1498B56F" wp14:editId="41751DD8">
-            <wp:extent cx="5943600" cy="2632075"/>
-            <wp:effectExtent l="0" t="0" r="0" b="0"/>
-            <wp:docPr id="1" name="Picture 1"/>
+          <wp:inline distT="0" distB="0" distL="0" distR="0">
+            <wp:extent cx="5934075" cy="2933700"/>
+            <wp:effectExtent l="0" t="0" r="9525" b="0"/>
+            <wp:docPr id="27" name="Picture 27"/>
             <wp:cNvGraphicFramePr>
               <a:graphicFrameLocks xmlns:a="http://schemas.openxmlformats.org/drawingml/2006/main" noChangeAspect="1"/>
             </wp:cNvGraphicFramePr>
@@ -2042,23 +2333,36 @@
               <a:graphicData uri="http://schemas.openxmlformats.org/drawingml/2006/picture">
                 <pic:pic xmlns:pic="http://schemas.openxmlformats.org/drawingml/2006/picture">
                   <pic:nvPicPr>
-                    <pic:cNvPr id="0" name=""/>
-                    <pic:cNvPicPr/>
+                    <pic:cNvPr id="0" name="Picture 10"/>
+                    <pic:cNvPicPr>
+                      <a:picLocks noChangeAspect="1" noChangeArrowheads="1"/>
+                    </pic:cNvPicPr>
                   </pic:nvPicPr>
                   <pic:blipFill>
-                    <a:blip r:embed="rId18"/>
+                    <a:blip r:embed="rId19">
+                      <a:extLst>
+                        <a:ext uri="{28A0092B-C50C-407E-A947-70E740481C1C}">
+                          <a14:useLocalDpi xmlns:a14="http://schemas.microsoft.com/office/drawing/2010/main" val="0"/>
+                        </a:ext>
+                      </a:extLst>
+                    </a:blip>
+                    <a:srcRect/>
                     <a:stretch>
                       <a:fillRect/>
                     </a:stretch>
                   </pic:blipFill>
-                  <pic:spPr>
+                  <pic:spPr bwMode="auto">
                     <a:xfrm>
                       <a:off x="0" y="0"/>
-                      <a:ext cx="5943600" cy="2632075"/>
+                      <a:ext cx="5934075" cy="2933700"/>
                     </a:xfrm>
                     <a:prstGeom prst="rect">
                       <a:avLst/>
                     </a:prstGeom>
+                    <a:noFill/>
+                    <a:ln>
+                      <a:noFill/>
+                    </a:ln>
                   </pic:spPr>
                 </pic:pic>
               </a:graphicData>
@@ -2066,18 +2370,15 @@
           </wp:inline>
         </w:drawing>
       </w:r>
-    </w:p>
-    <w:p>
       <w:r>
         <w:rPr>
           <w:noProof/>
         </w:rPr>
-        <w:lastRenderedPageBreak/>
         <w:drawing>
-          <wp:inline distT="0" distB="0" distL="0" distR="0" wp14:anchorId="4506BBFD" wp14:editId="2E66AE8E">
-            <wp:extent cx="5943600" cy="2632075"/>
+          <wp:inline distT="0" distB="0" distL="0" distR="0">
+            <wp:extent cx="5943600" cy="2933700"/>
             <wp:effectExtent l="0" t="0" r="0" b="0"/>
-            <wp:docPr id="2" name="Picture 2"/>
+            <wp:docPr id="28" name="Picture 28"/>
             <wp:cNvGraphicFramePr>
               <a:graphicFrameLocks xmlns:a="http://schemas.openxmlformats.org/drawingml/2006/main" noChangeAspect="1"/>
             </wp:cNvGraphicFramePr>
@@ -2085,23 +2386,36 @@
               <a:graphicData uri="http://schemas.openxmlformats.org/drawingml/2006/picture">
                 <pic:pic xmlns:pic="http://schemas.openxmlformats.org/drawingml/2006/picture">
                   <pic:nvPicPr>
-                    <pic:cNvPr id="0" name=""/>
-                    <pic:cNvPicPr/>
+                    <pic:cNvPr id="0" name="Picture 11"/>
+                    <pic:cNvPicPr>
+                      <a:picLocks noChangeAspect="1" noChangeArrowheads="1"/>
+                    </pic:cNvPicPr>
                   </pic:nvPicPr>
                   <pic:blipFill>
-                    <a:blip r:embed="rId19"/>
+                    <a:blip r:embed="rId20">
+                      <a:extLst>
+                        <a:ext uri="{28A0092B-C50C-407E-A947-70E740481C1C}">
+                          <a14:useLocalDpi xmlns:a14="http://schemas.microsoft.com/office/drawing/2010/main" val="0"/>
+                        </a:ext>
+                      </a:extLst>
+                    </a:blip>
+                    <a:srcRect/>
                     <a:stretch>
                       <a:fillRect/>
                     </a:stretch>
                   </pic:blipFill>
-                  <pic:spPr>
+                  <pic:spPr bwMode="auto">
                     <a:xfrm>
                       <a:off x="0" y="0"/>
-                      <a:ext cx="5943600" cy="2632075"/>
+                      <a:ext cx="5943600" cy="2933700"/>
                     </a:xfrm>
                     <a:prstGeom prst="rect">
                       <a:avLst/>
                     </a:prstGeom>
+                    <a:noFill/>
+                    <a:ln>
+                      <a:noFill/>
+                    </a:ln>
                   </pic:spPr>
                 </pic:pic>
               </a:graphicData>
@@ -2169,6 +2483,7 @@
     </w:p>
     <w:p>
       <w:r>
+        <w:lastRenderedPageBreak/>
         <w:t xml:space="preserve">To view the light-to-heavy ratio for each standard and the FOXN1-GST sample, you can right-click on the </w:t>
       </w:r>
       <w:r>
@@ -2218,12 +2533,11 @@
         <w:rPr>
           <w:noProof/>
         </w:rPr>
-        <w:lastRenderedPageBreak/>
         <w:drawing>
-          <wp:inline distT="0" distB="0" distL="0" distR="0" wp14:anchorId="4072EAFF" wp14:editId="13AE0AC3">
-            <wp:extent cx="5943600" cy="2632075"/>
-            <wp:effectExtent l="0" t="0" r="0" b="0"/>
-            <wp:docPr id="3" name="Picture 3"/>
+          <wp:inline distT="0" distB="0" distL="0" distR="0">
+            <wp:extent cx="5934075" cy="2933700"/>
+            <wp:effectExtent l="0" t="0" r="9525" b="0"/>
+            <wp:docPr id="29" name="Picture 29"/>
             <wp:cNvGraphicFramePr>
               <a:graphicFrameLocks xmlns:a="http://schemas.openxmlformats.org/drawingml/2006/main" noChangeAspect="1"/>
             </wp:cNvGraphicFramePr>
@@ -2231,23 +2545,36 @@
               <a:graphicData uri="http://schemas.openxmlformats.org/drawingml/2006/picture">
                 <pic:pic xmlns:pic="http://schemas.openxmlformats.org/drawingml/2006/picture">
                   <pic:nvPicPr>
-                    <pic:cNvPr id="0" name=""/>
-                    <pic:cNvPicPr/>
+                    <pic:cNvPr id="0" name="Picture 12"/>
+                    <pic:cNvPicPr>
+                      <a:picLocks noChangeAspect="1" noChangeArrowheads="1"/>
+                    </pic:cNvPicPr>
                   </pic:nvPicPr>
                   <pic:blipFill>
-                    <a:blip r:embed="rId20"/>
+                    <a:blip r:embed="rId21">
+                      <a:extLst>
+                        <a:ext uri="{28A0092B-C50C-407E-A947-70E740481C1C}">
+                          <a14:useLocalDpi xmlns:a14="http://schemas.microsoft.com/office/drawing/2010/main" val="0"/>
+                        </a:ext>
+                      </a:extLst>
+                    </a:blip>
+                    <a:srcRect/>
                     <a:stretch>
                       <a:fillRect/>
                     </a:stretch>
                   </pic:blipFill>
-                  <pic:spPr>
+                  <pic:spPr bwMode="auto">
                     <a:xfrm>
                       <a:off x="0" y="0"/>
-                      <a:ext cx="5943600" cy="2632075"/>
+                      <a:ext cx="5934075" cy="2933700"/>
                     </a:xfrm>
                     <a:prstGeom prst="rect">
                       <a:avLst/>
                     </a:prstGeom>
+                    <a:noFill/>
+                    <a:ln>
+                      <a:noFill/>
+                    </a:ln>
                   </pic:spPr>
                 </pic:pic>
               </a:graphicData>
@@ -2357,12 +2684,14 @@
       <w:r>
         <w:t xml:space="preserve">For this experiment you will want to have identifying features for each sample, as well as the </w:t>
       </w:r>
+      <w:proofErr w:type="spellStart"/>
       <w:r>
         <w:rPr>
           <w:b/>
         </w:rPr>
         <w:t>RatioToStandard</w:t>
       </w:r>
+      <w:proofErr w:type="spellEnd"/>
       <w:r>
         <w:t xml:space="preserve"> (See below for the parameters included). </w:t>
       </w:r>
@@ -2395,11 +2724,12 @@
         <w:rPr>
           <w:noProof/>
         </w:rPr>
+        <w:lastRenderedPageBreak/>
         <w:drawing>
-          <wp:inline distT="0" distB="0" distL="0" distR="0" wp14:anchorId="2529D3FA" wp14:editId="6BA97114">
-            <wp:extent cx="4295775" cy="2989144"/>
-            <wp:effectExtent l="0" t="0" r="0" b="1905"/>
-            <wp:docPr id="17" name="Picture 17"/>
+          <wp:inline distT="0" distB="0" distL="0" distR="0">
+            <wp:extent cx="5943600" cy="4162425"/>
+            <wp:effectExtent l="0" t="0" r="0" b="9525"/>
+            <wp:docPr id="30" name="Picture 30"/>
             <wp:cNvGraphicFramePr>
               <a:graphicFrameLocks xmlns:a="http://schemas.openxmlformats.org/drawingml/2006/main" noChangeAspect="1"/>
             </wp:cNvGraphicFramePr>
@@ -2407,23 +2737,36 @@
               <a:graphicData uri="http://schemas.openxmlformats.org/drawingml/2006/picture">
                 <pic:pic xmlns:pic="http://schemas.openxmlformats.org/drawingml/2006/picture">
                   <pic:nvPicPr>
-                    <pic:cNvPr id="0" name=""/>
-                    <pic:cNvPicPr/>
+                    <pic:cNvPr id="0" name="Picture 13"/>
+                    <pic:cNvPicPr>
+                      <a:picLocks noChangeAspect="1" noChangeArrowheads="1"/>
+                    </pic:cNvPicPr>
                   </pic:nvPicPr>
                   <pic:blipFill>
-                    <a:blip r:embed="rId21"/>
+                    <a:blip r:embed="rId22">
+                      <a:extLst>
+                        <a:ext uri="{28A0092B-C50C-407E-A947-70E740481C1C}">
+                          <a14:useLocalDpi xmlns:a14="http://schemas.microsoft.com/office/drawing/2010/main" val="0"/>
+                        </a:ext>
+                      </a:extLst>
+                    </a:blip>
+                    <a:srcRect/>
                     <a:stretch>
                       <a:fillRect/>
                     </a:stretch>
                   </pic:blipFill>
-                  <pic:spPr>
+                  <pic:spPr bwMode="auto">
                     <a:xfrm>
                       <a:off x="0" y="0"/>
-                      <a:ext cx="4297755" cy="2990522"/>
+                      <a:ext cx="5943600" cy="4162425"/>
                     </a:xfrm>
                     <a:prstGeom prst="rect">
                       <a:avLst/>
                     </a:prstGeom>
+                    <a:noFill/>
+                    <a:ln>
+                      <a:noFill/>
+                    </a:ln>
                   </pic:spPr>
                 </pic:pic>
               </a:graphicData>
@@ -2441,7 +2784,6 @@
         <w:spacing w:after="0"/>
       </w:pPr>
       <w:r>
-        <w:lastRenderedPageBreak/>
         <w:t xml:space="preserve">Click </w:t>
       </w:r>
       <w:r>
@@ -2568,158 +2910,12 @@
         <w:rPr>
           <w:noProof/>
         </w:rPr>
+        <w:lastRenderedPageBreak/>
         <w:drawing>
           <wp:inline distT="0" distB="0" distL="0" distR="0" wp14:anchorId="19B01048" wp14:editId="126D532E">
             <wp:extent cx="3581400" cy="2563091"/>
             <wp:effectExtent l="0" t="0" r="0" b="8890"/>
             <wp:docPr id="11" name="Picture 11"/>
-            <wp:cNvGraphicFramePr>
-              <a:graphicFrameLocks xmlns:a="http://schemas.openxmlformats.org/drawingml/2006/main" noChangeAspect="1"/>
-            </wp:cNvGraphicFramePr>
-            <a:graphic xmlns:a="http://schemas.openxmlformats.org/drawingml/2006/main">
-              <a:graphicData uri="http://schemas.openxmlformats.org/drawingml/2006/picture">
-                <pic:pic xmlns:pic="http://schemas.openxmlformats.org/drawingml/2006/picture">
-                  <pic:nvPicPr>
-                    <pic:cNvPr id="0" name=""/>
-                    <pic:cNvPicPr/>
-                  </pic:nvPicPr>
-                  <pic:blipFill>
-                    <a:blip r:embed="rId22"/>
-                    <a:stretch>
-                      <a:fillRect/>
-                    </a:stretch>
-                  </pic:blipFill>
-                  <pic:spPr>
-                    <a:xfrm>
-                      <a:off x="0" y="0"/>
-                      <a:ext cx="3581400" cy="2563091"/>
-                    </a:xfrm>
-                    <a:prstGeom prst="rect">
-                      <a:avLst/>
-                    </a:prstGeom>
-                  </pic:spPr>
-                </pic:pic>
-              </a:graphicData>
-            </a:graphic>
-          </wp:inline>
-        </w:drawing>
-      </w:r>
-    </w:p>
-    <w:p>
-      <w:r>
-        <w:t xml:space="preserve">To generate a calibration curve, you first need to specify for each standard the concentration of the light IEAIPQIDK peptide. These values can be found in </w:t>
-      </w:r>
-      <w:r>
-        <w:rPr>
-          <w:b/>
-        </w:rPr>
-        <w:t>Tutorial Figure 1C</w:t>
-      </w:r>
-      <w:r>
-        <w:t xml:space="preserve"> and are also displayed below. </w:t>
-      </w:r>
-    </w:p>
-    <w:p>
-      <w:r>
-        <w:t xml:space="preserve">Once these known concentrations are entered, you can display the calibration curve by selecting the values, as indicated below, and clicking the </w:t>
-      </w:r>
-      <w:r>
-        <w:rPr>
-          <w:b/>
-        </w:rPr>
-        <w:t xml:space="preserve">Insert </w:t>
-      </w:r>
-      <w:r>
-        <w:t xml:space="preserve">tab and then </w:t>
-      </w:r>
-      <w:r>
-        <w:rPr>
-          <w:b/>
-        </w:rPr>
-        <w:t>Scatter Plot</w:t>
-      </w:r>
-      <w:r>
-        <w:t>.</w:t>
-      </w:r>
-    </w:p>
-    <w:p>
-      <w:r>
-        <w:t xml:space="preserve">A trendline for the calibration curve can be generated by right-clicking on the data points within the graph and selecting </w:t>
-      </w:r>
-      <w:r>
-        <w:rPr>
-          <w:b/>
-        </w:rPr>
-        <w:t>Add Trendline</w:t>
-      </w:r>
-      <w:r>
-        <w:t>. From the trendline options, you will want to select Linear Regression.  In more recent versions of Excel, you will also want to make sure the check boxes are checked to display the equation and the R-squared value on the chart.</w:t>
-      </w:r>
-    </w:p>
-    <w:p>
-      <w:r>
-        <w:t>Now inspect the trendline to ensure that:</w:t>
-      </w:r>
-    </w:p>
-    <w:p>
-      <w:pPr>
-        <w:numPr>
-          <w:ilvl w:val="0"/>
-          <w:numId w:val="38"/>
-        </w:numPr>
-        <w:spacing w:after="0"/>
-      </w:pPr>
-      <w:r>
-        <w:t>None of the standards drastically depart from it.</w:t>
-      </w:r>
-    </w:p>
-    <w:p>
-      <w:pPr>
-        <w:numPr>
-          <w:ilvl w:val="0"/>
-          <w:numId w:val="38"/>
-        </w:numPr>
-        <w:spacing w:after="0"/>
-      </w:pPr>
-      <w:r>
-        <w:t>The data points still appear to follow the trendline even at the lower concentration points.</w:t>
-      </w:r>
-    </w:p>
-    <w:p>
-      <w:pPr>
-        <w:numPr>
-          <w:ilvl w:val="0"/>
-          <w:numId w:val="38"/>
-        </w:numPr>
-      </w:pPr>
-      <w:r>
-        <w:t>The R</w:t>
-      </w:r>
-      <w:r>
-        <w:rPr>
-          <w:vertAlign w:val="superscript"/>
-        </w:rPr>
-        <w:t>2</w:t>
-      </w:r>
-      <w:r>
-        <w:t xml:space="preserve"> value is high, indicating a good fit. </w:t>
-      </w:r>
-    </w:p>
-    <w:p/>
-    <w:p>
-      <w:pPr>
-        <w:jc w:val="center"/>
-      </w:pPr>
-      <w:r>
-        <w:rPr>
-          <w:noProof/>
-        </w:rPr>
-        <w:lastRenderedPageBreak/>
-        <w:drawing>
-          <wp:inline distT="0" distB="0" distL="0" distR="0" wp14:anchorId="289F9013" wp14:editId="0C66F7BB">
-            <wp:extent cx="4215384" cy="5105297"/>
-            <wp:effectExtent l="0" t="0" r="0" b="635"/>
-            <wp:docPr id="12" name="Picture 12"/>
             <wp:cNvGraphicFramePr>
               <a:graphicFrameLocks xmlns:a="http://schemas.openxmlformats.org/drawingml/2006/main" noChangeAspect="1"/>
             </wp:cNvGraphicFramePr>
@@ -2739,7 +2935,7 @@
                   <pic:spPr>
                     <a:xfrm>
                       <a:off x="0" y="0"/>
-                      <a:ext cx="4215384" cy="5105297"/>
+                      <a:ext cx="3581400" cy="2563091"/>
                     </a:xfrm>
                     <a:prstGeom prst="rect">
                       <a:avLst/>
@@ -2753,83 +2949,143 @@
       </w:r>
     </w:p>
     <w:p>
-      <w:pPr>
-        <w:pStyle w:val="Heading1"/>
-      </w:pPr>
-      <w:r>
-        <w:t>Calculating the Concentration of the</w:t>
-      </w:r>
-      <w:r>
-        <w:t xml:space="preserve"> FOXN1-GST </w:t>
-      </w:r>
-      <w:r>
-        <w:t>Sample</w:t>
-      </w:r>
-    </w:p>
-    <w:p>
-      <w:r>
-        <w:t>To calculate the concentration of the light IEAIPQIDK peptide within the FOXN1-GST sample you will use the calibration curve from the previous section. This will allow you to calibrate the light-to-heavy ratio of IEAIPQIDK within the FOXN1-GST sample to known concentrations. To do this, you must first identify the slope and intercept of the calibration curve.</w:t>
-      </w:r>
-    </w:p>
-    <w:p>
-      <w:r>
-        <w:t>To do this, you can select two adjacent cells in Excel and type into the equation dialog:</w:t>
-      </w:r>
-    </w:p>
-    <w:p>
-      <w:pPr>
-        <w:rPr>
-          <w:b/>
-          <w:lang w:val="de-DE"/>
-        </w:rPr>
-      </w:pPr>
-      <w:r>
-        <w:rPr>
-          <w:b/>
-          <w:lang w:val="de-DE"/>
-        </w:rPr>
-        <w:t>=LINEST(E2:E9,D2:D9)</w:t>
-      </w:r>
-    </w:p>
-    <w:p>
-      <w:pPr>
+      <w:r>
+        <w:t xml:space="preserve">To generate a calibration curve, you first need to specify for each standard the concentration of the light IEAIPQIDK peptide. These values can be found in </w:t>
+      </w:r>
+      <w:r>
+        <w:rPr>
+          <w:b/>
+        </w:rPr>
+        <w:t>Tutorial Figure 1C</w:t>
+      </w:r>
+      <w:r>
+        <w:t xml:space="preserve"> and are also displayed below. </w:t>
+      </w:r>
+    </w:p>
+    <w:p>
+      <w:r>
+        <w:t xml:space="preserve">Once these known concentrations are entered, you can display the calibration curve by selecting the values, as indicated below, and clicking the </w:t>
+      </w:r>
+      <w:r>
+        <w:rPr>
+          <w:b/>
+        </w:rPr>
+        <w:t xml:space="preserve">Insert </w:t>
+      </w:r>
+      <w:r>
+        <w:t xml:space="preserve">tab and then </w:t>
+      </w:r>
+      <w:r>
+        <w:rPr>
+          <w:b/>
+        </w:rPr>
+        <w:t>Scatter Plot</w:t>
+      </w:r>
+      <w:r>
+        <w:t>.</w:t>
+      </w:r>
+    </w:p>
+    <w:p>
+      <w:r>
+        <w:t xml:space="preserve">A </w:t>
+      </w:r>
+      <w:proofErr w:type="spellStart"/>
+      <w:r>
+        <w:t>trendline</w:t>
+      </w:r>
+      <w:proofErr w:type="spellEnd"/>
+      <w:r>
+        <w:t xml:space="preserve"> for the calibration curve can be generated by right-clicking on the data points within the graph and selecting </w:t>
+      </w:r>
+      <w:r>
+        <w:rPr>
+          <w:b/>
+        </w:rPr>
+        <w:t xml:space="preserve">Add </w:t>
+      </w:r>
+      <w:proofErr w:type="spellStart"/>
+      <w:r>
+        <w:rPr>
+          <w:b/>
+        </w:rPr>
+        <w:t>Trendline</w:t>
+      </w:r>
+      <w:proofErr w:type="spellEnd"/>
+      <w:r>
+        <w:t xml:space="preserve">. From the </w:t>
+      </w:r>
+      <w:proofErr w:type="spellStart"/>
+      <w:r>
+        <w:t>trendline</w:t>
+      </w:r>
+      <w:proofErr w:type="spellEnd"/>
+      <w:r>
+        <w:t xml:space="preserve"> options, you will want to select Linear Regression.  In more recent versions of Excel, you will also want to make sure the check boxes are checked to display the equation and the R-squared value on the chart.</w:t>
+      </w:r>
+    </w:p>
+    <w:p>
+      <w:r>
+        <w:t xml:space="preserve">Now inspect the </w:t>
+      </w:r>
+      <w:proofErr w:type="spellStart"/>
+      <w:r>
+        <w:t>trendline</w:t>
+      </w:r>
+      <w:proofErr w:type="spellEnd"/>
+      <w:r>
+        <w:t xml:space="preserve"> to ensure that:</w:t>
+      </w:r>
+    </w:p>
+    <w:p>
+      <w:pPr>
+        <w:numPr>
+          <w:ilvl w:val="0"/>
+          <w:numId w:val="38"/>
+        </w:numPr>
         <w:spacing w:after="0"/>
-        <w:rPr>
-          <w:i/>
-        </w:rPr>
-      </w:pPr>
-      <w:r>
-        <w:rPr>
-          <w:i/>
-        </w:rPr>
-        <w:t>E2:E9 are the y-values (Concentration)</w:t>
-      </w:r>
-    </w:p>
-    <w:p>
-      <w:pPr>
-        <w:rPr>
-          <w:i/>
-        </w:rPr>
-      </w:pPr>
-      <w:r>
-        <w:rPr>
-          <w:i/>
-        </w:rPr>
-        <w:t>D2:D9 are the x-values (light-to-heavy ratio)</w:t>
-      </w:r>
-    </w:p>
-    <w:p>
-      <w:r>
-        <w:t xml:space="preserve">Then press </w:t>
-      </w:r>
-      <w:r>
-        <w:rPr>
-          <w:b/>
-        </w:rPr>
-        <w:t>ctrl-shift-Enter</w:t>
-      </w:r>
-      <w:r>
-        <w:t xml:space="preserve"> and the Slope and Intercept will be displayed in the two selected cells</w:t>
+      </w:pPr>
+      <w:r>
+        <w:t>None of the standards drastically depart from it.</w:t>
+      </w:r>
+    </w:p>
+    <w:p>
+      <w:pPr>
+        <w:numPr>
+          <w:ilvl w:val="0"/>
+          <w:numId w:val="38"/>
+        </w:numPr>
+        <w:spacing w:after="0"/>
+      </w:pPr>
+      <w:r>
+        <w:t xml:space="preserve">The data points still appear to follow the </w:t>
+      </w:r>
+      <w:proofErr w:type="spellStart"/>
+      <w:r>
+        <w:t>trendline</w:t>
+      </w:r>
+      <w:proofErr w:type="spellEnd"/>
+      <w:r>
+        <w:t xml:space="preserve"> even at the lower concentration points.</w:t>
+      </w:r>
+    </w:p>
+    <w:p>
+      <w:pPr>
+        <w:numPr>
+          <w:ilvl w:val="0"/>
+          <w:numId w:val="38"/>
+        </w:numPr>
+      </w:pPr>
+      <w:r>
+        <w:t>The R</w:t>
+      </w:r>
+      <w:r>
+        <w:rPr>
+          <w:vertAlign w:val="superscript"/>
+        </w:rPr>
+        <w:t>2</w:t>
+      </w:r>
+      <w:r>
+        <w:t xml:space="preserve"> value is high, indicating a good fit. </w:t>
       </w:r>
     </w:p>
     <w:p/>
@@ -2841,11 +3097,12 @@
         <w:rPr>
           <w:noProof/>
         </w:rPr>
+        <w:lastRenderedPageBreak/>
         <w:drawing>
-          <wp:inline distT="0" distB="0" distL="0" distR="0" wp14:anchorId="653A77B4" wp14:editId="0F0F2C21">
-            <wp:extent cx="4216400" cy="5434472"/>
-            <wp:effectExtent l="0" t="0" r="0" b="0"/>
-            <wp:docPr id="13" name="Picture 13"/>
+          <wp:inline distT="0" distB="0" distL="0" distR="0" wp14:anchorId="289F9013" wp14:editId="0C66F7BB">
+            <wp:extent cx="4215384" cy="5105297"/>
+            <wp:effectExtent l="0" t="0" r="0" b="635"/>
+            <wp:docPr id="12" name="Picture 12"/>
             <wp:cNvGraphicFramePr>
               <a:graphicFrameLocks xmlns:a="http://schemas.openxmlformats.org/drawingml/2006/main" noChangeAspect="1"/>
             </wp:cNvGraphicFramePr>
@@ -2865,7 +3122,7 @@
                   <pic:spPr>
                     <a:xfrm>
                       <a:off x="0" y="0"/>
-                      <a:ext cx="4217798" cy="5436274"/>
+                      <a:ext cx="4215384" cy="5105297"/>
                     </a:xfrm>
                     <a:prstGeom prst="rect">
                       <a:avLst/>
@@ -2879,87 +3136,86 @@
       </w:r>
     </w:p>
     <w:p>
-      <w:r>
-        <w:t xml:space="preserve">Using this linear equation the concentration of any unknown sample (y-value) can be obtained by inserting the light-to-heavy ratio of that sample (x-value) into a standard </w:t>
-      </w:r>
-      <w:r>
-        <w:rPr>
-          <w:b/>
-        </w:rPr>
-        <w:t>y = m*x + b</w:t>
-      </w:r>
-      <w:r>
-        <w:t xml:space="preserve"> equation (</w:t>
-      </w:r>
-      <w:r>
+      <w:pPr>
+        <w:pStyle w:val="Heading1"/>
+      </w:pPr>
+      <w:r>
+        <w:t>Calculating the Concentration of the</w:t>
+      </w:r>
+      <w:r>
+        <w:t xml:space="preserve"> FOXN1-GST </w:t>
+      </w:r>
+      <w:r>
+        <w:t>Sample</w:t>
+      </w:r>
+    </w:p>
+    <w:p>
+      <w:r>
+        <w:t>To calculate the concentration of the light IEAIPQIDK peptide within the FOXN1-GST sample you will use the calibration curve from the previous section. This will allow you to calibrate the light-to-heavy ratio of IEAIPQIDK within the FOXN1-GST sample to known concentrations. To do this, you must first identify the slope and intercept of the calibration curve.</w:t>
+      </w:r>
+    </w:p>
+    <w:p>
+      <w:r>
+        <w:t>To do this, you can select two adjacent cells in Excel and type into the equation dialog:</w:t>
+      </w:r>
+    </w:p>
+    <w:p>
+      <w:pPr>
+        <w:rPr>
+          <w:b/>
+          <w:lang w:val="de-DE"/>
+        </w:rPr>
+      </w:pPr>
+      <w:r>
+        <w:rPr>
+          <w:b/>
+          <w:lang w:val="de-DE"/>
+        </w:rPr>
+        <w:t>=LINEST(E2:E9,D2:D9)</w:t>
+      </w:r>
+    </w:p>
+    <w:p>
+      <w:pPr>
+        <w:spacing w:after="0"/>
         <w:rPr>
           <w:i/>
         </w:rPr>
-        <w:t>concentration = slope * ratio + intercept</w:t>
-      </w:r>
-      <w:r>
-        <w:t xml:space="preserve">). </w:t>
-      </w:r>
-    </w:p>
-    <w:p>
-      <w:r>
-        <w:t>We can do this for the FOXN1-GST sample in excel by typing into a cell:</w:t>
-      </w:r>
-    </w:p>
-    <w:p>
-      <w:pPr>
-        <w:rPr>
-          <w:b/>
-        </w:rPr>
-      </w:pPr>
-      <w:r>
-        <w:rPr>
-          <w:b/>
-        </w:rPr>
-        <w:t>=B32*D10 + C32</w:t>
-      </w:r>
-    </w:p>
-    <w:p>
-      <w:pPr>
-        <w:spacing w:after="0"/>
+      </w:pPr>
+      <w:r>
         <w:rPr>
           <w:i/>
         </w:rPr>
-      </w:pPr>
-      <w:r>
+        <w:t>E2:E9 are the y-values (Concentration)</w:t>
+      </w:r>
+    </w:p>
+    <w:p>
+      <w:pPr>
         <w:rPr>
           <w:i/>
         </w:rPr>
-        <w:t>B32 is the slope of the linear regression</w:t>
-      </w:r>
-    </w:p>
-    <w:p>
-      <w:pPr>
-        <w:spacing w:after="0"/>
+      </w:pPr>
+      <w:r>
         <w:rPr>
           <w:i/>
         </w:rPr>
-      </w:pPr>
-      <w:r>
-        <w:rPr>
-          <w:i/>
-        </w:rPr>
-        <w:t>D10 is the light-to-heavy ratio of the FOXN1-GST sample</w:t>
-      </w:r>
-    </w:p>
-    <w:p>
-      <w:pPr>
-        <w:rPr>
-          <w:i/>
-        </w:rPr>
-      </w:pPr>
-      <w:r>
-        <w:rPr>
-          <w:i/>
-        </w:rPr>
-        <w:t>C32 is the Intercept of the linear regression</w:t>
-      </w:r>
-    </w:p>
+        <w:t>D2:D9 are the x-values (light-to-heavy ratio)</w:t>
+      </w:r>
+    </w:p>
+    <w:p>
+      <w:r>
+        <w:t xml:space="preserve">Then press </w:t>
+      </w:r>
+      <w:r>
+        <w:rPr>
+          <w:b/>
+        </w:rPr>
+        <w:t>ctrl-shift-Enter</w:t>
+      </w:r>
+      <w:r>
+        <w:t xml:space="preserve"> and the Slope and Intercept will be displayed in the two selected cells</w:t>
+      </w:r>
+    </w:p>
+    <w:p/>
     <w:p>
       <w:pPr>
         <w:jc w:val="center"/>
@@ -2968,12 +3224,11 @@
         <w:rPr>
           <w:noProof/>
         </w:rPr>
-        <w:lastRenderedPageBreak/>
         <w:drawing>
-          <wp:inline distT="0" distB="0" distL="0" distR="0" wp14:anchorId="541CAB81" wp14:editId="6AEC5292">
-            <wp:extent cx="4215384" cy="5433162"/>
+          <wp:inline distT="0" distB="0" distL="0" distR="0" wp14:anchorId="653A77B4" wp14:editId="0F0F2C21">
+            <wp:extent cx="4216400" cy="5434472"/>
             <wp:effectExtent l="0" t="0" r="0" b="0"/>
-            <wp:docPr id="14" name="Picture 14"/>
+            <wp:docPr id="13" name="Picture 13"/>
             <wp:cNvGraphicFramePr>
               <a:graphicFrameLocks xmlns:a="http://schemas.openxmlformats.org/drawingml/2006/main" noChangeAspect="1"/>
             </wp:cNvGraphicFramePr>
@@ -2993,6 +3248,134 @@
                   <pic:spPr>
                     <a:xfrm>
                       <a:off x="0" y="0"/>
+                      <a:ext cx="4217798" cy="5436274"/>
+                    </a:xfrm>
+                    <a:prstGeom prst="rect">
+                      <a:avLst/>
+                    </a:prstGeom>
+                  </pic:spPr>
+                </pic:pic>
+              </a:graphicData>
+            </a:graphic>
+          </wp:inline>
+        </w:drawing>
+      </w:r>
+    </w:p>
+    <w:p>
+      <w:r>
+        <w:t xml:space="preserve">Using this linear equation the concentration of any unknown sample (y-value) can be obtained by inserting the light-to-heavy ratio of that sample (x-value) into a standard </w:t>
+      </w:r>
+      <w:r>
+        <w:rPr>
+          <w:b/>
+        </w:rPr>
+        <w:t>y = m*x + b</w:t>
+      </w:r>
+      <w:r>
+        <w:t xml:space="preserve"> equation (</w:t>
+      </w:r>
+      <w:r>
+        <w:rPr>
+          <w:i/>
+        </w:rPr>
+        <w:t>concentration = slope * ratio + intercept</w:t>
+      </w:r>
+      <w:r>
+        <w:t xml:space="preserve">). </w:t>
+      </w:r>
+    </w:p>
+    <w:p>
+      <w:r>
+        <w:t>We can do this for the FOXN1-GST sample in excel by typing into a cell:</w:t>
+      </w:r>
+    </w:p>
+    <w:p>
+      <w:pPr>
+        <w:rPr>
+          <w:b/>
+        </w:rPr>
+      </w:pPr>
+      <w:r>
+        <w:rPr>
+          <w:b/>
+        </w:rPr>
+        <w:t>=B32*D10 + C32</w:t>
+      </w:r>
+    </w:p>
+    <w:p>
+      <w:pPr>
+        <w:spacing w:after="0"/>
+        <w:rPr>
+          <w:i/>
+        </w:rPr>
+      </w:pPr>
+      <w:r>
+        <w:rPr>
+          <w:i/>
+        </w:rPr>
+        <w:t>B32 is the slope of the linear regression</w:t>
+      </w:r>
+    </w:p>
+    <w:p>
+      <w:pPr>
+        <w:spacing w:after="0"/>
+        <w:rPr>
+          <w:i/>
+        </w:rPr>
+      </w:pPr>
+      <w:r>
+        <w:rPr>
+          <w:i/>
+        </w:rPr>
+        <w:t>D10 is the light-to-heavy ratio of the FOXN1-GST sample</w:t>
+      </w:r>
+    </w:p>
+    <w:p>
+      <w:pPr>
+        <w:rPr>
+          <w:i/>
+        </w:rPr>
+      </w:pPr>
+      <w:r>
+        <w:rPr>
+          <w:i/>
+        </w:rPr>
+        <w:t>C32 is the Intercept of the linear regression</w:t>
+      </w:r>
+    </w:p>
+    <w:p>
+      <w:pPr>
+        <w:jc w:val="center"/>
+      </w:pPr>
+      <w:r>
+        <w:rPr>
+          <w:noProof/>
+        </w:rPr>
+        <w:lastRenderedPageBreak/>
+        <w:drawing>
+          <wp:inline distT="0" distB="0" distL="0" distR="0" wp14:anchorId="541CAB81" wp14:editId="6AEC5292">
+            <wp:extent cx="4215384" cy="5433162"/>
+            <wp:effectExtent l="0" t="0" r="0" b="0"/>
+            <wp:docPr id="14" name="Picture 14"/>
+            <wp:cNvGraphicFramePr>
+              <a:graphicFrameLocks xmlns:a="http://schemas.openxmlformats.org/drawingml/2006/main" noChangeAspect="1"/>
+            </wp:cNvGraphicFramePr>
+            <a:graphic xmlns:a="http://schemas.openxmlformats.org/drawingml/2006/main">
+              <a:graphicData uri="http://schemas.openxmlformats.org/drawingml/2006/picture">
+                <pic:pic xmlns:pic="http://schemas.openxmlformats.org/drawingml/2006/picture">
+                  <pic:nvPicPr>
+                    <pic:cNvPr id="0" name=""/>
+                    <pic:cNvPicPr/>
+                  </pic:nvPicPr>
+                  <pic:blipFill>
+                    <a:blip r:embed="rId26"/>
+                    <a:stretch>
+                      <a:fillRect/>
+                    </a:stretch>
+                  </pic:blipFill>
+                  <pic:spPr>
+                    <a:xfrm>
+                      <a:off x="0" y="0"/>
                       <a:ext cx="4215384" cy="5433162"/>
                     </a:xfrm>
                     <a:prstGeom prst="rect">
@@ -3008,17 +3391,60 @@
     </w:p>
     <w:p>
       <w:r>
-        <w:t xml:space="preserve">This yields the value 1.86 as the concentration of FOXN1-GST within our sample. This concentration is in units fmole/µl or nM, as this is the concentration of our calibrants used for the linear regression. </w:t>
-      </w:r>
-    </w:p>
-    <w:p>
-      <w:r>
-        <w:t>Since the purified FOXN1-GST reaction was resuspended in 100 µl total volume, we can state that there are 189 femtomoles, or 1</w:t>
-      </w:r>
-      <w:bookmarkStart w:id="0" w:name="_GoBack"/>
-      <w:bookmarkEnd w:id="0"/>
-      <w:r>
-        <w:t>.13*10</w:t>
+        <w:t xml:space="preserve">This yields the value 1.86 as the concentration of FOXN1-GST within our sample. This concentration is in </w:t>
+      </w:r>
+      <w:proofErr w:type="gramStart"/>
+      <w:r>
+        <w:t>units</w:t>
+      </w:r>
+      <w:proofErr w:type="gramEnd"/>
+      <w:r>
+        <w:t xml:space="preserve"> </w:t>
+      </w:r>
+      <w:proofErr w:type="spellStart"/>
+      <w:r>
+        <w:t>fmole</w:t>
+      </w:r>
+      <w:proofErr w:type="spellEnd"/>
+      <w:r>
+        <w:t xml:space="preserve">/µl or </w:t>
+      </w:r>
+      <w:proofErr w:type="spellStart"/>
+      <w:r>
+        <w:t>nM</w:t>
+      </w:r>
+      <w:proofErr w:type="spellEnd"/>
+      <w:r>
+        <w:t xml:space="preserve">, as this is the concentration of our </w:t>
+      </w:r>
+      <w:proofErr w:type="spellStart"/>
+      <w:r>
+        <w:t>calibrants</w:t>
+      </w:r>
+      <w:proofErr w:type="spellEnd"/>
+      <w:r>
+        <w:t xml:space="preserve"> used for the linear regression. </w:t>
+      </w:r>
+    </w:p>
+    <w:p>
+      <w:r>
+        <w:t xml:space="preserve">Since the purified FOXN1-GST reaction was </w:t>
+      </w:r>
+      <w:proofErr w:type="spellStart"/>
+      <w:r>
+        <w:t>resuspended</w:t>
+      </w:r>
+      <w:proofErr w:type="spellEnd"/>
+      <w:r>
+        <w:t xml:space="preserve"> in 100 µl total volume, we can state that there are 189 </w:t>
+      </w:r>
+      <w:proofErr w:type="spellStart"/>
+      <w:r>
+        <w:t>femtomoles</w:t>
+      </w:r>
+      <w:proofErr w:type="spellEnd"/>
+      <w:r>
+        <w:t>, or 1.13*10</w:t>
       </w:r>
       <w:r>
         <w:rPr>
@@ -3079,7 +3505,63 @@
         <w:rPr>
           <w:rFonts w:asciiTheme="majorHAnsi" w:hAnsiTheme="majorHAnsi" w:cs="Times New Roman"/>
         </w:rPr>
-        <w:t xml:space="preserve">Gerber, S.A., Rush, J., Stemman, O., Kirschner, M.W. &amp; Gygi, S.P. Absolute quantification of proteins and phosphoproteins from cell lysates by tandem MS. </w:t>
+        <w:t xml:space="preserve">Gerber, S.A., Rush, J., </w:t>
+      </w:r>
+      <w:proofErr w:type="spellStart"/>
+      <w:r>
+        <w:rPr>
+          <w:rFonts w:asciiTheme="majorHAnsi" w:hAnsiTheme="majorHAnsi" w:cs="Times New Roman"/>
+        </w:rPr>
+        <w:t>Stemman</w:t>
+      </w:r>
+      <w:proofErr w:type="spellEnd"/>
+      <w:r>
+        <w:rPr>
+          <w:rFonts w:asciiTheme="majorHAnsi" w:hAnsiTheme="majorHAnsi" w:cs="Times New Roman"/>
+        </w:rPr>
+        <w:t xml:space="preserve">, O., </w:t>
+      </w:r>
+      <w:proofErr w:type="spellStart"/>
+      <w:r>
+        <w:rPr>
+          <w:rFonts w:asciiTheme="majorHAnsi" w:hAnsiTheme="majorHAnsi" w:cs="Times New Roman"/>
+        </w:rPr>
+        <w:t>Kirschner</w:t>
+      </w:r>
+      <w:proofErr w:type="spellEnd"/>
+      <w:r>
+        <w:rPr>
+          <w:rFonts w:asciiTheme="majorHAnsi" w:hAnsiTheme="majorHAnsi" w:cs="Times New Roman"/>
+        </w:rPr>
+        <w:t xml:space="preserve">, M.W. &amp; </w:t>
+      </w:r>
+      <w:proofErr w:type="spellStart"/>
+      <w:r>
+        <w:rPr>
+          <w:rFonts w:asciiTheme="majorHAnsi" w:hAnsiTheme="majorHAnsi" w:cs="Times New Roman"/>
+        </w:rPr>
+        <w:t>Gygi</w:t>
+      </w:r>
+      <w:proofErr w:type="spellEnd"/>
+      <w:r>
+        <w:rPr>
+          <w:rFonts w:asciiTheme="majorHAnsi" w:hAnsiTheme="majorHAnsi" w:cs="Times New Roman"/>
+        </w:rPr>
+        <w:t xml:space="preserve">, S.P. Absolute quantification of proteins and </w:t>
+      </w:r>
+      <w:proofErr w:type="spellStart"/>
+      <w:r>
+        <w:rPr>
+          <w:rFonts w:asciiTheme="majorHAnsi" w:hAnsiTheme="majorHAnsi" w:cs="Times New Roman"/>
+        </w:rPr>
+        <w:t>phosphoproteins</w:t>
+      </w:r>
+      <w:proofErr w:type="spellEnd"/>
+      <w:r>
+        <w:rPr>
+          <w:rFonts w:asciiTheme="majorHAnsi" w:hAnsiTheme="majorHAnsi" w:cs="Times New Roman"/>
+        </w:rPr>
+        <w:t xml:space="preserve"> from cell lysates by tandem MS. </w:t>
       </w:r>
       <w:r>
         <w:rPr>
@@ -3124,13 +3606,23 @@
           <w:szCs w:val="22"/>
         </w:rPr>
       </w:pPr>
+      <w:proofErr w:type="spellStart"/>
       <w:r>
         <w:rPr>
           <w:rFonts w:asciiTheme="majorHAnsi" w:hAnsiTheme="majorHAnsi" w:cs="Calibri"/>
           <w:sz w:val="22"/>
           <w:szCs w:val="22"/>
         </w:rPr>
-        <w:t xml:space="preserve">MacCoss, M.J., Wu, C.C., Matthews, D.E. &amp; Yates, J.R. Measurement of the isotope enrichment of stable isotope-labeled proteins using high-resolution mass spectra of peptides. </w:t>
+        <w:t>MacCoss</w:t>
+      </w:r>
+      <w:proofErr w:type="spellEnd"/>
+      <w:r>
+        <w:rPr>
+          <w:rFonts w:asciiTheme="majorHAnsi" w:hAnsiTheme="majorHAnsi" w:cs="Calibri"/>
+          <w:sz w:val="22"/>
+          <w:szCs w:val="22"/>
+        </w:rPr>
+        <w:t xml:space="preserve">, M.J., Wu, C.C., Matthews, D.E. &amp; Yates, J.R. Measurement of the isotope enrichment of stable isotope-labeled proteins using high-resolution mass spectra of peptides. </w:t>
       </w:r>
       <w:r>
         <w:rPr>
@@ -3192,13 +3684,59 @@
           <w:szCs w:val="22"/>
         </w:rPr>
       </w:pPr>
+      <w:proofErr w:type="spellStart"/>
       <w:r>
         <w:rPr>
           <w:rFonts w:asciiTheme="majorHAnsi" w:hAnsiTheme="majorHAnsi"/>
           <w:sz w:val="22"/>
           <w:szCs w:val="22"/>
         </w:rPr>
-        <w:t xml:space="preserve">Lavagnini, I. &amp; Magno, F. A statistical overview on univariate calibration, inverse regression, and detection limits: Application to gas chromatography/mass spectrometry technique. </w:t>
+        <w:t>Lavagnini</w:t>
+      </w:r>
+      <w:proofErr w:type="spellEnd"/>
+      <w:r>
+        <w:rPr>
+          <w:rFonts w:asciiTheme="majorHAnsi" w:hAnsiTheme="majorHAnsi"/>
+          <w:sz w:val="22"/>
+          <w:szCs w:val="22"/>
+        </w:rPr>
+        <w:t xml:space="preserve">, I. &amp; </w:t>
+      </w:r>
+      <w:proofErr w:type="spellStart"/>
+      <w:r>
+        <w:rPr>
+          <w:rFonts w:asciiTheme="majorHAnsi" w:hAnsiTheme="majorHAnsi"/>
+          <w:sz w:val="22"/>
+          <w:szCs w:val="22"/>
+        </w:rPr>
+        <w:t>Magno</w:t>
+      </w:r>
+      <w:proofErr w:type="spellEnd"/>
+      <w:r>
+        <w:rPr>
+          <w:rFonts w:asciiTheme="majorHAnsi" w:hAnsiTheme="majorHAnsi"/>
+          <w:sz w:val="22"/>
+          <w:szCs w:val="22"/>
+        </w:rPr>
+        <w:t xml:space="preserve">, F. A statistical overview on </w:t>
+      </w:r>
+      <w:proofErr w:type="spellStart"/>
+      <w:r>
+        <w:rPr>
+          <w:rFonts w:asciiTheme="majorHAnsi" w:hAnsiTheme="majorHAnsi"/>
+          <w:sz w:val="22"/>
+          <w:szCs w:val="22"/>
+        </w:rPr>
+        <w:t>univariate</w:t>
+      </w:r>
+      <w:proofErr w:type="spellEnd"/>
+      <w:r>
+        <w:rPr>
+          <w:rFonts w:asciiTheme="majorHAnsi" w:hAnsiTheme="majorHAnsi"/>
+          <w:sz w:val="22"/>
+          <w:szCs w:val="22"/>
+        </w:rPr>
+        <w:t xml:space="preserve"> calibration, inverse regression, and detection limits: Application to gas chromatography/mass spectrometry technique. </w:t>
       </w:r>
       <w:r>
         <w:rPr>
@@ -3316,7 +3854,25 @@
           <w:sz w:val="22"/>
           <w:szCs w:val="22"/>
         </w:rPr>
-        <w:t xml:space="preserve">Patterson, B.W. &amp; Wolfe, R.R. Concentration dependence of methyl palmitate isotope ratios by electron </w:t>
+        <w:t xml:space="preserve">Patterson, B.W. &amp; Wolfe, R.R. Concentration dependence of methyl </w:t>
+      </w:r>
+      <w:proofErr w:type="spellStart"/>
+      <w:r>
+        <w:rPr>
+          <w:rFonts w:asciiTheme="majorHAnsi" w:hAnsiTheme="majorHAnsi" w:cs="Calibri"/>
+          <w:sz w:val="22"/>
+          <w:szCs w:val="22"/>
+        </w:rPr>
+        <w:t>palmitate</w:t>
+      </w:r>
+      <w:proofErr w:type="spellEnd"/>
+      <w:r>
+        <w:rPr>
+          <w:rFonts w:asciiTheme="majorHAnsi" w:hAnsiTheme="majorHAnsi" w:cs="Calibri"/>
+          <w:sz w:val="22"/>
+          <w:szCs w:val="22"/>
+        </w:rPr>
+        <w:t xml:space="preserve"> isotope ratios by electron </w:t>
       </w:r>
       <w:r>
         <w:rPr>
@@ -3377,13 +3933,41 @@
           <w:szCs w:val="22"/>
         </w:rPr>
       </w:pPr>
+      <w:proofErr w:type="spellStart"/>
       <w:r>
         <w:rPr>
           <w:rFonts w:asciiTheme="majorHAnsi" w:hAnsiTheme="majorHAnsi"/>
           <w:sz w:val="22"/>
           <w:szCs w:val="22"/>
         </w:rPr>
-        <w:t xml:space="preserve">MacCoss, M.J., Toth, M.J. &amp; Matthews, D.E. Evaluation and optimization of ion-current ratio measurements by selected-ion-monitoring mass spectrometry. </w:t>
+        <w:t>MacCoss</w:t>
+      </w:r>
+      <w:proofErr w:type="spellEnd"/>
+      <w:r>
+        <w:rPr>
+          <w:rFonts w:asciiTheme="majorHAnsi" w:hAnsiTheme="majorHAnsi"/>
+          <w:sz w:val="22"/>
+          <w:szCs w:val="22"/>
+        </w:rPr>
+        <w:t xml:space="preserve">, M.J., </w:t>
+      </w:r>
+      <w:proofErr w:type="spellStart"/>
+      <w:r>
+        <w:rPr>
+          <w:rFonts w:asciiTheme="majorHAnsi" w:hAnsiTheme="majorHAnsi"/>
+          <w:sz w:val="22"/>
+          <w:szCs w:val="22"/>
+        </w:rPr>
+        <w:t>Toth</w:t>
+      </w:r>
+      <w:proofErr w:type="spellEnd"/>
+      <w:r>
+        <w:rPr>
+          <w:rFonts w:asciiTheme="majorHAnsi" w:hAnsiTheme="majorHAnsi"/>
+          <w:sz w:val="22"/>
+          <w:szCs w:val="22"/>
+        </w:rPr>
+        <w:t xml:space="preserve">, M.J. &amp; Matthews, D.E. Evaluation and optimization of ion-current ratio measurements by selected-ion-monitoring mass spectrometry. </w:t>
       </w:r>
       <w:r>
         <w:rPr>
@@ -3434,12 +4018,14 @@
           <w:rFonts w:ascii="Cambria" w:hAnsi="Cambria" w:cs="Calibri"/>
         </w:rPr>
       </w:pPr>
+      <w:proofErr w:type="spellStart"/>
       <w:r>
         <w:rPr>
           <w:rFonts w:ascii="Cambria" w:hAnsi="Cambria" w:cs="Calibri"/>
         </w:rPr>
         <w:t>Stergachis</w:t>
       </w:r>
+      <w:proofErr w:type="spellEnd"/>
       <w:r>
         <w:rPr>
           <w:rFonts w:ascii="Cambria" w:hAnsi="Cambria" w:cs="Calibri"/>
@@ -3474,12 +4060,20 @@
         <w:rPr>
           <w:rFonts w:ascii="Cambria" w:hAnsi="Cambria" w:cs="Calibri"/>
         </w:rPr>
-        <w:t>K., Stamatoyannopoulos</w:t>
-      </w:r>
+        <w:t xml:space="preserve">K., </w:t>
+      </w:r>
+      <w:proofErr w:type="spellStart"/>
       <w:r>
         <w:rPr>
           <w:rFonts w:ascii="Cambria" w:hAnsi="Cambria" w:cs="Calibri"/>
         </w:rPr>
+        <w:t>Stamatoyannopoulos</w:t>
+      </w:r>
+      <w:proofErr w:type="spellEnd"/>
+      <w:r>
+        <w:rPr>
+          <w:rFonts w:ascii="Cambria" w:hAnsi="Cambria" w:cs="Calibri"/>
+        </w:rPr>
         <w:t xml:space="preserve">, </w:t>
       </w:r>
       <w:r>
@@ -3494,11 +4088,19 @@
         </w:rPr>
         <w:t xml:space="preserve"> </w:t>
       </w:r>
+      <w:proofErr w:type="spellStart"/>
       <w:r>
         <w:rPr>
           <w:rFonts w:ascii="Cambria" w:hAnsi="Cambria" w:cs="Calibri"/>
         </w:rPr>
-        <w:t xml:space="preserve">MacCoss, M. J., </w:t>
+        <w:t>MacCoss</w:t>
+      </w:r>
+      <w:proofErr w:type="spellEnd"/>
+      <w:r>
+        <w:rPr>
+          <w:rFonts w:ascii="Cambria" w:hAnsi="Cambria" w:cs="Calibri"/>
+        </w:rPr>
+        <w:t xml:space="preserve">, M. J., </w:t>
       </w:r>
       <w:r>
         <w:rPr>
@@ -3538,8 +4140,8 @@
     <w:p/>
     <w:p/>
     <w:sectPr>
-      <w:footerReference w:type="default" r:id="rId26"/>
-      <w:pgSz w:w="12240" w:h="15840"/>
+      <w:footerReference w:type="default" r:id="rId27"/>
+      <w:pgSz w:w="12240" w:h="15840" w:code="1"/>
       <w:pgMar w:top="1440" w:right="1440" w:bottom="1440" w:left="1440" w:header="720" w:footer="720" w:gutter="0"/>
       <w:cols w:space="720"/>
       <w:docGrid w:linePitch="360"/>
@@ -3603,7 +4205,7 @@
           <w:rPr>
             <w:noProof/>
           </w:rPr>
-          <w:t>1</w:t>
+          <w:t>10</w:t>
         </w:r>
         <w:r>
           <w:rPr>
@@ -9651,7 +10253,7 @@
 </file>
 
 <file path=customXml/itemProps1.xml><?xml version="1.0" encoding="utf-8"?>
-<ds:datastoreItem xmlns:ds="http://schemas.openxmlformats.org/officeDocument/2006/customXml" ds:itemID="{799AD3A7-9214-47E7-98C9-8C6BBA326CB5}">
+<ds:datastoreItem xmlns:ds="http://schemas.openxmlformats.org/officeDocument/2006/customXml" ds:itemID="{DC2EBF43-94F6-48BF-A8D5-69860D209858}">
   <ds:schemaRefs>
     <ds:schemaRef ds:uri="http://schemas.openxmlformats.org/officeDocument/2006/bibliography"/>
   </ds:schemaRefs>

</xml_diff>

<commit_message>
Skyline: Merge v2.6 branch into trunk
Former-commit-id: 6de9f420c386a827ee3e9d8aa5d7a1f9744bd381
</commit_message>
<xml_diff>
--- a/pwiz_tools/Skyline/Documentation/Tutorials/Skyline Absolute Quantification.docx
+++ b/pwiz_tools/Skyline/Documentation/Tutorials/Skyline Absolute Quantification.docx
@@ -345,6 +345,7 @@
       <w:r>
         <w:rPr>
           <w:noProof/>
+          <w:lang w:bidi="bo-CN"/>
         </w:rPr>
         <w:lastRenderedPageBreak/>
         <w:drawing>
@@ -823,6 +824,7 @@
       <w:r>
         <w:rPr>
           <w:noProof/>
+          <w:lang w:bidi="bo-CN"/>
         </w:rPr>
         <w:drawing>
           <wp:inline distT="0" distB="0" distL="0" distR="0">
@@ -1135,6 +1137,7 @@
       <w:r>
         <w:rPr>
           <w:noProof/>
+          <w:lang w:bidi="bo-CN"/>
         </w:rPr>
         <w:drawing>
           <wp:inline distT="0" distB="0" distL="0" distR="0">
@@ -1306,6 +1309,7 @@
       <w:r>
         <w:rPr>
           <w:noProof/>
+          <w:lang w:bidi="bo-CN"/>
         </w:rPr>
         <w:drawing>
           <wp:inline distT="0" distB="0" distL="0" distR="0">
@@ -1374,6 +1378,7 @@
       <w:r>
         <w:rPr>
           <w:noProof/>
+          <w:lang w:bidi="bo-CN"/>
         </w:rPr>
         <w:drawing>
           <wp:inline distT="0" distB="0" distL="0" distR="0">
@@ -1526,6 +1531,7 @@
       <w:r>
         <w:rPr>
           <w:noProof/>
+          <w:lang w:bidi="bo-CN"/>
         </w:rPr>
         <w:drawing>
           <wp:inline distT="0" distB="0" distL="0" distR="0">
@@ -1718,7 +1724,25 @@
       </w:pPr>
       <w:r>
         <w:lastRenderedPageBreak/>
-        <w:t xml:space="preserve">These RAW files were collected in a random order and were interspersed amongst a larger set of runs contained within </w:t>
+        <w:t>These RAW files were collected in a random order and were interspersed among a larger set of runs</w:t>
+      </w:r>
+      <w:r>
+        <w:t>.</w:t>
+      </w:r>
+      <w:r>
+        <w:t xml:space="preserve"> </w:t>
+      </w:r>
+      <w:r>
+        <w:t>The results as fully processed with Skyline can be found</w:t>
+      </w:r>
+      <w:r>
+        <w:t xml:space="preserve"> </w:t>
+      </w:r>
+      <w:r>
+        <w:t>in the</w:t>
+      </w:r>
+      <w:r>
+        <w:t xml:space="preserve"> </w:t>
       </w:r>
       <w:r>
         <w:rPr>
@@ -1733,13 +1757,17 @@
         <w:r>
           <w:rPr>
             <w:rStyle w:val="Hyperlink"/>
+            <w:sz w:val="21"/>
+            <w:szCs w:val="21"/>
           </w:rPr>
-          <w:t>http://proteome.gs.washington.edu/software/skyline/ivt_srm/Supplementary_data_2.zip</w:t>
+          <w:t>http://proteome.gs.washington.edu/supplementary_data/IVT_SRM/Supplementary%20Data%202.sky.zip</w:t>
         </w:r>
       </w:hyperlink>
       <w:r>
         <w:t>).</w:t>
       </w:r>
+      <w:bookmarkStart w:id="0" w:name="_GoBack"/>
+      <w:bookmarkEnd w:id="0"/>
     </w:p>
     <w:p>
       <w:r>
@@ -1923,6 +1951,7 @@
       <w:r>
         <w:rPr>
           <w:noProof/>
+          <w:lang w:bidi="bo-CN"/>
         </w:rPr>
         <w:drawing>
           <wp:inline distT="0" distB="0" distL="0" distR="0">
@@ -2020,6 +2049,7 @@
       <w:r>
         <w:rPr>
           <w:noProof/>
+          <w:lang w:bidi="bo-CN"/>
         </w:rPr>
         <w:lastRenderedPageBreak/>
         <w:drawing>
@@ -2146,15 +2176,7 @@
         <w:rPr>
           <w:b/>
         </w:rPr>
-        <w:t>Set</w:t>
-      </w:r>
-      <w:bookmarkStart w:id="0" w:name="_GoBack"/>
-      <w:bookmarkEnd w:id="0"/>
-      <w:r>
-        <w:rPr>
-          <w:b/>
-        </w:rPr>
-        <w:t>tings</w:t>
+        <w:t>Settings</w:t>
       </w:r>
       <w:r>
         <w:t xml:space="preserve"> menu, click </w:t>
@@ -2319,6 +2341,7 @@
       <w:r>
         <w:rPr>
           <w:noProof/>
+          <w:lang w:bidi="bo-CN"/>
         </w:rPr>
         <w:lastRenderedPageBreak/>
         <w:drawing>
@@ -2373,6 +2396,7 @@
       <w:r>
         <w:rPr>
           <w:noProof/>
+          <w:lang w:bidi="bo-CN"/>
         </w:rPr>
         <w:drawing>
           <wp:inline distT="0" distB="0" distL="0" distR="0">
@@ -2532,6 +2556,7 @@
       <w:r>
         <w:rPr>
           <w:noProof/>
+          <w:lang w:bidi="bo-CN"/>
         </w:rPr>
         <w:drawing>
           <wp:inline distT="0" distB="0" distL="0" distR="0">
@@ -2723,6 +2748,7 @@
       <w:r>
         <w:rPr>
           <w:noProof/>
+          <w:lang w:bidi="bo-CN"/>
         </w:rPr>
         <w:lastRenderedPageBreak/>
         <w:drawing>
@@ -2909,6 +2935,7 @@
       <w:r>
         <w:rPr>
           <w:noProof/>
+          <w:lang w:bidi="bo-CN"/>
         </w:rPr>
         <w:lastRenderedPageBreak/>
         <w:drawing>
@@ -3096,6 +3123,7 @@
       <w:r>
         <w:rPr>
           <w:noProof/>
+          <w:lang w:bidi="bo-CN"/>
         </w:rPr>
         <w:lastRenderedPageBreak/>
         <w:drawing>
@@ -3223,6 +3251,7 @@
       <w:r>
         <w:rPr>
           <w:noProof/>
+          <w:lang w:bidi="bo-CN"/>
         </w:rPr>
         <w:drawing>
           <wp:inline distT="0" distB="0" distL="0" distR="0" wp14:anchorId="653A77B4" wp14:editId="0F0F2C21">
@@ -3350,6 +3379,7 @@
       <w:r>
         <w:rPr>
           <w:noProof/>
+          <w:lang w:bidi="bo-CN"/>
         </w:rPr>
         <w:lastRenderedPageBreak/>
         <w:drawing>
@@ -4205,7 +4235,7 @@
           <w:rPr>
             <w:noProof/>
           </w:rPr>
-          <w:t>10</w:t>
+          <w:t>8</w:t>
         </w:r>
         <w:r>
           <w:rPr>
@@ -10253,7 +10283,7 @@
 </file>
 
 <file path=customXml/itemProps1.xml><?xml version="1.0" encoding="utf-8"?>
-<ds:datastoreItem xmlns:ds="http://schemas.openxmlformats.org/officeDocument/2006/customXml" ds:itemID="{DC2EBF43-94F6-48BF-A8D5-69860D209858}">
+<ds:datastoreItem xmlns:ds="http://schemas.openxmlformats.org/officeDocument/2006/customXml" ds:itemID="{DB166D2F-B97A-4519-A247-A942BF8E9231}">
   <ds:schemaRefs>
     <ds:schemaRef ds:uri="http://schemas.openxmlformats.org/officeDocument/2006/bibliography"/>
   </ds:schemaRefs>

</xml_diff>

<commit_message>
Updated Absolute Quantification tutorial.
</commit_message>
<xml_diff>
--- a/pwiz_tools/Skyline/Documentation/Tutorials/Skyline Absolute Quantification.docx
+++ b/pwiz_tools/Skyline/Documentation/Tutorials/Skyline Absolute Quantification.docx
@@ -1,6 +1,6 @@
 
 <file path=word/document.xml><?xml version="1.0" encoding="utf-8"?>
-<w:document xmlns:wpc="http://schemas.microsoft.com/office/word/2010/wordprocessingCanvas" xmlns:cx="http://schemas.microsoft.com/office/drawing/2014/chartex" xmlns:cx1="http://schemas.microsoft.com/office/drawing/2015/9/8/chartex" xmlns:mc="http://schemas.openxmlformats.org/markup-compatibility/2006" xmlns:o="urn:schemas-microsoft-com:office:office" xmlns:r="http://schemas.openxmlformats.org/officeDocument/2006/relationships" xmlns:m="http://schemas.openxmlformats.org/officeDocument/2006/math" xmlns:v="urn:schemas-microsoft-com:vml" xmlns:wp14="http://schemas.microsoft.com/office/word/2010/wordprocessingDrawing" xmlns:wp="http://schemas.openxmlformats.org/drawingml/2006/wordprocessingDrawing" xmlns:w10="urn:schemas-microsoft-com:office:word" xmlns:w="http://schemas.openxmlformats.org/wordprocessingml/2006/main" xmlns:w14="http://schemas.microsoft.com/office/word/2010/wordml" xmlns:w15="http://schemas.microsoft.com/office/word/2012/wordml" xmlns:w16se="http://schemas.microsoft.com/office/word/2015/wordml/symex" xmlns:wpg="http://schemas.microsoft.com/office/word/2010/wordprocessingGroup" xmlns:wpi="http://schemas.microsoft.com/office/word/2010/wordprocessingInk" xmlns:wne="http://schemas.microsoft.com/office/word/2006/wordml" xmlns:wps="http://schemas.microsoft.com/office/word/2010/wordprocessingShape" mc:Ignorable="w14 w15 w16se wp14">
+<w:document xmlns:wpc="http://schemas.microsoft.com/office/word/2010/wordprocessingCanvas" xmlns:cx="http://schemas.microsoft.com/office/drawing/2014/chartex" xmlns:mc="http://schemas.openxmlformats.org/markup-compatibility/2006" xmlns:o="urn:schemas-microsoft-com:office:office" xmlns:r="http://schemas.openxmlformats.org/officeDocument/2006/relationships" xmlns:m="http://schemas.openxmlformats.org/officeDocument/2006/math" xmlns:v="urn:schemas-microsoft-com:vml" xmlns:wp14="http://schemas.microsoft.com/office/word/2010/wordprocessingDrawing" xmlns:wp="http://schemas.openxmlformats.org/drawingml/2006/wordprocessingDrawing" xmlns:w10="urn:schemas-microsoft-com:office:word" xmlns:w="http://schemas.openxmlformats.org/wordprocessingml/2006/main" xmlns:w14="http://schemas.microsoft.com/office/word/2010/wordml" xmlns:w15="http://schemas.microsoft.com/office/word/2012/wordml" xmlns:w16se="http://schemas.microsoft.com/office/word/2015/wordml/symex" xmlns:wpg="http://schemas.microsoft.com/office/word/2010/wordprocessingGroup" xmlns:wpi="http://schemas.microsoft.com/office/word/2010/wordprocessingInk" xmlns:wne="http://schemas.microsoft.com/office/word/2006/wordml" xmlns:wps="http://schemas.microsoft.com/office/word/2010/wordprocessingShape" mc:Ignorable="w14 w15 w16se wp14">
   <w:body>
     <w:p>
       <w:pPr>
@@ -1794,7 +1794,23 @@
     </w:p>
     <w:p>
       <w:r>
-        <w:t xml:space="preserve">This can be done by clicking ctrl-T or on the </w:t>
+        <w:t xml:space="preserve">This can be done by clicking </w:t>
+      </w:r>
+      <w:del w:id="0" w:author="Windows User" w:date="2019-01-16T15:19:00Z">
+        <w:r>
+          <w:delText>ctrl</w:delText>
+        </w:r>
+      </w:del>
+      <w:ins w:id="1" w:author="Windows User" w:date="2019-01-16T15:19:00Z">
+        <w:r>
+          <w:t>C</w:t>
+        </w:r>
+        <w:r>
+          <w:t>trl</w:t>
+        </w:r>
+      </w:ins>
+      <w:r>
+        <w:t xml:space="preserve">-T or on the </w:t>
       </w:r>
       <w:r>
         <w:rPr>
@@ -2400,30 +2416,30 @@
       <w:r>
         <w:t xml:space="preserve">For this tutorial, you will make a calibration curve </w:t>
       </w:r>
-      <w:del w:id="0" w:author="nicksh" w:date="2016-10-03T14:58:00Z">
+      <w:del w:id="2" w:author="nicksh" w:date="2016-10-03T14:58:00Z">
         <w:r>
           <w:delText>using Microsoft Excel. However, this can be done using other graphical or statistical programs such as R</w:delText>
-        </w:r>
-      </w:del>
-      <w:ins w:id="1" w:author="nicksh" w:date="2016-10-03T14:58:00Z">
-        <w:r>
-          <w:t>in Skyline</w:t>
-        </w:r>
-      </w:ins>
-      <w:r>
-        <w:t xml:space="preserve">. </w:t>
-      </w:r>
-    </w:p>
-    <w:p>
-      <w:pPr>
-        <w:pStyle w:val="Heading2"/>
-      </w:pPr>
-      <w:del w:id="2" w:author="nicksh" w:date="2016-10-03T14:58:00Z">
-        <w:r>
-          <w:delText>Exporting data from Skyline</w:delText>
         </w:r>
       </w:del>
       <w:ins w:id="3" w:author="nicksh" w:date="2016-10-03T14:58:00Z">
+        <w:r>
+          <w:t>in Skyline</w:t>
+        </w:r>
+      </w:ins>
+      <w:r>
+        <w:t xml:space="preserve">. </w:t>
+      </w:r>
+    </w:p>
+    <w:p>
+      <w:pPr>
+        <w:pStyle w:val="Heading2"/>
+      </w:pPr>
+      <w:del w:id="4" w:author="nicksh" w:date="2016-10-03T14:58:00Z">
+        <w:r>
+          <w:delText>Exporting data from Skyline</w:delText>
+        </w:r>
+      </w:del>
+      <w:ins w:id="5" w:author="nicksh" w:date="2016-10-03T14:58:00Z">
         <w:r>
           <w:t>Configuring quantification settings</w:t>
         </w:r>
@@ -2443,7 +2459,7 @@
       <w:r>
         <w:t xml:space="preserve">On the </w:t>
       </w:r>
-      <w:del w:id="4" w:author="nicksh" w:date="2016-10-03T14:59:00Z">
+      <w:del w:id="6" w:author="nicksh" w:date="2016-10-03T14:59:00Z">
         <w:r>
           <w:rPr>
             <w:b/>
@@ -2454,7 +2470,7 @@
           <w:delText xml:space="preserve"> </w:delText>
         </w:r>
       </w:del>
-      <w:ins w:id="5" w:author="nicksh" w:date="2016-10-03T14:59:00Z">
+      <w:ins w:id="7" w:author="nicksh" w:date="2016-10-03T14:59:00Z">
         <w:r>
           <w:rPr>
             <w:b/>
@@ -2465,7 +2481,7 @@
       <w:r>
         <w:t xml:space="preserve">menu, choose </w:t>
       </w:r>
-      <w:del w:id="6" w:author="nicksh" w:date="2016-10-03T14:59:00Z">
+      <w:del w:id="8" w:author="nicksh" w:date="2016-10-03T14:59:00Z">
         <w:r>
           <w:rPr>
             <w:b/>
@@ -2476,7 +2492,7 @@
           <w:delText xml:space="preserve"> </w:delText>
         </w:r>
       </w:del>
-      <w:ins w:id="7" w:author="nicksh" w:date="2016-10-03T14:59:00Z">
+      <w:ins w:id="9" w:author="nicksh" w:date="2016-10-03T14:59:00Z">
         <w:r>
           <w:rPr>
             <w:b/>
@@ -2484,7 +2500,7 @@
           <w:t>Peptide Settings</w:t>
         </w:r>
       </w:ins>
-      <w:del w:id="8" w:author="nicksh" w:date="2016-10-03T14:59:00Z">
+      <w:del w:id="10" w:author="nicksh" w:date="2016-10-03T14:59:00Z">
         <w:r>
           <w:delText xml:space="preserve">and click </w:delText>
         </w:r>
@@ -2510,12 +2526,12 @@
       <w:r>
         <w:t xml:space="preserve">Click </w:t>
       </w:r>
-      <w:ins w:id="9" w:author="nicksh" w:date="2016-10-03T14:59:00Z">
+      <w:ins w:id="11" w:author="nicksh" w:date="2016-10-03T14:59:00Z">
         <w:r>
           <w:t xml:space="preserve">the </w:t>
         </w:r>
       </w:ins>
-      <w:del w:id="10" w:author="nicksh" w:date="2016-10-03T14:59:00Z">
+      <w:del w:id="12" w:author="nicksh" w:date="2016-10-03T14:59:00Z">
         <w:r>
           <w:rPr>
             <w:b/>
@@ -2523,7 +2539,7 @@
           <w:delText>Edit List</w:delText>
         </w:r>
       </w:del>
-      <w:ins w:id="11" w:author="nicksh" w:date="2016-10-03T14:59:00Z">
+      <w:ins w:id="13" w:author="nicksh" w:date="2016-10-03T14:59:00Z">
         <w:r>
           <w:rPr>
             <w:b/>
@@ -2534,7 +2550,7 @@
           <w:t>tab</w:t>
         </w:r>
       </w:ins>
-      <w:del w:id="12" w:author="nicksh" w:date="2016-10-03T14:59:00Z">
+      <w:del w:id="14" w:author="nicksh" w:date="2016-10-03T14:59:00Z">
         <w:r>
           <w:delText xml:space="preserve"> and then </w:delText>
         </w:r>
@@ -2560,16 +2576,16 @@
         </w:numPr>
         <w:spacing w:after="0"/>
         <w:rPr>
-          <w:ins w:id="13" w:author="nicksh" w:date="2016-10-03T15:10:00Z"/>
-          <w:rPrChange w:id="14" w:author="nicksh" w:date="2016-10-03T15:10:00Z">
+          <w:ins w:id="15" w:author="nicksh" w:date="2016-10-03T15:10:00Z"/>
+          <w:rPrChange w:id="16" w:author="nicksh" w:date="2016-10-03T15:10:00Z">
             <w:rPr>
-              <w:ins w:id="15" w:author="nicksh" w:date="2016-10-03T15:10:00Z"/>
+              <w:ins w:id="17" w:author="nicksh" w:date="2016-10-03T15:10:00Z"/>
               <w:b/>
             </w:rPr>
           </w:rPrChange>
         </w:rPr>
       </w:pPr>
-      <w:del w:id="16" w:author="nicksh" w:date="2016-10-03T15:10:00Z">
+      <w:del w:id="18" w:author="nicksh" w:date="2016-10-03T15:10:00Z">
         <w:r>
           <w:delText xml:space="preserve">For this experiment you will want to have identifying features for each sample, as well as the </w:delText>
         </w:r>
@@ -2583,19 +2599,19 @@
           <w:delText xml:space="preserve"> (See below for the parameters included). </w:delText>
         </w:r>
       </w:del>
-      <w:ins w:id="17" w:author="nicksh" w:date="2016-10-03T15:11:00Z">
+      <w:ins w:id="19" w:author="nicksh" w:date="2016-10-03T15:11:00Z">
         <w:r>
           <w:t>Change</w:t>
         </w:r>
       </w:ins>
-      <w:ins w:id="18" w:author="nicksh" w:date="2016-10-03T15:10:00Z">
+      <w:ins w:id="20" w:author="nicksh" w:date="2016-10-03T15:10:00Z">
         <w:r>
           <w:t xml:space="preserve"> the </w:t>
         </w:r>
         <w:r>
           <w:rPr>
             <w:b/>
-            <w:rPrChange w:id="19" w:author="nicksh" w:date="2016-10-03T15:10:00Z">
+            <w:rPrChange w:id="21" w:author="nicksh" w:date="2016-10-03T15:10:00Z">
               <w:rPr/>
             </w:rPrChange>
           </w:rPr>
@@ -2607,17 +2623,17 @@
         <w:r>
           <w:rPr>
             <w:b/>
-            <w:rPrChange w:id="20" w:author="nicksh" w:date="2016-10-03T15:10:00Z">
+            <w:rPrChange w:id="22" w:author="nicksh" w:date="2016-10-03T15:10:00Z">
               <w:rPr/>
             </w:rPrChange>
           </w:rPr>
           <w:t>Linear</w:t>
         </w:r>
       </w:ins>
-      <w:ins w:id="21" w:author="nicksh" w:date="2016-10-03T15:13:00Z">
+      <w:ins w:id="23" w:author="nicksh" w:date="2016-10-03T15:13:00Z">
         <w:r>
           <w:rPr>
-            <w:rPrChange w:id="22" w:author="nicksh" w:date="2016-10-03T15:13:00Z">
+            <w:rPrChange w:id="24" w:author="nicksh" w:date="2016-10-03T15:13:00Z">
               <w:rPr>
                 <w:b/>
               </w:rPr>
@@ -2635,18 +2651,18 @@
         </w:numPr>
         <w:spacing w:after="0"/>
         <w:rPr>
-          <w:ins w:id="23" w:author="nicksh" w:date="2016-10-03T15:16:00Z"/>
-        </w:rPr>
-      </w:pPr>
-      <w:ins w:id="24" w:author="nicksh" w:date="2016-10-03T15:11:00Z">
+          <w:ins w:id="25" w:author="nicksh" w:date="2016-10-03T15:16:00Z"/>
+        </w:rPr>
+      </w:pPr>
+      <w:ins w:id="26" w:author="nicksh" w:date="2016-10-03T15:11:00Z">
         <w:r>
           <w:t xml:space="preserve">Change </w:t>
         </w:r>
       </w:ins>
-      <w:ins w:id="25" w:author="nicksh" w:date="2016-10-03T15:10:00Z">
+      <w:ins w:id="27" w:author="nicksh" w:date="2016-10-03T15:10:00Z">
         <w:r>
           <w:rPr>
-            <w:rPrChange w:id="26" w:author="nicksh" w:date="2016-10-03T15:10:00Z">
+            <w:rPrChange w:id="28" w:author="nicksh" w:date="2016-10-03T15:10:00Z">
               <w:rPr>
                 <w:b/>
               </w:rPr>
@@ -2657,7 +2673,7 @@
         <w:r>
           <w:rPr>
             <w:b/>
-            <w:rPrChange w:id="27" w:author="nicksh" w:date="2016-10-03T15:10:00Z">
+            <w:rPrChange w:id="29" w:author="nicksh" w:date="2016-10-03T15:10:00Z">
               <w:rPr/>
             </w:rPrChange>
           </w:rPr>
@@ -2669,17 +2685,17 @@
         <w:r>
           <w:rPr>
             <w:b/>
-            <w:rPrChange w:id="28" w:author="nicksh" w:date="2016-10-03T15:11:00Z">
+            <w:rPrChange w:id="30" w:author="nicksh" w:date="2016-10-03T15:11:00Z">
               <w:rPr/>
             </w:rPrChange>
           </w:rPr>
           <w:t>Ratio to Heavy</w:t>
         </w:r>
       </w:ins>
-      <w:ins w:id="29" w:author="nicksh" w:date="2016-10-03T15:13:00Z">
+      <w:ins w:id="31" w:author="nicksh" w:date="2016-10-03T15:13:00Z">
         <w:r>
           <w:rPr>
-            <w:rPrChange w:id="30" w:author="nicksh" w:date="2016-10-03T15:13:00Z">
+            <w:rPrChange w:id="32" w:author="nicksh" w:date="2016-10-03T15:13:00Z">
               <w:rPr>
                 <w:b/>
               </w:rPr>
@@ -2697,23 +2713,23 @@
         </w:numPr>
         <w:spacing w:after="0"/>
         <w:rPr>
-          <w:ins w:id="31" w:author="nicksh" w:date="2016-10-03T15:12:00Z"/>
-          <w:rPrChange w:id="32" w:author="nicksh" w:date="2016-10-03T15:12:00Z">
+          <w:ins w:id="33" w:author="nicksh" w:date="2016-10-03T15:12:00Z"/>
+          <w:rPrChange w:id="34" w:author="nicksh" w:date="2016-10-03T15:12:00Z">
             <w:rPr>
-              <w:ins w:id="33" w:author="nicksh" w:date="2016-10-03T15:12:00Z"/>
+              <w:ins w:id="35" w:author="nicksh" w:date="2016-10-03T15:12:00Z"/>
               <w:b/>
             </w:rPr>
           </w:rPrChange>
         </w:rPr>
       </w:pPr>
-      <w:ins w:id="34" w:author="nicksh" w:date="2016-10-03T15:16:00Z">
+      <w:ins w:id="36" w:author="nicksh" w:date="2016-10-03T15:16:00Z">
         <w:r>
           <w:t xml:space="preserve">Type </w:t>
         </w:r>
         <w:r>
           <w:rPr>
             <w:b/>
-            <w:rPrChange w:id="35" w:author="nicksh" w:date="2016-10-03T15:16:00Z">
+            <w:rPrChange w:id="37" w:author="nicksh" w:date="2016-10-03T15:16:00Z">
               <w:rPr/>
             </w:rPrChange>
           </w:rPr>
@@ -2731,7 +2747,7 @@
         <w:r>
           <w:rPr>
             <w:b/>
-            <w:rPrChange w:id="36" w:author="nicksh" w:date="2016-10-03T15:16:00Z">
+            <w:rPrChange w:id="38" w:author="nicksh" w:date="2016-10-03T15:16:00Z">
               <w:rPr/>
             </w:rPrChange>
           </w:rPr>
@@ -2747,15 +2763,15 @@
         <w:spacing w:after="0"/>
         <w:ind w:left="720"/>
         <w:rPr>
-          <w:ins w:id="37" w:author="nicksh" w:date="2016-10-03T15:11:00Z"/>
-          <w:rPrChange w:id="38" w:author="nicksh" w:date="2016-10-03T15:11:00Z">
+          <w:ins w:id="39" w:author="nicksh" w:date="2016-10-03T15:11:00Z"/>
+          <w:rPrChange w:id="40" w:author="nicksh" w:date="2016-10-03T15:11:00Z">
             <w:rPr>
-              <w:ins w:id="39" w:author="nicksh" w:date="2016-10-03T15:11:00Z"/>
+              <w:ins w:id="41" w:author="nicksh" w:date="2016-10-03T15:11:00Z"/>
               <w:b/>
             </w:rPr>
           </w:rPrChange>
         </w:rPr>
-        <w:pPrChange w:id="40" w:author="nicksh" w:date="2016-10-03T15:12:00Z">
+        <w:pPrChange w:id="42" w:author="nicksh" w:date="2016-10-03T15:12:00Z">
           <w:pPr>
             <w:numPr>
               <w:numId w:val="35"/>
@@ -2765,17 +2781,17 @@
           </w:pPr>
         </w:pPrChange>
       </w:pPr>
-      <w:ins w:id="41" w:author="nicksh" w:date="2016-10-03T15:31:00Z">
+      <w:ins w:id="43" w:author="Windows User" w:date="2019-01-16T15:23:00Z">
         <w:r>
           <w:rPr>
             <w:noProof/>
           </w:rPr>
           <w:lastRenderedPageBreak/>
           <w:drawing>
-            <wp:inline distT="0" distB="0" distL="0" distR="0" wp14:anchorId="02A0F80F" wp14:editId="7595A310">
+            <wp:inline distT="0" distB="0" distL="0" distR="0" wp14:anchorId="4F20A46D" wp14:editId="48615F76">
               <wp:extent cx="3781425" cy="5191125"/>
               <wp:effectExtent l="0" t="0" r="9525" b="9525"/>
-              <wp:docPr id="8" name="Picture 8"/>
+              <wp:docPr id="1" name="Picture 1"/>
               <wp:cNvGraphicFramePr>
                 <a:graphicFrameLocks xmlns:a="http://schemas.openxmlformats.org/drawingml/2006/main" noChangeAspect="1"/>
               </wp:cNvGraphicFramePr>
@@ -2808,8 +2824,50 @@
           </w:drawing>
         </w:r>
       </w:ins>
-      <w:bookmarkStart w:id="42" w:name="_GoBack"/>
-      <w:bookmarkEnd w:id="42"/>
+      <w:ins w:id="44" w:author="nicksh" w:date="2016-10-03T15:31:00Z">
+        <w:del w:id="45" w:author="Windows User" w:date="2019-01-16T15:23:00Z">
+          <w:r>
+            <w:rPr>
+              <w:noProof/>
+            </w:rPr>
+            <w:drawing>
+              <wp:inline distT="0" distB="0" distL="0" distR="0" wp14:anchorId="02A0F80F" wp14:editId="7595A310">
+                <wp:extent cx="3781425" cy="5191125"/>
+                <wp:effectExtent l="0" t="0" r="9525" b="9525"/>
+                <wp:docPr id="8" name="Picture 8"/>
+                <wp:cNvGraphicFramePr>
+                  <a:graphicFrameLocks xmlns:a="http://schemas.openxmlformats.org/drawingml/2006/main" noChangeAspect="1"/>
+                </wp:cNvGraphicFramePr>
+                <a:graphic xmlns:a="http://schemas.openxmlformats.org/drawingml/2006/main">
+                  <a:graphicData uri="http://schemas.openxmlformats.org/drawingml/2006/picture">
+                    <pic:pic xmlns:pic="http://schemas.openxmlformats.org/drawingml/2006/picture">
+                      <pic:nvPicPr>
+                        <pic:cNvPr id="1" name=""/>
+                        <pic:cNvPicPr/>
+                      </pic:nvPicPr>
+                      <pic:blipFill>
+                        <a:blip r:embed="rId22"/>
+                        <a:stretch>
+                          <a:fillRect/>
+                        </a:stretch>
+                      </pic:blipFill>
+                      <pic:spPr>
+                        <a:xfrm>
+                          <a:off x="0" y="0"/>
+                          <a:ext cx="3781425" cy="5191125"/>
+                        </a:xfrm>
+                        <a:prstGeom prst="rect">
+                          <a:avLst/>
+                        </a:prstGeom>
+                      </pic:spPr>
+                    </pic:pic>
+                  </a:graphicData>
+                </a:graphic>
+              </wp:inline>
+            </w:drawing>
+          </w:r>
+        </w:del>
+      </w:ins>
     </w:p>
     <w:p>
       <w:pPr>
@@ -2819,13 +2877,13 @@
         </w:numPr>
         <w:spacing w:after="0"/>
         <w:rPr>
-          <w:ins w:id="43" w:author="nicksh" w:date="2016-10-03T15:12:00Z"/>
-        </w:rPr>
-      </w:pPr>
-      <w:ins w:id="44" w:author="nicksh" w:date="2016-10-03T15:11:00Z">
+          <w:ins w:id="46" w:author="nicksh" w:date="2016-10-03T15:12:00Z"/>
+        </w:rPr>
+      </w:pPr>
+      <w:ins w:id="47" w:author="nicksh" w:date="2016-10-03T15:11:00Z">
         <w:r>
           <w:rPr>
-            <w:rPrChange w:id="45" w:author="nicksh" w:date="2016-10-03T15:11:00Z">
+            <w:rPrChange w:id="48" w:author="nicksh" w:date="2016-10-03T15:11:00Z">
               <w:rPr>
                 <w:b/>
               </w:rPr>
@@ -2844,7 +2902,7 @@
     <w:p>
       <w:pPr>
         <w:spacing w:after="0"/>
-        <w:pPrChange w:id="46" w:author="nicksh" w:date="2016-10-03T15:12:00Z">
+        <w:pPrChange w:id="49" w:author="nicksh" w:date="2016-10-03T15:12:00Z">
           <w:pPr>
             <w:numPr>
               <w:numId w:val="35"/>
@@ -2858,7 +2916,7 @@
     <w:p>
       <w:pPr>
         <w:rPr>
-          <w:ins w:id="47" w:author="nicksh" w:date="2016-10-03T15:22:00Z"/>
+          <w:ins w:id="50" w:author="nicksh" w:date="2016-10-03T15:22:00Z"/>
           <w:rFonts w:asciiTheme="majorHAnsi" w:eastAsiaTheme="majorEastAsia" w:hAnsiTheme="majorHAnsi" w:cstheme="majorBidi"/>
           <w:b/>
           <w:bCs/>
@@ -2867,7 +2925,7 @@
           <w:szCs w:val="26"/>
         </w:rPr>
       </w:pPr>
-      <w:ins w:id="48" w:author="nicksh" w:date="2016-10-03T15:22:00Z">
+      <w:ins w:id="51" w:author="nicksh" w:date="2016-10-03T15:22:00Z">
         <w:r>
           <w:br w:type="page"/>
         </w:r>
@@ -2877,16 +2935,16 @@
       <w:pPr>
         <w:pStyle w:val="Heading2"/>
         <w:rPr>
-          <w:ins w:id="49" w:author="nicksh" w:date="2016-10-03T15:12:00Z"/>
-        </w:rPr>
-      </w:pPr>
-      <w:ins w:id="50" w:author="nicksh" w:date="2016-10-03T15:12:00Z">
+          <w:ins w:id="52" w:author="nicksh" w:date="2016-10-03T15:12:00Z"/>
+        </w:rPr>
+      </w:pPr>
+      <w:ins w:id="53" w:author="nicksh" w:date="2016-10-03T15:12:00Z">
         <w:r>
           <w:lastRenderedPageBreak/>
           <w:t>Specify the analyte concentrations of the external standards</w:t>
         </w:r>
       </w:ins>
-      <w:ins w:id="51" w:author="nicksh" w:date="2016-10-03T15:11:00Z">
+      <w:ins w:id="54" w:author="nicksh" w:date="2016-10-03T15:11:00Z">
         <w:r>
           <w:t>:</w:t>
         </w:r>
@@ -2899,10 +2957,10 @@
           <w:numId w:val="35"/>
         </w:numPr>
         <w:rPr>
-          <w:del w:id="52" w:author="nicksh" w:date="2016-10-03T15:11:00Z"/>
-        </w:rPr>
-      </w:pPr>
-      <w:del w:id="53" w:author="nicksh" w:date="2016-10-03T15:11:00Z">
+          <w:del w:id="55" w:author="nicksh" w:date="2016-10-03T15:11:00Z"/>
+        </w:rPr>
+      </w:pPr>
+      <w:del w:id="56" w:author="nicksh" w:date="2016-10-03T15:11:00Z">
         <w:r>
           <w:delText xml:space="preserve">Once the report is configured, you can provide a </w:delText>
         </w:r>
@@ -2921,10 +2979,10 @@
       <w:pPr>
         <w:ind w:left="360"/>
         <w:rPr>
-          <w:del w:id="54" w:author="nicksh" w:date="2016-10-03T15:12:00Z"/>
-        </w:rPr>
-      </w:pPr>
-      <w:del w:id="55" w:author="nicksh" w:date="2016-10-03T15:12:00Z">
+          <w:del w:id="57" w:author="nicksh" w:date="2016-10-03T15:12:00Z"/>
+        </w:rPr>
+      </w:pPr>
+      <w:del w:id="58" w:author="nicksh" w:date="2016-10-03T15:12:00Z">
         <w:r>
           <w:rPr>
             <w:noProof/>
@@ -2947,7 +3005,7 @@
                       </pic:cNvPicPr>
                     </pic:nvPicPr>
                     <pic:blipFill>
-                      <a:blip r:embed="rId22">
+                      <a:blip r:embed="rId23">
                         <a:extLst>
                           <a:ext uri="{28A0092B-C50C-407E-A947-70E740481C1C}">
                             <a14:useLocalDpi xmlns:a14="http://schemas.microsoft.com/office/drawing/2010/main" val="0"/>
@@ -2988,26 +3046,26 @@
         </w:numPr>
         <w:spacing w:after="0"/>
         <w:rPr>
-          <w:ins w:id="56" w:author="nicksh" w:date="2016-10-03T15:13:00Z"/>
-          <w:rPrChange w:id="57" w:author="nicksh" w:date="2016-10-03T15:13:00Z">
+          <w:ins w:id="59" w:author="nicksh" w:date="2016-10-03T15:13:00Z"/>
+          <w:rPrChange w:id="60" w:author="nicksh" w:date="2016-10-03T15:13:00Z">
             <w:rPr>
-              <w:ins w:id="58" w:author="nicksh" w:date="2016-10-03T15:13:00Z"/>
+              <w:ins w:id="61" w:author="nicksh" w:date="2016-10-03T15:13:00Z"/>
               <w:b/>
             </w:rPr>
           </w:rPrChange>
         </w:rPr>
       </w:pPr>
-      <w:del w:id="59" w:author="nicksh" w:date="2016-10-03T15:13:00Z">
+      <w:del w:id="62" w:author="nicksh" w:date="2016-10-03T15:13:00Z">
         <w:r>
           <w:delText xml:space="preserve">Click </w:delText>
         </w:r>
       </w:del>
-      <w:ins w:id="60" w:author="nicksh" w:date="2016-10-03T15:13:00Z">
+      <w:ins w:id="63" w:author="nicksh" w:date="2016-10-03T15:13:00Z">
         <w:r>
           <w:t xml:space="preserve">On the </w:t>
         </w:r>
       </w:ins>
-      <w:del w:id="61" w:author="nicksh" w:date="2016-10-03T15:13:00Z">
+      <w:del w:id="64" w:author="nicksh" w:date="2016-10-03T15:13:00Z">
         <w:r>
           <w:rPr>
             <w:b/>
@@ -3018,7 +3076,7 @@
           <w:delText>.</w:delText>
         </w:r>
       </w:del>
-      <w:ins w:id="62" w:author="nicksh" w:date="2016-10-03T15:13:00Z">
+      <w:ins w:id="65" w:author="nicksh" w:date="2016-10-03T15:13:00Z">
         <w:r>
           <w:rPr>
             <w:b/>
@@ -3031,7 +3089,7 @@
         <w:r>
           <w:rPr>
             <w:b/>
-            <w:rPrChange w:id="63" w:author="nicksh" w:date="2016-10-03T15:13:00Z">
+            <w:rPrChange w:id="66" w:author="nicksh" w:date="2016-10-03T15:13:00Z">
               <w:rPr/>
             </w:rPrChange>
           </w:rPr>
@@ -3047,21 +3105,21 @@
         </w:numPr>
         <w:spacing w:after="0"/>
       </w:pPr>
-      <w:ins w:id="64" w:author="nicksh" w:date="2016-10-03T15:13:00Z">
+      <w:ins w:id="67" w:author="nicksh" w:date="2016-10-03T15:13:00Z">
         <w:r>
           <w:t xml:space="preserve">At the top of the Document Grid, click the </w:t>
         </w:r>
         <w:r>
           <w:rPr>
             <w:b/>
-            <w:rPrChange w:id="65" w:author="nicksh" w:date="2016-10-03T15:13:00Z">
+            <w:rPrChange w:id="68" w:author="nicksh" w:date="2016-10-03T15:13:00Z">
               <w:rPr/>
             </w:rPrChange>
           </w:rPr>
           <w:t>Views</w:t>
         </w:r>
       </w:ins>
-      <w:ins w:id="66" w:author="nicksh" w:date="2016-10-03T15:14:00Z">
+      <w:ins w:id="69" w:author="nicksh" w:date="2016-10-03T15:14:00Z">
         <w:r>
           <w:rPr>
             <w:b/>
@@ -3074,7 +3132,7 @@
         <w:r>
           <w:rPr>
             <w:b/>
-            <w:rPrChange w:id="67" w:author="nicksh" w:date="2016-10-03T15:14:00Z">
+            <w:rPrChange w:id="70" w:author="nicksh" w:date="2016-10-03T15:14:00Z">
               <w:rPr/>
             </w:rPrChange>
           </w:rPr>
@@ -3082,7 +3140,7 @@
         </w:r>
         <w:r>
           <w:rPr>
-            <w:rPrChange w:id="68" w:author="nicksh" w:date="2016-10-03T15:14:00Z">
+            <w:rPrChange w:id="71" w:author="nicksh" w:date="2016-10-03T15:14:00Z">
               <w:rPr>
                 <w:b/>
               </w:rPr>
@@ -3100,7 +3158,7 @@
         </w:numPr>
         <w:spacing w:after="0"/>
         <w:rPr>
-          <w:ins w:id="69" w:author="nicksh" w:date="2016-10-03T15:14:00Z"/>
+          <w:ins w:id="72" w:author="nicksh" w:date="2016-10-03T15:14:00Z"/>
         </w:rPr>
       </w:pPr>
       <w:r>
@@ -3133,17 +3191,17 @@
         </w:numPr>
         <w:spacing w:after="0"/>
         <w:rPr>
-          <w:ins w:id="70" w:author="nicksh" w:date="2016-10-03T15:14:00Z"/>
-        </w:rPr>
-      </w:pPr>
-      <w:ins w:id="71" w:author="nicksh" w:date="2016-10-03T15:14:00Z">
+          <w:ins w:id="73" w:author="nicksh" w:date="2016-10-03T15:14:00Z"/>
+        </w:rPr>
+      </w:pPr>
+      <w:ins w:id="74" w:author="nicksh" w:date="2016-10-03T15:14:00Z">
         <w:r>
           <w:t xml:space="preserve">For each of the standard replicates, change the </w:t>
         </w:r>
         <w:r>
           <w:rPr>
             <w:b/>
-            <w:rPrChange w:id="72" w:author="nicksh" w:date="2016-10-03T15:14:00Z">
+            <w:rPrChange w:id="75" w:author="nicksh" w:date="2016-10-03T15:14:00Z">
               <w:rPr/>
             </w:rPrChange>
           </w:rPr>
@@ -3157,7 +3215,7 @@
         </w:r>
         <w:r>
           <w:rPr>
-            <w:rPrChange w:id="73" w:author="nicksh" w:date="2016-10-03T15:14:00Z">
+            <w:rPrChange w:id="76" w:author="nicksh" w:date="2016-10-03T15:14:00Z">
               <w:rPr>
                 <w:b/>
               </w:rPr>
@@ -3184,30 +3242,30 @@
         </w:numPr>
         <w:spacing w:after="0"/>
         <w:rPr>
-          <w:ins w:id="74" w:author="nicksh" w:date="2016-10-03T15:18:00Z"/>
-        </w:rPr>
-      </w:pPr>
-      <w:ins w:id="75" w:author="nicksh" w:date="2016-10-03T15:16:00Z">
+          <w:ins w:id="77" w:author="nicksh" w:date="2016-10-03T15:18:00Z"/>
+        </w:rPr>
+      </w:pPr>
+      <w:ins w:id="78" w:author="nicksh" w:date="2016-10-03T15:16:00Z">
         <w:r>
           <w:t xml:space="preserve">Fill in the </w:t>
         </w:r>
       </w:ins>
-      <w:ins w:id="76" w:author="nicksh" w:date="2016-10-03T15:17:00Z">
+      <w:ins w:id="79" w:author="nicksh" w:date="2016-10-03T15:17:00Z">
         <w:r>
           <w:t xml:space="preserve">Analyte Concentration with the values from </w:t>
         </w:r>
       </w:ins>
-      <w:ins w:id="77" w:author="nicksh" w:date="2016-10-03T15:18:00Z">
+      <w:ins w:id="80" w:author="nicksh" w:date="2016-10-03T15:18:00Z">
         <w:r>
           <w:t>the</w:t>
         </w:r>
       </w:ins>
-      <w:ins w:id="78" w:author="nicksh" w:date="2016-10-03T15:17:00Z">
+      <w:ins w:id="81" w:author="nicksh" w:date="2016-10-03T15:17:00Z">
         <w:r>
           <w:t xml:space="preserve"> </w:t>
         </w:r>
       </w:ins>
-      <w:ins w:id="79" w:author="nicksh" w:date="2016-10-03T15:18:00Z">
+      <w:ins w:id="82" w:author="nicksh" w:date="2016-10-03T15:18:00Z">
         <w:r>
           <w:t>following table:</w:t>
         </w:r>
@@ -3226,32 +3284,8 @@
       </w:tblGrid>
       <w:tr>
         <w:trPr>
-          <w:ins w:id="80" w:author="nicksh" w:date="2016-10-03T15:18:00Z"/>
+          <w:ins w:id="83" w:author="nicksh" w:date="2016-10-03T15:18:00Z"/>
         </w:trPr>
-        <w:tc>
-          <w:tcPr>
-            <w:tcW w:w="4788" w:type="dxa"/>
-          </w:tcPr>
-          <w:p>
-            <w:pPr>
-              <w:rPr>
-                <w:ins w:id="81" w:author="nicksh" w:date="2016-10-03T15:18:00Z"/>
-              </w:rPr>
-              <w:pPrChange w:id="82" w:author="nicksh" w:date="2016-10-03T15:18:00Z">
-                <w:pPr>
-                  <w:numPr>
-                    <w:numId w:val="35"/>
-                  </w:numPr>
-                </w:pPr>
-              </w:pPrChange>
-            </w:pPr>
-            <w:ins w:id="83" w:author="nicksh" w:date="2016-10-03T15:18:00Z">
-              <w:r>
-                <w:t>Replicate</w:t>
-              </w:r>
-            </w:ins>
-          </w:p>
-        </w:tc>
         <w:tc>
           <w:tcPr>
             <w:tcW w:w="4788" w:type="dxa"/>
@@ -3266,10 +3300,36 @@
                   <w:numPr>
                     <w:numId w:val="35"/>
                   </w:numPr>
+                  <w:ind w:left="720" w:hanging="360"/>
                 </w:pPr>
               </w:pPrChange>
             </w:pPr>
             <w:ins w:id="86" w:author="nicksh" w:date="2016-10-03T15:18:00Z">
+              <w:r>
+                <w:t>Replicate</w:t>
+              </w:r>
+            </w:ins>
+          </w:p>
+        </w:tc>
+        <w:tc>
+          <w:tcPr>
+            <w:tcW w:w="4788" w:type="dxa"/>
+          </w:tcPr>
+          <w:p>
+            <w:pPr>
+              <w:rPr>
+                <w:ins w:id="87" w:author="nicksh" w:date="2016-10-03T15:18:00Z"/>
+              </w:rPr>
+              <w:pPrChange w:id="88" w:author="nicksh" w:date="2016-10-03T15:18:00Z">
+                <w:pPr>
+                  <w:numPr>
+                    <w:numId w:val="35"/>
+                  </w:numPr>
+                  <w:ind w:left="720" w:hanging="360"/>
+                </w:pPr>
+              </w:pPrChange>
+            </w:pPr>
+            <w:ins w:id="89" w:author="nicksh" w:date="2016-10-03T15:18:00Z">
               <w:r>
                 <w:t>Analyte Concentration</w:t>
               </w:r>
@@ -3279,32 +3339,8 @@
       </w:tr>
       <w:tr>
         <w:trPr>
-          <w:ins w:id="87" w:author="nicksh" w:date="2016-10-03T15:18:00Z"/>
+          <w:ins w:id="90" w:author="nicksh" w:date="2016-10-03T15:18:00Z"/>
         </w:trPr>
-        <w:tc>
-          <w:tcPr>
-            <w:tcW w:w="4788" w:type="dxa"/>
-          </w:tcPr>
-          <w:p>
-            <w:pPr>
-              <w:rPr>
-                <w:ins w:id="88" w:author="nicksh" w:date="2016-10-03T15:18:00Z"/>
-              </w:rPr>
-              <w:pPrChange w:id="89" w:author="nicksh" w:date="2016-10-03T15:19:00Z">
-                <w:pPr>
-                  <w:numPr>
-                    <w:numId w:val="35"/>
-                  </w:numPr>
-                </w:pPr>
-              </w:pPrChange>
-            </w:pPr>
-            <w:ins w:id="90" w:author="nicksh" w:date="2016-10-03T15:19:00Z">
-              <w:r>
-                <w:t>Standard_1</w:t>
-              </w:r>
-            </w:ins>
-          </w:p>
-        </w:tc>
         <w:tc>
           <w:tcPr>
             <w:tcW w:w="4788" w:type="dxa"/>
@@ -3319,10 +3355,36 @@
                   <w:numPr>
                     <w:numId w:val="35"/>
                   </w:numPr>
+                  <w:ind w:left="720" w:hanging="360"/>
                 </w:pPr>
               </w:pPrChange>
             </w:pPr>
             <w:ins w:id="93" w:author="nicksh" w:date="2016-10-03T15:19:00Z">
+              <w:r>
+                <w:t>Standard_1</w:t>
+              </w:r>
+            </w:ins>
+          </w:p>
+        </w:tc>
+        <w:tc>
+          <w:tcPr>
+            <w:tcW w:w="4788" w:type="dxa"/>
+          </w:tcPr>
+          <w:p>
+            <w:pPr>
+              <w:rPr>
+                <w:ins w:id="94" w:author="nicksh" w:date="2016-10-03T15:18:00Z"/>
+              </w:rPr>
+              <w:pPrChange w:id="95" w:author="nicksh" w:date="2016-10-03T15:19:00Z">
+                <w:pPr>
+                  <w:numPr>
+                    <w:numId w:val="35"/>
+                  </w:numPr>
+                  <w:ind w:left="720" w:hanging="360"/>
+                </w:pPr>
+              </w:pPrChange>
+            </w:pPr>
+            <w:ins w:id="96" w:author="nicksh" w:date="2016-10-03T15:19:00Z">
               <w:r>
                 <w:t>40</w:t>
               </w:r>
@@ -3332,32 +3394,8 @@
       </w:tr>
       <w:tr>
         <w:trPr>
-          <w:ins w:id="94" w:author="nicksh" w:date="2016-10-03T15:18:00Z"/>
+          <w:ins w:id="97" w:author="nicksh" w:date="2016-10-03T15:18:00Z"/>
         </w:trPr>
-        <w:tc>
-          <w:tcPr>
-            <w:tcW w:w="4788" w:type="dxa"/>
-          </w:tcPr>
-          <w:p>
-            <w:pPr>
-              <w:rPr>
-                <w:ins w:id="95" w:author="nicksh" w:date="2016-10-03T15:18:00Z"/>
-              </w:rPr>
-              <w:pPrChange w:id="96" w:author="nicksh" w:date="2016-10-03T15:19:00Z">
-                <w:pPr>
-                  <w:numPr>
-                    <w:numId w:val="35"/>
-                  </w:numPr>
-                </w:pPr>
-              </w:pPrChange>
-            </w:pPr>
-            <w:ins w:id="97" w:author="nicksh" w:date="2016-10-03T15:19:00Z">
-              <w:r>
-                <w:t>Standard_2</w:t>
-              </w:r>
-            </w:ins>
-          </w:p>
-        </w:tc>
         <w:tc>
           <w:tcPr>
             <w:tcW w:w="4788" w:type="dxa"/>
@@ -3372,10 +3410,36 @@
                   <w:numPr>
                     <w:numId w:val="35"/>
                   </w:numPr>
+                  <w:ind w:left="720" w:hanging="360"/>
                 </w:pPr>
               </w:pPrChange>
             </w:pPr>
             <w:ins w:id="100" w:author="nicksh" w:date="2016-10-03T15:19:00Z">
+              <w:r>
+                <w:t>Standard_2</w:t>
+              </w:r>
+            </w:ins>
+          </w:p>
+        </w:tc>
+        <w:tc>
+          <w:tcPr>
+            <w:tcW w:w="4788" w:type="dxa"/>
+          </w:tcPr>
+          <w:p>
+            <w:pPr>
+              <w:rPr>
+                <w:ins w:id="101" w:author="nicksh" w:date="2016-10-03T15:18:00Z"/>
+              </w:rPr>
+              <w:pPrChange w:id="102" w:author="nicksh" w:date="2016-10-03T15:19:00Z">
+                <w:pPr>
+                  <w:numPr>
+                    <w:numId w:val="35"/>
+                  </w:numPr>
+                  <w:ind w:left="720" w:hanging="360"/>
+                </w:pPr>
+              </w:pPrChange>
+            </w:pPr>
+            <w:ins w:id="103" w:author="nicksh" w:date="2016-10-03T15:19:00Z">
               <w:r>
                 <w:t>12.5</w:t>
               </w:r>
@@ -3385,32 +3449,8 @@
       </w:tr>
       <w:tr>
         <w:trPr>
-          <w:ins w:id="101" w:author="nicksh" w:date="2016-10-03T15:18:00Z"/>
+          <w:ins w:id="104" w:author="nicksh" w:date="2016-10-03T15:18:00Z"/>
         </w:trPr>
-        <w:tc>
-          <w:tcPr>
-            <w:tcW w:w="4788" w:type="dxa"/>
-          </w:tcPr>
-          <w:p>
-            <w:pPr>
-              <w:rPr>
-                <w:ins w:id="102" w:author="nicksh" w:date="2016-10-03T15:18:00Z"/>
-              </w:rPr>
-              <w:pPrChange w:id="103" w:author="nicksh" w:date="2016-10-03T15:19:00Z">
-                <w:pPr>
-                  <w:numPr>
-                    <w:numId w:val="35"/>
-                  </w:numPr>
-                </w:pPr>
-              </w:pPrChange>
-            </w:pPr>
-            <w:ins w:id="104" w:author="nicksh" w:date="2016-10-03T15:19:00Z">
-              <w:r>
-                <w:t>Standard_3</w:t>
-              </w:r>
-            </w:ins>
-          </w:p>
-        </w:tc>
         <w:tc>
           <w:tcPr>
             <w:tcW w:w="4788" w:type="dxa"/>
@@ -3425,10 +3465,36 @@
                   <w:numPr>
                     <w:numId w:val="35"/>
                   </w:numPr>
+                  <w:ind w:left="720" w:hanging="360"/>
                 </w:pPr>
               </w:pPrChange>
             </w:pPr>
             <w:ins w:id="107" w:author="nicksh" w:date="2016-10-03T15:19:00Z">
+              <w:r>
+                <w:t>Standard_3</w:t>
+              </w:r>
+            </w:ins>
+          </w:p>
+        </w:tc>
+        <w:tc>
+          <w:tcPr>
+            <w:tcW w:w="4788" w:type="dxa"/>
+          </w:tcPr>
+          <w:p>
+            <w:pPr>
+              <w:rPr>
+                <w:ins w:id="108" w:author="nicksh" w:date="2016-10-03T15:18:00Z"/>
+              </w:rPr>
+              <w:pPrChange w:id="109" w:author="nicksh" w:date="2016-10-03T15:19:00Z">
+                <w:pPr>
+                  <w:numPr>
+                    <w:numId w:val="35"/>
+                  </w:numPr>
+                  <w:ind w:left="720" w:hanging="360"/>
+                </w:pPr>
+              </w:pPrChange>
+            </w:pPr>
+            <w:ins w:id="110" w:author="nicksh" w:date="2016-10-03T15:19:00Z">
               <w:r>
                 <w:t>5</w:t>
               </w:r>
@@ -3438,32 +3504,8 @@
       </w:tr>
       <w:tr>
         <w:trPr>
-          <w:ins w:id="108" w:author="nicksh" w:date="2016-10-03T15:18:00Z"/>
+          <w:ins w:id="111" w:author="nicksh" w:date="2016-10-03T15:18:00Z"/>
         </w:trPr>
-        <w:tc>
-          <w:tcPr>
-            <w:tcW w:w="4788" w:type="dxa"/>
-          </w:tcPr>
-          <w:p>
-            <w:pPr>
-              <w:rPr>
-                <w:ins w:id="109" w:author="nicksh" w:date="2016-10-03T15:18:00Z"/>
-              </w:rPr>
-              <w:pPrChange w:id="110" w:author="nicksh" w:date="2016-10-03T15:19:00Z">
-                <w:pPr>
-                  <w:numPr>
-                    <w:numId w:val="35"/>
-                  </w:numPr>
-                </w:pPr>
-              </w:pPrChange>
-            </w:pPr>
-            <w:ins w:id="111" w:author="nicksh" w:date="2016-10-03T15:19:00Z">
-              <w:r>
-                <w:t>Standard_4</w:t>
-              </w:r>
-            </w:ins>
-          </w:p>
-        </w:tc>
         <w:tc>
           <w:tcPr>
             <w:tcW w:w="4788" w:type="dxa"/>
@@ -3478,10 +3520,36 @@
                   <w:numPr>
                     <w:numId w:val="35"/>
                   </w:numPr>
+                  <w:ind w:left="720" w:hanging="360"/>
                 </w:pPr>
               </w:pPrChange>
             </w:pPr>
             <w:ins w:id="114" w:author="nicksh" w:date="2016-10-03T15:19:00Z">
+              <w:r>
+                <w:t>Standard_4</w:t>
+              </w:r>
+            </w:ins>
+          </w:p>
+        </w:tc>
+        <w:tc>
+          <w:tcPr>
+            <w:tcW w:w="4788" w:type="dxa"/>
+          </w:tcPr>
+          <w:p>
+            <w:pPr>
+              <w:rPr>
+                <w:ins w:id="115" w:author="nicksh" w:date="2016-10-03T15:18:00Z"/>
+              </w:rPr>
+              <w:pPrChange w:id="116" w:author="nicksh" w:date="2016-10-03T15:19:00Z">
+                <w:pPr>
+                  <w:numPr>
+                    <w:numId w:val="35"/>
+                  </w:numPr>
+                  <w:ind w:left="720" w:hanging="360"/>
+                </w:pPr>
+              </w:pPrChange>
+            </w:pPr>
+            <w:ins w:id="117" w:author="nicksh" w:date="2016-10-03T15:19:00Z">
               <w:r>
                 <w:t>2.5</w:t>
               </w:r>
@@ -3491,7 +3559,7 @@
       </w:tr>
       <w:tr>
         <w:trPr>
-          <w:ins w:id="115" w:author="nicksh" w:date="2016-10-03T15:18:00Z"/>
+          <w:ins w:id="118" w:author="nicksh" w:date="2016-10-03T15:18:00Z"/>
         </w:trPr>
         <w:tc>
           <w:tcPr>
@@ -3500,17 +3568,18 @@
           <w:p>
             <w:pPr>
               <w:rPr>
-                <w:ins w:id="116" w:author="nicksh" w:date="2016-10-03T15:18:00Z"/>
+                <w:ins w:id="119" w:author="nicksh" w:date="2016-10-03T15:18:00Z"/>
               </w:rPr>
-              <w:pPrChange w:id="117" w:author="nicksh" w:date="2016-10-03T15:19:00Z">
+              <w:pPrChange w:id="120" w:author="nicksh" w:date="2016-10-03T15:19:00Z">
                 <w:pPr>
                   <w:numPr>
                     <w:numId w:val="35"/>
                   </w:numPr>
+                  <w:ind w:left="720" w:hanging="360"/>
                 </w:pPr>
               </w:pPrChange>
             </w:pPr>
-            <w:ins w:id="118" w:author="nicksh" w:date="2016-10-03T15:19:00Z">
+            <w:ins w:id="121" w:author="nicksh" w:date="2016-10-03T15:19:00Z">
               <w:r>
                 <w:t>Standard_5</w:t>
               </w:r>
@@ -3524,17 +3593,18 @@
           <w:p>
             <w:pPr>
               <w:rPr>
-                <w:ins w:id="119" w:author="nicksh" w:date="2016-10-03T15:18:00Z"/>
+                <w:ins w:id="122" w:author="nicksh" w:date="2016-10-03T15:18:00Z"/>
               </w:rPr>
-              <w:pPrChange w:id="120" w:author="nicksh" w:date="2016-10-03T15:22:00Z">
+              <w:pPrChange w:id="123" w:author="nicksh" w:date="2016-10-03T15:22:00Z">
                 <w:pPr>
                   <w:numPr>
                     <w:numId w:val="35"/>
                   </w:numPr>
+                  <w:ind w:left="720" w:hanging="360"/>
                 </w:pPr>
               </w:pPrChange>
             </w:pPr>
-            <w:ins w:id="121" w:author="nicksh" w:date="2016-10-03T15:22:00Z">
+            <w:ins w:id="124" w:author="nicksh" w:date="2016-10-03T15:22:00Z">
               <w:r>
                 <w:t>1</w:t>
               </w:r>
@@ -3544,32 +3614,8 @@
       </w:tr>
       <w:tr>
         <w:trPr>
-          <w:ins w:id="122" w:author="nicksh" w:date="2016-10-03T15:18:00Z"/>
+          <w:ins w:id="125" w:author="nicksh" w:date="2016-10-03T15:18:00Z"/>
         </w:trPr>
-        <w:tc>
-          <w:tcPr>
-            <w:tcW w:w="4788" w:type="dxa"/>
-          </w:tcPr>
-          <w:p>
-            <w:pPr>
-              <w:rPr>
-                <w:ins w:id="123" w:author="nicksh" w:date="2016-10-03T15:18:00Z"/>
-              </w:rPr>
-              <w:pPrChange w:id="124" w:author="nicksh" w:date="2016-10-03T15:20:00Z">
-                <w:pPr>
-                  <w:numPr>
-                    <w:numId w:val="35"/>
-                  </w:numPr>
-                </w:pPr>
-              </w:pPrChange>
-            </w:pPr>
-            <w:ins w:id="125" w:author="nicksh" w:date="2016-10-03T15:20:00Z">
-              <w:r>
-                <w:t>Standard_6</w:t>
-              </w:r>
-            </w:ins>
-          </w:p>
-        </w:tc>
         <w:tc>
           <w:tcPr>
             <w:tcW w:w="4788" w:type="dxa"/>
@@ -3584,10 +3630,36 @@
                   <w:numPr>
                     <w:numId w:val="35"/>
                   </w:numPr>
+                  <w:ind w:left="720" w:hanging="360"/>
                 </w:pPr>
               </w:pPrChange>
             </w:pPr>
             <w:ins w:id="128" w:author="nicksh" w:date="2016-10-03T15:20:00Z">
+              <w:r>
+                <w:t>Standard_6</w:t>
+              </w:r>
+            </w:ins>
+          </w:p>
+        </w:tc>
+        <w:tc>
+          <w:tcPr>
+            <w:tcW w:w="4788" w:type="dxa"/>
+          </w:tcPr>
+          <w:p>
+            <w:pPr>
+              <w:rPr>
+                <w:ins w:id="129" w:author="nicksh" w:date="2016-10-03T15:18:00Z"/>
+              </w:rPr>
+              <w:pPrChange w:id="130" w:author="nicksh" w:date="2016-10-03T15:20:00Z">
+                <w:pPr>
+                  <w:numPr>
+                    <w:numId w:val="35"/>
+                  </w:numPr>
+                  <w:ind w:left="720" w:hanging="360"/>
+                </w:pPr>
+              </w:pPrChange>
+            </w:pPr>
+            <w:ins w:id="131" w:author="nicksh" w:date="2016-10-03T15:20:00Z">
               <w:r>
                 <w:t>0.5</w:t>
               </w:r>
@@ -3597,32 +3669,8 @@
       </w:tr>
       <w:tr>
         <w:trPr>
-          <w:ins w:id="129" w:author="nicksh" w:date="2016-10-03T15:18:00Z"/>
+          <w:ins w:id="132" w:author="nicksh" w:date="2016-10-03T15:18:00Z"/>
         </w:trPr>
-        <w:tc>
-          <w:tcPr>
-            <w:tcW w:w="4788" w:type="dxa"/>
-          </w:tcPr>
-          <w:p>
-            <w:pPr>
-              <w:rPr>
-                <w:ins w:id="130" w:author="nicksh" w:date="2016-10-03T15:18:00Z"/>
-              </w:rPr>
-              <w:pPrChange w:id="131" w:author="nicksh" w:date="2016-10-03T15:20:00Z">
-                <w:pPr>
-                  <w:numPr>
-                    <w:numId w:val="35"/>
-                  </w:numPr>
-                </w:pPr>
-              </w:pPrChange>
-            </w:pPr>
-            <w:ins w:id="132" w:author="nicksh" w:date="2016-10-03T15:20:00Z">
-              <w:r>
-                <w:t>Standard_7</w:t>
-              </w:r>
-            </w:ins>
-          </w:p>
-        </w:tc>
         <w:tc>
           <w:tcPr>
             <w:tcW w:w="4788" w:type="dxa"/>
@@ -3637,10 +3685,36 @@
                   <w:numPr>
                     <w:numId w:val="35"/>
                   </w:numPr>
+                  <w:ind w:left="720" w:hanging="360"/>
                 </w:pPr>
               </w:pPrChange>
             </w:pPr>
             <w:ins w:id="135" w:author="nicksh" w:date="2016-10-03T15:20:00Z">
+              <w:r>
+                <w:t>Standard_7</w:t>
+              </w:r>
+            </w:ins>
+          </w:p>
+        </w:tc>
+        <w:tc>
+          <w:tcPr>
+            <w:tcW w:w="4788" w:type="dxa"/>
+          </w:tcPr>
+          <w:p>
+            <w:pPr>
+              <w:rPr>
+                <w:ins w:id="136" w:author="nicksh" w:date="2016-10-03T15:18:00Z"/>
+              </w:rPr>
+              <w:pPrChange w:id="137" w:author="nicksh" w:date="2016-10-03T15:20:00Z">
+                <w:pPr>
+                  <w:numPr>
+                    <w:numId w:val="35"/>
+                  </w:numPr>
+                  <w:ind w:left="720" w:hanging="360"/>
+                </w:pPr>
+              </w:pPrChange>
+            </w:pPr>
+            <w:ins w:id="138" w:author="nicksh" w:date="2016-10-03T15:20:00Z">
               <w:r>
                 <w:t>0.25</w:t>
               </w:r>
@@ -3650,7 +3724,7 @@
       </w:tr>
       <w:tr>
         <w:trPr>
-          <w:ins w:id="136" w:author="nicksh" w:date="2016-10-03T15:20:00Z"/>
+          <w:ins w:id="139" w:author="nicksh" w:date="2016-10-03T15:20:00Z"/>
         </w:trPr>
         <w:tc>
           <w:tcPr>
@@ -3659,10 +3733,10 @@
           <w:p>
             <w:pPr>
               <w:rPr>
-                <w:ins w:id="137" w:author="nicksh" w:date="2016-10-03T15:20:00Z"/>
+                <w:ins w:id="140" w:author="nicksh" w:date="2016-10-03T15:20:00Z"/>
               </w:rPr>
             </w:pPr>
-            <w:ins w:id="138" w:author="nicksh" w:date="2016-10-03T15:20:00Z">
+            <w:ins w:id="141" w:author="nicksh" w:date="2016-10-03T15:20:00Z">
               <w:r>
                 <w:t>Standard_8</w:t>
               </w:r>
@@ -3676,10 +3750,10 @@
           <w:p>
             <w:pPr>
               <w:rPr>
-                <w:ins w:id="139" w:author="nicksh" w:date="2016-10-03T15:20:00Z"/>
+                <w:ins w:id="142" w:author="nicksh" w:date="2016-10-03T15:20:00Z"/>
               </w:rPr>
             </w:pPr>
-            <w:ins w:id="140" w:author="nicksh" w:date="2016-10-03T15:20:00Z">
+            <w:ins w:id="143" w:author="nicksh" w:date="2016-10-03T15:20:00Z">
               <w:r>
                 <w:t>0.1</w:t>
               </w:r>
@@ -3692,9 +3766,9 @@
       <w:pPr>
         <w:spacing w:after="0"/>
         <w:rPr>
-          <w:ins w:id="141" w:author="nicksh" w:date="2016-10-03T15:21:00Z"/>
-        </w:rPr>
-        <w:pPrChange w:id="142" w:author="nicksh" w:date="2016-10-03T15:21:00Z">
+          <w:ins w:id="144" w:author="nicksh" w:date="2016-10-03T15:21:00Z"/>
+        </w:rPr>
+        <w:pPrChange w:id="145" w:author="nicksh" w:date="2016-10-03T15:21:00Z">
           <w:pPr>
             <w:numPr>
               <w:numId w:val="35"/>
@@ -3704,7 +3778,7 @@
           </w:pPr>
         </w:pPrChange>
       </w:pPr>
-      <w:ins w:id="143" w:author="nicksh" w:date="2016-10-03T15:21:00Z">
+      <w:ins w:id="146" w:author="nicksh" w:date="2016-10-03T15:21:00Z">
         <w:r>
           <w:t>The Document Grid should now look like this:</w:t>
         </w:r>
@@ -3713,7 +3787,7 @@
     <w:p>
       <w:pPr>
         <w:spacing w:after="0"/>
-        <w:pPrChange w:id="144" w:author="nicksh" w:date="2016-10-03T15:21:00Z">
+        <w:pPrChange w:id="147" w:author="nicksh" w:date="2016-10-03T15:21:00Z">
           <w:pPr>
             <w:numPr>
               <w:numId w:val="35"/>
@@ -3723,157 +3797,16 @@
           </w:pPr>
         </w:pPrChange>
       </w:pPr>
-      <w:ins w:id="145" w:author="nicksh" w:date="2016-10-03T15:21:00Z">
+      <w:ins w:id="148" w:author="Windows User" w:date="2019-01-16T15:23:00Z">
         <w:r>
           <w:rPr>
             <w:noProof/>
           </w:rPr>
           <w:drawing>
-            <wp:inline distT="0" distB="0" distL="0" distR="0" wp14:anchorId="37770F03" wp14:editId="0C875760">
+            <wp:inline distT="0" distB="0" distL="0" distR="0" wp14:anchorId="5C3A0368" wp14:editId="29208324">
               <wp:extent cx="5562600" cy="4114800"/>
               <wp:effectExtent l="0" t="0" r="0" b="0"/>
-              <wp:docPr id="4" name="Picture 4"/>
-              <wp:cNvGraphicFramePr>
-                <a:graphicFrameLocks xmlns:a="http://schemas.openxmlformats.org/drawingml/2006/main" noChangeAspect="1"/>
-              </wp:cNvGraphicFramePr>
-              <a:graphic xmlns:a="http://schemas.openxmlformats.org/drawingml/2006/main">
-                <a:graphicData uri="http://schemas.openxmlformats.org/drawingml/2006/picture">
-                  <pic:pic xmlns:pic="http://schemas.openxmlformats.org/drawingml/2006/picture">
-                    <pic:nvPicPr>
-                      <pic:cNvPr id="1" name=""/>
-                      <pic:cNvPicPr/>
-                    </pic:nvPicPr>
-                    <pic:blipFill>
-                      <a:blip r:embed="rId23"/>
-                      <a:stretch>
-                        <a:fillRect/>
-                      </a:stretch>
-                    </pic:blipFill>
-                    <pic:spPr>
-                      <a:xfrm>
-                        <a:off x="0" y="0"/>
-                        <a:ext cx="5562600" cy="4114800"/>
-                      </a:xfrm>
-                      <a:prstGeom prst="rect">
-                        <a:avLst/>
-                      </a:prstGeom>
-                    </pic:spPr>
-                  </pic:pic>
-                </a:graphicData>
-              </a:graphic>
-            </wp:inline>
-          </w:drawing>
-        </w:r>
-      </w:ins>
-    </w:p>
-    <w:p>
-      <w:pPr>
-        <w:jc w:val="center"/>
-        <w:rPr>
-          <w:ins w:id="146" w:author="nicksh" w:date="2016-10-03T15:22:00Z"/>
-        </w:rPr>
-      </w:pPr>
-    </w:p>
-    <w:p>
-      <w:pPr>
-        <w:pStyle w:val="Heading2"/>
-        <w:rPr>
-          <w:ins w:id="147" w:author="nicksh" w:date="2016-10-03T15:22:00Z"/>
-        </w:rPr>
-      </w:pPr>
-      <w:ins w:id="148" w:author="nicksh" w:date="2016-10-03T15:22:00Z">
-        <w:r>
-          <w:t>View the calibration curve</w:t>
-        </w:r>
-      </w:ins>
-    </w:p>
-    <w:p>
-      <w:pPr>
-        <w:rPr>
-          <w:ins w:id="149" w:author="nicksh" w:date="2016-10-03T15:23:00Z"/>
-          <w:b/>
-        </w:rPr>
-        <w:pPrChange w:id="150" w:author="nicksh" w:date="2016-10-03T15:22:00Z">
-          <w:pPr>
-            <w:pStyle w:val="Heading2"/>
-          </w:pPr>
-        </w:pPrChange>
-      </w:pPr>
-      <w:ins w:id="151" w:author="nicksh" w:date="2016-10-03T15:23:00Z">
-        <w:r>
-          <w:t xml:space="preserve">On the </w:t>
-        </w:r>
-        <w:r>
-          <w:rPr>
-            <w:b/>
-            <w:rPrChange w:id="152" w:author="nicksh" w:date="2016-10-03T15:23:00Z">
-              <w:rPr/>
-            </w:rPrChange>
-          </w:rPr>
-          <w:t>View</w:t>
-        </w:r>
-        <w:r>
-          <w:rPr>
-            <w:b/>
-          </w:rPr>
-          <w:t xml:space="preserve"> </w:t>
-        </w:r>
-        <w:r>
-          <w:t xml:space="preserve">menu, choose </w:t>
-        </w:r>
-        <w:r>
-          <w:rPr>
-            <w:b/>
-            <w:rPrChange w:id="153" w:author="nicksh" w:date="2016-10-03T15:23:00Z">
-              <w:rPr/>
-            </w:rPrChange>
-          </w:rPr>
-          <w:t>Calibration Curve</w:t>
-        </w:r>
-      </w:ins>
-    </w:p>
-    <w:p>
-      <w:pPr>
-        <w:rPr>
-          <w:ins w:id="154" w:author="nicksh" w:date="2016-10-03T15:23:00Z"/>
-        </w:rPr>
-        <w:pPrChange w:id="155" w:author="nicksh" w:date="2016-10-03T15:22:00Z">
-          <w:pPr>
-            <w:pStyle w:val="Heading2"/>
-          </w:pPr>
-        </w:pPrChange>
-      </w:pPr>
-      <w:ins w:id="156" w:author="nicksh" w:date="2016-10-03T15:23:00Z">
-        <w:r>
-          <w:t xml:space="preserve">You </w:t>
-        </w:r>
-        <w:r>
-          <w:t>should see a window that looks like this:</w:t>
-        </w:r>
-      </w:ins>
-    </w:p>
-    <w:p>
-      <w:pPr>
-        <w:rPr>
-          <w:ins w:id="157" w:author="nicksh" w:date="2016-10-03T15:27:00Z"/>
-        </w:rPr>
-        <w:pPrChange w:id="158" w:author="nicksh" w:date="2016-10-03T15:22:00Z">
-          <w:pPr>
-            <w:pStyle w:val="Heading2"/>
-          </w:pPr>
-        </w:pPrChange>
-      </w:pPr>
-      <w:ins w:id="159" w:author="nicksh" w:date="2016-10-03T15:24:00Z">
-        <w:r>
-          <w:rPr>
-            <w:noProof/>
-          </w:rPr>
-          <w:lastRenderedPageBreak/>
-          <w:drawing>
-            <wp:inline distT="0" distB="0" distL="0" distR="0" wp14:anchorId="79224911" wp14:editId="20B88F3B">
-              <wp:extent cx="5562600" cy="4114800"/>
-              <wp:effectExtent l="0" t="0" r="0" b="0"/>
-              <wp:docPr id="6" name="Picture 6"/>
+              <wp:docPr id="2" name="Picture 2"/>
               <wp:cNvGraphicFramePr>
                 <a:graphicFrameLocks xmlns:a="http://schemas.openxmlformats.org/drawingml/2006/main" noChangeAspect="1"/>
               </wp:cNvGraphicFramePr>
@@ -3906,26 +3839,254 @@
           </w:drawing>
         </w:r>
       </w:ins>
-    </w:p>
-    <w:p>
-      <w:pPr>
-        <w:rPr>
-          <w:ins w:id="160" w:author="nicksh" w:date="2016-10-03T15:28:00Z"/>
-        </w:rPr>
-        <w:pPrChange w:id="161" w:author="nicksh" w:date="2016-10-03T15:22:00Z">
+      <w:ins w:id="149" w:author="nicksh" w:date="2016-10-03T15:21:00Z">
+        <w:del w:id="150" w:author="Windows User" w:date="2019-01-16T15:24:00Z">
+          <w:r>
+            <w:rPr>
+              <w:noProof/>
+            </w:rPr>
+            <w:drawing>
+              <wp:inline distT="0" distB="0" distL="0" distR="0" wp14:anchorId="37770F03" wp14:editId="0C875760">
+                <wp:extent cx="5562600" cy="4114800"/>
+                <wp:effectExtent l="0" t="0" r="0" b="0"/>
+                <wp:docPr id="4" name="Picture 4"/>
+                <wp:cNvGraphicFramePr>
+                  <a:graphicFrameLocks xmlns:a="http://schemas.openxmlformats.org/drawingml/2006/main" noChangeAspect="1"/>
+                </wp:cNvGraphicFramePr>
+                <a:graphic xmlns:a="http://schemas.openxmlformats.org/drawingml/2006/main">
+                  <a:graphicData uri="http://schemas.openxmlformats.org/drawingml/2006/picture">
+                    <pic:pic xmlns:pic="http://schemas.openxmlformats.org/drawingml/2006/picture">
+                      <pic:nvPicPr>
+                        <pic:cNvPr id="1" name=""/>
+                        <pic:cNvPicPr/>
+                      </pic:nvPicPr>
+                      <pic:blipFill>
+                        <a:blip r:embed="rId25"/>
+                        <a:stretch>
+                          <a:fillRect/>
+                        </a:stretch>
+                      </pic:blipFill>
+                      <pic:spPr>
+                        <a:xfrm>
+                          <a:off x="0" y="0"/>
+                          <a:ext cx="5562600" cy="4114800"/>
+                        </a:xfrm>
+                        <a:prstGeom prst="rect">
+                          <a:avLst/>
+                        </a:prstGeom>
+                      </pic:spPr>
+                    </pic:pic>
+                  </a:graphicData>
+                </a:graphic>
+              </wp:inline>
+            </w:drawing>
+          </w:r>
+        </w:del>
+      </w:ins>
+    </w:p>
+    <w:p>
+      <w:pPr>
+        <w:jc w:val="center"/>
+        <w:rPr>
+          <w:ins w:id="151" w:author="nicksh" w:date="2016-10-03T15:22:00Z"/>
+        </w:rPr>
+      </w:pPr>
+    </w:p>
+    <w:p>
+      <w:pPr>
+        <w:pStyle w:val="Heading2"/>
+        <w:rPr>
+          <w:ins w:id="152" w:author="nicksh" w:date="2016-10-03T15:22:00Z"/>
+        </w:rPr>
+      </w:pPr>
+      <w:ins w:id="153" w:author="nicksh" w:date="2016-10-03T15:22:00Z">
+        <w:r>
+          <w:t>View the calibration curve</w:t>
+        </w:r>
+      </w:ins>
+    </w:p>
+    <w:p>
+      <w:pPr>
+        <w:rPr>
+          <w:ins w:id="154" w:author="nicksh" w:date="2016-10-03T15:23:00Z"/>
+        </w:rPr>
+        <w:pPrChange w:id="155" w:author="nicksh" w:date="2016-10-03T15:22:00Z">
           <w:pPr>
             <w:pStyle w:val="Heading2"/>
           </w:pPr>
         </w:pPrChange>
       </w:pPr>
-      <w:ins w:id="162" w:author="nicksh" w:date="2016-10-03T15:27:00Z">
-        <w:r>
-          <w:t xml:space="preserve">The slope and intercept are displayed on the calibration curve.  They can be used to convert between peak area ratio and concentration with a standard </w:t>
+      <w:ins w:id="156" w:author="nicksh" w:date="2016-10-03T15:23:00Z">
+        <w:r>
+          <w:t xml:space="preserve">On the </w:t>
         </w:r>
         <w:r>
           <w:rPr>
             <w:b/>
-            <w:rPrChange w:id="163" w:author="nicksh" w:date="2016-10-03T15:28:00Z">
+            <w:rPrChange w:id="157" w:author="nicksh" w:date="2016-10-03T15:23:00Z">
+              <w:rPr/>
+            </w:rPrChange>
+          </w:rPr>
+          <w:t>View</w:t>
+        </w:r>
+        <w:r>
+          <w:rPr>
+            <w:b/>
+          </w:rPr>
+          <w:t xml:space="preserve"> </w:t>
+        </w:r>
+        <w:r>
+          <w:t xml:space="preserve">menu, choose </w:t>
+        </w:r>
+        <w:r>
+          <w:rPr>
+            <w:b/>
+            <w:rPrChange w:id="158" w:author="nicksh" w:date="2016-10-03T15:23:00Z">
+              <w:rPr/>
+            </w:rPrChange>
+          </w:rPr>
+          <w:t>Calibration Curve</w:t>
+        </w:r>
+      </w:ins>
+    </w:p>
+    <w:p>
+      <w:pPr>
+        <w:rPr>
+          <w:ins w:id="159" w:author="nicksh" w:date="2016-10-03T15:23:00Z"/>
+        </w:rPr>
+        <w:pPrChange w:id="160" w:author="nicksh" w:date="2016-10-03T15:22:00Z">
+          <w:pPr>
+            <w:pStyle w:val="Heading2"/>
+          </w:pPr>
+        </w:pPrChange>
+      </w:pPr>
+      <w:ins w:id="161" w:author="nicksh" w:date="2016-10-03T15:23:00Z">
+        <w:r>
+          <w:t xml:space="preserve">You </w:t>
+        </w:r>
+        <w:r>
+          <w:t>should see a window that looks like this:</w:t>
+        </w:r>
+      </w:ins>
+    </w:p>
+    <w:p>
+      <w:pPr>
+        <w:rPr>
+          <w:ins w:id="162" w:author="nicksh" w:date="2016-10-03T15:27:00Z"/>
+        </w:rPr>
+        <w:pPrChange w:id="163" w:author="nicksh" w:date="2016-10-03T15:22:00Z">
+          <w:pPr>
+            <w:pStyle w:val="Heading2"/>
+          </w:pPr>
+        </w:pPrChange>
+      </w:pPr>
+      <w:ins w:id="164" w:author="Windows User" w:date="2019-01-16T15:24:00Z">
+        <w:r>
+          <w:rPr>
+            <w:noProof/>
+          </w:rPr>
+          <w:lastRenderedPageBreak/>
+          <w:drawing>
+            <wp:inline distT="0" distB="0" distL="0" distR="0" wp14:anchorId="6B29486A" wp14:editId="0FF265D7">
+              <wp:extent cx="5562600" cy="4114800"/>
+              <wp:effectExtent l="0" t="0" r="0" b="0"/>
+              <wp:docPr id="3" name="Picture 3"/>
+              <wp:cNvGraphicFramePr>
+                <a:graphicFrameLocks xmlns:a="http://schemas.openxmlformats.org/drawingml/2006/main" noChangeAspect="1"/>
+              </wp:cNvGraphicFramePr>
+              <a:graphic xmlns:a="http://schemas.openxmlformats.org/drawingml/2006/main">
+                <a:graphicData uri="http://schemas.openxmlformats.org/drawingml/2006/picture">
+                  <pic:pic xmlns:pic="http://schemas.openxmlformats.org/drawingml/2006/picture">
+                    <pic:nvPicPr>
+                      <pic:cNvPr id="1" name=""/>
+                      <pic:cNvPicPr/>
+                    </pic:nvPicPr>
+                    <pic:blipFill>
+                      <a:blip r:embed="rId26"/>
+                      <a:stretch>
+                        <a:fillRect/>
+                      </a:stretch>
+                    </pic:blipFill>
+                    <pic:spPr>
+                      <a:xfrm>
+                        <a:off x="0" y="0"/>
+                        <a:ext cx="5562600" cy="4114800"/>
+                      </a:xfrm>
+                      <a:prstGeom prst="rect">
+                        <a:avLst/>
+                      </a:prstGeom>
+                    </pic:spPr>
+                  </pic:pic>
+                </a:graphicData>
+              </a:graphic>
+            </wp:inline>
+          </w:drawing>
+        </w:r>
+      </w:ins>
+      <w:ins w:id="165" w:author="nicksh" w:date="2016-10-03T15:24:00Z">
+        <w:del w:id="166" w:author="Windows User" w:date="2019-01-16T15:24:00Z">
+          <w:r>
+            <w:rPr>
+              <w:noProof/>
+            </w:rPr>
+            <w:drawing>
+              <wp:inline distT="0" distB="0" distL="0" distR="0" wp14:anchorId="79224911" wp14:editId="20B88F3B">
+                <wp:extent cx="5562600" cy="4114800"/>
+                <wp:effectExtent l="0" t="0" r="0" b="0"/>
+                <wp:docPr id="6" name="Picture 6"/>
+                <wp:cNvGraphicFramePr>
+                  <a:graphicFrameLocks xmlns:a="http://schemas.openxmlformats.org/drawingml/2006/main" noChangeAspect="1"/>
+                </wp:cNvGraphicFramePr>
+                <a:graphic xmlns:a="http://schemas.openxmlformats.org/drawingml/2006/main">
+                  <a:graphicData uri="http://schemas.openxmlformats.org/drawingml/2006/picture">
+                    <pic:pic xmlns:pic="http://schemas.openxmlformats.org/drawingml/2006/picture">
+                      <pic:nvPicPr>
+                        <pic:cNvPr id="1" name=""/>
+                        <pic:cNvPicPr/>
+                      </pic:nvPicPr>
+                      <pic:blipFill>
+                        <a:blip r:embed="rId27"/>
+                        <a:stretch>
+                          <a:fillRect/>
+                        </a:stretch>
+                      </pic:blipFill>
+                      <pic:spPr>
+                        <a:xfrm>
+                          <a:off x="0" y="0"/>
+                          <a:ext cx="5562600" cy="4114800"/>
+                        </a:xfrm>
+                        <a:prstGeom prst="rect">
+                          <a:avLst/>
+                        </a:prstGeom>
+                      </pic:spPr>
+                    </pic:pic>
+                  </a:graphicData>
+                </a:graphic>
+              </wp:inline>
+            </w:drawing>
+          </w:r>
+        </w:del>
+      </w:ins>
+    </w:p>
+    <w:p>
+      <w:pPr>
+        <w:rPr>
+          <w:ins w:id="167" w:author="nicksh" w:date="2016-10-03T15:28:00Z"/>
+        </w:rPr>
+        <w:pPrChange w:id="168" w:author="nicksh" w:date="2016-10-03T15:22:00Z">
+          <w:pPr>
+            <w:pStyle w:val="Heading2"/>
+          </w:pPr>
+        </w:pPrChange>
+      </w:pPr>
+      <w:ins w:id="169" w:author="nicksh" w:date="2016-10-03T15:27:00Z">
+        <w:r>
+          <w:t xml:space="preserve">The slope and intercept are displayed on the calibration curve.  They can be used to convert between peak area ratio and concentration with a standard </w:t>
+        </w:r>
+        <w:r>
+          <w:rPr>
+            <w:b/>
+            <w:rPrChange w:id="170" w:author="nicksh" w:date="2016-10-03T15:28:00Z">
               <w:rPr/>
             </w:rPrChange>
           </w:rPr>
@@ -3935,7 +4096,7 @@
           <w:t xml:space="preserve"> equation</w:t>
         </w:r>
       </w:ins>
-      <w:ins w:id="164" w:author="nicksh" w:date="2016-10-03T15:28:00Z">
+      <w:ins w:id="171" w:author="nicksh" w:date="2016-10-03T15:28:00Z">
         <w:r>
           <w:t xml:space="preserve"> </w:t>
         </w:r>
@@ -3944,20 +4105,20 @@
     <w:p>
       <w:pPr>
         <w:rPr>
-          <w:ins w:id="165" w:author="nicksh" w:date="2016-10-03T15:28:00Z"/>
+          <w:ins w:id="172" w:author="nicksh" w:date="2016-10-03T15:28:00Z"/>
           <w:i/>
         </w:rPr>
-        <w:pPrChange w:id="166" w:author="nicksh" w:date="2016-10-03T15:22:00Z">
+        <w:pPrChange w:id="173" w:author="nicksh" w:date="2016-10-03T15:22:00Z">
           <w:pPr>
             <w:pStyle w:val="Heading2"/>
           </w:pPr>
         </w:pPrChange>
       </w:pPr>
-      <w:ins w:id="167" w:author="nicksh" w:date="2016-10-03T15:28:00Z">
+      <w:ins w:id="174" w:author="nicksh" w:date="2016-10-03T15:28:00Z">
         <w:r>
           <w:rPr>
             <w:i/>
-            <w:rPrChange w:id="168" w:author="nicksh" w:date="2016-10-03T15:28:00Z">
+            <w:rPrChange w:id="175" w:author="nicksh" w:date="2016-10-03T15:28:00Z">
               <w:rPr/>
             </w:rPrChange>
           </w:rPr>
@@ -3968,17 +4129,22 @@
     <w:p>
       <w:pPr>
         <w:rPr>
-          <w:ins w:id="169" w:author="nicksh" w:date="2016-10-03T15:28:00Z"/>
-        </w:rPr>
-        <w:pPrChange w:id="170" w:author="nicksh" w:date="2016-10-03T15:22:00Z">
+          <w:ins w:id="176" w:author="nicksh" w:date="2016-10-03T15:28:00Z"/>
+        </w:rPr>
+        <w:pPrChange w:id="177" w:author="nicksh" w:date="2016-10-03T15:22:00Z">
           <w:pPr>
             <w:pStyle w:val="Heading2"/>
           </w:pPr>
         </w:pPrChange>
       </w:pPr>
-      <w:ins w:id="171" w:author="nicksh" w:date="2016-10-03T15:30:00Z">
-        <w:r>
-          <w:t>Also, calculated concentration of the currently selected replicate is displayed on the calibration form.</w:t>
+      <w:ins w:id="178" w:author="nicksh" w:date="2016-10-03T15:30:00Z">
+        <w:r>
+          <w:t>Also, calculated conc</w:t>
+        </w:r>
+        <w:bookmarkStart w:id="179" w:name="_GoBack"/>
+        <w:bookmarkEnd w:id="179"/>
+        <w:r>
+          <w:t>entration of the currently selected replicate is displayed on the calibration form.</w:t>
         </w:r>
       </w:ins>
     </w:p>
@@ -3987,9 +4153,9 @@
         <w:spacing w:after="0"/>
         <w:ind w:left="360"/>
         <w:rPr>
-          <w:del w:id="172" w:author="nicksh" w:date="2016-10-03T15:22:00Z"/>
-        </w:rPr>
-        <w:pPrChange w:id="173" w:author="nicksh" w:date="2016-10-03T15:22:00Z">
+          <w:del w:id="180" w:author="nicksh" w:date="2016-10-03T15:22:00Z"/>
+        </w:rPr>
+        <w:pPrChange w:id="181" w:author="nicksh" w:date="2016-10-03T15:22:00Z">
           <w:pPr>
             <w:numPr>
               <w:numId w:val="35"/>
@@ -3999,7 +4165,7 @@
           </w:pPr>
         </w:pPrChange>
       </w:pPr>
-      <w:del w:id="174" w:author="nicksh" w:date="2016-10-03T15:22:00Z">
+      <w:del w:id="182" w:author="nicksh" w:date="2016-10-03T15:22:00Z">
         <w:r>
           <w:delText xml:space="preserve">Click </w:delText>
         </w:r>
@@ -4031,10 +4197,10 @@
         </w:numPr>
         <w:spacing w:after="0"/>
         <w:rPr>
-          <w:del w:id="175" w:author="nicksh" w:date="2016-10-03T15:22:00Z"/>
-        </w:rPr>
-      </w:pPr>
-      <w:del w:id="176" w:author="nicksh" w:date="2016-10-03T15:22:00Z">
+          <w:del w:id="183" w:author="nicksh" w:date="2016-10-03T15:22:00Z"/>
+        </w:rPr>
+      </w:pPr>
+      <w:del w:id="184" w:author="nicksh" w:date="2016-10-03T15:22:00Z">
         <w:r>
           <w:delText xml:space="preserve">Enter ‘Calibration.csv’ in the </w:delText>
         </w:r>
@@ -4056,10 +4222,10 @@
           <w:numId w:val="35"/>
         </w:numPr>
         <w:rPr>
-          <w:del w:id="177" w:author="nicksh" w:date="2016-10-03T15:22:00Z"/>
-        </w:rPr>
-      </w:pPr>
-      <w:del w:id="178" w:author="nicksh" w:date="2016-10-03T15:22:00Z">
+          <w:del w:id="185" w:author="nicksh" w:date="2016-10-03T15:22:00Z"/>
+        </w:rPr>
+      </w:pPr>
+      <w:del w:id="186" w:author="nicksh" w:date="2016-10-03T15:22:00Z">
         <w:r>
           <w:delText xml:space="preserve">Click </w:delText>
         </w:r>
@@ -4077,10 +4243,10 @@
     <w:p>
       <w:pPr>
         <w:rPr>
-          <w:del w:id="179" w:author="nicksh" w:date="2016-10-03T15:22:00Z"/>
-        </w:rPr>
-      </w:pPr>
-      <w:del w:id="180" w:author="nicksh" w:date="2016-10-03T15:22:00Z">
+          <w:del w:id="187" w:author="nicksh" w:date="2016-10-03T15:22:00Z"/>
+        </w:rPr>
+      </w:pPr>
+      <w:del w:id="188" w:author="nicksh" w:date="2016-10-03T15:22:00Z">
         <w:r>
           <w:delText>When opened in Excel, the exported report should look like this:</w:delText>
         </w:r>
@@ -4090,10 +4256,10 @@
       <w:pPr>
         <w:jc w:val="center"/>
         <w:rPr>
-          <w:del w:id="181" w:author="nicksh" w:date="2016-10-03T15:24:00Z"/>
-        </w:rPr>
-      </w:pPr>
-      <w:del w:id="182" w:author="nicksh" w:date="2016-10-03T15:24:00Z">
+          <w:del w:id="189" w:author="nicksh" w:date="2016-10-03T15:24:00Z"/>
+        </w:rPr>
+      </w:pPr>
+      <w:del w:id="190" w:author="nicksh" w:date="2016-10-03T15:24:00Z">
         <w:r>
           <w:rPr>
             <w:noProof/>
@@ -4114,7 +4280,7 @@
                       <pic:cNvPicPr/>
                     </pic:nvPicPr>
                     <pic:blipFill>
-                      <a:blip r:embed="rId25"/>
+                      <a:blip r:embed="rId28"/>
                       <a:stretch>
                         <a:fillRect/>
                       </a:stretch>
@@ -4139,10 +4305,10 @@
     <w:p>
       <w:pPr>
         <w:rPr>
-          <w:del w:id="183" w:author="nicksh" w:date="2016-10-03T15:24:00Z"/>
-        </w:rPr>
-      </w:pPr>
-      <w:del w:id="184" w:author="nicksh" w:date="2016-10-03T15:24:00Z">
+          <w:del w:id="191" w:author="nicksh" w:date="2016-10-03T15:24:00Z"/>
+        </w:rPr>
+      </w:pPr>
+      <w:del w:id="192" w:author="nicksh" w:date="2016-10-03T15:24:00Z">
         <w:r>
           <w:delText xml:space="preserve">To generate a calibration curve, you first need to specify for each standard the concentration of the light IEAIPQIDK peptide. These values can be found in </w:delText>
         </w:r>
@@ -4160,10 +4326,10 @@
     <w:p>
       <w:pPr>
         <w:rPr>
-          <w:del w:id="185" w:author="nicksh" w:date="2016-10-03T15:24:00Z"/>
-        </w:rPr>
-      </w:pPr>
-      <w:del w:id="186" w:author="nicksh" w:date="2016-10-03T15:24:00Z">
+          <w:del w:id="193" w:author="nicksh" w:date="2016-10-03T15:24:00Z"/>
+        </w:rPr>
+      </w:pPr>
+      <w:del w:id="194" w:author="nicksh" w:date="2016-10-03T15:24:00Z">
         <w:r>
           <w:delText xml:space="preserve">Once these known concentrations are entered, you can display the calibration curve by selecting the values, as indicated below, and clicking the </w:delText>
         </w:r>
@@ -4190,10 +4356,10 @@
     <w:p>
       <w:pPr>
         <w:rPr>
-          <w:del w:id="187" w:author="nicksh" w:date="2016-10-03T15:24:00Z"/>
-        </w:rPr>
-      </w:pPr>
-      <w:del w:id="188" w:author="nicksh" w:date="2016-10-03T15:24:00Z">
+          <w:del w:id="195" w:author="nicksh" w:date="2016-10-03T15:24:00Z"/>
+        </w:rPr>
+      </w:pPr>
+      <w:del w:id="196" w:author="nicksh" w:date="2016-10-03T15:24:00Z">
         <w:r>
           <w:delText xml:space="preserve">A trendline for the calibration curve can be generated by right-clicking on the data points within the graph and selecting </w:delText>
         </w:r>
@@ -4211,10 +4377,10 @@
     <w:p>
       <w:pPr>
         <w:rPr>
-          <w:del w:id="189" w:author="nicksh" w:date="2016-10-03T15:24:00Z"/>
-        </w:rPr>
-      </w:pPr>
-      <w:del w:id="190" w:author="nicksh" w:date="2016-10-03T15:24:00Z">
+          <w:del w:id="197" w:author="nicksh" w:date="2016-10-03T15:24:00Z"/>
+        </w:rPr>
+      </w:pPr>
+      <w:del w:id="198" w:author="nicksh" w:date="2016-10-03T15:24:00Z">
         <w:r>
           <w:delText>Now inspect the trendline to ensure that:</w:delText>
         </w:r>
@@ -4228,10 +4394,10 @@
         </w:numPr>
         <w:spacing w:after="0"/>
         <w:rPr>
-          <w:del w:id="191" w:author="nicksh" w:date="2016-10-03T15:24:00Z"/>
-        </w:rPr>
-      </w:pPr>
-      <w:del w:id="192" w:author="nicksh" w:date="2016-10-03T15:24:00Z">
+          <w:del w:id="199" w:author="nicksh" w:date="2016-10-03T15:24:00Z"/>
+        </w:rPr>
+      </w:pPr>
+      <w:del w:id="200" w:author="nicksh" w:date="2016-10-03T15:24:00Z">
         <w:r>
           <w:delText>None of the standards drastically depart from it.</w:delText>
         </w:r>
@@ -4245,10 +4411,10 @@
         </w:numPr>
         <w:spacing w:after="0"/>
         <w:rPr>
-          <w:del w:id="193" w:author="nicksh" w:date="2016-10-03T15:24:00Z"/>
-        </w:rPr>
-      </w:pPr>
-      <w:del w:id="194" w:author="nicksh" w:date="2016-10-03T15:24:00Z">
+          <w:del w:id="201" w:author="nicksh" w:date="2016-10-03T15:24:00Z"/>
+        </w:rPr>
+      </w:pPr>
+      <w:del w:id="202" w:author="nicksh" w:date="2016-10-03T15:24:00Z">
         <w:r>
           <w:delText>The data points still appear to follow the trendline even at the lower concentration points.</w:delText>
         </w:r>
@@ -4261,10 +4427,10 @@
           <w:numId w:val="38"/>
         </w:numPr>
         <w:rPr>
-          <w:del w:id="195" w:author="nicksh" w:date="2016-10-03T15:24:00Z"/>
-        </w:rPr>
-      </w:pPr>
-      <w:del w:id="196" w:author="nicksh" w:date="2016-10-03T15:24:00Z">
+          <w:del w:id="203" w:author="nicksh" w:date="2016-10-03T15:24:00Z"/>
+        </w:rPr>
+      </w:pPr>
+      <w:del w:id="204" w:author="nicksh" w:date="2016-10-03T15:24:00Z">
         <w:r>
           <w:delText>The R</w:delText>
         </w:r>
@@ -4282,7 +4448,7 @@
     <w:p>
       <w:pPr>
         <w:rPr>
-          <w:del w:id="197" w:author="nicksh" w:date="2016-10-03T15:24:00Z"/>
+          <w:del w:id="205" w:author="nicksh" w:date="2016-10-03T15:24:00Z"/>
         </w:rPr>
       </w:pPr>
     </w:p>
@@ -4290,10 +4456,10 @@
       <w:pPr>
         <w:jc w:val="center"/>
         <w:rPr>
-          <w:del w:id="198" w:author="nicksh" w:date="2016-10-03T15:24:00Z"/>
-        </w:rPr>
-      </w:pPr>
-      <w:del w:id="199" w:author="nicksh" w:date="2016-10-03T15:24:00Z">
+          <w:del w:id="206" w:author="nicksh" w:date="2016-10-03T15:24:00Z"/>
+        </w:rPr>
+      </w:pPr>
+      <w:del w:id="207" w:author="nicksh" w:date="2016-10-03T15:24:00Z">
         <w:r>
           <w:rPr>
             <w:noProof/>
@@ -4314,7 +4480,7 @@
                       <pic:cNvPicPr/>
                     </pic:nvPicPr>
                     <pic:blipFill>
-                      <a:blip r:embed="rId26"/>
+                      <a:blip r:embed="rId29"/>
                       <a:stretch>
                         <a:fillRect/>
                       </a:stretch>
@@ -4340,10 +4506,10 @@
       <w:pPr>
         <w:pStyle w:val="Heading1"/>
         <w:rPr>
-          <w:del w:id="200" w:author="nicksh" w:date="2016-10-03T15:24:00Z"/>
-        </w:rPr>
-      </w:pPr>
-      <w:del w:id="201" w:author="nicksh" w:date="2016-10-03T15:24:00Z">
+          <w:del w:id="208" w:author="nicksh" w:date="2016-10-03T15:24:00Z"/>
+        </w:rPr>
+      </w:pPr>
+      <w:del w:id="209" w:author="nicksh" w:date="2016-10-03T15:24:00Z">
         <w:r>
           <w:delText>Calculating the Concentration of the</w:delText>
         </w:r>
@@ -4358,10 +4524,10 @@
     <w:p>
       <w:pPr>
         <w:rPr>
-          <w:del w:id="202" w:author="nicksh" w:date="2016-10-03T15:24:00Z"/>
-        </w:rPr>
-      </w:pPr>
-      <w:del w:id="203" w:author="nicksh" w:date="2016-10-03T15:24:00Z">
+          <w:del w:id="210" w:author="nicksh" w:date="2016-10-03T15:24:00Z"/>
+        </w:rPr>
+      </w:pPr>
+      <w:del w:id="211" w:author="nicksh" w:date="2016-10-03T15:24:00Z">
         <w:r>
           <w:delText>To calculate the concentration of the light IEAIPQIDK peptide within the FOXN1-GST sample you will use the calibration curve from the previous section. This will allow you to calibrate the light-to-heavy ratio of IEAIPQIDK within the FOXN1-GST sample to known concentrations. To do this, you must first identify the slope and intercept of the calibration curve.</w:delText>
         </w:r>
@@ -4370,10 +4536,10 @@
     <w:p>
       <w:pPr>
         <w:rPr>
-          <w:del w:id="204" w:author="nicksh" w:date="2016-10-03T15:24:00Z"/>
-        </w:rPr>
-      </w:pPr>
-      <w:del w:id="205" w:author="nicksh" w:date="2016-10-03T15:24:00Z">
+          <w:del w:id="212" w:author="nicksh" w:date="2016-10-03T15:24:00Z"/>
+        </w:rPr>
+      </w:pPr>
+      <w:del w:id="213" w:author="nicksh" w:date="2016-10-03T15:24:00Z">
         <w:r>
           <w:delText>To do this, you can select two adjacent cells in Excel and type into the equation dialog:</w:delText>
         </w:r>
@@ -4382,12 +4548,12 @@
     <w:p>
       <w:pPr>
         <w:rPr>
-          <w:del w:id="206" w:author="nicksh" w:date="2016-10-03T15:24:00Z"/>
+          <w:del w:id="214" w:author="nicksh" w:date="2016-10-03T15:24:00Z"/>
           <w:b/>
           <w:lang w:val="de-DE"/>
         </w:rPr>
       </w:pPr>
-      <w:del w:id="207" w:author="nicksh" w:date="2016-10-03T15:24:00Z">
+      <w:del w:id="215" w:author="nicksh" w:date="2016-10-03T15:24:00Z">
         <w:r>
           <w:rPr>
             <w:b/>
@@ -4401,11 +4567,11 @@
       <w:pPr>
         <w:spacing w:after="0"/>
         <w:rPr>
-          <w:del w:id="208" w:author="nicksh" w:date="2016-10-03T15:24:00Z"/>
+          <w:del w:id="216" w:author="nicksh" w:date="2016-10-03T15:24:00Z"/>
           <w:i/>
         </w:rPr>
       </w:pPr>
-      <w:del w:id="209" w:author="nicksh" w:date="2016-10-03T15:24:00Z">
+      <w:del w:id="217" w:author="nicksh" w:date="2016-10-03T15:24:00Z">
         <w:r>
           <w:rPr>
             <w:i/>
@@ -4417,11 +4583,11 @@
     <w:p>
       <w:pPr>
         <w:rPr>
-          <w:del w:id="210" w:author="nicksh" w:date="2016-10-03T15:24:00Z"/>
+          <w:del w:id="218" w:author="nicksh" w:date="2016-10-03T15:24:00Z"/>
           <w:i/>
         </w:rPr>
       </w:pPr>
-      <w:del w:id="211" w:author="nicksh" w:date="2016-10-03T15:24:00Z">
+      <w:del w:id="219" w:author="nicksh" w:date="2016-10-03T15:24:00Z">
         <w:r>
           <w:rPr>
             <w:i/>
@@ -4433,10 +4599,10 @@
     <w:p>
       <w:pPr>
         <w:rPr>
-          <w:del w:id="212" w:author="nicksh" w:date="2016-10-03T15:24:00Z"/>
-        </w:rPr>
-      </w:pPr>
-      <w:del w:id="213" w:author="nicksh" w:date="2016-10-03T15:24:00Z">
+          <w:del w:id="220" w:author="nicksh" w:date="2016-10-03T15:24:00Z"/>
+        </w:rPr>
+      </w:pPr>
+      <w:del w:id="221" w:author="nicksh" w:date="2016-10-03T15:24:00Z">
         <w:r>
           <w:delText xml:space="preserve">Then press </w:delText>
         </w:r>
@@ -4454,7 +4620,7 @@
     <w:p>
       <w:pPr>
         <w:rPr>
-          <w:del w:id="214" w:author="nicksh" w:date="2016-10-03T15:24:00Z"/>
+          <w:del w:id="222" w:author="nicksh" w:date="2016-10-03T15:24:00Z"/>
         </w:rPr>
       </w:pPr>
     </w:p>
@@ -4462,10 +4628,10 @@
       <w:pPr>
         <w:jc w:val="center"/>
         <w:rPr>
-          <w:del w:id="215" w:author="nicksh" w:date="2016-10-03T15:24:00Z"/>
-        </w:rPr>
-      </w:pPr>
-      <w:del w:id="216" w:author="nicksh" w:date="2016-10-03T15:24:00Z">
+          <w:del w:id="223" w:author="nicksh" w:date="2016-10-03T15:24:00Z"/>
+        </w:rPr>
+      </w:pPr>
+      <w:del w:id="224" w:author="nicksh" w:date="2016-10-03T15:24:00Z">
         <w:r>
           <w:rPr>
             <w:noProof/>
@@ -4486,7 +4652,7 @@
                       <pic:cNvPicPr/>
                     </pic:nvPicPr>
                     <pic:blipFill>
-                      <a:blip r:embed="rId27"/>
+                      <a:blip r:embed="rId30"/>
                       <a:stretch>
                         <a:fillRect/>
                       </a:stretch>
@@ -4511,10 +4677,10 @@
     <w:p>
       <w:pPr>
         <w:rPr>
-          <w:del w:id="217" w:author="nicksh" w:date="2016-10-03T15:24:00Z"/>
-        </w:rPr>
-      </w:pPr>
-      <w:del w:id="218" w:author="nicksh" w:date="2016-10-03T15:24:00Z">
+          <w:del w:id="225" w:author="nicksh" w:date="2016-10-03T15:24:00Z"/>
+        </w:rPr>
+      </w:pPr>
+      <w:del w:id="226" w:author="nicksh" w:date="2016-10-03T15:24:00Z">
         <w:r>
           <w:delText xml:space="preserve">Using this linear equation the concentration of any unknown sample (y-value) can be obtained by inserting the light-to-heavy ratio of that sample (x-value) into a standard </w:delText>
         </w:r>
@@ -4541,10 +4707,10 @@
     <w:p>
       <w:pPr>
         <w:rPr>
-          <w:del w:id="219" w:author="nicksh" w:date="2016-10-03T15:24:00Z"/>
-        </w:rPr>
-      </w:pPr>
-      <w:del w:id="220" w:author="nicksh" w:date="2016-10-03T15:24:00Z">
+          <w:del w:id="227" w:author="nicksh" w:date="2016-10-03T15:24:00Z"/>
+        </w:rPr>
+      </w:pPr>
+      <w:del w:id="228" w:author="nicksh" w:date="2016-10-03T15:24:00Z">
         <w:r>
           <w:delText>We can do this for the FOXN1-GST sample in excel by typing into a cell:</w:delText>
         </w:r>
@@ -4553,11 +4719,11 @@
     <w:p>
       <w:pPr>
         <w:rPr>
-          <w:del w:id="221" w:author="nicksh" w:date="2016-10-03T15:24:00Z"/>
+          <w:del w:id="229" w:author="nicksh" w:date="2016-10-03T15:24:00Z"/>
           <w:b/>
         </w:rPr>
       </w:pPr>
-      <w:del w:id="222" w:author="nicksh" w:date="2016-10-03T15:24:00Z">
+      <w:del w:id="230" w:author="nicksh" w:date="2016-10-03T15:24:00Z">
         <w:r>
           <w:rPr>
             <w:b/>
@@ -4570,11 +4736,11 @@
       <w:pPr>
         <w:spacing w:after="0"/>
         <w:rPr>
-          <w:del w:id="223" w:author="nicksh" w:date="2016-10-03T15:24:00Z"/>
+          <w:del w:id="231" w:author="nicksh" w:date="2016-10-03T15:24:00Z"/>
           <w:i/>
         </w:rPr>
       </w:pPr>
-      <w:del w:id="224" w:author="nicksh" w:date="2016-10-03T15:24:00Z">
+      <w:del w:id="232" w:author="nicksh" w:date="2016-10-03T15:24:00Z">
         <w:r>
           <w:rPr>
             <w:i/>
@@ -4587,11 +4753,11 @@
       <w:pPr>
         <w:spacing w:after="0"/>
         <w:rPr>
-          <w:del w:id="225" w:author="nicksh" w:date="2016-10-03T15:24:00Z"/>
+          <w:del w:id="233" w:author="nicksh" w:date="2016-10-03T15:24:00Z"/>
           <w:i/>
         </w:rPr>
       </w:pPr>
-      <w:del w:id="226" w:author="nicksh" w:date="2016-10-03T15:24:00Z">
+      <w:del w:id="234" w:author="nicksh" w:date="2016-10-03T15:24:00Z">
         <w:r>
           <w:rPr>
             <w:i/>
@@ -4603,11 +4769,11 @@
     <w:p>
       <w:pPr>
         <w:rPr>
-          <w:del w:id="227" w:author="nicksh" w:date="2016-10-03T15:24:00Z"/>
+          <w:del w:id="235" w:author="nicksh" w:date="2016-10-03T15:24:00Z"/>
           <w:i/>
         </w:rPr>
       </w:pPr>
-      <w:del w:id="228" w:author="nicksh" w:date="2016-10-03T15:24:00Z">
+      <w:del w:id="236" w:author="nicksh" w:date="2016-10-03T15:24:00Z">
         <w:r>
           <w:rPr>
             <w:i/>
@@ -4620,10 +4786,10 @@
       <w:pPr>
         <w:jc w:val="center"/>
         <w:rPr>
-          <w:del w:id="229" w:author="nicksh" w:date="2016-10-03T15:24:00Z"/>
-        </w:rPr>
-      </w:pPr>
-      <w:del w:id="230" w:author="nicksh" w:date="2016-10-03T15:24:00Z">
+          <w:del w:id="237" w:author="nicksh" w:date="2016-10-03T15:24:00Z"/>
+        </w:rPr>
+      </w:pPr>
+      <w:del w:id="238" w:author="nicksh" w:date="2016-10-03T15:24:00Z">
         <w:r>
           <w:rPr>
             <w:noProof/>
@@ -4644,7 +4810,7 @@
                       <pic:cNvPicPr/>
                     </pic:nvPicPr>
                     <pic:blipFill>
-                      <a:blip r:embed="rId28"/>
+                      <a:blip r:embed="rId31"/>
                       <a:stretch>
                         <a:fillRect/>
                       </a:stretch>
@@ -4669,10 +4835,10 @@
     <w:p>
       <w:pPr>
         <w:rPr>
-          <w:del w:id="231" w:author="nicksh" w:date="2016-10-03T15:24:00Z"/>
-        </w:rPr>
-      </w:pPr>
-      <w:del w:id="232" w:author="nicksh" w:date="2016-10-03T15:24:00Z">
+          <w:del w:id="239" w:author="nicksh" w:date="2016-10-03T15:24:00Z"/>
+        </w:rPr>
+      </w:pPr>
+      <w:del w:id="240" w:author="nicksh" w:date="2016-10-03T15:24:00Z">
         <w:r>
           <w:delText xml:space="preserve">This yields the value 1.86 as the concentration of FOXN1-GST within our sample. This concentration is in units fmole/µl or nM, as this is the concentration of our calibrants used for the linear regression. </w:delText>
         </w:r>
@@ -4681,10 +4847,10 @@
     <w:p>
       <w:pPr>
         <w:rPr>
-          <w:del w:id="233" w:author="nicksh" w:date="2016-10-03T15:24:00Z"/>
-        </w:rPr>
-      </w:pPr>
-      <w:del w:id="234" w:author="nicksh" w:date="2016-10-03T15:24:00Z">
+          <w:del w:id="241" w:author="nicksh" w:date="2016-10-03T15:24:00Z"/>
+        </w:rPr>
+      </w:pPr>
+      <w:del w:id="242" w:author="nicksh" w:date="2016-10-03T15:24:00Z">
         <w:r>
           <w:delText>Since the purified FOXN1-GST reaction was resuspended in 100 µl total volume, we can state that there are 189 femtomoles, or 1.13*10</w:delText>
         </w:r>
@@ -5207,7 +5373,7 @@
     <w:p/>
     <w:p/>
     <w:sectPr>
-      <w:footerReference w:type="default" r:id="rId29"/>
+      <w:footerReference w:type="default" r:id="rId32"/>
       <w:pgSz w:w="12240" w:h="15840" w:code="1"/>
       <w:pgMar w:top="1440" w:right="1440" w:bottom="1440" w:left="1440" w:header="720" w:footer="720" w:gutter="0"/>
       <w:cols w:space="720"/>
@@ -5218,7 +5384,7 @@
 </file>
 
 <file path=word/endnotes.xml><?xml version="1.0" encoding="utf-8"?>
-<w:endnotes xmlns:wpc="http://schemas.microsoft.com/office/word/2010/wordprocessingCanvas" xmlns:cx="http://schemas.microsoft.com/office/drawing/2014/chartex" xmlns:cx1="http://schemas.microsoft.com/office/drawing/2015/9/8/chartex" xmlns:mc="http://schemas.openxmlformats.org/markup-compatibility/2006" xmlns:o="urn:schemas-microsoft-com:office:office" xmlns:r="http://schemas.openxmlformats.org/officeDocument/2006/relationships" xmlns:m="http://schemas.openxmlformats.org/officeDocument/2006/math" xmlns:v="urn:schemas-microsoft-com:vml" xmlns:wp14="http://schemas.microsoft.com/office/word/2010/wordprocessingDrawing" xmlns:wp="http://schemas.openxmlformats.org/drawingml/2006/wordprocessingDrawing" xmlns:w10="urn:schemas-microsoft-com:office:word" xmlns:w="http://schemas.openxmlformats.org/wordprocessingml/2006/main" xmlns:w14="http://schemas.microsoft.com/office/word/2010/wordml" xmlns:w15="http://schemas.microsoft.com/office/word/2012/wordml" xmlns:w16se="http://schemas.microsoft.com/office/word/2015/wordml/symex" xmlns:wpg="http://schemas.microsoft.com/office/word/2010/wordprocessingGroup" xmlns:wpi="http://schemas.microsoft.com/office/word/2010/wordprocessingInk" xmlns:wne="http://schemas.microsoft.com/office/word/2006/wordml" xmlns:wps="http://schemas.microsoft.com/office/word/2010/wordprocessingShape" mc:Ignorable="w14 w15 w16se wp14">
+<w:endnotes xmlns:wpc="http://schemas.microsoft.com/office/word/2010/wordprocessingCanvas" xmlns:cx="http://schemas.microsoft.com/office/drawing/2014/chartex" xmlns:mc="http://schemas.openxmlformats.org/markup-compatibility/2006" xmlns:o="urn:schemas-microsoft-com:office:office" xmlns:r="http://schemas.openxmlformats.org/officeDocument/2006/relationships" xmlns:m="http://schemas.openxmlformats.org/officeDocument/2006/math" xmlns:v="urn:schemas-microsoft-com:vml" xmlns:wp14="http://schemas.microsoft.com/office/word/2010/wordprocessingDrawing" xmlns:wp="http://schemas.openxmlformats.org/drawingml/2006/wordprocessingDrawing" xmlns:w10="urn:schemas-microsoft-com:office:word" xmlns:w="http://schemas.openxmlformats.org/wordprocessingml/2006/main" xmlns:w14="http://schemas.microsoft.com/office/word/2010/wordml" xmlns:w15="http://schemas.microsoft.com/office/word/2012/wordml" xmlns:w16se="http://schemas.microsoft.com/office/word/2015/wordml/symex" xmlns:wpg="http://schemas.microsoft.com/office/word/2010/wordprocessingGroup" xmlns:wpi="http://schemas.microsoft.com/office/word/2010/wordprocessingInk" xmlns:wne="http://schemas.microsoft.com/office/word/2006/wordml" xmlns:wps="http://schemas.microsoft.com/office/word/2010/wordprocessingShape" mc:Ignorable="w14 w15 w16se wp14">
   <w:endnote w:type="separator" w:id="-1">
     <w:p>
       <w:pPr>
@@ -5243,7 +5409,7 @@
 </file>
 
 <file path=word/footer1.xml><?xml version="1.0" encoding="utf-8"?>
-<w:ftr xmlns:wpc="http://schemas.microsoft.com/office/word/2010/wordprocessingCanvas" xmlns:cx="http://schemas.microsoft.com/office/drawing/2014/chartex" xmlns:cx1="http://schemas.microsoft.com/office/drawing/2015/9/8/chartex" xmlns:mc="http://schemas.openxmlformats.org/markup-compatibility/2006" xmlns:o="urn:schemas-microsoft-com:office:office" xmlns:r="http://schemas.openxmlformats.org/officeDocument/2006/relationships" xmlns:m="http://schemas.openxmlformats.org/officeDocument/2006/math" xmlns:v="urn:schemas-microsoft-com:vml" xmlns:wp14="http://schemas.microsoft.com/office/word/2010/wordprocessingDrawing" xmlns:wp="http://schemas.openxmlformats.org/drawingml/2006/wordprocessingDrawing" xmlns:w10="urn:schemas-microsoft-com:office:word" xmlns:w="http://schemas.openxmlformats.org/wordprocessingml/2006/main" xmlns:w14="http://schemas.microsoft.com/office/word/2010/wordml" xmlns:w15="http://schemas.microsoft.com/office/word/2012/wordml" xmlns:w16se="http://schemas.microsoft.com/office/word/2015/wordml/symex" xmlns:wpg="http://schemas.microsoft.com/office/word/2010/wordprocessingGroup" xmlns:wpi="http://schemas.microsoft.com/office/word/2010/wordprocessingInk" xmlns:wne="http://schemas.microsoft.com/office/word/2006/wordml" xmlns:wps="http://schemas.microsoft.com/office/word/2010/wordprocessingShape" mc:Ignorable="w14 w15 w16se wp14">
+<w:ftr xmlns:wpc="http://schemas.microsoft.com/office/word/2010/wordprocessingCanvas" xmlns:cx="http://schemas.microsoft.com/office/drawing/2014/chartex" xmlns:mc="http://schemas.openxmlformats.org/markup-compatibility/2006" xmlns:o="urn:schemas-microsoft-com:office:office" xmlns:r="http://schemas.openxmlformats.org/officeDocument/2006/relationships" xmlns:m="http://schemas.openxmlformats.org/officeDocument/2006/math" xmlns:v="urn:schemas-microsoft-com:vml" xmlns:wp14="http://schemas.microsoft.com/office/word/2010/wordprocessingDrawing" xmlns:wp="http://schemas.openxmlformats.org/drawingml/2006/wordprocessingDrawing" xmlns:w10="urn:schemas-microsoft-com:office:word" xmlns:w="http://schemas.openxmlformats.org/wordprocessingml/2006/main" xmlns:w14="http://schemas.microsoft.com/office/word/2010/wordml" xmlns:w15="http://schemas.microsoft.com/office/word/2012/wordml" xmlns:w16se="http://schemas.microsoft.com/office/word/2015/wordml/symex" xmlns:wpg="http://schemas.microsoft.com/office/word/2010/wordprocessingGroup" xmlns:wpi="http://schemas.microsoft.com/office/word/2010/wordprocessingInk" xmlns:wne="http://schemas.microsoft.com/office/word/2006/wordml" xmlns:wps="http://schemas.microsoft.com/office/word/2010/wordprocessingShape" mc:Ignorable="w14 w15 w16se wp14">
   <w:sdt>
     <w:sdtPr>
       <w:id w:val="900001920"/>
@@ -5292,7 +5458,7 @@
 </file>
 
 <file path=word/footnotes.xml><?xml version="1.0" encoding="utf-8"?>
-<w:footnotes xmlns:wpc="http://schemas.microsoft.com/office/word/2010/wordprocessingCanvas" xmlns:cx="http://schemas.microsoft.com/office/drawing/2014/chartex" xmlns:cx1="http://schemas.microsoft.com/office/drawing/2015/9/8/chartex" xmlns:mc="http://schemas.openxmlformats.org/markup-compatibility/2006" xmlns:o="urn:schemas-microsoft-com:office:office" xmlns:r="http://schemas.openxmlformats.org/officeDocument/2006/relationships" xmlns:m="http://schemas.openxmlformats.org/officeDocument/2006/math" xmlns:v="urn:schemas-microsoft-com:vml" xmlns:wp14="http://schemas.microsoft.com/office/word/2010/wordprocessingDrawing" xmlns:wp="http://schemas.openxmlformats.org/drawingml/2006/wordprocessingDrawing" xmlns:w10="urn:schemas-microsoft-com:office:word" xmlns:w="http://schemas.openxmlformats.org/wordprocessingml/2006/main" xmlns:w14="http://schemas.microsoft.com/office/word/2010/wordml" xmlns:w15="http://schemas.microsoft.com/office/word/2012/wordml" xmlns:w16se="http://schemas.microsoft.com/office/word/2015/wordml/symex" xmlns:wpg="http://schemas.microsoft.com/office/word/2010/wordprocessingGroup" xmlns:wpi="http://schemas.microsoft.com/office/word/2010/wordprocessingInk" xmlns:wne="http://schemas.microsoft.com/office/word/2006/wordml" xmlns:wps="http://schemas.microsoft.com/office/word/2010/wordprocessingShape" mc:Ignorable="w14 w15 w16se wp14">
+<w:footnotes xmlns:wpc="http://schemas.microsoft.com/office/word/2010/wordprocessingCanvas" xmlns:cx="http://schemas.microsoft.com/office/drawing/2014/chartex" xmlns:mc="http://schemas.openxmlformats.org/markup-compatibility/2006" xmlns:o="urn:schemas-microsoft-com:office:office" xmlns:r="http://schemas.openxmlformats.org/officeDocument/2006/relationships" xmlns:m="http://schemas.openxmlformats.org/officeDocument/2006/math" xmlns:v="urn:schemas-microsoft-com:vml" xmlns:wp14="http://schemas.microsoft.com/office/word/2010/wordprocessingDrawing" xmlns:wp="http://schemas.openxmlformats.org/drawingml/2006/wordprocessingDrawing" xmlns:w10="urn:schemas-microsoft-com:office:word" xmlns:w="http://schemas.openxmlformats.org/wordprocessingml/2006/main" xmlns:w14="http://schemas.microsoft.com/office/word/2010/wordml" xmlns:w15="http://schemas.microsoft.com/office/word/2012/wordml" xmlns:w16se="http://schemas.microsoft.com/office/word/2015/wordml/symex" xmlns:wpg="http://schemas.microsoft.com/office/word/2010/wordprocessingGroup" xmlns:wpi="http://schemas.microsoft.com/office/word/2010/wordprocessingInk" xmlns:wne="http://schemas.microsoft.com/office/word/2006/wordml" xmlns:wps="http://schemas.microsoft.com/office/word/2010/wordprocessingShape" mc:Ignorable="w14 w15 w16se wp14">
   <w:footnote w:type="separator" w:id="-1">
     <w:p>
       <w:pPr>
@@ -5317,7 +5483,7 @@
 </file>
 
 <file path=word/numbering.xml><?xml version="1.0" encoding="utf-8"?>
-<w:numbering xmlns:wpc="http://schemas.microsoft.com/office/word/2010/wordprocessingCanvas" xmlns:cx="http://schemas.microsoft.com/office/drawing/2014/chartex" xmlns:cx1="http://schemas.microsoft.com/office/drawing/2015/9/8/chartex" xmlns:mc="http://schemas.openxmlformats.org/markup-compatibility/2006" xmlns:o="urn:schemas-microsoft-com:office:office" xmlns:r="http://schemas.openxmlformats.org/officeDocument/2006/relationships" xmlns:m="http://schemas.openxmlformats.org/officeDocument/2006/math" xmlns:v="urn:schemas-microsoft-com:vml" xmlns:wp14="http://schemas.microsoft.com/office/word/2010/wordprocessingDrawing" xmlns:wp="http://schemas.openxmlformats.org/drawingml/2006/wordprocessingDrawing" xmlns:w10="urn:schemas-microsoft-com:office:word" xmlns:w="http://schemas.openxmlformats.org/wordprocessingml/2006/main" xmlns:w14="http://schemas.microsoft.com/office/word/2010/wordml" xmlns:w15="http://schemas.microsoft.com/office/word/2012/wordml" xmlns:w16se="http://schemas.microsoft.com/office/word/2015/wordml/symex" xmlns:wpg="http://schemas.microsoft.com/office/word/2010/wordprocessingGroup" xmlns:wpi="http://schemas.microsoft.com/office/word/2010/wordprocessingInk" xmlns:wne="http://schemas.microsoft.com/office/word/2006/wordml" xmlns:wps="http://schemas.microsoft.com/office/word/2010/wordprocessingShape" mc:Ignorable="w14 w15 w16se wp14">
+<w:numbering xmlns:wpc="http://schemas.microsoft.com/office/word/2010/wordprocessingCanvas" xmlns:cx="http://schemas.microsoft.com/office/drawing/2014/chartex" xmlns:mc="http://schemas.openxmlformats.org/markup-compatibility/2006" xmlns:o="urn:schemas-microsoft-com:office:office" xmlns:r="http://schemas.openxmlformats.org/officeDocument/2006/relationships" xmlns:m="http://schemas.openxmlformats.org/officeDocument/2006/math" xmlns:v="urn:schemas-microsoft-com:vml" xmlns:wp14="http://schemas.microsoft.com/office/word/2010/wordprocessingDrawing" xmlns:wp="http://schemas.openxmlformats.org/drawingml/2006/wordprocessingDrawing" xmlns:w10="urn:schemas-microsoft-com:office:word" xmlns:w="http://schemas.openxmlformats.org/wordprocessingml/2006/main" xmlns:w14="http://schemas.microsoft.com/office/word/2010/wordml" xmlns:w15="http://schemas.microsoft.com/office/word/2012/wordml" xmlns:w16se="http://schemas.microsoft.com/office/word/2015/wordml/symex" xmlns:wpg="http://schemas.microsoft.com/office/word/2010/wordprocessingGroup" xmlns:wpi="http://schemas.microsoft.com/office/word/2010/wordprocessingInk" xmlns:wne="http://schemas.microsoft.com/office/word/2006/wordml" xmlns:wps="http://schemas.microsoft.com/office/word/2010/wordprocessingShape" mc:Ignorable="w14 w15 w16se wp14">
   <w:abstractNum w:abstractNumId="0" w15:restartNumberingAfterBreak="0">
     <w:nsid w:val="01AD6A6B"/>
     <w:multiLevelType w:val="hybridMultilevel"/>
@@ -9925,7 +10091,10 @@
 </file>
 
 <file path=word/people.xml><?xml version="1.0" encoding="utf-8"?>
-<w15:people xmlns:wpc="http://schemas.microsoft.com/office/word/2010/wordprocessingCanvas" xmlns:cx="http://schemas.microsoft.com/office/drawing/2014/chartex" xmlns:cx1="http://schemas.microsoft.com/office/drawing/2015/9/8/chartex" xmlns:mc="http://schemas.openxmlformats.org/markup-compatibility/2006" xmlns:o="urn:schemas-microsoft-com:office:office" xmlns:r="http://schemas.openxmlformats.org/officeDocument/2006/relationships" xmlns:m="http://schemas.openxmlformats.org/officeDocument/2006/math" xmlns:v="urn:schemas-microsoft-com:vml" xmlns:wp14="http://schemas.microsoft.com/office/word/2010/wordprocessingDrawing" xmlns:wp="http://schemas.openxmlformats.org/drawingml/2006/wordprocessingDrawing" xmlns:w10="urn:schemas-microsoft-com:office:word" xmlns:w="http://schemas.openxmlformats.org/wordprocessingml/2006/main" xmlns:w14="http://schemas.microsoft.com/office/word/2010/wordml" xmlns:w15="http://schemas.microsoft.com/office/word/2012/wordml" xmlns:w16se="http://schemas.microsoft.com/office/word/2015/wordml/symex" xmlns:wpg="http://schemas.microsoft.com/office/word/2010/wordprocessingGroup" xmlns:wpi="http://schemas.microsoft.com/office/word/2010/wordprocessingInk" xmlns:wne="http://schemas.microsoft.com/office/word/2006/wordml" xmlns:wps="http://schemas.microsoft.com/office/word/2010/wordprocessingShape" mc:Ignorable="w14 w15 w16se wp14">
+<w15:people xmlns:wpc="http://schemas.microsoft.com/office/word/2010/wordprocessingCanvas" xmlns:cx="http://schemas.microsoft.com/office/drawing/2014/chartex" xmlns:mc="http://schemas.openxmlformats.org/markup-compatibility/2006" xmlns:o="urn:schemas-microsoft-com:office:office" xmlns:r="http://schemas.openxmlformats.org/officeDocument/2006/relationships" xmlns:m="http://schemas.openxmlformats.org/officeDocument/2006/math" xmlns:v="urn:schemas-microsoft-com:vml" xmlns:wp14="http://schemas.microsoft.com/office/word/2010/wordprocessingDrawing" xmlns:wp="http://schemas.openxmlformats.org/drawingml/2006/wordprocessingDrawing" xmlns:w10="urn:schemas-microsoft-com:office:word" xmlns:w="http://schemas.openxmlformats.org/wordprocessingml/2006/main" xmlns:w14="http://schemas.microsoft.com/office/word/2010/wordml" xmlns:w15="http://schemas.microsoft.com/office/word/2012/wordml" xmlns:w16se="http://schemas.microsoft.com/office/word/2015/wordml/symex" xmlns:wpg="http://schemas.microsoft.com/office/word/2010/wordprocessingGroup" xmlns:wpi="http://schemas.microsoft.com/office/word/2010/wordprocessingInk" xmlns:wne="http://schemas.microsoft.com/office/word/2006/wordml" xmlns:wps="http://schemas.microsoft.com/office/word/2010/wordprocessingShape" mc:Ignorable="w14 w15 w16se wp14">
+  <w15:person w15:author="Windows User">
+    <w15:presenceInfo w15:providerId="None" w15:userId="Windows User"/>
+  </w15:person>
   <w15:person w15:author="nicksh">
     <w15:presenceInfo w15:providerId="None" w15:userId="nicksh"/>
   </w15:person>
@@ -10424,6 +10593,7 @@
   <w:style w:type="character" w:default="1" w:styleId="DefaultParagraphFont">
     <w:name w:val="Default Paragraph Font"/>
     <w:uiPriority w:val="1"/>
+    <w:semiHidden/>
     <w:unhideWhenUsed/>
   </w:style>
   <w:style w:type="table" w:default="1" w:styleId="TableNormal">
@@ -11024,7 +11194,7 @@
 </file>
 
 <file path=customXml/itemProps1.xml><?xml version="1.0" encoding="utf-8"?>
-<ds:datastoreItem xmlns:ds="http://schemas.openxmlformats.org/officeDocument/2006/customXml" ds:itemID="{6E0E228F-FF5E-4719-B35A-B0150C9C3EEC}">
+<ds:datastoreItem xmlns:ds="http://schemas.openxmlformats.org/officeDocument/2006/customXml" ds:itemID="{4F1ACF4E-90C4-4CA9-8248-D9411479C216}">
   <ds:schemaRefs>
     <ds:schemaRef ds:uri="http://schemas.openxmlformats.org/officeDocument/2006/bibliography"/>
   </ds:schemaRefs>

</xml_diff>

<commit_message>
Skyline/work/20190117 merge from42 (#423)
Merge from 4.2 branch
* Audit log serialization fixes: (#420)
1. Use FileSaver when saving audit log so that truncated file cannot be saved.
2. Remove recursion from AuditLogList.ReadXml and AuditLogEntry.Enumerate
(this fixes an error reported by Asger)
* Skyline/work/2019016 tutorials (#422)
Update Custom Reports tutorial to reflect Skyline 4.2.
Also, updated Absolute Quantification tutorial (almost no change)
</commit_message>
<xml_diff>
--- a/pwiz_tools/Skyline/Documentation/Tutorials/Skyline Absolute Quantification.docx
+++ b/pwiz_tools/Skyline/Documentation/Tutorials/Skyline Absolute Quantification.docx
@@ -1,6 +1,6 @@
 
 <file path=word/document.xml><?xml version="1.0" encoding="utf-8"?>
-<w:document xmlns:wpc="http://schemas.microsoft.com/office/word/2010/wordprocessingCanvas" xmlns:cx="http://schemas.microsoft.com/office/drawing/2014/chartex" xmlns:cx1="http://schemas.microsoft.com/office/drawing/2015/9/8/chartex" xmlns:mc="http://schemas.openxmlformats.org/markup-compatibility/2006" xmlns:o="urn:schemas-microsoft-com:office:office" xmlns:r="http://schemas.openxmlformats.org/officeDocument/2006/relationships" xmlns:m="http://schemas.openxmlformats.org/officeDocument/2006/math" xmlns:v="urn:schemas-microsoft-com:vml" xmlns:wp14="http://schemas.microsoft.com/office/word/2010/wordprocessingDrawing" xmlns:wp="http://schemas.openxmlformats.org/drawingml/2006/wordprocessingDrawing" xmlns:w10="urn:schemas-microsoft-com:office:word" xmlns:w="http://schemas.openxmlformats.org/wordprocessingml/2006/main" xmlns:w14="http://schemas.microsoft.com/office/word/2010/wordml" xmlns:w15="http://schemas.microsoft.com/office/word/2012/wordml" xmlns:w16se="http://schemas.microsoft.com/office/word/2015/wordml/symex" xmlns:wpg="http://schemas.microsoft.com/office/word/2010/wordprocessingGroup" xmlns:wpi="http://schemas.microsoft.com/office/word/2010/wordprocessingInk" xmlns:wne="http://schemas.microsoft.com/office/word/2006/wordml" xmlns:wps="http://schemas.microsoft.com/office/word/2010/wordprocessingShape" mc:Ignorable="w14 w15 w16se wp14">
+<w:document xmlns:wpc="http://schemas.microsoft.com/office/word/2010/wordprocessingCanvas" xmlns:cx="http://schemas.microsoft.com/office/drawing/2014/chartex" xmlns:mc="http://schemas.openxmlformats.org/markup-compatibility/2006" xmlns:o="urn:schemas-microsoft-com:office:office" xmlns:r="http://schemas.openxmlformats.org/officeDocument/2006/relationships" xmlns:m="http://schemas.openxmlformats.org/officeDocument/2006/math" xmlns:v="urn:schemas-microsoft-com:vml" xmlns:wp14="http://schemas.microsoft.com/office/word/2010/wordprocessingDrawing" xmlns:wp="http://schemas.openxmlformats.org/drawingml/2006/wordprocessingDrawing" xmlns:w10="urn:schemas-microsoft-com:office:word" xmlns:w="http://schemas.openxmlformats.org/wordprocessingml/2006/main" xmlns:w14="http://schemas.microsoft.com/office/word/2010/wordml" xmlns:w15="http://schemas.microsoft.com/office/word/2012/wordml" xmlns:w16se="http://schemas.microsoft.com/office/word/2015/wordml/symex" xmlns:wpg="http://schemas.microsoft.com/office/word/2010/wordprocessingGroup" xmlns:wpi="http://schemas.microsoft.com/office/word/2010/wordprocessingInk" xmlns:wne="http://schemas.microsoft.com/office/word/2006/wordml" xmlns:wps="http://schemas.microsoft.com/office/word/2010/wordprocessingShape" mc:Ignorable="w14 w15 w16se wp14">
   <w:body>
     <w:p>
       <w:pPr>
@@ -1794,7 +1794,23 @@
     </w:p>
     <w:p>
       <w:r>
-        <w:t xml:space="preserve">This can be done by clicking ctrl-T or on the </w:t>
+        <w:t xml:space="preserve">This can be done by clicking </w:t>
+      </w:r>
+      <w:del w:id="0" w:author="Windows User" w:date="2019-01-16T15:19:00Z">
+        <w:r>
+          <w:delText>ctrl</w:delText>
+        </w:r>
+      </w:del>
+      <w:ins w:id="1" w:author="Windows User" w:date="2019-01-16T15:19:00Z">
+        <w:r>
+          <w:t>C</w:t>
+        </w:r>
+        <w:r>
+          <w:t>trl</w:t>
+        </w:r>
+      </w:ins>
+      <w:r>
+        <w:t xml:space="preserve">-T or on the </w:t>
       </w:r>
       <w:r>
         <w:rPr>
@@ -2400,30 +2416,30 @@
       <w:r>
         <w:t xml:space="preserve">For this tutorial, you will make a calibration curve </w:t>
       </w:r>
-      <w:del w:id="0" w:author="nicksh" w:date="2016-10-03T14:58:00Z">
+      <w:del w:id="2" w:author="nicksh" w:date="2016-10-03T14:58:00Z">
         <w:r>
           <w:delText>using Microsoft Excel. However, this can be done using other graphical or statistical programs such as R</w:delText>
-        </w:r>
-      </w:del>
-      <w:ins w:id="1" w:author="nicksh" w:date="2016-10-03T14:58:00Z">
-        <w:r>
-          <w:t>in Skyline</w:t>
-        </w:r>
-      </w:ins>
-      <w:r>
-        <w:t xml:space="preserve">. </w:t>
-      </w:r>
-    </w:p>
-    <w:p>
-      <w:pPr>
-        <w:pStyle w:val="Heading2"/>
-      </w:pPr>
-      <w:del w:id="2" w:author="nicksh" w:date="2016-10-03T14:58:00Z">
-        <w:r>
-          <w:delText>Exporting data from Skyline</w:delText>
         </w:r>
       </w:del>
       <w:ins w:id="3" w:author="nicksh" w:date="2016-10-03T14:58:00Z">
+        <w:r>
+          <w:t>in Skyline</w:t>
+        </w:r>
+      </w:ins>
+      <w:r>
+        <w:t xml:space="preserve">. </w:t>
+      </w:r>
+    </w:p>
+    <w:p>
+      <w:pPr>
+        <w:pStyle w:val="Heading2"/>
+      </w:pPr>
+      <w:del w:id="4" w:author="nicksh" w:date="2016-10-03T14:58:00Z">
+        <w:r>
+          <w:delText>Exporting data from Skyline</w:delText>
+        </w:r>
+      </w:del>
+      <w:ins w:id="5" w:author="nicksh" w:date="2016-10-03T14:58:00Z">
         <w:r>
           <w:t>Configuring quantification settings</w:t>
         </w:r>
@@ -2443,7 +2459,7 @@
       <w:r>
         <w:t xml:space="preserve">On the </w:t>
       </w:r>
-      <w:del w:id="4" w:author="nicksh" w:date="2016-10-03T14:59:00Z">
+      <w:del w:id="6" w:author="nicksh" w:date="2016-10-03T14:59:00Z">
         <w:r>
           <w:rPr>
             <w:b/>
@@ -2454,7 +2470,7 @@
           <w:delText xml:space="preserve"> </w:delText>
         </w:r>
       </w:del>
-      <w:ins w:id="5" w:author="nicksh" w:date="2016-10-03T14:59:00Z">
+      <w:ins w:id="7" w:author="nicksh" w:date="2016-10-03T14:59:00Z">
         <w:r>
           <w:rPr>
             <w:b/>
@@ -2465,7 +2481,7 @@
       <w:r>
         <w:t xml:space="preserve">menu, choose </w:t>
       </w:r>
-      <w:del w:id="6" w:author="nicksh" w:date="2016-10-03T14:59:00Z">
+      <w:del w:id="8" w:author="nicksh" w:date="2016-10-03T14:59:00Z">
         <w:r>
           <w:rPr>
             <w:b/>
@@ -2476,7 +2492,7 @@
           <w:delText xml:space="preserve"> </w:delText>
         </w:r>
       </w:del>
-      <w:ins w:id="7" w:author="nicksh" w:date="2016-10-03T14:59:00Z">
+      <w:ins w:id="9" w:author="nicksh" w:date="2016-10-03T14:59:00Z">
         <w:r>
           <w:rPr>
             <w:b/>
@@ -2484,7 +2500,7 @@
           <w:t>Peptide Settings</w:t>
         </w:r>
       </w:ins>
-      <w:del w:id="8" w:author="nicksh" w:date="2016-10-03T14:59:00Z">
+      <w:del w:id="10" w:author="nicksh" w:date="2016-10-03T14:59:00Z">
         <w:r>
           <w:delText xml:space="preserve">and click </w:delText>
         </w:r>
@@ -2510,12 +2526,12 @@
       <w:r>
         <w:t xml:space="preserve">Click </w:t>
       </w:r>
-      <w:ins w:id="9" w:author="nicksh" w:date="2016-10-03T14:59:00Z">
+      <w:ins w:id="11" w:author="nicksh" w:date="2016-10-03T14:59:00Z">
         <w:r>
           <w:t xml:space="preserve">the </w:t>
         </w:r>
       </w:ins>
-      <w:del w:id="10" w:author="nicksh" w:date="2016-10-03T14:59:00Z">
+      <w:del w:id="12" w:author="nicksh" w:date="2016-10-03T14:59:00Z">
         <w:r>
           <w:rPr>
             <w:b/>
@@ -2523,7 +2539,7 @@
           <w:delText>Edit List</w:delText>
         </w:r>
       </w:del>
-      <w:ins w:id="11" w:author="nicksh" w:date="2016-10-03T14:59:00Z">
+      <w:ins w:id="13" w:author="nicksh" w:date="2016-10-03T14:59:00Z">
         <w:r>
           <w:rPr>
             <w:b/>
@@ -2534,7 +2550,7 @@
           <w:t>tab</w:t>
         </w:r>
       </w:ins>
-      <w:del w:id="12" w:author="nicksh" w:date="2016-10-03T14:59:00Z">
+      <w:del w:id="14" w:author="nicksh" w:date="2016-10-03T14:59:00Z">
         <w:r>
           <w:delText xml:space="preserve"> and then </w:delText>
         </w:r>
@@ -2560,16 +2576,16 @@
         </w:numPr>
         <w:spacing w:after="0"/>
         <w:rPr>
-          <w:ins w:id="13" w:author="nicksh" w:date="2016-10-03T15:10:00Z"/>
-          <w:rPrChange w:id="14" w:author="nicksh" w:date="2016-10-03T15:10:00Z">
+          <w:ins w:id="15" w:author="nicksh" w:date="2016-10-03T15:10:00Z"/>
+          <w:rPrChange w:id="16" w:author="nicksh" w:date="2016-10-03T15:10:00Z">
             <w:rPr>
-              <w:ins w:id="15" w:author="nicksh" w:date="2016-10-03T15:10:00Z"/>
+              <w:ins w:id="17" w:author="nicksh" w:date="2016-10-03T15:10:00Z"/>
               <w:b/>
             </w:rPr>
           </w:rPrChange>
         </w:rPr>
       </w:pPr>
-      <w:del w:id="16" w:author="nicksh" w:date="2016-10-03T15:10:00Z">
+      <w:del w:id="18" w:author="nicksh" w:date="2016-10-03T15:10:00Z">
         <w:r>
           <w:delText xml:space="preserve">For this experiment you will want to have identifying features for each sample, as well as the </w:delText>
         </w:r>
@@ -2583,19 +2599,19 @@
           <w:delText xml:space="preserve"> (See below for the parameters included). </w:delText>
         </w:r>
       </w:del>
-      <w:ins w:id="17" w:author="nicksh" w:date="2016-10-03T15:11:00Z">
+      <w:ins w:id="19" w:author="nicksh" w:date="2016-10-03T15:11:00Z">
         <w:r>
           <w:t>Change</w:t>
         </w:r>
       </w:ins>
-      <w:ins w:id="18" w:author="nicksh" w:date="2016-10-03T15:10:00Z">
+      <w:ins w:id="20" w:author="nicksh" w:date="2016-10-03T15:10:00Z">
         <w:r>
           <w:t xml:space="preserve"> the </w:t>
         </w:r>
         <w:r>
           <w:rPr>
             <w:b/>
-            <w:rPrChange w:id="19" w:author="nicksh" w:date="2016-10-03T15:10:00Z">
+            <w:rPrChange w:id="21" w:author="nicksh" w:date="2016-10-03T15:10:00Z">
               <w:rPr/>
             </w:rPrChange>
           </w:rPr>
@@ -2607,17 +2623,17 @@
         <w:r>
           <w:rPr>
             <w:b/>
-            <w:rPrChange w:id="20" w:author="nicksh" w:date="2016-10-03T15:10:00Z">
+            <w:rPrChange w:id="22" w:author="nicksh" w:date="2016-10-03T15:10:00Z">
               <w:rPr/>
             </w:rPrChange>
           </w:rPr>
           <w:t>Linear</w:t>
         </w:r>
       </w:ins>
-      <w:ins w:id="21" w:author="nicksh" w:date="2016-10-03T15:13:00Z">
+      <w:ins w:id="23" w:author="nicksh" w:date="2016-10-03T15:13:00Z">
         <w:r>
           <w:rPr>
-            <w:rPrChange w:id="22" w:author="nicksh" w:date="2016-10-03T15:13:00Z">
+            <w:rPrChange w:id="24" w:author="nicksh" w:date="2016-10-03T15:13:00Z">
               <w:rPr>
                 <w:b/>
               </w:rPr>
@@ -2635,18 +2651,18 @@
         </w:numPr>
         <w:spacing w:after="0"/>
         <w:rPr>
-          <w:ins w:id="23" w:author="nicksh" w:date="2016-10-03T15:16:00Z"/>
-        </w:rPr>
-      </w:pPr>
-      <w:ins w:id="24" w:author="nicksh" w:date="2016-10-03T15:11:00Z">
+          <w:ins w:id="25" w:author="nicksh" w:date="2016-10-03T15:16:00Z"/>
+        </w:rPr>
+      </w:pPr>
+      <w:ins w:id="26" w:author="nicksh" w:date="2016-10-03T15:11:00Z">
         <w:r>
           <w:t xml:space="preserve">Change </w:t>
         </w:r>
       </w:ins>
-      <w:ins w:id="25" w:author="nicksh" w:date="2016-10-03T15:10:00Z">
+      <w:ins w:id="27" w:author="nicksh" w:date="2016-10-03T15:10:00Z">
         <w:r>
           <w:rPr>
-            <w:rPrChange w:id="26" w:author="nicksh" w:date="2016-10-03T15:10:00Z">
+            <w:rPrChange w:id="28" w:author="nicksh" w:date="2016-10-03T15:10:00Z">
               <w:rPr>
                 <w:b/>
               </w:rPr>
@@ -2657,7 +2673,7 @@
         <w:r>
           <w:rPr>
             <w:b/>
-            <w:rPrChange w:id="27" w:author="nicksh" w:date="2016-10-03T15:10:00Z">
+            <w:rPrChange w:id="29" w:author="nicksh" w:date="2016-10-03T15:10:00Z">
               <w:rPr/>
             </w:rPrChange>
           </w:rPr>
@@ -2669,17 +2685,17 @@
         <w:r>
           <w:rPr>
             <w:b/>
-            <w:rPrChange w:id="28" w:author="nicksh" w:date="2016-10-03T15:11:00Z">
+            <w:rPrChange w:id="30" w:author="nicksh" w:date="2016-10-03T15:11:00Z">
               <w:rPr/>
             </w:rPrChange>
           </w:rPr>
           <w:t>Ratio to Heavy</w:t>
         </w:r>
       </w:ins>
-      <w:ins w:id="29" w:author="nicksh" w:date="2016-10-03T15:13:00Z">
+      <w:ins w:id="31" w:author="nicksh" w:date="2016-10-03T15:13:00Z">
         <w:r>
           <w:rPr>
-            <w:rPrChange w:id="30" w:author="nicksh" w:date="2016-10-03T15:13:00Z">
+            <w:rPrChange w:id="32" w:author="nicksh" w:date="2016-10-03T15:13:00Z">
               <w:rPr>
                 <w:b/>
               </w:rPr>
@@ -2697,23 +2713,23 @@
         </w:numPr>
         <w:spacing w:after="0"/>
         <w:rPr>
-          <w:ins w:id="31" w:author="nicksh" w:date="2016-10-03T15:12:00Z"/>
-          <w:rPrChange w:id="32" w:author="nicksh" w:date="2016-10-03T15:12:00Z">
+          <w:ins w:id="33" w:author="nicksh" w:date="2016-10-03T15:12:00Z"/>
+          <w:rPrChange w:id="34" w:author="nicksh" w:date="2016-10-03T15:12:00Z">
             <w:rPr>
-              <w:ins w:id="33" w:author="nicksh" w:date="2016-10-03T15:12:00Z"/>
+              <w:ins w:id="35" w:author="nicksh" w:date="2016-10-03T15:12:00Z"/>
               <w:b/>
             </w:rPr>
           </w:rPrChange>
         </w:rPr>
       </w:pPr>
-      <w:ins w:id="34" w:author="nicksh" w:date="2016-10-03T15:16:00Z">
+      <w:ins w:id="36" w:author="nicksh" w:date="2016-10-03T15:16:00Z">
         <w:r>
           <w:t xml:space="preserve">Type </w:t>
         </w:r>
         <w:r>
           <w:rPr>
             <w:b/>
-            <w:rPrChange w:id="35" w:author="nicksh" w:date="2016-10-03T15:16:00Z">
+            <w:rPrChange w:id="37" w:author="nicksh" w:date="2016-10-03T15:16:00Z">
               <w:rPr/>
             </w:rPrChange>
           </w:rPr>
@@ -2731,7 +2747,7 @@
         <w:r>
           <w:rPr>
             <w:b/>
-            <w:rPrChange w:id="36" w:author="nicksh" w:date="2016-10-03T15:16:00Z">
+            <w:rPrChange w:id="38" w:author="nicksh" w:date="2016-10-03T15:16:00Z">
               <w:rPr/>
             </w:rPrChange>
           </w:rPr>
@@ -2747,15 +2763,15 @@
         <w:spacing w:after="0"/>
         <w:ind w:left="720"/>
         <w:rPr>
-          <w:ins w:id="37" w:author="nicksh" w:date="2016-10-03T15:11:00Z"/>
-          <w:rPrChange w:id="38" w:author="nicksh" w:date="2016-10-03T15:11:00Z">
+          <w:ins w:id="39" w:author="nicksh" w:date="2016-10-03T15:11:00Z"/>
+          <w:rPrChange w:id="40" w:author="nicksh" w:date="2016-10-03T15:11:00Z">
             <w:rPr>
-              <w:ins w:id="39" w:author="nicksh" w:date="2016-10-03T15:11:00Z"/>
+              <w:ins w:id="41" w:author="nicksh" w:date="2016-10-03T15:11:00Z"/>
               <w:b/>
             </w:rPr>
           </w:rPrChange>
         </w:rPr>
-        <w:pPrChange w:id="40" w:author="nicksh" w:date="2016-10-03T15:12:00Z">
+        <w:pPrChange w:id="42" w:author="nicksh" w:date="2016-10-03T15:12:00Z">
           <w:pPr>
             <w:numPr>
               <w:numId w:val="35"/>
@@ -2765,17 +2781,17 @@
           </w:pPr>
         </w:pPrChange>
       </w:pPr>
-      <w:ins w:id="41" w:author="nicksh" w:date="2016-10-03T15:31:00Z">
+      <w:ins w:id="43" w:author="Windows User" w:date="2019-01-16T15:23:00Z">
         <w:r>
           <w:rPr>
             <w:noProof/>
           </w:rPr>
           <w:lastRenderedPageBreak/>
           <w:drawing>
-            <wp:inline distT="0" distB="0" distL="0" distR="0" wp14:anchorId="02A0F80F" wp14:editId="7595A310">
+            <wp:inline distT="0" distB="0" distL="0" distR="0" wp14:anchorId="4F20A46D" wp14:editId="48615F76">
               <wp:extent cx="3781425" cy="5191125"/>
               <wp:effectExtent l="0" t="0" r="9525" b="9525"/>
-              <wp:docPr id="8" name="Picture 8"/>
+              <wp:docPr id="1" name="Picture 1"/>
               <wp:cNvGraphicFramePr>
                 <a:graphicFrameLocks xmlns:a="http://schemas.openxmlformats.org/drawingml/2006/main" noChangeAspect="1"/>
               </wp:cNvGraphicFramePr>
@@ -2808,8 +2824,50 @@
           </w:drawing>
         </w:r>
       </w:ins>
-      <w:bookmarkStart w:id="42" w:name="_GoBack"/>
-      <w:bookmarkEnd w:id="42"/>
+      <w:ins w:id="44" w:author="nicksh" w:date="2016-10-03T15:31:00Z">
+        <w:del w:id="45" w:author="Windows User" w:date="2019-01-16T15:23:00Z">
+          <w:r>
+            <w:rPr>
+              <w:noProof/>
+            </w:rPr>
+            <w:drawing>
+              <wp:inline distT="0" distB="0" distL="0" distR="0" wp14:anchorId="02A0F80F" wp14:editId="7595A310">
+                <wp:extent cx="3781425" cy="5191125"/>
+                <wp:effectExtent l="0" t="0" r="9525" b="9525"/>
+                <wp:docPr id="8" name="Picture 8"/>
+                <wp:cNvGraphicFramePr>
+                  <a:graphicFrameLocks xmlns:a="http://schemas.openxmlformats.org/drawingml/2006/main" noChangeAspect="1"/>
+                </wp:cNvGraphicFramePr>
+                <a:graphic xmlns:a="http://schemas.openxmlformats.org/drawingml/2006/main">
+                  <a:graphicData uri="http://schemas.openxmlformats.org/drawingml/2006/picture">
+                    <pic:pic xmlns:pic="http://schemas.openxmlformats.org/drawingml/2006/picture">
+                      <pic:nvPicPr>
+                        <pic:cNvPr id="1" name=""/>
+                        <pic:cNvPicPr/>
+                      </pic:nvPicPr>
+                      <pic:blipFill>
+                        <a:blip r:embed="rId22"/>
+                        <a:stretch>
+                          <a:fillRect/>
+                        </a:stretch>
+                      </pic:blipFill>
+                      <pic:spPr>
+                        <a:xfrm>
+                          <a:off x="0" y="0"/>
+                          <a:ext cx="3781425" cy="5191125"/>
+                        </a:xfrm>
+                        <a:prstGeom prst="rect">
+                          <a:avLst/>
+                        </a:prstGeom>
+                      </pic:spPr>
+                    </pic:pic>
+                  </a:graphicData>
+                </a:graphic>
+              </wp:inline>
+            </w:drawing>
+          </w:r>
+        </w:del>
+      </w:ins>
     </w:p>
     <w:p>
       <w:pPr>
@@ -2819,13 +2877,13 @@
         </w:numPr>
         <w:spacing w:after="0"/>
         <w:rPr>
-          <w:ins w:id="43" w:author="nicksh" w:date="2016-10-03T15:12:00Z"/>
-        </w:rPr>
-      </w:pPr>
-      <w:ins w:id="44" w:author="nicksh" w:date="2016-10-03T15:11:00Z">
+          <w:ins w:id="46" w:author="nicksh" w:date="2016-10-03T15:12:00Z"/>
+        </w:rPr>
+      </w:pPr>
+      <w:ins w:id="47" w:author="nicksh" w:date="2016-10-03T15:11:00Z">
         <w:r>
           <w:rPr>
-            <w:rPrChange w:id="45" w:author="nicksh" w:date="2016-10-03T15:11:00Z">
+            <w:rPrChange w:id="48" w:author="nicksh" w:date="2016-10-03T15:11:00Z">
               <w:rPr>
                 <w:b/>
               </w:rPr>
@@ -2844,7 +2902,7 @@
     <w:p>
       <w:pPr>
         <w:spacing w:after="0"/>
-        <w:pPrChange w:id="46" w:author="nicksh" w:date="2016-10-03T15:12:00Z">
+        <w:pPrChange w:id="49" w:author="nicksh" w:date="2016-10-03T15:12:00Z">
           <w:pPr>
             <w:numPr>
               <w:numId w:val="35"/>
@@ -2858,7 +2916,7 @@
     <w:p>
       <w:pPr>
         <w:rPr>
-          <w:ins w:id="47" w:author="nicksh" w:date="2016-10-03T15:22:00Z"/>
+          <w:ins w:id="50" w:author="nicksh" w:date="2016-10-03T15:22:00Z"/>
           <w:rFonts w:asciiTheme="majorHAnsi" w:eastAsiaTheme="majorEastAsia" w:hAnsiTheme="majorHAnsi" w:cstheme="majorBidi"/>
           <w:b/>
           <w:bCs/>
@@ -2867,7 +2925,7 @@
           <w:szCs w:val="26"/>
         </w:rPr>
       </w:pPr>
-      <w:ins w:id="48" w:author="nicksh" w:date="2016-10-03T15:22:00Z">
+      <w:ins w:id="51" w:author="nicksh" w:date="2016-10-03T15:22:00Z">
         <w:r>
           <w:br w:type="page"/>
         </w:r>
@@ -2877,16 +2935,16 @@
       <w:pPr>
         <w:pStyle w:val="Heading2"/>
         <w:rPr>
-          <w:ins w:id="49" w:author="nicksh" w:date="2016-10-03T15:12:00Z"/>
-        </w:rPr>
-      </w:pPr>
-      <w:ins w:id="50" w:author="nicksh" w:date="2016-10-03T15:12:00Z">
+          <w:ins w:id="52" w:author="nicksh" w:date="2016-10-03T15:12:00Z"/>
+        </w:rPr>
+      </w:pPr>
+      <w:ins w:id="53" w:author="nicksh" w:date="2016-10-03T15:12:00Z">
         <w:r>
           <w:lastRenderedPageBreak/>
           <w:t>Specify the analyte concentrations of the external standards</w:t>
         </w:r>
       </w:ins>
-      <w:ins w:id="51" w:author="nicksh" w:date="2016-10-03T15:11:00Z">
+      <w:ins w:id="54" w:author="nicksh" w:date="2016-10-03T15:11:00Z">
         <w:r>
           <w:t>:</w:t>
         </w:r>
@@ -2899,10 +2957,10 @@
           <w:numId w:val="35"/>
         </w:numPr>
         <w:rPr>
-          <w:del w:id="52" w:author="nicksh" w:date="2016-10-03T15:11:00Z"/>
-        </w:rPr>
-      </w:pPr>
-      <w:del w:id="53" w:author="nicksh" w:date="2016-10-03T15:11:00Z">
+          <w:del w:id="55" w:author="nicksh" w:date="2016-10-03T15:11:00Z"/>
+        </w:rPr>
+      </w:pPr>
+      <w:del w:id="56" w:author="nicksh" w:date="2016-10-03T15:11:00Z">
         <w:r>
           <w:delText xml:space="preserve">Once the report is configured, you can provide a </w:delText>
         </w:r>
@@ -2921,10 +2979,10 @@
       <w:pPr>
         <w:ind w:left="360"/>
         <w:rPr>
-          <w:del w:id="54" w:author="nicksh" w:date="2016-10-03T15:12:00Z"/>
-        </w:rPr>
-      </w:pPr>
-      <w:del w:id="55" w:author="nicksh" w:date="2016-10-03T15:12:00Z">
+          <w:del w:id="57" w:author="nicksh" w:date="2016-10-03T15:12:00Z"/>
+        </w:rPr>
+      </w:pPr>
+      <w:del w:id="58" w:author="nicksh" w:date="2016-10-03T15:12:00Z">
         <w:r>
           <w:rPr>
             <w:noProof/>
@@ -2947,7 +3005,7 @@
                       </pic:cNvPicPr>
                     </pic:nvPicPr>
                     <pic:blipFill>
-                      <a:blip r:embed="rId22">
+                      <a:blip r:embed="rId23">
                         <a:extLst>
                           <a:ext uri="{28A0092B-C50C-407E-A947-70E740481C1C}">
                             <a14:useLocalDpi xmlns:a14="http://schemas.microsoft.com/office/drawing/2010/main" val="0"/>
@@ -2988,26 +3046,26 @@
         </w:numPr>
         <w:spacing w:after="0"/>
         <w:rPr>
-          <w:ins w:id="56" w:author="nicksh" w:date="2016-10-03T15:13:00Z"/>
-          <w:rPrChange w:id="57" w:author="nicksh" w:date="2016-10-03T15:13:00Z">
+          <w:ins w:id="59" w:author="nicksh" w:date="2016-10-03T15:13:00Z"/>
+          <w:rPrChange w:id="60" w:author="nicksh" w:date="2016-10-03T15:13:00Z">
             <w:rPr>
-              <w:ins w:id="58" w:author="nicksh" w:date="2016-10-03T15:13:00Z"/>
+              <w:ins w:id="61" w:author="nicksh" w:date="2016-10-03T15:13:00Z"/>
               <w:b/>
             </w:rPr>
           </w:rPrChange>
         </w:rPr>
       </w:pPr>
-      <w:del w:id="59" w:author="nicksh" w:date="2016-10-03T15:13:00Z">
+      <w:del w:id="62" w:author="nicksh" w:date="2016-10-03T15:13:00Z">
         <w:r>
           <w:delText xml:space="preserve">Click </w:delText>
         </w:r>
       </w:del>
-      <w:ins w:id="60" w:author="nicksh" w:date="2016-10-03T15:13:00Z">
+      <w:ins w:id="63" w:author="nicksh" w:date="2016-10-03T15:13:00Z">
         <w:r>
           <w:t xml:space="preserve">On the </w:t>
         </w:r>
       </w:ins>
-      <w:del w:id="61" w:author="nicksh" w:date="2016-10-03T15:13:00Z">
+      <w:del w:id="64" w:author="nicksh" w:date="2016-10-03T15:13:00Z">
         <w:r>
           <w:rPr>
             <w:b/>
@@ -3018,7 +3076,7 @@
           <w:delText>.</w:delText>
         </w:r>
       </w:del>
-      <w:ins w:id="62" w:author="nicksh" w:date="2016-10-03T15:13:00Z">
+      <w:ins w:id="65" w:author="nicksh" w:date="2016-10-03T15:13:00Z">
         <w:r>
           <w:rPr>
             <w:b/>
@@ -3031,7 +3089,7 @@
         <w:r>
           <w:rPr>
             <w:b/>
-            <w:rPrChange w:id="63" w:author="nicksh" w:date="2016-10-03T15:13:00Z">
+            <w:rPrChange w:id="66" w:author="nicksh" w:date="2016-10-03T15:13:00Z">
               <w:rPr/>
             </w:rPrChange>
           </w:rPr>
@@ -3047,21 +3105,21 @@
         </w:numPr>
         <w:spacing w:after="0"/>
       </w:pPr>
-      <w:ins w:id="64" w:author="nicksh" w:date="2016-10-03T15:13:00Z">
+      <w:ins w:id="67" w:author="nicksh" w:date="2016-10-03T15:13:00Z">
         <w:r>
           <w:t xml:space="preserve">At the top of the Document Grid, click the </w:t>
         </w:r>
         <w:r>
           <w:rPr>
             <w:b/>
-            <w:rPrChange w:id="65" w:author="nicksh" w:date="2016-10-03T15:13:00Z">
+            <w:rPrChange w:id="68" w:author="nicksh" w:date="2016-10-03T15:13:00Z">
               <w:rPr/>
             </w:rPrChange>
           </w:rPr>
           <w:t>Views</w:t>
         </w:r>
       </w:ins>
-      <w:ins w:id="66" w:author="nicksh" w:date="2016-10-03T15:14:00Z">
+      <w:ins w:id="69" w:author="nicksh" w:date="2016-10-03T15:14:00Z">
         <w:r>
           <w:rPr>
             <w:b/>
@@ -3074,7 +3132,7 @@
         <w:r>
           <w:rPr>
             <w:b/>
-            <w:rPrChange w:id="67" w:author="nicksh" w:date="2016-10-03T15:14:00Z">
+            <w:rPrChange w:id="70" w:author="nicksh" w:date="2016-10-03T15:14:00Z">
               <w:rPr/>
             </w:rPrChange>
           </w:rPr>
@@ -3082,7 +3140,7 @@
         </w:r>
         <w:r>
           <w:rPr>
-            <w:rPrChange w:id="68" w:author="nicksh" w:date="2016-10-03T15:14:00Z">
+            <w:rPrChange w:id="71" w:author="nicksh" w:date="2016-10-03T15:14:00Z">
               <w:rPr>
                 <w:b/>
               </w:rPr>
@@ -3100,7 +3158,7 @@
         </w:numPr>
         <w:spacing w:after="0"/>
         <w:rPr>
-          <w:ins w:id="69" w:author="nicksh" w:date="2016-10-03T15:14:00Z"/>
+          <w:ins w:id="72" w:author="nicksh" w:date="2016-10-03T15:14:00Z"/>
         </w:rPr>
       </w:pPr>
       <w:r>
@@ -3133,17 +3191,17 @@
         </w:numPr>
         <w:spacing w:after="0"/>
         <w:rPr>
-          <w:ins w:id="70" w:author="nicksh" w:date="2016-10-03T15:14:00Z"/>
-        </w:rPr>
-      </w:pPr>
-      <w:ins w:id="71" w:author="nicksh" w:date="2016-10-03T15:14:00Z">
+          <w:ins w:id="73" w:author="nicksh" w:date="2016-10-03T15:14:00Z"/>
+        </w:rPr>
+      </w:pPr>
+      <w:ins w:id="74" w:author="nicksh" w:date="2016-10-03T15:14:00Z">
         <w:r>
           <w:t xml:space="preserve">For each of the standard replicates, change the </w:t>
         </w:r>
         <w:r>
           <w:rPr>
             <w:b/>
-            <w:rPrChange w:id="72" w:author="nicksh" w:date="2016-10-03T15:14:00Z">
+            <w:rPrChange w:id="75" w:author="nicksh" w:date="2016-10-03T15:14:00Z">
               <w:rPr/>
             </w:rPrChange>
           </w:rPr>
@@ -3157,7 +3215,7 @@
         </w:r>
         <w:r>
           <w:rPr>
-            <w:rPrChange w:id="73" w:author="nicksh" w:date="2016-10-03T15:14:00Z">
+            <w:rPrChange w:id="76" w:author="nicksh" w:date="2016-10-03T15:14:00Z">
               <w:rPr>
                 <w:b/>
               </w:rPr>
@@ -3184,30 +3242,30 @@
         </w:numPr>
         <w:spacing w:after="0"/>
         <w:rPr>
-          <w:ins w:id="74" w:author="nicksh" w:date="2016-10-03T15:18:00Z"/>
-        </w:rPr>
-      </w:pPr>
-      <w:ins w:id="75" w:author="nicksh" w:date="2016-10-03T15:16:00Z">
+          <w:ins w:id="77" w:author="nicksh" w:date="2016-10-03T15:18:00Z"/>
+        </w:rPr>
+      </w:pPr>
+      <w:ins w:id="78" w:author="nicksh" w:date="2016-10-03T15:16:00Z">
         <w:r>
           <w:t xml:space="preserve">Fill in the </w:t>
         </w:r>
       </w:ins>
-      <w:ins w:id="76" w:author="nicksh" w:date="2016-10-03T15:17:00Z">
+      <w:ins w:id="79" w:author="nicksh" w:date="2016-10-03T15:17:00Z">
         <w:r>
           <w:t xml:space="preserve">Analyte Concentration with the values from </w:t>
         </w:r>
       </w:ins>
-      <w:ins w:id="77" w:author="nicksh" w:date="2016-10-03T15:18:00Z">
+      <w:ins w:id="80" w:author="nicksh" w:date="2016-10-03T15:18:00Z">
         <w:r>
           <w:t>the</w:t>
         </w:r>
       </w:ins>
-      <w:ins w:id="78" w:author="nicksh" w:date="2016-10-03T15:17:00Z">
+      <w:ins w:id="81" w:author="nicksh" w:date="2016-10-03T15:17:00Z">
         <w:r>
           <w:t xml:space="preserve"> </w:t>
         </w:r>
       </w:ins>
-      <w:ins w:id="79" w:author="nicksh" w:date="2016-10-03T15:18:00Z">
+      <w:ins w:id="82" w:author="nicksh" w:date="2016-10-03T15:18:00Z">
         <w:r>
           <w:t>following table:</w:t>
         </w:r>
@@ -3226,32 +3284,8 @@
       </w:tblGrid>
       <w:tr>
         <w:trPr>
-          <w:ins w:id="80" w:author="nicksh" w:date="2016-10-03T15:18:00Z"/>
+          <w:ins w:id="83" w:author="nicksh" w:date="2016-10-03T15:18:00Z"/>
         </w:trPr>
-        <w:tc>
-          <w:tcPr>
-            <w:tcW w:w="4788" w:type="dxa"/>
-          </w:tcPr>
-          <w:p>
-            <w:pPr>
-              <w:rPr>
-                <w:ins w:id="81" w:author="nicksh" w:date="2016-10-03T15:18:00Z"/>
-              </w:rPr>
-              <w:pPrChange w:id="82" w:author="nicksh" w:date="2016-10-03T15:18:00Z">
-                <w:pPr>
-                  <w:numPr>
-                    <w:numId w:val="35"/>
-                  </w:numPr>
-                </w:pPr>
-              </w:pPrChange>
-            </w:pPr>
-            <w:ins w:id="83" w:author="nicksh" w:date="2016-10-03T15:18:00Z">
-              <w:r>
-                <w:t>Replicate</w:t>
-              </w:r>
-            </w:ins>
-          </w:p>
-        </w:tc>
         <w:tc>
           <w:tcPr>
             <w:tcW w:w="4788" w:type="dxa"/>
@@ -3266,10 +3300,36 @@
                   <w:numPr>
                     <w:numId w:val="35"/>
                   </w:numPr>
+                  <w:ind w:left="720" w:hanging="360"/>
                 </w:pPr>
               </w:pPrChange>
             </w:pPr>
             <w:ins w:id="86" w:author="nicksh" w:date="2016-10-03T15:18:00Z">
+              <w:r>
+                <w:t>Replicate</w:t>
+              </w:r>
+            </w:ins>
+          </w:p>
+        </w:tc>
+        <w:tc>
+          <w:tcPr>
+            <w:tcW w:w="4788" w:type="dxa"/>
+          </w:tcPr>
+          <w:p>
+            <w:pPr>
+              <w:rPr>
+                <w:ins w:id="87" w:author="nicksh" w:date="2016-10-03T15:18:00Z"/>
+              </w:rPr>
+              <w:pPrChange w:id="88" w:author="nicksh" w:date="2016-10-03T15:18:00Z">
+                <w:pPr>
+                  <w:numPr>
+                    <w:numId w:val="35"/>
+                  </w:numPr>
+                  <w:ind w:left="720" w:hanging="360"/>
+                </w:pPr>
+              </w:pPrChange>
+            </w:pPr>
+            <w:ins w:id="89" w:author="nicksh" w:date="2016-10-03T15:18:00Z">
               <w:r>
                 <w:t>Analyte Concentration</w:t>
               </w:r>
@@ -3279,32 +3339,8 @@
       </w:tr>
       <w:tr>
         <w:trPr>
-          <w:ins w:id="87" w:author="nicksh" w:date="2016-10-03T15:18:00Z"/>
+          <w:ins w:id="90" w:author="nicksh" w:date="2016-10-03T15:18:00Z"/>
         </w:trPr>
-        <w:tc>
-          <w:tcPr>
-            <w:tcW w:w="4788" w:type="dxa"/>
-          </w:tcPr>
-          <w:p>
-            <w:pPr>
-              <w:rPr>
-                <w:ins w:id="88" w:author="nicksh" w:date="2016-10-03T15:18:00Z"/>
-              </w:rPr>
-              <w:pPrChange w:id="89" w:author="nicksh" w:date="2016-10-03T15:19:00Z">
-                <w:pPr>
-                  <w:numPr>
-                    <w:numId w:val="35"/>
-                  </w:numPr>
-                </w:pPr>
-              </w:pPrChange>
-            </w:pPr>
-            <w:ins w:id="90" w:author="nicksh" w:date="2016-10-03T15:19:00Z">
-              <w:r>
-                <w:t>Standard_1</w:t>
-              </w:r>
-            </w:ins>
-          </w:p>
-        </w:tc>
         <w:tc>
           <w:tcPr>
             <w:tcW w:w="4788" w:type="dxa"/>
@@ -3319,10 +3355,36 @@
                   <w:numPr>
                     <w:numId w:val="35"/>
                   </w:numPr>
+                  <w:ind w:left="720" w:hanging="360"/>
                 </w:pPr>
               </w:pPrChange>
             </w:pPr>
             <w:ins w:id="93" w:author="nicksh" w:date="2016-10-03T15:19:00Z">
+              <w:r>
+                <w:t>Standard_1</w:t>
+              </w:r>
+            </w:ins>
+          </w:p>
+        </w:tc>
+        <w:tc>
+          <w:tcPr>
+            <w:tcW w:w="4788" w:type="dxa"/>
+          </w:tcPr>
+          <w:p>
+            <w:pPr>
+              <w:rPr>
+                <w:ins w:id="94" w:author="nicksh" w:date="2016-10-03T15:18:00Z"/>
+              </w:rPr>
+              <w:pPrChange w:id="95" w:author="nicksh" w:date="2016-10-03T15:19:00Z">
+                <w:pPr>
+                  <w:numPr>
+                    <w:numId w:val="35"/>
+                  </w:numPr>
+                  <w:ind w:left="720" w:hanging="360"/>
+                </w:pPr>
+              </w:pPrChange>
+            </w:pPr>
+            <w:ins w:id="96" w:author="nicksh" w:date="2016-10-03T15:19:00Z">
               <w:r>
                 <w:t>40</w:t>
               </w:r>
@@ -3332,32 +3394,8 @@
       </w:tr>
       <w:tr>
         <w:trPr>
-          <w:ins w:id="94" w:author="nicksh" w:date="2016-10-03T15:18:00Z"/>
+          <w:ins w:id="97" w:author="nicksh" w:date="2016-10-03T15:18:00Z"/>
         </w:trPr>
-        <w:tc>
-          <w:tcPr>
-            <w:tcW w:w="4788" w:type="dxa"/>
-          </w:tcPr>
-          <w:p>
-            <w:pPr>
-              <w:rPr>
-                <w:ins w:id="95" w:author="nicksh" w:date="2016-10-03T15:18:00Z"/>
-              </w:rPr>
-              <w:pPrChange w:id="96" w:author="nicksh" w:date="2016-10-03T15:19:00Z">
-                <w:pPr>
-                  <w:numPr>
-                    <w:numId w:val="35"/>
-                  </w:numPr>
-                </w:pPr>
-              </w:pPrChange>
-            </w:pPr>
-            <w:ins w:id="97" w:author="nicksh" w:date="2016-10-03T15:19:00Z">
-              <w:r>
-                <w:t>Standard_2</w:t>
-              </w:r>
-            </w:ins>
-          </w:p>
-        </w:tc>
         <w:tc>
           <w:tcPr>
             <w:tcW w:w="4788" w:type="dxa"/>
@@ -3372,10 +3410,36 @@
                   <w:numPr>
                     <w:numId w:val="35"/>
                   </w:numPr>
+                  <w:ind w:left="720" w:hanging="360"/>
                 </w:pPr>
               </w:pPrChange>
             </w:pPr>
             <w:ins w:id="100" w:author="nicksh" w:date="2016-10-03T15:19:00Z">
+              <w:r>
+                <w:t>Standard_2</w:t>
+              </w:r>
+            </w:ins>
+          </w:p>
+        </w:tc>
+        <w:tc>
+          <w:tcPr>
+            <w:tcW w:w="4788" w:type="dxa"/>
+          </w:tcPr>
+          <w:p>
+            <w:pPr>
+              <w:rPr>
+                <w:ins w:id="101" w:author="nicksh" w:date="2016-10-03T15:18:00Z"/>
+              </w:rPr>
+              <w:pPrChange w:id="102" w:author="nicksh" w:date="2016-10-03T15:19:00Z">
+                <w:pPr>
+                  <w:numPr>
+                    <w:numId w:val="35"/>
+                  </w:numPr>
+                  <w:ind w:left="720" w:hanging="360"/>
+                </w:pPr>
+              </w:pPrChange>
+            </w:pPr>
+            <w:ins w:id="103" w:author="nicksh" w:date="2016-10-03T15:19:00Z">
               <w:r>
                 <w:t>12.5</w:t>
               </w:r>
@@ -3385,32 +3449,8 @@
       </w:tr>
       <w:tr>
         <w:trPr>
-          <w:ins w:id="101" w:author="nicksh" w:date="2016-10-03T15:18:00Z"/>
+          <w:ins w:id="104" w:author="nicksh" w:date="2016-10-03T15:18:00Z"/>
         </w:trPr>
-        <w:tc>
-          <w:tcPr>
-            <w:tcW w:w="4788" w:type="dxa"/>
-          </w:tcPr>
-          <w:p>
-            <w:pPr>
-              <w:rPr>
-                <w:ins w:id="102" w:author="nicksh" w:date="2016-10-03T15:18:00Z"/>
-              </w:rPr>
-              <w:pPrChange w:id="103" w:author="nicksh" w:date="2016-10-03T15:19:00Z">
-                <w:pPr>
-                  <w:numPr>
-                    <w:numId w:val="35"/>
-                  </w:numPr>
-                </w:pPr>
-              </w:pPrChange>
-            </w:pPr>
-            <w:ins w:id="104" w:author="nicksh" w:date="2016-10-03T15:19:00Z">
-              <w:r>
-                <w:t>Standard_3</w:t>
-              </w:r>
-            </w:ins>
-          </w:p>
-        </w:tc>
         <w:tc>
           <w:tcPr>
             <w:tcW w:w="4788" w:type="dxa"/>
@@ -3425,10 +3465,36 @@
                   <w:numPr>
                     <w:numId w:val="35"/>
                   </w:numPr>
+                  <w:ind w:left="720" w:hanging="360"/>
                 </w:pPr>
               </w:pPrChange>
             </w:pPr>
             <w:ins w:id="107" w:author="nicksh" w:date="2016-10-03T15:19:00Z">
+              <w:r>
+                <w:t>Standard_3</w:t>
+              </w:r>
+            </w:ins>
+          </w:p>
+        </w:tc>
+        <w:tc>
+          <w:tcPr>
+            <w:tcW w:w="4788" w:type="dxa"/>
+          </w:tcPr>
+          <w:p>
+            <w:pPr>
+              <w:rPr>
+                <w:ins w:id="108" w:author="nicksh" w:date="2016-10-03T15:18:00Z"/>
+              </w:rPr>
+              <w:pPrChange w:id="109" w:author="nicksh" w:date="2016-10-03T15:19:00Z">
+                <w:pPr>
+                  <w:numPr>
+                    <w:numId w:val="35"/>
+                  </w:numPr>
+                  <w:ind w:left="720" w:hanging="360"/>
+                </w:pPr>
+              </w:pPrChange>
+            </w:pPr>
+            <w:ins w:id="110" w:author="nicksh" w:date="2016-10-03T15:19:00Z">
               <w:r>
                 <w:t>5</w:t>
               </w:r>
@@ -3438,32 +3504,8 @@
       </w:tr>
       <w:tr>
         <w:trPr>
-          <w:ins w:id="108" w:author="nicksh" w:date="2016-10-03T15:18:00Z"/>
+          <w:ins w:id="111" w:author="nicksh" w:date="2016-10-03T15:18:00Z"/>
         </w:trPr>
-        <w:tc>
-          <w:tcPr>
-            <w:tcW w:w="4788" w:type="dxa"/>
-          </w:tcPr>
-          <w:p>
-            <w:pPr>
-              <w:rPr>
-                <w:ins w:id="109" w:author="nicksh" w:date="2016-10-03T15:18:00Z"/>
-              </w:rPr>
-              <w:pPrChange w:id="110" w:author="nicksh" w:date="2016-10-03T15:19:00Z">
-                <w:pPr>
-                  <w:numPr>
-                    <w:numId w:val="35"/>
-                  </w:numPr>
-                </w:pPr>
-              </w:pPrChange>
-            </w:pPr>
-            <w:ins w:id="111" w:author="nicksh" w:date="2016-10-03T15:19:00Z">
-              <w:r>
-                <w:t>Standard_4</w:t>
-              </w:r>
-            </w:ins>
-          </w:p>
-        </w:tc>
         <w:tc>
           <w:tcPr>
             <w:tcW w:w="4788" w:type="dxa"/>
@@ -3478,10 +3520,36 @@
                   <w:numPr>
                     <w:numId w:val="35"/>
                   </w:numPr>
+                  <w:ind w:left="720" w:hanging="360"/>
                 </w:pPr>
               </w:pPrChange>
             </w:pPr>
             <w:ins w:id="114" w:author="nicksh" w:date="2016-10-03T15:19:00Z">
+              <w:r>
+                <w:t>Standard_4</w:t>
+              </w:r>
+            </w:ins>
+          </w:p>
+        </w:tc>
+        <w:tc>
+          <w:tcPr>
+            <w:tcW w:w="4788" w:type="dxa"/>
+          </w:tcPr>
+          <w:p>
+            <w:pPr>
+              <w:rPr>
+                <w:ins w:id="115" w:author="nicksh" w:date="2016-10-03T15:18:00Z"/>
+              </w:rPr>
+              <w:pPrChange w:id="116" w:author="nicksh" w:date="2016-10-03T15:19:00Z">
+                <w:pPr>
+                  <w:numPr>
+                    <w:numId w:val="35"/>
+                  </w:numPr>
+                  <w:ind w:left="720" w:hanging="360"/>
+                </w:pPr>
+              </w:pPrChange>
+            </w:pPr>
+            <w:ins w:id="117" w:author="nicksh" w:date="2016-10-03T15:19:00Z">
               <w:r>
                 <w:t>2.5</w:t>
               </w:r>
@@ -3491,7 +3559,7 @@
       </w:tr>
       <w:tr>
         <w:trPr>
-          <w:ins w:id="115" w:author="nicksh" w:date="2016-10-03T15:18:00Z"/>
+          <w:ins w:id="118" w:author="nicksh" w:date="2016-10-03T15:18:00Z"/>
         </w:trPr>
         <w:tc>
           <w:tcPr>
@@ -3500,17 +3568,18 @@
           <w:p>
             <w:pPr>
               <w:rPr>
-                <w:ins w:id="116" w:author="nicksh" w:date="2016-10-03T15:18:00Z"/>
+                <w:ins w:id="119" w:author="nicksh" w:date="2016-10-03T15:18:00Z"/>
               </w:rPr>
-              <w:pPrChange w:id="117" w:author="nicksh" w:date="2016-10-03T15:19:00Z">
+              <w:pPrChange w:id="120" w:author="nicksh" w:date="2016-10-03T15:19:00Z">
                 <w:pPr>
                   <w:numPr>
                     <w:numId w:val="35"/>
                   </w:numPr>
+                  <w:ind w:left="720" w:hanging="360"/>
                 </w:pPr>
               </w:pPrChange>
             </w:pPr>
-            <w:ins w:id="118" w:author="nicksh" w:date="2016-10-03T15:19:00Z">
+            <w:ins w:id="121" w:author="nicksh" w:date="2016-10-03T15:19:00Z">
               <w:r>
                 <w:t>Standard_5</w:t>
               </w:r>
@@ -3524,17 +3593,18 @@
           <w:p>
             <w:pPr>
               <w:rPr>
-                <w:ins w:id="119" w:author="nicksh" w:date="2016-10-03T15:18:00Z"/>
+                <w:ins w:id="122" w:author="nicksh" w:date="2016-10-03T15:18:00Z"/>
               </w:rPr>
-              <w:pPrChange w:id="120" w:author="nicksh" w:date="2016-10-03T15:22:00Z">
+              <w:pPrChange w:id="123" w:author="nicksh" w:date="2016-10-03T15:22:00Z">
                 <w:pPr>
                   <w:numPr>
                     <w:numId w:val="35"/>
                   </w:numPr>
+                  <w:ind w:left="720" w:hanging="360"/>
                 </w:pPr>
               </w:pPrChange>
             </w:pPr>
-            <w:ins w:id="121" w:author="nicksh" w:date="2016-10-03T15:22:00Z">
+            <w:ins w:id="124" w:author="nicksh" w:date="2016-10-03T15:22:00Z">
               <w:r>
                 <w:t>1</w:t>
               </w:r>
@@ -3544,32 +3614,8 @@
       </w:tr>
       <w:tr>
         <w:trPr>
-          <w:ins w:id="122" w:author="nicksh" w:date="2016-10-03T15:18:00Z"/>
+          <w:ins w:id="125" w:author="nicksh" w:date="2016-10-03T15:18:00Z"/>
         </w:trPr>
-        <w:tc>
-          <w:tcPr>
-            <w:tcW w:w="4788" w:type="dxa"/>
-          </w:tcPr>
-          <w:p>
-            <w:pPr>
-              <w:rPr>
-                <w:ins w:id="123" w:author="nicksh" w:date="2016-10-03T15:18:00Z"/>
-              </w:rPr>
-              <w:pPrChange w:id="124" w:author="nicksh" w:date="2016-10-03T15:20:00Z">
-                <w:pPr>
-                  <w:numPr>
-                    <w:numId w:val="35"/>
-                  </w:numPr>
-                </w:pPr>
-              </w:pPrChange>
-            </w:pPr>
-            <w:ins w:id="125" w:author="nicksh" w:date="2016-10-03T15:20:00Z">
-              <w:r>
-                <w:t>Standard_6</w:t>
-              </w:r>
-            </w:ins>
-          </w:p>
-        </w:tc>
         <w:tc>
           <w:tcPr>
             <w:tcW w:w="4788" w:type="dxa"/>
@@ -3584,10 +3630,36 @@
                   <w:numPr>
                     <w:numId w:val="35"/>
                   </w:numPr>
+                  <w:ind w:left="720" w:hanging="360"/>
                 </w:pPr>
               </w:pPrChange>
             </w:pPr>
             <w:ins w:id="128" w:author="nicksh" w:date="2016-10-03T15:20:00Z">
+              <w:r>
+                <w:t>Standard_6</w:t>
+              </w:r>
+            </w:ins>
+          </w:p>
+        </w:tc>
+        <w:tc>
+          <w:tcPr>
+            <w:tcW w:w="4788" w:type="dxa"/>
+          </w:tcPr>
+          <w:p>
+            <w:pPr>
+              <w:rPr>
+                <w:ins w:id="129" w:author="nicksh" w:date="2016-10-03T15:18:00Z"/>
+              </w:rPr>
+              <w:pPrChange w:id="130" w:author="nicksh" w:date="2016-10-03T15:20:00Z">
+                <w:pPr>
+                  <w:numPr>
+                    <w:numId w:val="35"/>
+                  </w:numPr>
+                  <w:ind w:left="720" w:hanging="360"/>
+                </w:pPr>
+              </w:pPrChange>
+            </w:pPr>
+            <w:ins w:id="131" w:author="nicksh" w:date="2016-10-03T15:20:00Z">
               <w:r>
                 <w:t>0.5</w:t>
               </w:r>
@@ -3597,32 +3669,8 @@
       </w:tr>
       <w:tr>
         <w:trPr>
-          <w:ins w:id="129" w:author="nicksh" w:date="2016-10-03T15:18:00Z"/>
+          <w:ins w:id="132" w:author="nicksh" w:date="2016-10-03T15:18:00Z"/>
         </w:trPr>
-        <w:tc>
-          <w:tcPr>
-            <w:tcW w:w="4788" w:type="dxa"/>
-          </w:tcPr>
-          <w:p>
-            <w:pPr>
-              <w:rPr>
-                <w:ins w:id="130" w:author="nicksh" w:date="2016-10-03T15:18:00Z"/>
-              </w:rPr>
-              <w:pPrChange w:id="131" w:author="nicksh" w:date="2016-10-03T15:20:00Z">
-                <w:pPr>
-                  <w:numPr>
-                    <w:numId w:val="35"/>
-                  </w:numPr>
-                </w:pPr>
-              </w:pPrChange>
-            </w:pPr>
-            <w:ins w:id="132" w:author="nicksh" w:date="2016-10-03T15:20:00Z">
-              <w:r>
-                <w:t>Standard_7</w:t>
-              </w:r>
-            </w:ins>
-          </w:p>
-        </w:tc>
         <w:tc>
           <w:tcPr>
             <w:tcW w:w="4788" w:type="dxa"/>
@@ -3637,10 +3685,36 @@
                   <w:numPr>
                     <w:numId w:val="35"/>
                   </w:numPr>
+                  <w:ind w:left="720" w:hanging="360"/>
                 </w:pPr>
               </w:pPrChange>
             </w:pPr>
             <w:ins w:id="135" w:author="nicksh" w:date="2016-10-03T15:20:00Z">
+              <w:r>
+                <w:t>Standard_7</w:t>
+              </w:r>
+            </w:ins>
+          </w:p>
+        </w:tc>
+        <w:tc>
+          <w:tcPr>
+            <w:tcW w:w="4788" w:type="dxa"/>
+          </w:tcPr>
+          <w:p>
+            <w:pPr>
+              <w:rPr>
+                <w:ins w:id="136" w:author="nicksh" w:date="2016-10-03T15:18:00Z"/>
+              </w:rPr>
+              <w:pPrChange w:id="137" w:author="nicksh" w:date="2016-10-03T15:20:00Z">
+                <w:pPr>
+                  <w:numPr>
+                    <w:numId w:val="35"/>
+                  </w:numPr>
+                  <w:ind w:left="720" w:hanging="360"/>
+                </w:pPr>
+              </w:pPrChange>
+            </w:pPr>
+            <w:ins w:id="138" w:author="nicksh" w:date="2016-10-03T15:20:00Z">
               <w:r>
                 <w:t>0.25</w:t>
               </w:r>
@@ -3650,7 +3724,7 @@
       </w:tr>
       <w:tr>
         <w:trPr>
-          <w:ins w:id="136" w:author="nicksh" w:date="2016-10-03T15:20:00Z"/>
+          <w:ins w:id="139" w:author="nicksh" w:date="2016-10-03T15:20:00Z"/>
         </w:trPr>
         <w:tc>
           <w:tcPr>
@@ -3659,10 +3733,10 @@
           <w:p>
             <w:pPr>
               <w:rPr>
-                <w:ins w:id="137" w:author="nicksh" w:date="2016-10-03T15:20:00Z"/>
+                <w:ins w:id="140" w:author="nicksh" w:date="2016-10-03T15:20:00Z"/>
               </w:rPr>
             </w:pPr>
-            <w:ins w:id="138" w:author="nicksh" w:date="2016-10-03T15:20:00Z">
+            <w:ins w:id="141" w:author="nicksh" w:date="2016-10-03T15:20:00Z">
               <w:r>
                 <w:t>Standard_8</w:t>
               </w:r>
@@ -3676,10 +3750,10 @@
           <w:p>
             <w:pPr>
               <w:rPr>
-                <w:ins w:id="139" w:author="nicksh" w:date="2016-10-03T15:20:00Z"/>
+                <w:ins w:id="142" w:author="nicksh" w:date="2016-10-03T15:20:00Z"/>
               </w:rPr>
             </w:pPr>
-            <w:ins w:id="140" w:author="nicksh" w:date="2016-10-03T15:20:00Z">
+            <w:ins w:id="143" w:author="nicksh" w:date="2016-10-03T15:20:00Z">
               <w:r>
                 <w:t>0.1</w:t>
               </w:r>
@@ -3692,9 +3766,9 @@
       <w:pPr>
         <w:spacing w:after="0"/>
         <w:rPr>
-          <w:ins w:id="141" w:author="nicksh" w:date="2016-10-03T15:21:00Z"/>
-        </w:rPr>
-        <w:pPrChange w:id="142" w:author="nicksh" w:date="2016-10-03T15:21:00Z">
+          <w:ins w:id="144" w:author="nicksh" w:date="2016-10-03T15:21:00Z"/>
+        </w:rPr>
+        <w:pPrChange w:id="145" w:author="nicksh" w:date="2016-10-03T15:21:00Z">
           <w:pPr>
             <w:numPr>
               <w:numId w:val="35"/>
@@ -3704,7 +3778,7 @@
           </w:pPr>
         </w:pPrChange>
       </w:pPr>
-      <w:ins w:id="143" w:author="nicksh" w:date="2016-10-03T15:21:00Z">
+      <w:ins w:id="146" w:author="nicksh" w:date="2016-10-03T15:21:00Z">
         <w:r>
           <w:t>The Document Grid should now look like this:</w:t>
         </w:r>
@@ -3713,7 +3787,7 @@
     <w:p>
       <w:pPr>
         <w:spacing w:after="0"/>
-        <w:pPrChange w:id="144" w:author="nicksh" w:date="2016-10-03T15:21:00Z">
+        <w:pPrChange w:id="147" w:author="nicksh" w:date="2016-10-03T15:21:00Z">
           <w:pPr>
             <w:numPr>
               <w:numId w:val="35"/>
@@ -3723,157 +3797,16 @@
           </w:pPr>
         </w:pPrChange>
       </w:pPr>
-      <w:ins w:id="145" w:author="nicksh" w:date="2016-10-03T15:21:00Z">
+      <w:ins w:id="148" w:author="Windows User" w:date="2019-01-16T15:23:00Z">
         <w:r>
           <w:rPr>
             <w:noProof/>
           </w:rPr>
           <w:drawing>
-            <wp:inline distT="0" distB="0" distL="0" distR="0" wp14:anchorId="37770F03" wp14:editId="0C875760">
+            <wp:inline distT="0" distB="0" distL="0" distR="0" wp14:anchorId="5C3A0368" wp14:editId="29208324">
               <wp:extent cx="5562600" cy="4114800"/>
               <wp:effectExtent l="0" t="0" r="0" b="0"/>
-              <wp:docPr id="4" name="Picture 4"/>
-              <wp:cNvGraphicFramePr>
-                <a:graphicFrameLocks xmlns:a="http://schemas.openxmlformats.org/drawingml/2006/main" noChangeAspect="1"/>
-              </wp:cNvGraphicFramePr>
-              <a:graphic xmlns:a="http://schemas.openxmlformats.org/drawingml/2006/main">
-                <a:graphicData uri="http://schemas.openxmlformats.org/drawingml/2006/picture">
-                  <pic:pic xmlns:pic="http://schemas.openxmlformats.org/drawingml/2006/picture">
-                    <pic:nvPicPr>
-                      <pic:cNvPr id="1" name=""/>
-                      <pic:cNvPicPr/>
-                    </pic:nvPicPr>
-                    <pic:blipFill>
-                      <a:blip r:embed="rId23"/>
-                      <a:stretch>
-                        <a:fillRect/>
-                      </a:stretch>
-                    </pic:blipFill>
-                    <pic:spPr>
-                      <a:xfrm>
-                        <a:off x="0" y="0"/>
-                        <a:ext cx="5562600" cy="4114800"/>
-                      </a:xfrm>
-                      <a:prstGeom prst="rect">
-                        <a:avLst/>
-                      </a:prstGeom>
-                    </pic:spPr>
-                  </pic:pic>
-                </a:graphicData>
-              </a:graphic>
-            </wp:inline>
-          </w:drawing>
-        </w:r>
-      </w:ins>
-    </w:p>
-    <w:p>
-      <w:pPr>
-        <w:jc w:val="center"/>
-        <w:rPr>
-          <w:ins w:id="146" w:author="nicksh" w:date="2016-10-03T15:22:00Z"/>
-        </w:rPr>
-      </w:pPr>
-    </w:p>
-    <w:p>
-      <w:pPr>
-        <w:pStyle w:val="Heading2"/>
-        <w:rPr>
-          <w:ins w:id="147" w:author="nicksh" w:date="2016-10-03T15:22:00Z"/>
-        </w:rPr>
-      </w:pPr>
-      <w:ins w:id="148" w:author="nicksh" w:date="2016-10-03T15:22:00Z">
-        <w:r>
-          <w:t>View the calibration curve</w:t>
-        </w:r>
-      </w:ins>
-    </w:p>
-    <w:p>
-      <w:pPr>
-        <w:rPr>
-          <w:ins w:id="149" w:author="nicksh" w:date="2016-10-03T15:23:00Z"/>
-          <w:b/>
-        </w:rPr>
-        <w:pPrChange w:id="150" w:author="nicksh" w:date="2016-10-03T15:22:00Z">
-          <w:pPr>
-            <w:pStyle w:val="Heading2"/>
-          </w:pPr>
-        </w:pPrChange>
-      </w:pPr>
-      <w:ins w:id="151" w:author="nicksh" w:date="2016-10-03T15:23:00Z">
-        <w:r>
-          <w:t xml:space="preserve">On the </w:t>
-        </w:r>
-        <w:r>
-          <w:rPr>
-            <w:b/>
-            <w:rPrChange w:id="152" w:author="nicksh" w:date="2016-10-03T15:23:00Z">
-              <w:rPr/>
-            </w:rPrChange>
-          </w:rPr>
-          <w:t>View</w:t>
-        </w:r>
-        <w:r>
-          <w:rPr>
-            <w:b/>
-          </w:rPr>
-          <w:t xml:space="preserve"> </w:t>
-        </w:r>
-        <w:r>
-          <w:t xml:space="preserve">menu, choose </w:t>
-        </w:r>
-        <w:r>
-          <w:rPr>
-            <w:b/>
-            <w:rPrChange w:id="153" w:author="nicksh" w:date="2016-10-03T15:23:00Z">
-              <w:rPr/>
-            </w:rPrChange>
-          </w:rPr>
-          <w:t>Calibration Curve</w:t>
-        </w:r>
-      </w:ins>
-    </w:p>
-    <w:p>
-      <w:pPr>
-        <w:rPr>
-          <w:ins w:id="154" w:author="nicksh" w:date="2016-10-03T15:23:00Z"/>
-        </w:rPr>
-        <w:pPrChange w:id="155" w:author="nicksh" w:date="2016-10-03T15:22:00Z">
-          <w:pPr>
-            <w:pStyle w:val="Heading2"/>
-          </w:pPr>
-        </w:pPrChange>
-      </w:pPr>
-      <w:ins w:id="156" w:author="nicksh" w:date="2016-10-03T15:23:00Z">
-        <w:r>
-          <w:t xml:space="preserve">You </w:t>
-        </w:r>
-        <w:r>
-          <w:t>should see a window that looks like this:</w:t>
-        </w:r>
-      </w:ins>
-    </w:p>
-    <w:p>
-      <w:pPr>
-        <w:rPr>
-          <w:ins w:id="157" w:author="nicksh" w:date="2016-10-03T15:27:00Z"/>
-        </w:rPr>
-        <w:pPrChange w:id="158" w:author="nicksh" w:date="2016-10-03T15:22:00Z">
-          <w:pPr>
-            <w:pStyle w:val="Heading2"/>
-          </w:pPr>
-        </w:pPrChange>
-      </w:pPr>
-      <w:ins w:id="159" w:author="nicksh" w:date="2016-10-03T15:24:00Z">
-        <w:r>
-          <w:rPr>
-            <w:noProof/>
-          </w:rPr>
-          <w:lastRenderedPageBreak/>
-          <w:drawing>
-            <wp:inline distT="0" distB="0" distL="0" distR="0" wp14:anchorId="79224911" wp14:editId="20B88F3B">
-              <wp:extent cx="5562600" cy="4114800"/>
-              <wp:effectExtent l="0" t="0" r="0" b="0"/>
-              <wp:docPr id="6" name="Picture 6"/>
+              <wp:docPr id="2" name="Picture 2"/>
               <wp:cNvGraphicFramePr>
                 <a:graphicFrameLocks xmlns:a="http://schemas.openxmlformats.org/drawingml/2006/main" noChangeAspect="1"/>
               </wp:cNvGraphicFramePr>
@@ -3906,26 +3839,254 @@
           </w:drawing>
         </w:r>
       </w:ins>
-    </w:p>
-    <w:p>
-      <w:pPr>
-        <w:rPr>
-          <w:ins w:id="160" w:author="nicksh" w:date="2016-10-03T15:28:00Z"/>
-        </w:rPr>
-        <w:pPrChange w:id="161" w:author="nicksh" w:date="2016-10-03T15:22:00Z">
+      <w:ins w:id="149" w:author="nicksh" w:date="2016-10-03T15:21:00Z">
+        <w:del w:id="150" w:author="Windows User" w:date="2019-01-16T15:24:00Z">
+          <w:r>
+            <w:rPr>
+              <w:noProof/>
+            </w:rPr>
+            <w:drawing>
+              <wp:inline distT="0" distB="0" distL="0" distR="0" wp14:anchorId="37770F03" wp14:editId="0C875760">
+                <wp:extent cx="5562600" cy="4114800"/>
+                <wp:effectExtent l="0" t="0" r="0" b="0"/>
+                <wp:docPr id="4" name="Picture 4"/>
+                <wp:cNvGraphicFramePr>
+                  <a:graphicFrameLocks xmlns:a="http://schemas.openxmlformats.org/drawingml/2006/main" noChangeAspect="1"/>
+                </wp:cNvGraphicFramePr>
+                <a:graphic xmlns:a="http://schemas.openxmlformats.org/drawingml/2006/main">
+                  <a:graphicData uri="http://schemas.openxmlformats.org/drawingml/2006/picture">
+                    <pic:pic xmlns:pic="http://schemas.openxmlformats.org/drawingml/2006/picture">
+                      <pic:nvPicPr>
+                        <pic:cNvPr id="1" name=""/>
+                        <pic:cNvPicPr/>
+                      </pic:nvPicPr>
+                      <pic:blipFill>
+                        <a:blip r:embed="rId25"/>
+                        <a:stretch>
+                          <a:fillRect/>
+                        </a:stretch>
+                      </pic:blipFill>
+                      <pic:spPr>
+                        <a:xfrm>
+                          <a:off x="0" y="0"/>
+                          <a:ext cx="5562600" cy="4114800"/>
+                        </a:xfrm>
+                        <a:prstGeom prst="rect">
+                          <a:avLst/>
+                        </a:prstGeom>
+                      </pic:spPr>
+                    </pic:pic>
+                  </a:graphicData>
+                </a:graphic>
+              </wp:inline>
+            </w:drawing>
+          </w:r>
+        </w:del>
+      </w:ins>
+    </w:p>
+    <w:p>
+      <w:pPr>
+        <w:jc w:val="center"/>
+        <w:rPr>
+          <w:ins w:id="151" w:author="nicksh" w:date="2016-10-03T15:22:00Z"/>
+        </w:rPr>
+      </w:pPr>
+    </w:p>
+    <w:p>
+      <w:pPr>
+        <w:pStyle w:val="Heading2"/>
+        <w:rPr>
+          <w:ins w:id="152" w:author="nicksh" w:date="2016-10-03T15:22:00Z"/>
+        </w:rPr>
+      </w:pPr>
+      <w:ins w:id="153" w:author="nicksh" w:date="2016-10-03T15:22:00Z">
+        <w:r>
+          <w:t>View the calibration curve</w:t>
+        </w:r>
+      </w:ins>
+    </w:p>
+    <w:p>
+      <w:pPr>
+        <w:rPr>
+          <w:ins w:id="154" w:author="nicksh" w:date="2016-10-03T15:23:00Z"/>
+        </w:rPr>
+        <w:pPrChange w:id="155" w:author="nicksh" w:date="2016-10-03T15:22:00Z">
           <w:pPr>
             <w:pStyle w:val="Heading2"/>
           </w:pPr>
         </w:pPrChange>
       </w:pPr>
-      <w:ins w:id="162" w:author="nicksh" w:date="2016-10-03T15:27:00Z">
-        <w:r>
-          <w:t xml:space="preserve">The slope and intercept are displayed on the calibration curve.  They can be used to convert between peak area ratio and concentration with a standard </w:t>
+      <w:ins w:id="156" w:author="nicksh" w:date="2016-10-03T15:23:00Z">
+        <w:r>
+          <w:t xml:space="preserve">On the </w:t>
         </w:r>
         <w:r>
           <w:rPr>
             <w:b/>
-            <w:rPrChange w:id="163" w:author="nicksh" w:date="2016-10-03T15:28:00Z">
+            <w:rPrChange w:id="157" w:author="nicksh" w:date="2016-10-03T15:23:00Z">
+              <w:rPr/>
+            </w:rPrChange>
+          </w:rPr>
+          <w:t>View</w:t>
+        </w:r>
+        <w:r>
+          <w:rPr>
+            <w:b/>
+          </w:rPr>
+          <w:t xml:space="preserve"> </w:t>
+        </w:r>
+        <w:r>
+          <w:t xml:space="preserve">menu, choose </w:t>
+        </w:r>
+        <w:r>
+          <w:rPr>
+            <w:b/>
+            <w:rPrChange w:id="158" w:author="nicksh" w:date="2016-10-03T15:23:00Z">
+              <w:rPr/>
+            </w:rPrChange>
+          </w:rPr>
+          <w:t>Calibration Curve</w:t>
+        </w:r>
+      </w:ins>
+    </w:p>
+    <w:p>
+      <w:pPr>
+        <w:rPr>
+          <w:ins w:id="159" w:author="nicksh" w:date="2016-10-03T15:23:00Z"/>
+        </w:rPr>
+        <w:pPrChange w:id="160" w:author="nicksh" w:date="2016-10-03T15:22:00Z">
+          <w:pPr>
+            <w:pStyle w:val="Heading2"/>
+          </w:pPr>
+        </w:pPrChange>
+      </w:pPr>
+      <w:ins w:id="161" w:author="nicksh" w:date="2016-10-03T15:23:00Z">
+        <w:r>
+          <w:t xml:space="preserve">You </w:t>
+        </w:r>
+        <w:r>
+          <w:t>should see a window that looks like this:</w:t>
+        </w:r>
+      </w:ins>
+    </w:p>
+    <w:p>
+      <w:pPr>
+        <w:rPr>
+          <w:ins w:id="162" w:author="nicksh" w:date="2016-10-03T15:27:00Z"/>
+        </w:rPr>
+        <w:pPrChange w:id="163" w:author="nicksh" w:date="2016-10-03T15:22:00Z">
+          <w:pPr>
+            <w:pStyle w:val="Heading2"/>
+          </w:pPr>
+        </w:pPrChange>
+      </w:pPr>
+      <w:ins w:id="164" w:author="Windows User" w:date="2019-01-16T15:24:00Z">
+        <w:r>
+          <w:rPr>
+            <w:noProof/>
+          </w:rPr>
+          <w:lastRenderedPageBreak/>
+          <w:drawing>
+            <wp:inline distT="0" distB="0" distL="0" distR="0" wp14:anchorId="6B29486A" wp14:editId="0FF265D7">
+              <wp:extent cx="5562600" cy="4114800"/>
+              <wp:effectExtent l="0" t="0" r="0" b="0"/>
+              <wp:docPr id="3" name="Picture 3"/>
+              <wp:cNvGraphicFramePr>
+                <a:graphicFrameLocks xmlns:a="http://schemas.openxmlformats.org/drawingml/2006/main" noChangeAspect="1"/>
+              </wp:cNvGraphicFramePr>
+              <a:graphic xmlns:a="http://schemas.openxmlformats.org/drawingml/2006/main">
+                <a:graphicData uri="http://schemas.openxmlformats.org/drawingml/2006/picture">
+                  <pic:pic xmlns:pic="http://schemas.openxmlformats.org/drawingml/2006/picture">
+                    <pic:nvPicPr>
+                      <pic:cNvPr id="1" name=""/>
+                      <pic:cNvPicPr/>
+                    </pic:nvPicPr>
+                    <pic:blipFill>
+                      <a:blip r:embed="rId26"/>
+                      <a:stretch>
+                        <a:fillRect/>
+                      </a:stretch>
+                    </pic:blipFill>
+                    <pic:spPr>
+                      <a:xfrm>
+                        <a:off x="0" y="0"/>
+                        <a:ext cx="5562600" cy="4114800"/>
+                      </a:xfrm>
+                      <a:prstGeom prst="rect">
+                        <a:avLst/>
+                      </a:prstGeom>
+                    </pic:spPr>
+                  </pic:pic>
+                </a:graphicData>
+              </a:graphic>
+            </wp:inline>
+          </w:drawing>
+        </w:r>
+      </w:ins>
+      <w:ins w:id="165" w:author="nicksh" w:date="2016-10-03T15:24:00Z">
+        <w:del w:id="166" w:author="Windows User" w:date="2019-01-16T15:24:00Z">
+          <w:r>
+            <w:rPr>
+              <w:noProof/>
+            </w:rPr>
+            <w:drawing>
+              <wp:inline distT="0" distB="0" distL="0" distR="0" wp14:anchorId="79224911" wp14:editId="20B88F3B">
+                <wp:extent cx="5562600" cy="4114800"/>
+                <wp:effectExtent l="0" t="0" r="0" b="0"/>
+                <wp:docPr id="6" name="Picture 6"/>
+                <wp:cNvGraphicFramePr>
+                  <a:graphicFrameLocks xmlns:a="http://schemas.openxmlformats.org/drawingml/2006/main" noChangeAspect="1"/>
+                </wp:cNvGraphicFramePr>
+                <a:graphic xmlns:a="http://schemas.openxmlformats.org/drawingml/2006/main">
+                  <a:graphicData uri="http://schemas.openxmlformats.org/drawingml/2006/picture">
+                    <pic:pic xmlns:pic="http://schemas.openxmlformats.org/drawingml/2006/picture">
+                      <pic:nvPicPr>
+                        <pic:cNvPr id="1" name=""/>
+                        <pic:cNvPicPr/>
+                      </pic:nvPicPr>
+                      <pic:blipFill>
+                        <a:blip r:embed="rId27"/>
+                        <a:stretch>
+                          <a:fillRect/>
+                        </a:stretch>
+                      </pic:blipFill>
+                      <pic:spPr>
+                        <a:xfrm>
+                          <a:off x="0" y="0"/>
+                          <a:ext cx="5562600" cy="4114800"/>
+                        </a:xfrm>
+                        <a:prstGeom prst="rect">
+                          <a:avLst/>
+                        </a:prstGeom>
+                      </pic:spPr>
+                    </pic:pic>
+                  </a:graphicData>
+                </a:graphic>
+              </wp:inline>
+            </w:drawing>
+          </w:r>
+        </w:del>
+      </w:ins>
+    </w:p>
+    <w:p>
+      <w:pPr>
+        <w:rPr>
+          <w:ins w:id="167" w:author="nicksh" w:date="2016-10-03T15:28:00Z"/>
+        </w:rPr>
+        <w:pPrChange w:id="168" w:author="nicksh" w:date="2016-10-03T15:22:00Z">
+          <w:pPr>
+            <w:pStyle w:val="Heading2"/>
+          </w:pPr>
+        </w:pPrChange>
+      </w:pPr>
+      <w:ins w:id="169" w:author="nicksh" w:date="2016-10-03T15:27:00Z">
+        <w:r>
+          <w:t xml:space="preserve">The slope and intercept are displayed on the calibration curve.  They can be used to convert between peak area ratio and concentration with a standard </w:t>
+        </w:r>
+        <w:r>
+          <w:rPr>
+            <w:b/>
+            <w:rPrChange w:id="170" w:author="nicksh" w:date="2016-10-03T15:28:00Z">
               <w:rPr/>
             </w:rPrChange>
           </w:rPr>
@@ -3935,7 +4096,7 @@
           <w:t xml:space="preserve"> equation</w:t>
         </w:r>
       </w:ins>
-      <w:ins w:id="164" w:author="nicksh" w:date="2016-10-03T15:28:00Z">
+      <w:ins w:id="171" w:author="nicksh" w:date="2016-10-03T15:28:00Z">
         <w:r>
           <w:t xml:space="preserve"> </w:t>
         </w:r>
@@ -3944,20 +4105,20 @@
     <w:p>
       <w:pPr>
         <w:rPr>
-          <w:ins w:id="165" w:author="nicksh" w:date="2016-10-03T15:28:00Z"/>
+          <w:ins w:id="172" w:author="nicksh" w:date="2016-10-03T15:28:00Z"/>
           <w:i/>
         </w:rPr>
-        <w:pPrChange w:id="166" w:author="nicksh" w:date="2016-10-03T15:22:00Z">
+        <w:pPrChange w:id="173" w:author="nicksh" w:date="2016-10-03T15:22:00Z">
           <w:pPr>
             <w:pStyle w:val="Heading2"/>
           </w:pPr>
         </w:pPrChange>
       </w:pPr>
-      <w:ins w:id="167" w:author="nicksh" w:date="2016-10-03T15:28:00Z">
+      <w:ins w:id="174" w:author="nicksh" w:date="2016-10-03T15:28:00Z">
         <w:r>
           <w:rPr>
             <w:i/>
-            <w:rPrChange w:id="168" w:author="nicksh" w:date="2016-10-03T15:28:00Z">
+            <w:rPrChange w:id="175" w:author="nicksh" w:date="2016-10-03T15:28:00Z">
               <w:rPr/>
             </w:rPrChange>
           </w:rPr>
@@ -3968,17 +4129,22 @@
     <w:p>
       <w:pPr>
         <w:rPr>
-          <w:ins w:id="169" w:author="nicksh" w:date="2016-10-03T15:28:00Z"/>
-        </w:rPr>
-        <w:pPrChange w:id="170" w:author="nicksh" w:date="2016-10-03T15:22:00Z">
+          <w:ins w:id="176" w:author="nicksh" w:date="2016-10-03T15:28:00Z"/>
+        </w:rPr>
+        <w:pPrChange w:id="177" w:author="nicksh" w:date="2016-10-03T15:22:00Z">
           <w:pPr>
             <w:pStyle w:val="Heading2"/>
           </w:pPr>
         </w:pPrChange>
       </w:pPr>
-      <w:ins w:id="171" w:author="nicksh" w:date="2016-10-03T15:30:00Z">
-        <w:r>
-          <w:t>Also, calculated concentration of the currently selected replicate is displayed on the calibration form.</w:t>
+      <w:ins w:id="178" w:author="nicksh" w:date="2016-10-03T15:30:00Z">
+        <w:r>
+          <w:t>Also, calculated conc</w:t>
+        </w:r>
+        <w:bookmarkStart w:id="179" w:name="_GoBack"/>
+        <w:bookmarkEnd w:id="179"/>
+        <w:r>
+          <w:t>entration of the currently selected replicate is displayed on the calibration form.</w:t>
         </w:r>
       </w:ins>
     </w:p>
@@ -3987,9 +4153,9 @@
         <w:spacing w:after="0"/>
         <w:ind w:left="360"/>
         <w:rPr>
-          <w:del w:id="172" w:author="nicksh" w:date="2016-10-03T15:22:00Z"/>
-        </w:rPr>
-        <w:pPrChange w:id="173" w:author="nicksh" w:date="2016-10-03T15:22:00Z">
+          <w:del w:id="180" w:author="nicksh" w:date="2016-10-03T15:22:00Z"/>
+        </w:rPr>
+        <w:pPrChange w:id="181" w:author="nicksh" w:date="2016-10-03T15:22:00Z">
           <w:pPr>
             <w:numPr>
               <w:numId w:val="35"/>
@@ -3999,7 +4165,7 @@
           </w:pPr>
         </w:pPrChange>
       </w:pPr>
-      <w:del w:id="174" w:author="nicksh" w:date="2016-10-03T15:22:00Z">
+      <w:del w:id="182" w:author="nicksh" w:date="2016-10-03T15:22:00Z">
         <w:r>
           <w:delText xml:space="preserve">Click </w:delText>
         </w:r>
@@ -4031,10 +4197,10 @@
         </w:numPr>
         <w:spacing w:after="0"/>
         <w:rPr>
-          <w:del w:id="175" w:author="nicksh" w:date="2016-10-03T15:22:00Z"/>
-        </w:rPr>
-      </w:pPr>
-      <w:del w:id="176" w:author="nicksh" w:date="2016-10-03T15:22:00Z">
+          <w:del w:id="183" w:author="nicksh" w:date="2016-10-03T15:22:00Z"/>
+        </w:rPr>
+      </w:pPr>
+      <w:del w:id="184" w:author="nicksh" w:date="2016-10-03T15:22:00Z">
         <w:r>
           <w:delText xml:space="preserve">Enter ‘Calibration.csv’ in the </w:delText>
         </w:r>
@@ -4056,10 +4222,10 @@
           <w:numId w:val="35"/>
         </w:numPr>
         <w:rPr>
-          <w:del w:id="177" w:author="nicksh" w:date="2016-10-03T15:22:00Z"/>
-        </w:rPr>
-      </w:pPr>
-      <w:del w:id="178" w:author="nicksh" w:date="2016-10-03T15:22:00Z">
+          <w:del w:id="185" w:author="nicksh" w:date="2016-10-03T15:22:00Z"/>
+        </w:rPr>
+      </w:pPr>
+      <w:del w:id="186" w:author="nicksh" w:date="2016-10-03T15:22:00Z">
         <w:r>
           <w:delText xml:space="preserve">Click </w:delText>
         </w:r>
@@ -4077,10 +4243,10 @@
     <w:p>
       <w:pPr>
         <w:rPr>
-          <w:del w:id="179" w:author="nicksh" w:date="2016-10-03T15:22:00Z"/>
-        </w:rPr>
-      </w:pPr>
-      <w:del w:id="180" w:author="nicksh" w:date="2016-10-03T15:22:00Z">
+          <w:del w:id="187" w:author="nicksh" w:date="2016-10-03T15:22:00Z"/>
+        </w:rPr>
+      </w:pPr>
+      <w:del w:id="188" w:author="nicksh" w:date="2016-10-03T15:22:00Z">
         <w:r>
           <w:delText>When opened in Excel, the exported report should look like this:</w:delText>
         </w:r>
@@ -4090,10 +4256,10 @@
       <w:pPr>
         <w:jc w:val="center"/>
         <w:rPr>
-          <w:del w:id="181" w:author="nicksh" w:date="2016-10-03T15:24:00Z"/>
-        </w:rPr>
-      </w:pPr>
-      <w:del w:id="182" w:author="nicksh" w:date="2016-10-03T15:24:00Z">
+          <w:del w:id="189" w:author="nicksh" w:date="2016-10-03T15:24:00Z"/>
+        </w:rPr>
+      </w:pPr>
+      <w:del w:id="190" w:author="nicksh" w:date="2016-10-03T15:24:00Z">
         <w:r>
           <w:rPr>
             <w:noProof/>
@@ -4114,7 +4280,7 @@
                       <pic:cNvPicPr/>
                     </pic:nvPicPr>
                     <pic:blipFill>
-                      <a:blip r:embed="rId25"/>
+                      <a:blip r:embed="rId28"/>
                       <a:stretch>
                         <a:fillRect/>
                       </a:stretch>
@@ -4139,10 +4305,10 @@
     <w:p>
       <w:pPr>
         <w:rPr>
-          <w:del w:id="183" w:author="nicksh" w:date="2016-10-03T15:24:00Z"/>
-        </w:rPr>
-      </w:pPr>
-      <w:del w:id="184" w:author="nicksh" w:date="2016-10-03T15:24:00Z">
+          <w:del w:id="191" w:author="nicksh" w:date="2016-10-03T15:24:00Z"/>
+        </w:rPr>
+      </w:pPr>
+      <w:del w:id="192" w:author="nicksh" w:date="2016-10-03T15:24:00Z">
         <w:r>
           <w:delText xml:space="preserve">To generate a calibration curve, you first need to specify for each standard the concentration of the light IEAIPQIDK peptide. These values can be found in </w:delText>
         </w:r>
@@ -4160,10 +4326,10 @@
     <w:p>
       <w:pPr>
         <w:rPr>
-          <w:del w:id="185" w:author="nicksh" w:date="2016-10-03T15:24:00Z"/>
-        </w:rPr>
-      </w:pPr>
-      <w:del w:id="186" w:author="nicksh" w:date="2016-10-03T15:24:00Z">
+          <w:del w:id="193" w:author="nicksh" w:date="2016-10-03T15:24:00Z"/>
+        </w:rPr>
+      </w:pPr>
+      <w:del w:id="194" w:author="nicksh" w:date="2016-10-03T15:24:00Z">
         <w:r>
           <w:delText xml:space="preserve">Once these known concentrations are entered, you can display the calibration curve by selecting the values, as indicated below, and clicking the </w:delText>
         </w:r>
@@ -4190,10 +4356,10 @@
     <w:p>
       <w:pPr>
         <w:rPr>
-          <w:del w:id="187" w:author="nicksh" w:date="2016-10-03T15:24:00Z"/>
-        </w:rPr>
-      </w:pPr>
-      <w:del w:id="188" w:author="nicksh" w:date="2016-10-03T15:24:00Z">
+          <w:del w:id="195" w:author="nicksh" w:date="2016-10-03T15:24:00Z"/>
+        </w:rPr>
+      </w:pPr>
+      <w:del w:id="196" w:author="nicksh" w:date="2016-10-03T15:24:00Z">
         <w:r>
           <w:delText xml:space="preserve">A trendline for the calibration curve can be generated by right-clicking on the data points within the graph and selecting </w:delText>
         </w:r>
@@ -4211,10 +4377,10 @@
     <w:p>
       <w:pPr>
         <w:rPr>
-          <w:del w:id="189" w:author="nicksh" w:date="2016-10-03T15:24:00Z"/>
-        </w:rPr>
-      </w:pPr>
-      <w:del w:id="190" w:author="nicksh" w:date="2016-10-03T15:24:00Z">
+          <w:del w:id="197" w:author="nicksh" w:date="2016-10-03T15:24:00Z"/>
+        </w:rPr>
+      </w:pPr>
+      <w:del w:id="198" w:author="nicksh" w:date="2016-10-03T15:24:00Z">
         <w:r>
           <w:delText>Now inspect the trendline to ensure that:</w:delText>
         </w:r>
@@ -4228,10 +4394,10 @@
         </w:numPr>
         <w:spacing w:after="0"/>
         <w:rPr>
-          <w:del w:id="191" w:author="nicksh" w:date="2016-10-03T15:24:00Z"/>
-        </w:rPr>
-      </w:pPr>
-      <w:del w:id="192" w:author="nicksh" w:date="2016-10-03T15:24:00Z">
+          <w:del w:id="199" w:author="nicksh" w:date="2016-10-03T15:24:00Z"/>
+        </w:rPr>
+      </w:pPr>
+      <w:del w:id="200" w:author="nicksh" w:date="2016-10-03T15:24:00Z">
         <w:r>
           <w:delText>None of the standards drastically depart from it.</w:delText>
         </w:r>
@@ -4245,10 +4411,10 @@
         </w:numPr>
         <w:spacing w:after="0"/>
         <w:rPr>
-          <w:del w:id="193" w:author="nicksh" w:date="2016-10-03T15:24:00Z"/>
-        </w:rPr>
-      </w:pPr>
-      <w:del w:id="194" w:author="nicksh" w:date="2016-10-03T15:24:00Z">
+          <w:del w:id="201" w:author="nicksh" w:date="2016-10-03T15:24:00Z"/>
+        </w:rPr>
+      </w:pPr>
+      <w:del w:id="202" w:author="nicksh" w:date="2016-10-03T15:24:00Z">
         <w:r>
           <w:delText>The data points still appear to follow the trendline even at the lower concentration points.</w:delText>
         </w:r>
@@ -4261,10 +4427,10 @@
           <w:numId w:val="38"/>
         </w:numPr>
         <w:rPr>
-          <w:del w:id="195" w:author="nicksh" w:date="2016-10-03T15:24:00Z"/>
-        </w:rPr>
-      </w:pPr>
-      <w:del w:id="196" w:author="nicksh" w:date="2016-10-03T15:24:00Z">
+          <w:del w:id="203" w:author="nicksh" w:date="2016-10-03T15:24:00Z"/>
+        </w:rPr>
+      </w:pPr>
+      <w:del w:id="204" w:author="nicksh" w:date="2016-10-03T15:24:00Z">
         <w:r>
           <w:delText>The R</w:delText>
         </w:r>
@@ -4282,7 +4448,7 @@
     <w:p>
       <w:pPr>
         <w:rPr>
-          <w:del w:id="197" w:author="nicksh" w:date="2016-10-03T15:24:00Z"/>
+          <w:del w:id="205" w:author="nicksh" w:date="2016-10-03T15:24:00Z"/>
         </w:rPr>
       </w:pPr>
     </w:p>
@@ -4290,10 +4456,10 @@
       <w:pPr>
         <w:jc w:val="center"/>
         <w:rPr>
-          <w:del w:id="198" w:author="nicksh" w:date="2016-10-03T15:24:00Z"/>
-        </w:rPr>
-      </w:pPr>
-      <w:del w:id="199" w:author="nicksh" w:date="2016-10-03T15:24:00Z">
+          <w:del w:id="206" w:author="nicksh" w:date="2016-10-03T15:24:00Z"/>
+        </w:rPr>
+      </w:pPr>
+      <w:del w:id="207" w:author="nicksh" w:date="2016-10-03T15:24:00Z">
         <w:r>
           <w:rPr>
             <w:noProof/>
@@ -4314,7 +4480,7 @@
                       <pic:cNvPicPr/>
                     </pic:nvPicPr>
                     <pic:blipFill>
-                      <a:blip r:embed="rId26"/>
+                      <a:blip r:embed="rId29"/>
                       <a:stretch>
                         <a:fillRect/>
                       </a:stretch>
@@ -4340,10 +4506,10 @@
       <w:pPr>
         <w:pStyle w:val="Heading1"/>
         <w:rPr>
-          <w:del w:id="200" w:author="nicksh" w:date="2016-10-03T15:24:00Z"/>
-        </w:rPr>
-      </w:pPr>
-      <w:del w:id="201" w:author="nicksh" w:date="2016-10-03T15:24:00Z">
+          <w:del w:id="208" w:author="nicksh" w:date="2016-10-03T15:24:00Z"/>
+        </w:rPr>
+      </w:pPr>
+      <w:del w:id="209" w:author="nicksh" w:date="2016-10-03T15:24:00Z">
         <w:r>
           <w:delText>Calculating the Concentration of the</w:delText>
         </w:r>
@@ -4358,10 +4524,10 @@
     <w:p>
       <w:pPr>
         <w:rPr>
-          <w:del w:id="202" w:author="nicksh" w:date="2016-10-03T15:24:00Z"/>
-        </w:rPr>
-      </w:pPr>
-      <w:del w:id="203" w:author="nicksh" w:date="2016-10-03T15:24:00Z">
+          <w:del w:id="210" w:author="nicksh" w:date="2016-10-03T15:24:00Z"/>
+        </w:rPr>
+      </w:pPr>
+      <w:del w:id="211" w:author="nicksh" w:date="2016-10-03T15:24:00Z">
         <w:r>
           <w:delText>To calculate the concentration of the light IEAIPQIDK peptide within the FOXN1-GST sample you will use the calibration curve from the previous section. This will allow you to calibrate the light-to-heavy ratio of IEAIPQIDK within the FOXN1-GST sample to known concentrations. To do this, you must first identify the slope and intercept of the calibration curve.</w:delText>
         </w:r>
@@ -4370,10 +4536,10 @@
     <w:p>
       <w:pPr>
         <w:rPr>
-          <w:del w:id="204" w:author="nicksh" w:date="2016-10-03T15:24:00Z"/>
-        </w:rPr>
-      </w:pPr>
-      <w:del w:id="205" w:author="nicksh" w:date="2016-10-03T15:24:00Z">
+          <w:del w:id="212" w:author="nicksh" w:date="2016-10-03T15:24:00Z"/>
+        </w:rPr>
+      </w:pPr>
+      <w:del w:id="213" w:author="nicksh" w:date="2016-10-03T15:24:00Z">
         <w:r>
           <w:delText>To do this, you can select two adjacent cells in Excel and type into the equation dialog:</w:delText>
         </w:r>
@@ -4382,12 +4548,12 @@
     <w:p>
       <w:pPr>
         <w:rPr>
-          <w:del w:id="206" w:author="nicksh" w:date="2016-10-03T15:24:00Z"/>
+          <w:del w:id="214" w:author="nicksh" w:date="2016-10-03T15:24:00Z"/>
           <w:b/>
           <w:lang w:val="de-DE"/>
         </w:rPr>
       </w:pPr>
-      <w:del w:id="207" w:author="nicksh" w:date="2016-10-03T15:24:00Z">
+      <w:del w:id="215" w:author="nicksh" w:date="2016-10-03T15:24:00Z">
         <w:r>
           <w:rPr>
             <w:b/>
@@ -4401,11 +4567,11 @@
       <w:pPr>
         <w:spacing w:after="0"/>
         <w:rPr>
-          <w:del w:id="208" w:author="nicksh" w:date="2016-10-03T15:24:00Z"/>
+          <w:del w:id="216" w:author="nicksh" w:date="2016-10-03T15:24:00Z"/>
           <w:i/>
         </w:rPr>
       </w:pPr>
-      <w:del w:id="209" w:author="nicksh" w:date="2016-10-03T15:24:00Z">
+      <w:del w:id="217" w:author="nicksh" w:date="2016-10-03T15:24:00Z">
         <w:r>
           <w:rPr>
             <w:i/>
@@ -4417,11 +4583,11 @@
     <w:p>
       <w:pPr>
         <w:rPr>
-          <w:del w:id="210" w:author="nicksh" w:date="2016-10-03T15:24:00Z"/>
+          <w:del w:id="218" w:author="nicksh" w:date="2016-10-03T15:24:00Z"/>
           <w:i/>
         </w:rPr>
       </w:pPr>
-      <w:del w:id="211" w:author="nicksh" w:date="2016-10-03T15:24:00Z">
+      <w:del w:id="219" w:author="nicksh" w:date="2016-10-03T15:24:00Z">
         <w:r>
           <w:rPr>
             <w:i/>
@@ -4433,10 +4599,10 @@
     <w:p>
       <w:pPr>
         <w:rPr>
-          <w:del w:id="212" w:author="nicksh" w:date="2016-10-03T15:24:00Z"/>
-        </w:rPr>
-      </w:pPr>
-      <w:del w:id="213" w:author="nicksh" w:date="2016-10-03T15:24:00Z">
+          <w:del w:id="220" w:author="nicksh" w:date="2016-10-03T15:24:00Z"/>
+        </w:rPr>
+      </w:pPr>
+      <w:del w:id="221" w:author="nicksh" w:date="2016-10-03T15:24:00Z">
         <w:r>
           <w:delText xml:space="preserve">Then press </w:delText>
         </w:r>
@@ -4454,7 +4620,7 @@
     <w:p>
       <w:pPr>
         <w:rPr>
-          <w:del w:id="214" w:author="nicksh" w:date="2016-10-03T15:24:00Z"/>
+          <w:del w:id="222" w:author="nicksh" w:date="2016-10-03T15:24:00Z"/>
         </w:rPr>
       </w:pPr>
     </w:p>
@@ -4462,10 +4628,10 @@
       <w:pPr>
         <w:jc w:val="center"/>
         <w:rPr>
-          <w:del w:id="215" w:author="nicksh" w:date="2016-10-03T15:24:00Z"/>
-        </w:rPr>
-      </w:pPr>
-      <w:del w:id="216" w:author="nicksh" w:date="2016-10-03T15:24:00Z">
+          <w:del w:id="223" w:author="nicksh" w:date="2016-10-03T15:24:00Z"/>
+        </w:rPr>
+      </w:pPr>
+      <w:del w:id="224" w:author="nicksh" w:date="2016-10-03T15:24:00Z">
         <w:r>
           <w:rPr>
             <w:noProof/>
@@ -4486,7 +4652,7 @@
                       <pic:cNvPicPr/>
                     </pic:nvPicPr>
                     <pic:blipFill>
-                      <a:blip r:embed="rId27"/>
+                      <a:blip r:embed="rId30"/>
                       <a:stretch>
                         <a:fillRect/>
                       </a:stretch>
@@ -4511,10 +4677,10 @@
     <w:p>
       <w:pPr>
         <w:rPr>
-          <w:del w:id="217" w:author="nicksh" w:date="2016-10-03T15:24:00Z"/>
-        </w:rPr>
-      </w:pPr>
-      <w:del w:id="218" w:author="nicksh" w:date="2016-10-03T15:24:00Z">
+          <w:del w:id="225" w:author="nicksh" w:date="2016-10-03T15:24:00Z"/>
+        </w:rPr>
+      </w:pPr>
+      <w:del w:id="226" w:author="nicksh" w:date="2016-10-03T15:24:00Z">
         <w:r>
           <w:delText xml:space="preserve">Using this linear equation the concentration of any unknown sample (y-value) can be obtained by inserting the light-to-heavy ratio of that sample (x-value) into a standard </w:delText>
         </w:r>
@@ -4541,10 +4707,10 @@
     <w:p>
       <w:pPr>
         <w:rPr>
-          <w:del w:id="219" w:author="nicksh" w:date="2016-10-03T15:24:00Z"/>
-        </w:rPr>
-      </w:pPr>
-      <w:del w:id="220" w:author="nicksh" w:date="2016-10-03T15:24:00Z">
+          <w:del w:id="227" w:author="nicksh" w:date="2016-10-03T15:24:00Z"/>
+        </w:rPr>
+      </w:pPr>
+      <w:del w:id="228" w:author="nicksh" w:date="2016-10-03T15:24:00Z">
         <w:r>
           <w:delText>We can do this for the FOXN1-GST sample in excel by typing into a cell:</w:delText>
         </w:r>
@@ -4553,11 +4719,11 @@
     <w:p>
       <w:pPr>
         <w:rPr>
-          <w:del w:id="221" w:author="nicksh" w:date="2016-10-03T15:24:00Z"/>
+          <w:del w:id="229" w:author="nicksh" w:date="2016-10-03T15:24:00Z"/>
           <w:b/>
         </w:rPr>
       </w:pPr>
-      <w:del w:id="222" w:author="nicksh" w:date="2016-10-03T15:24:00Z">
+      <w:del w:id="230" w:author="nicksh" w:date="2016-10-03T15:24:00Z">
         <w:r>
           <w:rPr>
             <w:b/>
@@ -4570,11 +4736,11 @@
       <w:pPr>
         <w:spacing w:after="0"/>
         <w:rPr>
-          <w:del w:id="223" w:author="nicksh" w:date="2016-10-03T15:24:00Z"/>
+          <w:del w:id="231" w:author="nicksh" w:date="2016-10-03T15:24:00Z"/>
           <w:i/>
         </w:rPr>
       </w:pPr>
-      <w:del w:id="224" w:author="nicksh" w:date="2016-10-03T15:24:00Z">
+      <w:del w:id="232" w:author="nicksh" w:date="2016-10-03T15:24:00Z">
         <w:r>
           <w:rPr>
             <w:i/>
@@ -4587,11 +4753,11 @@
       <w:pPr>
         <w:spacing w:after="0"/>
         <w:rPr>
-          <w:del w:id="225" w:author="nicksh" w:date="2016-10-03T15:24:00Z"/>
+          <w:del w:id="233" w:author="nicksh" w:date="2016-10-03T15:24:00Z"/>
           <w:i/>
         </w:rPr>
       </w:pPr>
-      <w:del w:id="226" w:author="nicksh" w:date="2016-10-03T15:24:00Z">
+      <w:del w:id="234" w:author="nicksh" w:date="2016-10-03T15:24:00Z">
         <w:r>
           <w:rPr>
             <w:i/>
@@ -4603,11 +4769,11 @@
     <w:p>
       <w:pPr>
         <w:rPr>
-          <w:del w:id="227" w:author="nicksh" w:date="2016-10-03T15:24:00Z"/>
+          <w:del w:id="235" w:author="nicksh" w:date="2016-10-03T15:24:00Z"/>
           <w:i/>
         </w:rPr>
       </w:pPr>
-      <w:del w:id="228" w:author="nicksh" w:date="2016-10-03T15:24:00Z">
+      <w:del w:id="236" w:author="nicksh" w:date="2016-10-03T15:24:00Z">
         <w:r>
           <w:rPr>
             <w:i/>
@@ -4620,10 +4786,10 @@
       <w:pPr>
         <w:jc w:val="center"/>
         <w:rPr>
-          <w:del w:id="229" w:author="nicksh" w:date="2016-10-03T15:24:00Z"/>
-        </w:rPr>
-      </w:pPr>
-      <w:del w:id="230" w:author="nicksh" w:date="2016-10-03T15:24:00Z">
+          <w:del w:id="237" w:author="nicksh" w:date="2016-10-03T15:24:00Z"/>
+        </w:rPr>
+      </w:pPr>
+      <w:del w:id="238" w:author="nicksh" w:date="2016-10-03T15:24:00Z">
         <w:r>
           <w:rPr>
             <w:noProof/>
@@ -4644,7 +4810,7 @@
                       <pic:cNvPicPr/>
                     </pic:nvPicPr>
                     <pic:blipFill>
-                      <a:blip r:embed="rId28"/>
+                      <a:blip r:embed="rId31"/>
                       <a:stretch>
                         <a:fillRect/>
                       </a:stretch>
@@ -4669,10 +4835,10 @@
     <w:p>
       <w:pPr>
         <w:rPr>
-          <w:del w:id="231" w:author="nicksh" w:date="2016-10-03T15:24:00Z"/>
-        </w:rPr>
-      </w:pPr>
-      <w:del w:id="232" w:author="nicksh" w:date="2016-10-03T15:24:00Z">
+          <w:del w:id="239" w:author="nicksh" w:date="2016-10-03T15:24:00Z"/>
+        </w:rPr>
+      </w:pPr>
+      <w:del w:id="240" w:author="nicksh" w:date="2016-10-03T15:24:00Z">
         <w:r>
           <w:delText xml:space="preserve">This yields the value 1.86 as the concentration of FOXN1-GST within our sample. This concentration is in units fmole/µl or nM, as this is the concentration of our calibrants used for the linear regression. </w:delText>
         </w:r>
@@ -4681,10 +4847,10 @@
     <w:p>
       <w:pPr>
         <w:rPr>
-          <w:del w:id="233" w:author="nicksh" w:date="2016-10-03T15:24:00Z"/>
-        </w:rPr>
-      </w:pPr>
-      <w:del w:id="234" w:author="nicksh" w:date="2016-10-03T15:24:00Z">
+          <w:del w:id="241" w:author="nicksh" w:date="2016-10-03T15:24:00Z"/>
+        </w:rPr>
+      </w:pPr>
+      <w:del w:id="242" w:author="nicksh" w:date="2016-10-03T15:24:00Z">
         <w:r>
           <w:delText>Since the purified FOXN1-GST reaction was resuspended in 100 µl total volume, we can state that there are 189 femtomoles, or 1.13*10</w:delText>
         </w:r>
@@ -5207,7 +5373,7 @@
     <w:p/>
     <w:p/>
     <w:sectPr>
-      <w:footerReference w:type="default" r:id="rId29"/>
+      <w:footerReference w:type="default" r:id="rId32"/>
       <w:pgSz w:w="12240" w:h="15840" w:code="1"/>
       <w:pgMar w:top="1440" w:right="1440" w:bottom="1440" w:left="1440" w:header="720" w:footer="720" w:gutter="0"/>
       <w:cols w:space="720"/>
@@ -5218,7 +5384,7 @@
 </file>
 
 <file path=word/endnotes.xml><?xml version="1.0" encoding="utf-8"?>
-<w:endnotes xmlns:wpc="http://schemas.microsoft.com/office/word/2010/wordprocessingCanvas" xmlns:cx="http://schemas.microsoft.com/office/drawing/2014/chartex" xmlns:cx1="http://schemas.microsoft.com/office/drawing/2015/9/8/chartex" xmlns:mc="http://schemas.openxmlformats.org/markup-compatibility/2006" xmlns:o="urn:schemas-microsoft-com:office:office" xmlns:r="http://schemas.openxmlformats.org/officeDocument/2006/relationships" xmlns:m="http://schemas.openxmlformats.org/officeDocument/2006/math" xmlns:v="urn:schemas-microsoft-com:vml" xmlns:wp14="http://schemas.microsoft.com/office/word/2010/wordprocessingDrawing" xmlns:wp="http://schemas.openxmlformats.org/drawingml/2006/wordprocessingDrawing" xmlns:w10="urn:schemas-microsoft-com:office:word" xmlns:w="http://schemas.openxmlformats.org/wordprocessingml/2006/main" xmlns:w14="http://schemas.microsoft.com/office/word/2010/wordml" xmlns:w15="http://schemas.microsoft.com/office/word/2012/wordml" xmlns:w16se="http://schemas.microsoft.com/office/word/2015/wordml/symex" xmlns:wpg="http://schemas.microsoft.com/office/word/2010/wordprocessingGroup" xmlns:wpi="http://schemas.microsoft.com/office/word/2010/wordprocessingInk" xmlns:wne="http://schemas.microsoft.com/office/word/2006/wordml" xmlns:wps="http://schemas.microsoft.com/office/word/2010/wordprocessingShape" mc:Ignorable="w14 w15 w16se wp14">
+<w:endnotes xmlns:wpc="http://schemas.microsoft.com/office/word/2010/wordprocessingCanvas" xmlns:cx="http://schemas.microsoft.com/office/drawing/2014/chartex" xmlns:mc="http://schemas.openxmlformats.org/markup-compatibility/2006" xmlns:o="urn:schemas-microsoft-com:office:office" xmlns:r="http://schemas.openxmlformats.org/officeDocument/2006/relationships" xmlns:m="http://schemas.openxmlformats.org/officeDocument/2006/math" xmlns:v="urn:schemas-microsoft-com:vml" xmlns:wp14="http://schemas.microsoft.com/office/word/2010/wordprocessingDrawing" xmlns:wp="http://schemas.openxmlformats.org/drawingml/2006/wordprocessingDrawing" xmlns:w10="urn:schemas-microsoft-com:office:word" xmlns:w="http://schemas.openxmlformats.org/wordprocessingml/2006/main" xmlns:w14="http://schemas.microsoft.com/office/word/2010/wordml" xmlns:w15="http://schemas.microsoft.com/office/word/2012/wordml" xmlns:w16se="http://schemas.microsoft.com/office/word/2015/wordml/symex" xmlns:wpg="http://schemas.microsoft.com/office/word/2010/wordprocessingGroup" xmlns:wpi="http://schemas.microsoft.com/office/word/2010/wordprocessingInk" xmlns:wne="http://schemas.microsoft.com/office/word/2006/wordml" xmlns:wps="http://schemas.microsoft.com/office/word/2010/wordprocessingShape" mc:Ignorable="w14 w15 w16se wp14">
   <w:endnote w:type="separator" w:id="-1">
     <w:p>
       <w:pPr>
@@ -5243,7 +5409,7 @@
 </file>
 
 <file path=word/footer1.xml><?xml version="1.0" encoding="utf-8"?>
-<w:ftr xmlns:wpc="http://schemas.microsoft.com/office/word/2010/wordprocessingCanvas" xmlns:cx="http://schemas.microsoft.com/office/drawing/2014/chartex" xmlns:cx1="http://schemas.microsoft.com/office/drawing/2015/9/8/chartex" xmlns:mc="http://schemas.openxmlformats.org/markup-compatibility/2006" xmlns:o="urn:schemas-microsoft-com:office:office" xmlns:r="http://schemas.openxmlformats.org/officeDocument/2006/relationships" xmlns:m="http://schemas.openxmlformats.org/officeDocument/2006/math" xmlns:v="urn:schemas-microsoft-com:vml" xmlns:wp14="http://schemas.microsoft.com/office/word/2010/wordprocessingDrawing" xmlns:wp="http://schemas.openxmlformats.org/drawingml/2006/wordprocessingDrawing" xmlns:w10="urn:schemas-microsoft-com:office:word" xmlns:w="http://schemas.openxmlformats.org/wordprocessingml/2006/main" xmlns:w14="http://schemas.microsoft.com/office/word/2010/wordml" xmlns:w15="http://schemas.microsoft.com/office/word/2012/wordml" xmlns:w16se="http://schemas.microsoft.com/office/word/2015/wordml/symex" xmlns:wpg="http://schemas.microsoft.com/office/word/2010/wordprocessingGroup" xmlns:wpi="http://schemas.microsoft.com/office/word/2010/wordprocessingInk" xmlns:wne="http://schemas.microsoft.com/office/word/2006/wordml" xmlns:wps="http://schemas.microsoft.com/office/word/2010/wordprocessingShape" mc:Ignorable="w14 w15 w16se wp14">
+<w:ftr xmlns:wpc="http://schemas.microsoft.com/office/word/2010/wordprocessingCanvas" xmlns:cx="http://schemas.microsoft.com/office/drawing/2014/chartex" xmlns:mc="http://schemas.openxmlformats.org/markup-compatibility/2006" xmlns:o="urn:schemas-microsoft-com:office:office" xmlns:r="http://schemas.openxmlformats.org/officeDocument/2006/relationships" xmlns:m="http://schemas.openxmlformats.org/officeDocument/2006/math" xmlns:v="urn:schemas-microsoft-com:vml" xmlns:wp14="http://schemas.microsoft.com/office/word/2010/wordprocessingDrawing" xmlns:wp="http://schemas.openxmlformats.org/drawingml/2006/wordprocessingDrawing" xmlns:w10="urn:schemas-microsoft-com:office:word" xmlns:w="http://schemas.openxmlformats.org/wordprocessingml/2006/main" xmlns:w14="http://schemas.microsoft.com/office/word/2010/wordml" xmlns:w15="http://schemas.microsoft.com/office/word/2012/wordml" xmlns:w16se="http://schemas.microsoft.com/office/word/2015/wordml/symex" xmlns:wpg="http://schemas.microsoft.com/office/word/2010/wordprocessingGroup" xmlns:wpi="http://schemas.microsoft.com/office/word/2010/wordprocessingInk" xmlns:wne="http://schemas.microsoft.com/office/word/2006/wordml" xmlns:wps="http://schemas.microsoft.com/office/word/2010/wordprocessingShape" mc:Ignorable="w14 w15 w16se wp14">
   <w:sdt>
     <w:sdtPr>
       <w:id w:val="900001920"/>
@@ -5292,7 +5458,7 @@
 </file>
 
 <file path=word/footnotes.xml><?xml version="1.0" encoding="utf-8"?>
-<w:footnotes xmlns:wpc="http://schemas.microsoft.com/office/word/2010/wordprocessingCanvas" xmlns:cx="http://schemas.microsoft.com/office/drawing/2014/chartex" xmlns:cx1="http://schemas.microsoft.com/office/drawing/2015/9/8/chartex" xmlns:mc="http://schemas.openxmlformats.org/markup-compatibility/2006" xmlns:o="urn:schemas-microsoft-com:office:office" xmlns:r="http://schemas.openxmlformats.org/officeDocument/2006/relationships" xmlns:m="http://schemas.openxmlformats.org/officeDocument/2006/math" xmlns:v="urn:schemas-microsoft-com:vml" xmlns:wp14="http://schemas.microsoft.com/office/word/2010/wordprocessingDrawing" xmlns:wp="http://schemas.openxmlformats.org/drawingml/2006/wordprocessingDrawing" xmlns:w10="urn:schemas-microsoft-com:office:word" xmlns:w="http://schemas.openxmlformats.org/wordprocessingml/2006/main" xmlns:w14="http://schemas.microsoft.com/office/word/2010/wordml" xmlns:w15="http://schemas.microsoft.com/office/word/2012/wordml" xmlns:w16se="http://schemas.microsoft.com/office/word/2015/wordml/symex" xmlns:wpg="http://schemas.microsoft.com/office/word/2010/wordprocessingGroup" xmlns:wpi="http://schemas.microsoft.com/office/word/2010/wordprocessingInk" xmlns:wne="http://schemas.microsoft.com/office/word/2006/wordml" xmlns:wps="http://schemas.microsoft.com/office/word/2010/wordprocessingShape" mc:Ignorable="w14 w15 w16se wp14">
+<w:footnotes xmlns:wpc="http://schemas.microsoft.com/office/word/2010/wordprocessingCanvas" xmlns:cx="http://schemas.microsoft.com/office/drawing/2014/chartex" xmlns:mc="http://schemas.openxmlformats.org/markup-compatibility/2006" xmlns:o="urn:schemas-microsoft-com:office:office" xmlns:r="http://schemas.openxmlformats.org/officeDocument/2006/relationships" xmlns:m="http://schemas.openxmlformats.org/officeDocument/2006/math" xmlns:v="urn:schemas-microsoft-com:vml" xmlns:wp14="http://schemas.microsoft.com/office/word/2010/wordprocessingDrawing" xmlns:wp="http://schemas.openxmlformats.org/drawingml/2006/wordprocessingDrawing" xmlns:w10="urn:schemas-microsoft-com:office:word" xmlns:w="http://schemas.openxmlformats.org/wordprocessingml/2006/main" xmlns:w14="http://schemas.microsoft.com/office/word/2010/wordml" xmlns:w15="http://schemas.microsoft.com/office/word/2012/wordml" xmlns:w16se="http://schemas.microsoft.com/office/word/2015/wordml/symex" xmlns:wpg="http://schemas.microsoft.com/office/word/2010/wordprocessingGroup" xmlns:wpi="http://schemas.microsoft.com/office/word/2010/wordprocessingInk" xmlns:wne="http://schemas.microsoft.com/office/word/2006/wordml" xmlns:wps="http://schemas.microsoft.com/office/word/2010/wordprocessingShape" mc:Ignorable="w14 w15 w16se wp14">
   <w:footnote w:type="separator" w:id="-1">
     <w:p>
       <w:pPr>
@@ -5317,7 +5483,7 @@
 </file>
 
 <file path=word/numbering.xml><?xml version="1.0" encoding="utf-8"?>
-<w:numbering xmlns:wpc="http://schemas.microsoft.com/office/word/2010/wordprocessingCanvas" xmlns:cx="http://schemas.microsoft.com/office/drawing/2014/chartex" xmlns:cx1="http://schemas.microsoft.com/office/drawing/2015/9/8/chartex" xmlns:mc="http://schemas.openxmlformats.org/markup-compatibility/2006" xmlns:o="urn:schemas-microsoft-com:office:office" xmlns:r="http://schemas.openxmlformats.org/officeDocument/2006/relationships" xmlns:m="http://schemas.openxmlformats.org/officeDocument/2006/math" xmlns:v="urn:schemas-microsoft-com:vml" xmlns:wp14="http://schemas.microsoft.com/office/word/2010/wordprocessingDrawing" xmlns:wp="http://schemas.openxmlformats.org/drawingml/2006/wordprocessingDrawing" xmlns:w10="urn:schemas-microsoft-com:office:word" xmlns:w="http://schemas.openxmlformats.org/wordprocessingml/2006/main" xmlns:w14="http://schemas.microsoft.com/office/word/2010/wordml" xmlns:w15="http://schemas.microsoft.com/office/word/2012/wordml" xmlns:w16se="http://schemas.microsoft.com/office/word/2015/wordml/symex" xmlns:wpg="http://schemas.microsoft.com/office/word/2010/wordprocessingGroup" xmlns:wpi="http://schemas.microsoft.com/office/word/2010/wordprocessingInk" xmlns:wne="http://schemas.microsoft.com/office/word/2006/wordml" xmlns:wps="http://schemas.microsoft.com/office/word/2010/wordprocessingShape" mc:Ignorable="w14 w15 w16se wp14">
+<w:numbering xmlns:wpc="http://schemas.microsoft.com/office/word/2010/wordprocessingCanvas" xmlns:cx="http://schemas.microsoft.com/office/drawing/2014/chartex" xmlns:mc="http://schemas.openxmlformats.org/markup-compatibility/2006" xmlns:o="urn:schemas-microsoft-com:office:office" xmlns:r="http://schemas.openxmlformats.org/officeDocument/2006/relationships" xmlns:m="http://schemas.openxmlformats.org/officeDocument/2006/math" xmlns:v="urn:schemas-microsoft-com:vml" xmlns:wp14="http://schemas.microsoft.com/office/word/2010/wordprocessingDrawing" xmlns:wp="http://schemas.openxmlformats.org/drawingml/2006/wordprocessingDrawing" xmlns:w10="urn:schemas-microsoft-com:office:word" xmlns:w="http://schemas.openxmlformats.org/wordprocessingml/2006/main" xmlns:w14="http://schemas.microsoft.com/office/word/2010/wordml" xmlns:w15="http://schemas.microsoft.com/office/word/2012/wordml" xmlns:w16se="http://schemas.microsoft.com/office/word/2015/wordml/symex" xmlns:wpg="http://schemas.microsoft.com/office/word/2010/wordprocessingGroup" xmlns:wpi="http://schemas.microsoft.com/office/word/2010/wordprocessingInk" xmlns:wne="http://schemas.microsoft.com/office/word/2006/wordml" xmlns:wps="http://schemas.microsoft.com/office/word/2010/wordprocessingShape" mc:Ignorable="w14 w15 w16se wp14">
   <w:abstractNum w:abstractNumId="0" w15:restartNumberingAfterBreak="0">
     <w:nsid w:val="01AD6A6B"/>
     <w:multiLevelType w:val="hybridMultilevel"/>
@@ -9925,7 +10091,10 @@
 </file>
 
 <file path=word/people.xml><?xml version="1.0" encoding="utf-8"?>
-<w15:people xmlns:wpc="http://schemas.microsoft.com/office/word/2010/wordprocessingCanvas" xmlns:cx="http://schemas.microsoft.com/office/drawing/2014/chartex" xmlns:cx1="http://schemas.microsoft.com/office/drawing/2015/9/8/chartex" xmlns:mc="http://schemas.openxmlformats.org/markup-compatibility/2006" xmlns:o="urn:schemas-microsoft-com:office:office" xmlns:r="http://schemas.openxmlformats.org/officeDocument/2006/relationships" xmlns:m="http://schemas.openxmlformats.org/officeDocument/2006/math" xmlns:v="urn:schemas-microsoft-com:vml" xmlns:wp14="http://schemas.microsoft.com/office/word/2010/wordprocessingDrawing" xmlns:wp="http://schemas.openxmlformats.org/drawingml/2006/wordprocessingDrawing" xmlns:w10="urn:schemas-microsoft-com:office:word" xmlns:w="http://schemas.openxmlformats.org/wordprocessingml/2006/main" xmlns:w14="http://schemas.microsoft.com/office/word/2010/wordml" xmlns:w15="http://schemas.microsoft.com/office/word/2012/wordml" xmlns:w16se="http://schemas.microsoft.com/office/word/2015/wordml/symex" xmlns:wpg="http://schemas.microsoft.com/office/word/2010/wordprocessingGroup" xmlns:wpi="http://schemas.microsoft.com/office/word/2010/wordprocessingInk" xmlns:wne="http://schemas.microsoft.com/office/word/2006/wordml" xmlns:wps="http://schemas.microsoft.com/office/word/2010/wordprocessingShape" mc:Ignorable="w14 w15 w16se wp14">
+<w15:people xmlns:wpc="http://schemas.microsoft.com/office/word/2010/wordprocessingCanvas" xmlns:cx="http://schemas.microsoft.com/office/drawing/2014/chartex" xmlns:mc="http://schemas.openxmlformats.org/markup-compatibility/2006" xmlns:o="urn:schemas-microsoft-com:office:office" xmlns:r="http://schemas.openxmlformats.org/officeDocument/2006/relationships" xmlns:m="http://schemas.openxmlformats.org/officeDocument/2006/math" xmlns:v="urn:schemas-microsoft-com:vml" xmlns:wp14="http://schemas.microsoft.com/office/word/2010/wordprocessingDrawing" xmlns:wp="http://schemas.openxmlformats.org/drawingml/2006/wordprocessingDrawing" xmlns:w10="urn:schemas-microsoft-com:office:word" xmlns:w="http://schemas.openxmlformats.org/wordprocessingml/2006/main" xmlns:w14="http://schemas.microsoft.com/office/word/2010/wordml" xmlns:w15="http://schemas.microsoft.com/office/word/2012/wordml" xmlns:w16se="http://schemas.microsoft.com/office/word/2015/wordml/symex" xmlns:wpg="http://schemas.microsoft.com/office/word/2010/wordprocessingGroup" xmlns:wpi="http://schemas.microsoft.com/office/word/2010/wordprocessingInk" xmlns:wne="http://schemas.microsoft.com/office/word/2006/wordml" xmlns:wps="http://schemas.microsoft.com/office/word/2010/wordprocessingShape" mc:Ignorable="w14 w15 w16se wp14">
+  <w15:person w15:author="Windows User">
+    <w15:presenceInfo w15:providerId="None" w15:userId="Windows User"/>
+  </w15:person>
   <w15:person w15:author="nicksh">
     <w15:presenceInfo w15:providerId="None" w15:userId="nicksh"/>
   </w15:person>
@@ -10424,6 +10593,7 @@
   <w:style w:type="character" w:default="1" w:styleId="DefaultParagraphFont">
     <w:name w:val="Default Paragraph Font"/>
     <w:uiPriority w:val="1"/>
+    <w:semiHidden/>
     <w:unhideWhenUsed/>
   </w:style>
   <w:style w:type="table" w:default="1" w:styleId="TableNormal">
@@ -11024,7 +11194,7 @@
 </file>
 
 <file path=customXml/itemProps1.xml><?xml version="1.0" encoding="utf-8"?>
-<ds:datastoreItem xmlns:ds="http://schemas.openxmlformats.org/officeDocument/2006/customXml" ds:itemID="{6E0E228F-FF5E-4719-B35A-B0150C9C3EEC}">
+<ds:datastoreItem xmlns:ds="http://schemas.openxmlformats.org/officeDocument/2006/customXml" ds:itemID="{4F1ACF4E-90C4-4CA9-8248-D9411479C216}">
   <ds:schemaRefs>
     <ds:schemaRef ds:uri="http://schemas.openxmlformats.org/officeDocument/2006/bibliography"/>
   </ds:schemaRefs>

</xml_diff>

<commit_message>
Last few edits to AboluteQuant test in notes
</commit_message>
<xml_diff>
--- a/pwiz_tools/Skyline/Documentation/Tutorials/Skyline Absolute Quantification.docx
+++ b/pwiz_tools/Skyline/Documentation/Tutorials/Skyline Absolute Quantification.docx
@@ -34,26 +34,10 @@
         <w:t>1</w:t>
       </w:r>
       <w:r>
-        <w:t xml:space="preserve">. One drawback is that this approach assumes that a light-to-heavy ratio of 2 implies that the light peptide is </w:t>
-      </w:r>
-      <w:proofErr w:type="gramStart"/>
-      <w:r>
-        <w:t>actually twice</w:t>
-      </w:r>
-      <w:proofErr w:type="gramEnd"/>
-      <w:r>
-        <w:t xml:space="preserve"> as abundant as the heavy peptide – this is referred to as having a peptide response with a slope of 1. </w:t>
-      </w:r>
-      <w:r>
-        <w:t xml:space="preserve">Furthermore, this approach of using a single point calibration </w:t>
-      </w:r>
-      <w:proofErr w:type="gramStart"/>
-      <w:r>
-        <w:t>makes the assumption</w:t>
-      </w:r>
-      <w:proofErr w:type="gramEnd"/>
-      <w:r>
-        <w:t xml:space="preserve"> that both the light and the heavy peptide are both within the linear range of the mass spectrometry detector.  </w:t>
+        <w:t xml:space="preserve">. One drawback is that this approach assumes that a light-to-heavy ratio of 2 implies that the light peptide is actually twice as abundant as the heavy peptide – this is referred to as having a peptide response with a slope of 1. </w:t>
+      </w:r>
+      <w:r>
+        <w:t xml:space="preserve">Furthermore, this approach of using a single point calibration makes the assumption that both the light and the heavy peptide are both within the linear range of the mass spectrometry detector.  </w:t>
       </w:r>
       <w:r>
         <w:t xml:space="preserve">However, </w:t>
@@ -152,15 +136,7 @@
         <w:t xml:space="preserve">sample preparation, </w:t>
       </w:r>
       <w:r>
-        <w:t xml:space="preserve">autosampler or chromatographic irregularities. By adding an identical quantity of a standard heavy labeled peptide to each of the calibrants and the sample, one </w:t>
-      </w:r>
-      <w:proofErr w:type="gramStart"/>
-      <w:r>
-        <w:t>is able to</w:t>
-      </w:r>
-      <w:proofErr w:type="gramEnd"/>
-      <w:r>
-        <w:t xml:space="preserve"> measure the ratio of calibrant-to-standard or sample-to-standard. This approach is favored as this ratio is unaffected by</w:t>
+        <w:t>autosampler or chromatographic irregularities. By adding an identical quantity of a standard heavy labeled peptide to each of the calibrants and the sample, one is able to measure the ratio of calibrant-to-standard or sample-to-standard. This approach is favored as this ratio is unaffected by</w:t>
       </w:r>
       <w:r>
         <w:t xml:space="preserve"> some sample preparation,</w:t>
@@ -169,15 +145,7 @@
         <w:t xml:space="preserve"> </w:t>
       </w:r>
       <w:r>
-        <w:t xml:space="preserve">autosampler or chromatographic irregularities. Consequently, by performing peptide absolute quantification using an external calibration curve and an internal standard heavy labeled peptide one </w:t>
-      </w:r>
-      <w:proofErr w:type="gramStart"/>
-      <w:r>
-        <w:t>is able to</w:t>
-      </w:r>
-      <w:proofErr w:type="gramEnd"/>
-      <w:r>
-        <w:t xml:space="preserve"> obtain the most accurate and precise measurements while minimizing the amount of valuable sample that has to be used. </w:t>
+        <w:t xml:space="preserve">autosampler or chromatographic irregularities. Consequently, by performing peptide absolute quantification using an external calibration curve and an internal standard heavy labeled peptide one is able to obtain the most accurate and precise measurements while minimizing the amount of valuable sample that has to be used. </w:t>
       </w:r>
       <w:r>
         <w:rPr>
@@ -200,15 +168,7 @@
         <w:t>This tutorial will work with data publishe</w:t>
       </w:r>
       <w:r>
-        <w:t xml:space="preserve">d in </w:t>
-      </w:r>
-      <w:proofErr w:type="spellStart"/>
-      <w:r>
-        <w:t>Stergachis</w:t>
-      </w:r>
-      <w:proofErr w:type="spellEnd"/>
-      <w:r>
-        <w:t xml:space="preserve"> et al.</w:t>
+        <w:t>d in Stergachis et al.</w:t>
       </w:r>
       <w:r>
         <w:rPr>
@@ -217,23 +177,7 @@
         <w:t>7</w:t>
       </w:r>
       <w:r>
-        <w:t xml:space="preserve"> where the absolute abundance of GST-tagged proteins </w:t>
-      </w:r>
-      <w:proofErr w:type="gramStart"/>
-      <w:r>
-        <w:t>were</w:t>
-      </w:r>
-      <w:proofErr w:type="gramEnd"/>
-      <w:r>
-        <w:t xml:space="preserve"> measured using a ‘</w:t>
-      </w:r>
-      <w:proofErr w:type="spellStart"/>
-      <w:r>
-        <w:t>proteotypic</w:t>
-      </w:r>
-      <w:proofErr w:type="spellEnd"/>
-      <w:r>
-        <w:t>’ peptide present within the GST-tag (</w:t>
+        <w:t xml:space="preserve"> where the absolute abundance of GST-tagged proteins were measured using a ‘proteotypic’ peptide present within the GST-tag (</w:t>
       </w:r>
       <w:r>
         <w:rPr>
@@ -242,31 +186,7 @@
         <w:t>Tutorial Figure 1A</w:t>
       </w:r>
       <w:r>
-        <w:t>). For any absolute quantification experiment, it is critical to first identify one or more ‘</w:t>
-      </w:r>
-      <w:proofErr w:type="spellStart"/>
-      <w:r>
-        <w:t>proteotypic</w:t>
-      </w:r>
-      <w:proofErr w:type="spellEnd"/>
-      <w:r>
-        <w:t>’ peptides that will be used to quantify the protein of interest. The peptide IEAIPQIDK was identified as ‘</w:t>
-      </w:r>
-      <w:proofErr w:type="spellStart"/>
-      <w:r>
-        <w:t>proteotypic</w:t>
-      </w:r>
-      <w:proofErr w:type="spellEnd"/>
-      <w:r>
-        <w:t xml:space="preserve">’ based on its strong signal intensity relative to other tryptic peptides in the GST-tag (unpublished). Also, this peptide uniquely identifies this </w:t>
-      </w:r>
-      <w:proofErr w:type="spellStart"/>
-      <w:r>
-        <w:t>schistosomal</w:t>
-      </w:r>
-      <w:proofErr w:type="spellEnd"/>
-      <w:r>
-        <w:t xml:space="preserve"> GST-tag as opposed to other human </w:t>
+        <w:t xml:space="preserve">). For any absolute quantification experiment, it is critical to first identify one or more ‘proteotypic’ peptides that will be used to quantify the protein of interest. The peptide IEAIPQIDK was identified as ‘proteotypic’ based on its strong signal intensity relative to other tryptic peptides in the GST-tag (unpublished). Also, this peptide uniquely identifies this schistosomal GST-tag as opposed to other human </w:t>
       </w:r>
       <w:r>
         <w:t>glutathione-binding</w:t>
@@ -277,15 +197,7 @@
     </w:p>
     <w:p>
       <w:r>
-        <w:t xml:space="preserve">For this experiment, FOXN1 protein containing an </w:t>
-      </w:r>
-      <w:proofErr w:type="gramStart"/>
-      <w:r>
-        <w:t>in frame</w:t>
-      </w:r>
-      <w:proofErr w:type="gramEnd"/>
-      <w:r>
-        <w:t xml:space="preserve"> GST-tag was generated using </w:t>
+        <w:t xml:space="preserve">For this experiment, FOXN1 protein containing an in frame GST-tag was generated using </w:t>
       </w:r>
       <w:r>
         <w:rPr>
@@ -312,15 +224,7 @@
         <w:t>Tutorial Figure 1C</w:t>
       </w:r>
       <w:r>
-        <w:t xml:space="preserve">). It is important to note that it does not matter what the concentration of the heavy peptide is in each of the samples, so long as it is the same. However, it is best if the amount of heavy peptide in the samples is </w:t>
-      </w:r>
-      <w:proofErr w:type="gramStart"/>
-      <w:r>
-        <w:t>similar to</w:t>
-      </w:r>
-      <w:proofErr w:type="gramEnd"/>
-      <w:r>
-        <w:t xml:space="preserve"> the amount of light peptide originating from FOXN1-GST. Also, it is best if the concentration of the light peptide originating from FOXN1-GST falls somewhere in the middle of the concentration range tested using the different calibrants.</w:t>
+        <w:t>). It is important to note that it does not matter what the concentration of the heavy peptide is in each of the samples, so long as it is the same. However, it is best if the amount of heavy peptide in the samples is similar to the amount of light peptide originating from FOXN1-GST. Also, it is best if the concentration of the light peptide originating from FOXN1-GST falls somewhere in the middle of the concentration range tested using the different calibrants.</w:t>
       </w:r>
     </w:p>
     <w:p>
@@ -400,15 +304,7 @@
         <w:t>A</w:t>
       </w:r>
       <w:r>
-        <w:t xml:space="preserve">) </w:t>
-      </w:r>
-      <w:proofErr w:type="spellStart"/>
-      <w:r>
-        <w:t>Schistosomal</w:t>
-      </w:r>
-      <w:proofErr w:type="spellEnd"/>
-      <w:r>
-        <w:t xml:space="preserve"> GST-tag protein sequence. The tryptic peptide used for quantification purposes is indicated in red.</w:t>
+        <w:t>) Schistosomal GST-tag protein sequence. The tryptic peptide used for quantification purposes is indicated in red.</w:t>
       </w:r>
     </w:p>
     <w:p>
@@ -504,15 +400,7 @@
     </w:p>
     <w:p>
       <w:r>
-        <w:t xml:space="preserve">Before you insert a peptide sequence into Skyline, it is important to make sure that </w:t>
-      </w:r>
-      <w:proofErr w:type="gramStart"/>
-      <w:r>
-        <w:t>all of</w:t>
-      </w:r>
-      <w:proofErr w:type="gramEnd"/>
-      <w:r>
-        <w:t xml:space="preserve"> the peptide and transition settings are correctly configured for this experiment.</w:t>
+        <w:t>Before you insert a peptide sequence into Skyline, it is important to make sure that all of the peptide and transition settings are correctly configured for this experiment.</w:t>
       </w:r>
       <w:r>
         <w:t xml:space="preserve"> The settings described below are designed for </w:t>
@@ -817,16 +705,8 @@
         <w:rPr>
           <w:b/>
         </w:rPr>
-        <w:t xml:space="preserve">Product Ions </w:t>
-      </w:r>
-      <w:proofErr w:type="gramStart"/>
-      <w:r>
-        <w:rPr>
-          <w:b/>
-        </w:rPr>
-        <w:t>From</w:t>
-      </w:r>
-      <w:proofErr w:type="gramEnd"/>
+        <w:t>Product Ions From</w:t>
+      </w:r>
       <w:r>
         <w:t xml:space="preserve"> and </w:t>
       </w:r>
@@ -852,15 +732,6 @@
       <w:r>
         <w:lastRenderedPageBreak/>
         <w:t xml:space="preserve">  </w:t>
-      </w:r>
-      <w:commentRangeStart w:id="0"/>
-      <w:commentRangeEnd w:id="0"/>
-      <w:r>
-        <w:rPr>
-          <w:rStyle w:val="CommentReference"/>
-          <w:rFonts w:ascii="Calibri" w:eastAsia="Times New Roman" w:hAnsi="Calibri" w:cs="Times New Roman"/>
-        </w:rPr>
-        <w:commentReference w:id="0"/>
       </w:r>
       <w:r>
         <w:rPr>
@@ -882,7 +753,7 @@
                     <pic:cNvPicPr/>
                   </pic:nvPicPr>
                   <pic:blipFill>
-                    <a:blip r:embed="rId14"/>
+                    <a:blip r:embed="rId11"/>
                     <a:stretch>
                       <a:fillRect/>
                     </a:stretch>
@@ -1028,21 +899,7 @@
         <w:rPr>
           <w:b/>
         </w:rPr>
-        <w:t>Label:13C(6)15</w:t>
-      </w:r>
-      <w:proofErr w:type="gramStart"/>
-      <w:r>
-        <w:rPr>
-          <w:b/>
-        </w:rPr>
-        <w:t>N(</w:t>
-      </w:r>
-      <w:proofErr w:type="gramEnd"/>
-      <w:r>
-        <w:rPr>
-          <w:b/>
-        </w:rPr>
-        <w:t>2) (C-term K)</w:t>
+        <w:t>Label:13C(6)15N(2) (C-term K)</w:t>
       </w:r>
       <w:r>
         <w:t xml:space="preserve"> from the </w:t>
@@ -1079,8 +936,6 @@
       <w:pPr>
         <w:spacing w:after="0"/>
       </w:pPr>
-      <w:commentRangeStart w:id="1"/>
-      <w:commentRangeStart w:id="2"/>
       <w:r>
         <w:rPr>
           <w:noProof/>
@@ -1102,7 +957,7 @@
                     <pic:cNvPicPr/>
                   </pic:nvPicPr>
                   <pic:blipFill>
-                    <a:blip r:embed="rId15"/>
+                    <a:blip r:embed="rId12"/>
                     <a:stretch>
                       <a:fillRect/>
                     </a:stretch>
@@ -1122,22 +977,6 @@
           </wp:inline>
         </w:drawing>
       </w:r>
-      <w:commentRangeEnd w:id="1"/>
-      <w:r>
-        <w:rPr>
-          <w:rStyle w:val="CommentReference"/>
-          <w:rFonts w:ascii="Calibri" w:eastAsia="Times New Roman" w:hAnsi="Calibri" w:cs="Times New Roman"/>
-        </w:rPr>
-        <w:commentReference w:id="1"/>
-      </w:r>
-      <w:commentRangeEnd w:id="2"/>
-      <w:r>
-        <w:rPr>
-          <w:rStyle w:val="CommentReference"/>
-          <w:rFonts w:ascii="Calibri" w:eastAsia="Times New Roman" w:hAnsi="Calibri" w:cs="Times New Roman"/>
-        </w:rPr>
-        <w:commentReference w:id="2"/>
-      </w:r>
     </w:p>
     <w:p>
       <w:pPr>
@@ -1175,21 +1014,7 @@
         <w:rPr>
           <w:b/>
         </w:rPr>
-        <w:t>Label:13C(6)15</w:t>
-      </w:r>
-      <w:proofErr w:type="gramStart"/>
-      <w:r>
-        <w:rPr>
-          <w:b/>
-        </w:rPr>
-        <w:t>N(</w:t>
-      </w:r>
-      <w:proofErr w:type="gramEnd"/>
-      <w:r>
-        <w:rPr>
-          <w:b/>
-        </w:rPr>
-        <w:t>2) (C-term K)</w:t>
+        <w:t>Label:13C(6)15N(2) (C-term K)</w:t>
       </w:r>
       <w:r>
         <w:t xml:space="preserve"> modification in the </w:t>
@@ -1247,7 +1072,7 @@
                     <pic:cNvPicPr/>
                   </pic:nvPicPr>
                   <pic:blipFill>
-                    <a:blip r:embed="rId16"/>
+                    <a:blip r:embed="rId13"/>
                     <a:stretch>
                       <a:fillRect/>
                     </a:stretch>
@@ -1297,8 +1122,6 @@
       <w:r>
         <w:t>.</w:t>
       </w:r>
-      <w:commentRangeStart w:id="3"/>
-      <w:commentRangeEnd w:id="3"/>
     </w:p>
     <w:p>
       <w:pPr>
@@ -1416,10 +1239,9 @@
       </w:r>
     </w:p>
     <w:p>
-      <w:commentRangeStart w:id="4"/>
-      <w:commentRangeStart w:id="5"/>
-      <w:commentRangeStart w:id="6"/>
-      <w:ins w:id="7" w:author="Nat Brace" w:date="2019-10-02T15:35:00Z">
+      <w:commentRangeStart w:id="0"/>
+      <w:commentRangeStart w:id="1"/>
+      <w:ins w:id="2" w:author="Nat Brace" w:date="2019-10-02T15:35:00Z">
         <w:r>
           <w:rPr>
             <w:noProof/>
@@ -1441,7 +1263,7 @@
                       <pic:cNvPicPr/>
                     </pic:nvPicPr>
                     <pic:blipFill>
-                      <a:blip r:embed="rId17"/>
+                      <a:blip r:embed="rId14"/>
                       <a:stretch>
                         <a:fillRect/>
                       </a:stretch>
@@ -1462,70 +1284,35 @@
           </w:drawing>
         </w:r>
       </w:ins>
-      <w:commentRangeEnd w:id="4"/>
-      <w:ins w:id="8" w:author="Nat Brace" w:date="2019-10-11T14:06:00Z">
+      <w:commentRangeEnd w:id="0"/>
+      <w:ins w:id="3" w:author="Nat Brace" w:date="2019-10-11T14:06:00Z">
         <w:r>
           <w:rPr>
             <w:rStyle w:val="CommentReference"/>
             <w:rFonts w:ascii="Calibri" w:eastAsia="Times New Roman" w:hAnsi="Calibri" w:cs="Times New Roman"/>
           </w:rPr>
-          <w:commentReference w:id="4"/>
+          <w:commentReference w:id="0"/>
         </w:r>
       </w:ins>
-      <w:commentRangeEnd w:id="5"/>
-      <w:ins w:id="9" w:author="Nat Brace" w:date="2019-10-14T16:24:00Z">
+      <w:commentRangeEnd w:id="1"/>
+      <w:ins w:id="4" w:author="Nat Brace" w:date="2019-10-14T16:24:00Z">
         <w:r>
           <w:rPr>
             <w:rStyle w:val="CommentReference"/>
             <w:rFonts w:ascii="Calibri" w:eastAsia="Times New Roman" w:hAnsi="Calibri" w:cs="Times New Roman"/>
           </w:rPr>
-          <w:commentReference w:id="5"/>
+          <w:commentReference w:id="1"/>
         </w:r>
       </w:ins>
-      <w:commentRangeEnd w:id="6"/>
-      <w:r>
-        <w:rPr>
-          <w:rStyle w:val="CommentReference"/>
-          <w:rFonts w:ascii="Calibri" w:eastAsia="Times New Roman" w:hAnsi="Calibri" w:cs="Times New Roman"/>
-        </w:rPr>
-        <w:commentReference w:id="6"/>
-      </w:r>
-    </w:p>
-    <w:p>
-      <w:r>
-        <w:t xml:space="preserve">After performing the above steps, the main screen of Skyline should appear as below. You can save this file as </w:t>
-      </w:r>
-      <w:proofErr w:type="spellStart"/>
-      <w:r>
-        <w:t>test_file</w:t>
-      </w:r>
-      <w:proofErr w:type="spellEnd"/>
-      <w:r>
-        <w:t xml:space="preserve"> or whatever you like in the folder you have created for this tutorial. </w:t>
-      </w:r>
-    </w:p>
-    <w:p>
-      <w:commentRangeStart w:id="10"/>
-      <w:commentRangeStart w:id="11"/>
-      <w:commentRangeEnd w:id="11"/>
-      <w:r>
-        <w:rPr>
-          <w:rStyle w:val="CommentReference"/>
-          <w:rFonts w:ascii="Calibri" w:eastAsia="Times New Roman" w:hAnsi="Calibri" w:cs="Times New Roman"/>
-        </w:rPr>
-        <w:commentReference w:id="11"/>
-      </w:r>
-      <w:commentRangeEnd w:id="10"/>
-      <w:r>
-        <w:rPr>
-          <w:rStyle w:val="CommentReference"/>
-          <w:rFonts w:ascii="Calibri" w:eastAsia="Times New Roman" w:hAnsi="Calibri" w:cs="Times New Roman"/>
-        </w:rPr>
-        <w:commentReference w:id="10"/>
-      </w:r>
-      <w:commentRangeStart w:id="12"/>
-      <w:commentRangeStart w:id="13"/>
-      <w:commentRangeStart w:id="14"/>
+    </w:p>
+    <w:p>
+      <w:r>
+        <w:t xml:space="preserve">After performing the above steps, the main screen of Skyline should appear as below. You can save this file as test_file or whatever you like in the folder you have created for this tutorial. </w:t>
+      </w:r>
+    </w:p>
+    <w:p>
+      <w:commentRangeStart w:id="5"/>
+      <w:commentRangeStart w:id="6"/>
       <w:r>
         <w:rPr>
           <w:noProof/>
@@ -1566,32 +1353,24 @@
           </wp:inline>
         </w:drawing>
       </w:r>
-      <w:commentRangeEnd w:id="12"/>
-      <w:commentRangeEnd w:id="13"/>
-      <w:commentRangeEnd w:id="14"/>
-    </w:p>
-    <w:p/>
-    <w:p>
+      <w:commentRangeEnd w:id="5"/>
+      <w:commentRangeEnd w:id="6"/>
       <w:r>
         <w:rPr>
           <w:rStyle w:val="CommentReference"/>
           <w:rFonts w:ascii="Calibri" w:eastAsia="Times New Roman" w:hAnsi="Calibri" w:cs="Times New Roman"/>
         </w:rPr>
-        <w:commentReference w:id="12"/>
-      </w:r>
+        <w:commentReference w:id="6"/>
+      </w:r>
+    </w:p>
+    <w:p/>
+    <w:p>
       <w:r>
         <w:rPr>
           <w:rStyle w:val="CommentReference"/>
           <w:rFonts w:ascii="Calibri" w:eastAsia="Times New Roman" w:hAnsi="Calibri" w:cs="Times New Roman"/>
         </w:rPr>
-        <w:commentReference w:id="13"/>
-      </w:r>
-      <w:r>
-        <w:rPr>
-          <w:rStyle w:val="CommentReference"/>
-          <w:rFonts w:ascii="Calibri" w:eastAsia="Times New Roman" w:hAnsi="Calibri" w:cs="Times New Roman"/>
-        </w:rPr>
-        <w:commentReference w:id="14"/>
+        <w:commentReference w:id="5"/>
       </w:r>
     </w:p>
     <w:p>
@@ -1683,7 +1462,6 @@
       </w:r>
     </w:p>
     <w:p>
-      <w:commentRangeStart w:id="15"/>
       <w:r>
         <w:rPr>
           <w:noProof/>
@@ -1725,14 +1503,6 @@
           </wp:inline>
         </w:drawing>
       </w:r>
-      <w:commentRangeEnd w:id="15"/>
-      <w:r>
-        <w:rPr>
-          <w:rStyle w:val="CommentReference"/>
-          <w:rFonts w:ascii="Calibri" w:eastAsia="Times New Roman" w:hAnsi="Calibri" w:cs="Times New Roman"/>
-        </w:rPr>
-        <w:commentReference w:id="15"/>
-      </w:r>
     </w:p>
     <w:p>
       <w:pPr>
@@ -2080,19 +1850,11 @@
     </w:p>
     <w:p>
       <w:r>
-        <w:t xml:space="preserve">It may take a few moments for Skyline to import </w:t>
-      </w:r>
-      <w:proofErr w:type="gramStart"/>
-      <w:r>
-        <w:t>all of</w:t>
-      </w:r>
-      <w:proofErr w:type="gramEnd"/>
-      <w:r>
-        <w:t xml:space="preserve"> the RAW files.</w:t>
-      </w:r>
-    </w:p>
-    <w:p>
-      <w:ins w:id="16" w:author="Nat Brace" w:date="2019-10-02T15:42:00Z">
+        <w:t>It may take a few moments for Skyline to import all of the RAW files.</w:t>
+      </w:r>
+    </w:p>
+    <w:p>
+      <w:ins w:id="7" w:author="Nat Brace" w:date="2019-10-02T15:42:00Z">
         <w:r>
           <w:rPr>
             <w:noProof/>
@@ -2134,12 +1896,10 @@
           </w:drawing>
         </w:r>
       </w:ins>
-      <w:ins w:id="17" w:author="Nat Brace" w:date="2019-10-02T15:46:00Z">
+      <w:ins w:id="8" w:author="Nat Brace" w:date="2019-10-02T15:46:00Z">
         <w:r>
           <w:t xml:space="preserve">       </w:t>
         </w:r>
-        <w:commentRangeStart w:id="18"/>
-        <w:commentRangeStart w:id="19"/>
         <w:r>
           <w:rPr>
             <w:noProof/>
@@ -2181,45 +1941,17 @@
           </w:drawing>
         </w:r>
       </w:ins>
-      <w:commentRangeEnd w:id="18"/>
-      <w:commentRangeEnd w:id="19"/>
-      <w:ins w:id="20" w:author="Nat Brace" w:date="2019-11-06T14:16:00Z">
-        <w:r>
-          <w:rPr>
-            <w:rStyle w:val="CommentReference"/>
-            <w:rFonts w:ascii="Calibri" w:eastAsia="Times New Roman" w:hAnsi="Calibri" w:cs="Times New Roman"/>
-          </w:rPr>
-          <w:commentReference w:id="19"/>
-        </w:r>
-      </w:ins>
-      <w:ins w:id="21" w:author="Nat Brace" w:date="2019-10-14T16:32:00Z">
-        <w:r>
-          <w:rPr>
-            <w:rStyle w:val="CommentReference"/>
-            <w:rFonts w:ascii="Calibri" w:eastAsia="Times New Roman" w:hAnsi="Calibri" w:cs="Times New Roman"/>
-          </w:rPr>
-          <w:commentReference w:id="18"/>
-        </w:r>
-      </w:ins>
-    </w:p>
-    <w:p>
-      <w:r>
-        <w:t xml:space="preserve">To ensure that the chromatographic peaks for each of the standards looks good, it is best to view </w:t>
-      </w:r>
-      <w:proofErr w:type="gramStart"/>
-      <w:r>
-        <w:t>all of</w:t>
-      </w:r>
-      <w:proofErr w:type="gramEnd"/>
-      <w:r>
-        <w:t xml:space="preserve"> the traces next to each other in a tiled view. </w:t>
+    </w:p>
+    <w:p>
+      <w:r>
+        <w:t xml:space="preserve">To ensure that the chromatographic peaks for each of the standards looks good, it is best to view all of the traces next to each other in a tiled view. </w:t>
       </w:r>
     </w:p>
     <w:p>
       <w:r>
         <w:t xml:space="preserve">This can be done by clicking </w:t>
       </w:r>
-      <w:del w:id="22" w:author="Windows User" w:date="2019-01-16T15:19:00Z">
+      <w:del w:id="9" w:author="Windows User" w:date="2019-01-16T15:19:00Z">
         <w:r>
           <w:delText>ctrl</w:delText>
         </w:r>
@@ -2267,60 +1999,66 @@
       </w:r>
     </w:p>
     <w:p>
-      <w:commentRangeStart w:id="23"/>
-      <w:r>
-        <w:rPr>
-          <w:noProof/>
-        </w:rPr>
-        <w:lastRenderedPageBreak/>
-        <w:drawing>
-          <wp:inline distT="0" distB="0" distL="0" distR="0" wp14:anchorId="4DFF474C" wp14:editId="6E93C784">
-            <wp:extent cx="5943600" cy="2528570"/>
-            <wp:effectExtent l="0" t="0" r="0" b="5080"/>
-            <wp:docPr id="33" name="Picture 33"/>
-            <wp:cNvGraphicFramePr>
-              <a:graphicFrameLocks xmlns:a="http://schemas.openxmlformats.org/drawingml/2006/main" noChangeAspect="1"/>
-            </wp:cNvGraphicFramePr>
-            <a:graphic xmlns:a="http://schemas.openxmlformats.org/drawingml/2006/main">
-              <a:graphicData uri="http://schemas.openxmlformats.org/drawingml/2006/picture">
-                <pic:pic xmlns:pic="http://schemas.openxmlformats.org/drawingml/2006/picture">
-                  <pic:nvPicPr>
-                    <pic:cNvPr id="1" name=""/>
-                    <pic:cNvPicPr/>
-                  </pic:nvPicPr>
-                  <pic:blipFill>
-                    <a:blip r:embed="rId23"/>
-                    <a:stretch>
-                      <a:fillRect/>
-                    </a:stretch>
-                  </pic:blipFill>
-                  <pic:spPr>
-                    <a:xfrm>
-                      <a:off x="0" y="0"/>
-                      <a:ext cx="5943600" cy="2528570"/>
-                    </a:xfrm>
-                    <a:prstGeom prst="rect">
-                      <a:avLst/>
-                    </a:prstGeom>
-                  </pic:spPr>
-                </pic:pic>
-              </a:graphicData>
-            </a:graphic>
-          </wp:inline>
-        </w:drawing>
-      </w:r>
-      <w:commentRangeEnd w:id="23"/>
+      <w:commentRangeStart w:id="10"/>
+      <w:del w:id="11" w:author="Nat Brace" w:date="2019-12-06T16:25:00Z">
+        <w:r>
+          <w:rPr>
+            <w:noProof/>
+          </w:rPr>
+          <w:lastRenderedPageBreak/>
+          <w:drawing>
+            <wp:inline distT="0" distB="0" distL="0" distR="0" wp14:anchorId="4DFF474C" wp14:editId="66CE4375">
+              <wp:extent cx="5943600" cy="2528570"/>
+              <wp:effectExtent l="0" t="0" r="0" b="5080"/>
+              <wp:docPr id="33" name="Picture 33"/>
+              <wp:cNvGraphicFramePr>
+                <a:graphicFrameLocks xmlns:a="http://schemas.openxmlformats.org/drawingml/2006/main" noChangeAspect="1"/>
+              </wp:cNvGraphicFramePr>
+              <a:graphic xmlns:a="http://schemas.openxmlformats.org/drawingml/2006/main">
+                <a:graphicData uri="http://schemas.openxmlformats.org/drawingml/2006/picture">
+                  <pic:pic xmlns:pic="http://schemas.openxmlformats.org/drawingml/2006/picture">
+                    <pic:nvPicPr>
+                      <pic:cNvPr id="1" name=""/>
+                      <pic:cNvPicPr/>
+                    </pic:nvPicPr>
+                    <pic:blipFill>
+                      <a:blip r:embed="rId23"/>
+                      <a:stretch>
+                        <a:fillRect/>
+                      </a:stretch>
+                    </pic:blipFill>
+                    <pic:spPr>
+                      <a:xfrm>
+                        <a:off x="0" y="0"/>
+                        <a:ext cx="5943600" cy="2528570"/>
+                      </a:xfrm>
+                      <a:prstGeom prst="rect">
+                        <a:avLst/>
+                      </a:prstGeom>
+                    </pic:spPr>
+                  </pic:pic>
+                </a:graphicData>
+              </a:graphic>
+            </wp:inline>
+          </w:drawing>
+        </w:r>
+      </w:del>
+      <w:commentRangeEnd w:id="10"/>
       <w:r>
         <w:rPr>
           <w:rStyle w:val="CommentReference"/>
           <w:rFonts w:ascii="Calibri" w:eastAsia="Times New Roman" w:hAnsi="Calibri" w:cs="Times New Roman"/>
         </w:rPr>
-        <w:commentReference w:id="23"/>
-      </w:r>
-    </w:p>
-    <w:p>
-      <w:commentRangeStart w:id="24"/>
-      <w:commentRangeStart w:id="25"/>
+        <w:commentReference w:id="10"/>
+      </w:r>
+    </w:p>
+    <w:p>
+      <w:pPr>
+        <w:rPr>
+          <w:ins w:id="12" w:author="Nat Brace" w:date="2019-12-06T16:59:00Z"/>
+        </w:rPr>
+      </w:pPr>
+      <w:commentRangeStart w:id="13"/>
       <w:r>
         <w:rPr>
           <w:noProof/>
@@ -2361,23 +2099,16 @@
           </wp:inline>
         </w:drawing>
       </w:r>
-      <w:commentRangeEnd w:id="24"/>
+      <w:commentRangeEnd w:id="13"/>
       <w:r>
         <w:rPr>
           <w:rStyle w:val="CommentReference"/>
           <w:rFonts w:ascii="Calibri" w:eastAsia="Times New Roman" w:hAnsi="Calibri" w:cs="Times New Roman"/>
         </w:rPr>
-        <w:commentReference w:id="24"/>
-      </w:r>
-      <w:commentRangeEnd w:id="25"/>
-      <w:r>
-        <w:rPr>
-          <w:rStyle w:val="CommentReference"/>
-          <w:rFonts w:ascii="Calibri" w:eastAsia="Times New Roman" w:hAnsi="Calibri" w:cs="Times New Roman"/>
-        </w:rPr>
-        <w:commentReference w:id="25"/>
-      </w:r>
-    </w:p>
+        <w:commentReference w:id="13"/>
+      </w:r>
+    </w:p>
+    <w:p/>
     <w:p/>
     <w:p>
       <w:r>
@@ -2425,6 +2156,7 @@
         <w:pStyle w:val="Heading1"/>
       </w:pPr>
       <w:r>
+        <w:lastRenderedPageBreak/>
         <w:t>Analyzing SRM Data</w:t>
       </w:r>
       <w:r>
@@ -2442,208 +2174,197 @@
     </w:p>
     <w:p>
       <w:r>
-        <w:t xml:space="preserve">Next you will want to import the FOXN1-GST.RAW file into the current Skyline document using the same instructions as detailed above. To ensure that this sample looks good, we will inspect the </w:t>
-      </w:r>
-      <w:r>
+        <w:t>Next you will want to import the FOXN1-GST.RAW file into the current Skyline document using the same instructions as detailed above. To ensure that this sample looks good, we will inspect the chromatographic trace, the fragmentation pattern and the retention time of both the heavy and light peak.</w:t>
+      </w:r>
+    </w:p>
+    <w:p>
+      <w:r>
+        <w:t xml:space="preserve">Because this is already a refined method, on the </w:t>
+      </w:r>
+      <w:r>
+        <w:rPr>
+          <w:b/>
+        </w:rPr>
+        <w:t>Settings</w:t>
+      </w:r>
+      <w:r>
+        <w:t xml:space="preserve"> menu, click </w:t>
+      </w:r>
+      <w:r>
+        <w:rPr>
+          <w:b/>
+        </w:rPr>
+        <w:t>Integrate All</w:t>
+      </w:r>
+      <w:r>
+        <w:t>.</w:t>
+      </w:r>
+    </w:p>
+    <w:p>
+      <w:r>
+        <w:t xml:space="preserve">The </w:t>
+      </w:r>
+      <w:r>
+        <w:rPr>
+          <w:b/>
+        </w:rPr>
+        <w:t>Retention Time</w:t>
+      </w:r>
+      <w:r>
+        <w:t xml:space="preserve"> comparison graph can be displayed by pressing F8 or on the </w:t>
+      </w:r>
+      <w:r>
+        <w:rPr>
+          <w:b/>
+        </w:rPr>
+        <w:t>View</w:t>
+      </w:r>
+      <w:r>
+        <w:t xml:space="preserve"> menu, by choosing </w:t>
+      </w:r>
+      <w:r>
+        <w:rPr>
+          <w:b/>
+        </w:rPr>
+        <w:t>Retention Times</w:t>
+      </w:r>
+      <w:r>
+        <w:t xml:space="preserve"> and then clicking </w:t>
+      </w:r>
+      <w:r>
+        <w:rPr>
+          <w:b/>
+        </w:rPr>
+        <w:t>Replicate Comparison</w:t>
+      </w:r>
+      <w:r>
+        <w:t>.</w:t>
+      </w:r>
+    </w:p>
+    <w:p>
+      <w:r>
+        <w:t xml:space="preserve">The </w:t>
+      </w:r>
+      <w:r>
+        <w:rPr>
+          <w:b/>
+        </w:rPr>
+        <w:t>Peak Areas</w:t>
+      </w:r>
+      <w:r>
+        <w:t xml:space="preserve"> comparison graph can be displayed by pressing F7 or on </w:t>
+      </w:r>
+      <w:r>
+        <w:rPr>
+          <w:b/>
+        </w:rPr>
+        <w:t>View</w:t>
+      </w:r>
+      <w:r>
+        <w:t xml:space="preserve"> menu, by choosing </w:t>
+      </w:r>
+      <w:r>
+        <w:rPr>
+          <w:b/>
+        </w:rPr>
+        <w:t>Peak Areas</w:t>
+      </w:r>
+      <w:r>
+        <w:t xml:space="preserve"> and then clicking </w:t>
+      </w:r>
+      <w:r>
+        <w:rPr>
+          <w:b/>
+        </w:rPr>
+        <w:t>Replicate Comparison</w:t>
+      </w:r>
+      <w:r>
+        <w:t xml:space="preserve">. </w:t>
+      </w:r>
+    </w:p>
+    <w:p>
+      <w:r>
+        <w:t xml:space="preserve">To view the relative contribution of each transition to the total signal intensity, you can right-click on the </w:t>
+      </w:r>
+      <w:r>
+        <w:rPr>
+          <w:b/>
+        </w:rPr>
+        <w:t>Peak Areas</w:t>
+      </w:r>
+      <w:r>
+        <w:t xml:space="preserve"> graph, choose </w:t>
+      </w:r>
+      <w:r>
+        <w:rPr>
+          <w:b/>
+        </w:rPr>
+        <w:t>Normalized To</w:t>
+      </w:r>
+      <w:r>
+        <w:t xml:space="preserve"> and click </w:t>
+      </w:r>
+      <w:r>
+        <w:rPr>
+          <w:b/>
+        </w:rPr>
+        <w:t>Total.</w:t>
+      </w:r>
+      <w:r>
+        <w:t xml:space="preserve"> </w:t>
+      </w:r>
+    </w:p>
+    <w:p>
+      <w:del w:id="15" w:author="Nat Brace" w:date="2019-12-06T16:27:00Z">
+        <w:r>
+          <w:rPr>
+            <w:noProof/>
+          </w:rPr>
+          <w:drawing>
+            <wp:inline distT="0" distB="0" distL="0" distR="0" wp14:anchorId="31E9498E" wp14:editId="13B13B3A">
+              <wp:extent cx="5943600" cy="2749550"/>
+              <wp:effectExtent l="0" t="0" r="0" b="0"/>
+              <wp:docPr id="39" name="Picture 39"/>
+              <wp:cNvGraphicFramePr>
+                <a:graphicFrameLocks xmlns:a="http://schemas.openxmlformats.org/drawingml/2006/main" noChangeAspect="1"/>
+              </wp:cNvGraphicFramePr>
+              <a:graphic xmlns:a="http://schemas.openxmlformats.org/drawingml/2006/main">
+                <a:graphicData uri="http://schemas.openxmlformats.org/drawingml/2006/picture">
+                  <pic:pic xmlns:pic="http://schemas.openxmlformats.org/drawingml/2006/picture">
+                    <pic:nvPicPr>
+                      <pic:cNvPr id="1" name=""/>
+                      <pic:cNvPicPr/>
+                    </pic:nvPicPr>
+                    <pic:blipFill>
+                      <a:blip r:embed="rId25"/>
+                      <a:stretch>
+                        <a:fillRect/>
+                      </a:stretch>
+                    </pic:blipFill>
+                    <pic:spPr>
+                      <a:xfrm>
+                        <a:off x="0" y="0"/>
+                        <a:ext cx="5943600" cy="2749550"/>
+                      </a:xfrm>
+                      <a:prstGeom prst="rect">
+                        <a:avLst/>
+                      </a:prstGeom>
+                    </pic:spPr>
+                  </pic:pic>
+                </a:graphicData>
+              </a:graphic>
+            </wp:inline>
+          </w:drawing>
+        </w:r>
+      </w:del>
+    </w:p>
+    <w:p>
+      <w:commentRangeStart w:id="16"/>
+      <w:r>
+        <w:rPr>
+          <w:noProof/>
+        </w:rPr>
         <w:lastRenderedPageBreak/>
-        <w:t>chromatographic trace, the fragmentation pattern and the retention time of both the heavy and light peak.</w:t>
-      </w:r>
-    </w:p>
-    <w:p>
-      <w:r>
-        <w:t xml:space="preserve">Because this is already a refined method, on the </w:t>
-      </w:r>
-      <w:r>
-        <w:rPr>
-          <w:b/>
-        </w:rPr>
-        <w:t>Settings</w:t>
-      </w:r>
-      <w:r>
-        <w:t xml:space="preserve"> menu, click </w:t>
-      </w:r>
-      <w:r>
-        <w:rPr>
-          <w:b/>
-        </w:rPr>
-        <w:t>Integrate All</w:t>
-      </w:r>
-      <w:r>
-        <w:t>.</w:t>
-      </w:r>
-    </w:p>
-    <w:p>
-      <w:r>
-        <w:t xml:space="preserve">The </w:t>
-      </w:r>
-      <w:r>
-        <w:rPr>
-          <w:b/>
-        </w:rPr>
-        <w:t>Retention Time</w:t>
-      </w:r>
-      <w:r>
-        <w:t xml:space="preserve"> comparison graph can be displayed by pressing F8 or on the </w:t>
-      </w:r>
-      <w:r>
-        <w:rPr>
-          <w:b/>
-        </w:rPr>
-        <w:t>View</w:t>
-      </w:r>
-      <w:r>
-        <w:t xml:space="preserve"> menu, by choosing </w:t>
-      </w:r>
-      <w:r>
-        <w:rPr>
-          <w:b/>
-        </w:rPr>
-        <w:t>Retention Times</w:t>
-      </w:r>
-      <w:r>
-        <w:t xml:space="preserve"> and then clicking </w:t>
-      </w:r>
-      <w:r>
-        <w:rPr>
-          <w:b/>
-        </w:rPr>
-        <w:t>Replicate Comparison</w:t>
-      </w:r>
-      <w:r>
-        <w:t>.</w:t>
-      </w:r>
-    </w:p>
-    <w:p>
-      <w:r>
-        <w:t xml:space="preserve">The </w:t>
-      </w:r>
-      <w:r>
-        <w:rPr>
-          <w:b/>
-        </w:rPr>
-        <w:t>Peak Areas</w:t>
-      </w:r>
-      <w:r>
-        <w:t xml:space="preserve"> comparison graph can be displayed by pressing F7 or on </w:t>
-      </w:r>
-      <w:r>
-        <w:rPr>
-          <w:b/>
-        </w:rPr>
-        <w:t>View</w:t>
-      </w:r>
-      <w:r>
-        <w:t xml:space="preserve"> menu, by choosing </w:t>
-      </w:r>
-      <w:r>
-        <w:rPr>
-          <w:b/>
-        </w:rPr>
-        <w:t>Peak Areas</w:t>
-      </w:r>
-      <w:r>
-        <w:t xml:space="preserve"> and then clicking </w:t>
-      </w:r>
-      <w:r>
-        <w:rPr>
-          <w:b/>
-        </w:rPr>
-        <w:t>Replicate Comparison</w:t>
-      </w:r>
-      <w:r>
-        <w:t xml:space="preserve">. </w:t>
-      </w:r>
-    </w:p>
-    <w:p>
-      <w:r>
-        <w:t xml:space="preserve">To view the relative contribution of each transition to the total signal intensity, you can right-click on the </w:t>
-      </w:r>
-      <w:r>
-        <w:rPr>
-          <w:b/>
-        </w:rPr>
-        <w:t>Peak Areas</w:t>
-      </w:r>
-      <w:r>
-        <w:t xml:space="preserve"> graph, choose </w:t>
-      </w:r>
-      <w:r>
-        <w:rPr>
-          <w:b/>
-        </w:rPr>
-        <w:t>Normalized To</w:t>
-      </w:r>
-      <w:r>
-        <w:t xml:space="preserve"> and click </w:t>
-      </w:r>
-      <w:r>
-        <w:rPr>
-          <w:b/>
-        </w:rPr>
-        <w:t>Total.</w:t>
-      </w:r>
-      <w:r>
-        <w:t xml:space="preserve"> </w:t>
-      </w:r>
-    </w:p>
-    <w:p>
-      <w:commentRangeStart w:id="26"/>
-      <w:r>
-        <w:rPr>
-          <w:noProof/>
-        </w:rPr>
-        <w:drawing>
-          <wp:inline distT="0" distB="0" distL="0" distR="0" wp14:anchorId="31E9498E" wp14:editId="2DC413F4">
-            <wp:extent cx="5943600" cy="2749550"/>
-            <wp:effectExtent l="0" t="0" r="0" b="0"/>
-            <wp:docPr id="39" name="Picture 39"/>
-            <wp:cNvGraphicFramePr>
-              <a:graphicFrameLocks xmlns:a="http://schemas.openxmlformats.org/drawingml/2006/main" noChangeAspect="1"/>
-            </wp:cNvGraphicFramePr>
-            <a:graphic xmlns:a="http://schemas.openxmlformats.org/drawingml/2006/main">
-              <a:graphicData uri="http://schemas.openxmlformats.org/drawingml/2006/picture">
-                <pic:pic xmlns:pic="http://schemas.openxmlformats.org/drawingml/2006/picture">
-                  <pic:nvPicPr>
-                    <pic:cNvPr id="1" name=""/>
-                    <pic:cNvPicPr/>
-                  </pic:nvPicPr>
-                  <pic:blipFill>
-                    <a:blip r:embed="rId25"/>
-                    <a:stretch>
-                      <a:fillRect/>
-                    </a:stretch>
-                  </pic:blipFill>
-                  <pic:spPr>
-                    <a:xfrm>
-                      <a:off x="0" y="0"/>
-                      <a:ext cx="5943600" cy="2749550"/>
-                    </a:xfrm>
-                    <a:prstGeom prst="rect">
-                      <a:avLst/>
-                    </a:prstGeom>
-                  </pic:spPr>
-                </pic:pic>
-              </a:graphicData>
-            </a:graphic>
-          </wp:inline>
-        </w:drawing>
-      </w:r>
-      <w:commentRangeEnd w:id="26"/>
-      <w:r>
-        <w:rPr>
-          <w:rStyle w:val="CommentReference"/>
-          <w:rFonts w:ascii="Calibri" w:eastAsia="Times New Roman" w:hAnsi="Calibri" w:cs="Times New Roman"/>
-        </w:rPr>
-        <w:commentReference w:id="26"/>
-      </w:r>
-    </w:p>
-    <w:p>
-      <w:commentRangeStart w:id="27"/>
-      <w:commentRangeStart w:id="28"/>
-      <w:r>
-        <w:rPr>
-          <w:noProof/>
-        </w:rPr>
         <w:drawing>
           <wp:inline distT="0" distB="0" distL="0" distR="0" wp14:anchorId="0B768B7B" wp14:editId="6F8F7D85">
             <wp:extent cx="5943600" cy="2688590"/>
@@ -2680,41 +2401,32 @@
           </wp:inline>
         </w:drawing>
       </w:r>
-      <w:commentRangeEnd w:id="27"/>
-      <w:commentRangeEnd w:id="28"/>
+      <w:commentRangeEnd w:id="16"/>
       <w:r>
         <w:rPr>
           <w:rStyle w:val="CommentReference"/>
           <w:rFonts w:ascii="Calibri" w:eastAsia="Times New Roman" w:hAnsi="Calibri" w:cs="Times New Roman"/>
         </w:rPr>
-        <w:commentReference w:id="28"/>
-      </w:r>
-      <w:r>
-        <w:rPr>
-          <w:rStyle w:val="CommentReference"/>
-          <w:rFonts w:ascii="Calibri" w:eastAsia="Times New Roman" w:hAnsi="Calibri" w:cs="Times New Roman"/>
-        </w:rPr>
-        <w:commentReference w:id="27"/>
-      </w:r>
-    </w:p>
-    <w:p>
-      <w:pPr>
-        <w:rPr>
-          <w:ins w:id="29" w:author="Nat Brace" w:date="2019-10-14T16:43:00Z"/>
-        </w:rPr>
-      </w:pPr>
-      <w:commentRangeStart w:id="30"/>
-      <w:ins w:id="31" w:author="Nat Brace" w:date="2019-10-02T16:13:00Z">
+        <w:commentReference w:id="16"/>
+      </w:r>
+    </w:p>
+    <w:p>
+      <w:pPr>
+        <w:rPr>
+          <w:del w:id="17" w:author="Nat Brace" w:date="2019-12-06T16:28:00Z"/>
+        </w:rPr>
+      </w:pPr>
+      <w:commentRangeStart w:id="18"/>
+      <w:ins w:id="19" w:author="Nat Brace" w:date="2019-12-06T16:52:00Z">
         <w:r>
           <w:rPr>
             <w:noProof/>
           </w:rPr>
-          <w:lastRenderedPageBreak/>
           <w:drawing>
-            <wp:inline distT="0" distB="0" distL="0" distR="0" wp14:anchorId="3BE6EE49" wp14:editId="7013147A">
-              <wp:extent cx="5943600" cy="2749550"/>
-              <wp:effectExtent l="0" t="0" r="0" b="0"/>
-              <wp:docPr id="40" name="Picture 40"/>
+            <wp:inline distT="0" distB="0" distL="0" distR="0" wp14:anchorId="4CA596C8" wp14:editId="54FE9352">
+              <wp:extent cx="5897880" cy="3195315"/>
+              <wp:effectExtent l="0" t="0" r="7620" b="5715"/>
+              <wp:docPr id="2" name="Picture 2"/>
               <wp:cNvGraphicFramePr>
                 <a:graphicFrameLocks xmlns:a="http://schemas.openxmlformats.org/drawingml/2006/main" noChangeAspect="1"/>
               </wp:cNvGraphicFramePr>
@@ -2734,7 +2446,7 @@
                     <pic:spPr>
                       <a:xfrm>
                         <a:off x="0" y="0"/>
-                        <a:ext cx="5943600" cy="2749550"/>
+                        <a:ext cx="5913659" cy="3203864"/>
                       </a:xfrm>
                       <a:prstGeom prst="rect">
                         <a:avLst/>
@@ -2747,29 +2459,132 @@
           </w:drawing>
         </w:r>
       </w:ins>
-      <w:commentRangeEnd w:id="30"/>
-      <w:ins w:id="32" w:author="Nat Brace" w:date="2019-10-11T14:10:00Z">
+      <w:commentRangeEnd w:id="18"/>
+      <w:ins w:id="20" w:author="Nat Brace" w:date="2019-12-06T16:53:00Z">
         <w:r>
           <w:rPr>
             <w:rStyle w:val="CommentReference"/>
             <w:rFonts w:ascii="Calibri" w:eastAsia="Times New Roman" w:hAnsi="Calibri" w:cs="Times New Roman"/>
           </w:rPr>
-          <w:commentReference w:id="30"/>
+          <w:commentReference w:id="18"/>
         </w:r>
       </w:ins>
     </w:p>
     <w:p>
-      <w:commentRangeStart w:id="34"/>
-      <w:ins w:id="35" w:author="Nat Brace" w:date="2019-10-14T16:43:00Z">
+      <w:r>
+        <w:t>You can then select either the light or heavy precursor and inspect to ensure that:</w:t>
+      </w:r>
+    </w:p>
+    <w:p>
+      <w:pPr>
+        <w:numPr>
+          <w:ilvl w:val="0"/>
+          <w:numId w:val="37"/>
+        </w:numPr>
+        <w:spacing w:after="0"/>
+      </w:pPr>
+      <w:r>
+        <w:t>The correct peak is selected for both the heavy and light trace.</w:t>
+      </w:r>
+    </w:p>
+    <w:p>
+      <w:pPr>
+        <w:numPr>
+          <w:ilvl w:val="0"/>
+          <w:numId w:val="37"/>
+        </w:numPr>
+        <w:spacing w:after="0"/>
+      </w:pPr>
+      <w:r>
+        <w:t>The peak shape looks Gaussian and does not show an excessively jagged appearance.</w:t>
+      </w:r>
+    </w:p>
+    <w:p>
+      <w:pPr>
+        <w:numPr>
+          <w:ilvl w:val="0"/>
+          <w:numId w:val="37"/>
+        </w:numPr>
+        <w:spacing w:after="0"/>
+      </w:pPr>
+      <w:r>
+        <w:t>The retention time is similar for the standards and the FOXN1-GST sample.</w:t>
+      </w:r>
+    </w:p>
+    <w:p>
+      <w:pPr>
+        <w:numPr>
+          <w:ilvl w:val="0"/>
+          <w:numId w:val="37"/>
+        </w:numPr>
+      </w:pPr>
+      <w:r>
+        <w:t xml:space="preserve">The relative contribution of each transition to the total signal is similar for each sample. If this does not appear to be so, then an incorrect peak is likely selected for one of the samples. </w:t>
+      </w:r>
+    </w:p>
+    <w:p>
+      <w:r>
+        <w:t xml:space="preserve">Another way to view the data is to select the IEAIPQIDK peptide in the Peptide View to the left, as opposed to the individual light and heavy precursor ions. </w:t>
+      </w:r>
+    </w:p>
+    <w:p>
+      <w:r>
+        <w:lastRenderedPageBreak/>
+        <w:t xml:space="preserve">To view the light-to-heavy ratio for each standard and the FOXN1-GST sample, you can right-click on the </w:t>
+      </w:r>
+      <w:r>
+        <w:rPr>
+          <w:b/>
+        </w:rPr>
+        <w:t>Peak Areas</w:t>
+      </w:r>
+      <w:r>
+        <w:t xml:space="preserve"> graph, choose </w:t>
+      </w:r>
+      <w:r>
+        <w:rPr>
+          <w:b/>
+        </w:rPr>
+        <w:t>Normalized To</w:t>
+      </w:r>
+      <w:r>
+        <w:t xml:space="preserve"> and click </w:t>
+      </w:r>
+      <w:r>
+        <w:rPr>
+          <w:b/>
+        </w:rPr>
+        <w:t>Heavy.</w:t>
+      </w:r>
+      <w:r>
+        <w:t xml:space="preserve"> </w:t>
+      </w:r>
+    </w:p>
+    <w:p>
+      <w:r>
+        <w:t xml:space="preserve">The values displayed in this </w:t>
+      </w:r>
+      <w:r>
+        <w:rPr>
+          <w:b/>
+        </w:rPr>
+        <w:t>Peak Areas</w:t>
+      </w:r>
+      <w:r>
+        <w:t xml:space="preserve"> graph will be the ones we use to build our calibration curve. It can be easily observed from this graph that the light-to-heavy ratio for the FOXN1-GST sample falls somewhere in the middle of the ratios from our calibration points. This is ideal, as this portion of the calibration curve is best for quantification purposes. </w:t>
+      </w:r>
+    </w:p>
+    <w:p>
+      <w:del w:id="21" w:author="Nat Brace" w:date="2019-12-06T16:32:00Z">
         <w:r>
           <w:rPr>
             <w:noProof/>
           </w:rPr>
           <w:drawing>
-            <wp:inline distT="0" distB="0" distL="0" distR="0" wp14:anchorId="63F12CF5" wp14:editId="7BA8417D">
-              <wp:extent cx="5943600" cy="2688590"/>
+            <wp:inline distT="0" distB="0" distL="0" distR="0" wp14:anchorId="7555A57B" wp14:editId="1139CB4F">
+              <wp:extent cx="5943600" cy="2897505"/>
               <wp:effectExtent l="0" t="0" r="0" b="0"/>
-              <wp:docPr id="47" name="Picture 47"/>
+              <wp:docPr id="38" name="Picture 38"/>
               <wp:cNvGraphicFramePr>
                 <a:graphicFrameLocks xmlns:a="http://schemas.openxmlformats.org/drawingml/2006/main" noChangeAspect="1"/>
               </wp:cNvGraphicFramePr>
@@ -2789,7 +2604,7 @@
                     <pic:spPr>
                       <a:xfrm>
                         <a:off x="0" y="0"/>
-                        <a:ext cx="5943600" cy="2688590"/>
+                        <a:ext cx="5943600" cy="2897505"/>
                       </a:xfrm>
                       <a:prstGeom prst="rect">
                         <a:avLst/>
@@ -2801,133 +2616,19 @@
             </wp:inline>
           </w:drawing>
         </w:r>
-      </w:ins>
-      <w:commentRangeEnd w:id="34"/>
-      <w:ins w:id="36" w:author="Nat Brace" w:date="2019-11-06T14:05:00Z">
-        <w:r>
-          <w:rPr>
-            <w:rStyle w:val="CommentReference"/>
-            <w:rFonts w:ascii="Calibri" w:eastAsia="Times New Roman" w:hAnsi="Calibri" w:cs="Times New Roman"/>
-          </w:rPr>
-          <w:commentReference w:id="34"/>
-        </w:r>
-      </w:ins>
-    </w:p>
-    <w:p>
-      <w:r>
-        <w:t>You can then select either the light or heavy precursor and inspect to ensure that:</w:t>
-      </w:r>
-    </w:p>
-    <w:p>
-      <w:pPr>
-        <w:numPr>
-          <w:ilvl w:val="0"/>
-          <w:numId w:val="37"/>
-        </w:numPr>
-        <w:spacing w:after="0"/>
-      </w:pPr>
-      <w:r>
-        <w:t>The correct peak is selected for both the heavy and light trace.</w:t>
-      </w:r>
-    </w:p>
-    <w:p>
-      <w:pPr>
-        <w:numPr>
-          <w:ilvl w:val="0"/>
-          <w:numId w:val="37"/>
-        </w:numPr>
-        <w:spacing w:after="0"/>
-      </w:pPr>
-      <w:r>
-        <w:t>The peak shape looks Gaussian and does not show an excessively jagged appearance.</w:t>
-      </w:r>
-    </w:p>
-    <w:p>
-      <w:pPr>
-        <w:numPr>
-          <w:ilvl w:val="0"/>
-          <w:numId w:val="37"/>
-        </w:numPr>
-        <w:spacing w:after="0"/>
-      </w:pPr>
-      <w:r>
-        <w:t>The retention time is similar for the standards and the FOXN1-GST sample.</w:t>
-      </w:r>
-    </w:p>
-    <w:p>
-      <w:pPr>
-        <w:numPr>
-          <w:ilvl w:val="0"/>
-          <w:numId w:val="37"/>
-        </w:numPr>
-      </w:pPr>
-      <w:r>
-        <w:t xml:space="preserve">The relative contribution of each transition to the total signal is similar for each sample. If this does not appear to be so, then an incorrect peak is likely selected for one of the samples. </w:t>
-      </w:r>
-    </w:p>
-    <w:p>
-      <w:r>
-        <w:t xml:space="preserve">Another way to view the data is to select the IEAIPQIDK peptide in the Peptide View to the left, as opposed to the individual light and heavy precursor ions. </w:t>
-      </w:r>
-    </w:p>
-    <w:p>
-      <w:r>
-        <w:t xml:space="preserve">To view the light-to-heavy ratio for each standard and the FOXN1-GST sample, you can right-click on the </w:t>
-      </w:r>
-      <w:r>
-        <w:rPr>
-          <w:b/>
-        </w:rPr>
-        <w:t>Peak Areas</w:t>
-      </w:r>
-      <w:r>
-        <w:t xml:space="preserve"> graph, choose </w:t>
-      </w:r>
-      <w:r>
-        <w:rPr>
-          <w:b/>
-        </w:rPr>
-        <w:t>Normalized To</w:t>
-      </w:r>
-      <w:r>
-        <w:t xml:space="preserve"> and click </w:t>
-      </w:r>
-      <w:r>
-        <w:rPr>
-          <w:b/>
-        </w:rPr>
-        <w:t>Heavy.</w:t>
-      </w:r>
-      <w:r>
-        <w:t xml:space="preserve"> </w:t>
-      </w:r>
-    </w:p>
-    <w:p>
-      <w:r>
-        <w:lastRenderedPageBreak/>
-        <w:t xml:space="preserve">The values displayed in this </w:t>
-      </w:r>
-      <w:r>
-        <w:rPr>
-          <w:b/>
-        </w:rPr>
-        <w:t>Peak Areas</w:t>
-      </w:r>
-      <w:r>
-        <w:t xml:space="preserve"> graph will be the ones we use to build our calibration curve. It can be easily observed from this graph that the light-to-heavy ratio for the FOXN1-GST sample falls somewhere in the middle of the ratios from our calibration points. This is ideal, as this portion of the calibration curve is best for quantification purposes. </w:t>
-      </w:r>
-    </w:p>
-    <w:p>
-      <w:commentRangeStart w:id="37"/>
+      </w:del>
+    </w:p>
+    <w:p>
+      <w:commentRangeStart w:id="22"/>
       <w:r>
         <w:rPr>
           <w:noProof/>
         </w:rPr>
         <w:drawing>
-          <wp:inline distT="0" distB="0" distL="0" distR="0" wp14:anchorId="7555A57B" wp14:editId="4EA45071">
-            <wp:extent cx="5943600" cy="2897505"/>
+          <wp:inline distT="0" distB="0" distL="0" distR="0" wp14:anchorId="2B93FADF" wp14:editId="44AB7E83">
+            <wp:extent cx="5943600" cy="2688590"/>
             <wp:effectExtent l="0" t="0" r="0" b="0"/>
-            <wp:docPr id="38" name="Picture 38"/>
+            <wp:docPr id="49" name="Picture 49"/>
             <wp:cNvGraphicFramePr>
               <a:graphicFrameLocks xmlns:a="http://schemas.openxmlformats.org/drawingml/2006/main" noChangeAspect="1"/>
             </wp:cNvGraphicFramePr>
@@ -2947,7 +2648,7 @@
                   <pic:spPr>
                     <a:xfrm>
                       <a:off x="0" y="0"/>
-                      <a:ext cx="5943600" cy="2897505"/>
+                      <a:ext cx="5943600" cy="2688590"/>
                     </a:xfrm>
                     <a:prstGeom prst="rect">
                       <a:avLst/>
@@ -2959,25 +2660,216 @@
           </wp:inline>
         </w:drawing>
       </w:r>
-      <w:commentRangeEnd w:id="37"/>
+      <w:commentRangeEnd w:id="22"/>
       <w:r>
         <w:rPr>
           <w:rStyle w:val="CommentReference"/>
           <w:rFonts w:ascii="Calibri" w:eastAsia="Times New Roman" w:hAnsi="Calibri" w:cs="Times New Roman"/>
         </w:rPr>
-        <w:commentReference w:id="37"/>
-      </w:r>
-    </w:p>
-    <w:p>
+        <w:commentReference w:id="22"/>
+      </w:r>
+    </w:p>
+    <w:p>
+      <w:pPr>
+        <w:pStyle w:val="Heading1"/>
+      </w:pPr>
+      <w:r>
+        <w:t>Generating a Calibration Curve</w:t>
+      </w:r>
+    </w:p>
+    <w:p>
+      <w:r>
+        <w:t xml:space="preserve">For this tutorial, you will make a calibration curve </w:t>
+      </w:r>
+      <w:r>
+        <w:t>in Skyline</w:t>
+      </w:r>
+      <w:r>
+        <w:t xml:space="preserve">. </w:t>
+      </w:r>
+    </w:p>
+    <w:p>
+      <w:pPr>
+        <w:pStyle w:val="Heading2"/>
+      </w:pPr>
+      <w:r>
+        <w:lastRenderedPageBreak/>
+        <w:t>Configuring quantification settings</w:t>
+      </w:r>
+      <w:r>
+        <w:t>:</w:t>
+      </w:r>
+    </w:p>
+    <w:p>
+      <w:pPr>
+        <w:numPr>
+          <w:ilvl w:val="0"/>
+          <w:numId w:val="35"/>
+        </w:numPr>
+        <w:spacing w:after="0"/>
+      </w:pPr>
+      <w:r>
+        <w:t xml:space="preserve">On the </w:t>
+      </w:r>
+      <w:r>
+        <w:rPr>
+          <w:b/>
+        </w:rPr>
+        <w:t xml:space="preserve">Settings </w:t>
+      </w:r>
+      <w:r>
+        <w:t xml:space="preserve">menu, choose </w:t>
+      </w:r>
+      <w:r>
+        <w:rPr>
+          <w:b/>
+        </w:rPr>
+        <w:t>Peptide Settings</w:t>
+      </w:r>
+      <w:r>
+        <w:t>.</w:t>
+      </w:r>
+    </w:p>
+    <w:p>
+      <w:pPr>
+        <w:numPr>
+          <w:ilvl w:val="0"/>
+          <w:numId w:val="35"/>
+        </w:numPr>
+        <w:spacing w:after="0"/>
+      </w:pPr>
+      <w:r>
+        <w:t xml:space="preserve">Click </w:t>
+      </w:r>
+      <w:r>
+        <w:t xml:space="preserve">the </w:t>
+      </w:r>
+      <w:r>
+        <w:rPr>
+          <w:b/>
+        </w:rPr>
+        <w:t xml:space="preserve">Quantification </w:t>
+      </w:r>
+      <w:r>
+        <w:t>tab</w:t>
+      </w:r>
+      <w:r>
+        <w:t>.</w:t>
+      </w:r>
+    </w:p>
+    <w:p>
+      <w:pPr>
+        <w:numPr>
+          <w:ilvl w:val="0"/>
+          <w:numId w:val="35"/>
+        </w:numPr>
+        <w:spacing w:after="0"/>
+      </w:pPr>
+      <w:r>
+        <w:t xml:space="preserve">Change the </w:t>
+      </w:r>
+      <w:r>
+        <w:rPr>
+          <w:b/>
+        </w:rPr>
+        <w:t>Regression Fit</w:t>
+      </w:r>
+      <w:r>
+        <w:t xml:space="preserve"> to </w:t>
+      </w:r>
+      <w:r>
+        <w:rPr>
+          <w:b/>
+        </w:rPr>
+        <w:t>Linear</w:t>
+      </w:r>
+      <w:r>
+        <w:t>.</w:t>
+      </w:r>
+    </w:p>
+    <w:p>
+      <w:pPr>
+        <w:numPr>
+          <w:ilvl w:val="0"/>
+          <w:numId w:val="35"/>
+        </w:numPr>
+        <w:spacing w:after="0"/>
+      </w:pPr>
+      <w:r>
+        <w:t xml:space="preserve">Change </w:t>
+      </w:r>
+      <w:r>
+        <w:t xml:space="preserve">the </w:t>
+      </w:r>
+      <w:r>
+        <w:rPr>
+          <w:b/>
+        </w:rPr>
+        <w:t>Normalization Method</w:t>
+      </w:r>
+      <w:r>
+        <w:t xml:space="preserve"> to </w:t>
+      </w:r>
+      <w:r>
+        <w:rPr>
+          <w:b/>
+        </w:rPr>
+        <w:t>Ratio to Heavy</w:t>
+      </w:r>
+      <w:r>
+        <w:t>.</w:t>
+      </w:r>
+    </w:p>
+    <w:p>
+      <w:pPr>
+        <w:numPr>
+          <w:ilvl w:val="0"/>
+          <w:numId w:val="35"/>
+        </w:numPr>
+        <w:spacing w:after="0"/>
+      </w:pPr>
+      <w:r>
+        <w:t xml:space="preserve">Type </w:t>
+      </w:r>
+      <w:r>
+        <w:rPr>
+          <w:b/>
+        </w:rPr>
+        <w:t>fmol/ul</w:t>
+      </w:r>
+      <w:r>
+        <w:rPr>
+          <w:b/>
+        </w:rPr>
+        <w:t xml:space="preserve"> </w:t>
+      </w:r>
+      <w:r>
+        <w:t xml:space="preserve">into the </w:t>
+      </w:r>
+      <w:r>
+        <w:rPr>
+          <w:b/>
+        </w:rPr>
+        <w:t>Units</w:t>
+      </w:r>
+      <w:r>
+        <w:t xml:space="preserve"> textbox</w:t>
+      </w:r>
+    </w:p>
+    <w:p>
+      <w:pPr>
+        <w:spacing w:after="0"/>
+        <w:ind w:left="720"/>
+      </w:pPr>
       <w:r>
         <w:rPr>
           <w:noProof/>
         </w:rPr>
         <w:drawing>
-          <wp:inline distT="0" distB="0" distL="0" distR="0" wp14:anchorId="2B93FADF" wp14:editId="44AB7E83">
-            <wp:extent cx="5943600" cy="2688590"/>
-            <wp:effectExtent l="0" t="0" r="0" b="0"/>
-            <wp:docPr id="49" name="Picture 49"/>
+          <wp:inline distT="0" distB="0" distL="0" distR="0" wp14:anchorId="4B803A54" wp14:editId="114A892D">
+            <wp:extent cx="3781425" cy="5191125"/>
+            <wp:effectExtent l="0" t="0" r="9525" b="9525"/>
+            <wp:docPr id="1" name="Picture 1"/>
             <wp:cNvGraphicFramePr>
               <a:graphicFrameLocks xmlns:a="http://schemas.openxmlformats.org/drawingml/2006/main" noChangeAspect="1"/>
             </wp:cNvGraphicFramePr>
@@ -2997,248 +2889,6 @@
                   <pic:spPr>
                     <a:xfrm>
                       <a:off x="0" y="0"/>
-                      <a:ext cx="5943600" cy="2688590"/>
-                    </a:xfrm>
-                    <a:prstGeom prst="rect">
-                      <a:avLst/>
-                    </a:prstGeom>
-                  </pic:spPr>
-                </pic:pic>
-              </a:graphicData>
-            </a:graphic>
-          </wp:inline>
-        </w:drawing>
-      </w:r>
-    </w:p>
-    <w:p>
-      <w:pPr>
-        <w:pStyle w:val="Heading1"/>
-      </w:pPr>
-      <w:r>
-        <w:t>Generating a Calibration Curve</w:t>
-      </w:r>
-    </w:p>
-    <w:p>
-      <w:r>
-        <w:t xml:space="preserve">For this tutorial, you will make a calibration curve </w:t>
-      </w:r>
-      <w:r>
-        <w:t>in Skyline</w:t>
-      </w:r>
-      <w:r>
-        <w:t xml:space="preserve">. </w:t>
-      </w:r>
-    </w:p>
-    <w:p>
-      <w:pPr>
-        <w:pStyle w:val="Heading2"/>
-      </w:pPr>
-      <w:r>
-        <w:t>Configuring quantification settings</w:t>
-      </w:r>
-      <w:r>
-        <w:t>:</w:t>
-      </w:r>
-    </w:p>
-    <w:p>
-      <w:pPr>
-        <w:numPr>
-          <w:ilvl w:val="0"/>
-          <w:numId w:val="35"/>
-        </w:numPr>
-        <w:spacing w:after="0"/>
-      </w:pPr>
-      <w:r>
-        <w:t xml:space="preserve">On the </w:t>
-      </w:r>
-      <w:r>
-        <w:rPr>
-          <w:b/>
-        </w:rPr>
-        <w:t xml:space="preserve">Settings </w:t>
-      </w:r>
-      <w:r>
-        <w:t xml:space="preserve">menu, choose </w:t>
-      </w:r>
-      <w:r>
-        <w:rPr>
-          <w:b/>
-        </w:rPr>
-        <w:t>Peptide Settings</w:t>
-      </w:r>
-      <w:r>
-        <w:t>.</w:t>
-      </w:r>
-    </w:p>
-    <w:p>
-      <w:pPr>
-        <w:numPr>
-          <w:ilvl w:val="0"/>
-          <w:numId w:val="35"/>
-        </w:numPr>
-        <w:spacing w:after="0"/>
-      </w:pPr>
-      <w:r>
-        <w:t xml:space="preserve">Click </w:t>
-      </w:r>
-      <w:r>
-        <w:t xml:space="preserve">the </w:t>
-      </w:r>
-      <w:r>
-        <w:rPr>
-          <w:b/>
-        </w:rPr>
-        <w:t xml:space="preserve">Quantification </w:t>
-      </w:r>
-      <w:r>
-        <w:t>tab</w:t>
-      </w:r>
-      <w:r>
-        <w:t>.</w:t>
-      </w:r>
-    </w:p>
-    <w:p>
-      <w:pPr>
-        <w:numPr>
-          <w:ilvl w:val="0"/>
-          <w:numId w:val="35"/>
-        </w:numPr>
-        <w:spacing w:after="0"/>
-      </w:pPr>
-      <w:r>
-        <w:lastRenderedPageBreak/>
-        <w:t xml:space="preserve">Change the </w:t>
-      </w:r>
-      <w:r>
-        <w:rPr>
-          <w:b/>
-        </w:rPr>
-        <w:t>Regression Fit</w:t>
-      </w:r>
-      <w:r>
-        <w:t xml:space="preserve"> to </w:t>
-      </w:r>
-      <w:r>
-        <w:rPr>
-          <w:b/>
-        </w:rPr>
-        <w:t>Linear</w:t>
-      </w:r>
-      <w:r>
-        <w:t>.</w:t>
-      </w:r>
-    </w:p>
-    <w:p>
-      <w:pPr>
-        <w:numPr>
-          <w:ilvl w:val="0"/>
-          <w:numId w:val="35"/>
-        </w:numPr>
-        <w:spacing w:after="0"/>
-      </w:pPr>
-      <w:r>
-        <w:t xml:space="preserve">Change </w:t>
-      </w:r>
-      <w:r>
-        <w:t xml:space="preserve">the </w:t>
-      </w:r>
-      <w:r>
-        <w:rPr>
-          <w:b/>
-        </w:rPr>
-        <w:t>Normalization Method</w:t>
-      </w:r>
-      <w:r>
-        <w:t xml:space="preserve"> to </w:t>
-      </w:r>
-      <w:r>
-        <w:rPr>
-          <w:b/>
-        </w:rPr>
-        <w:t>Ratio to Heavy</w:t>
-      </w:r>
-      <w:r>
-        <w:t>.</w:t>
-      </w:r>
-    </w:p>
-    <w:p>
-      <w:pPr>
-        <w:numPr>
-          <w:ilvl w:val="0"/>
-          <w:numId w:val="35"/>
-        </w:numPr>
-        <w:spacing w:after="0"/>
-      </w:pPr>
-      <w:r>
-        <w:t xml:space="preserve">Type </w:t>
-      </w:r>
-      <w:proofErr w:type="spellStart"/>
-      <w:r>
-        <w:rPr>
-          <w:b/>
-        </w:rPr>
-        <w:t>fmol</w:t>
-      </w:r>
-      <w:proofErr w:type="spellEnd"/>
-      <w:r>
-        <w:rPr>
-          <w:b/>
-        </w:rPr>
-        <w:t>/ul</w:t>
-      </w:r>
-      <w:r>
-        <w:rPr>
-          <w:b/>
-        </w:rPr>
-        <w:t xml:space="preserve"> </w:t>
-      </w:r>
-      <w:r>
-        <w:t xml:space="preserve">into the </w:t>
-      </w:r>
-      <w:r>
-        <w:rPr>
-          <w:b/>
-        </w:rPr>
-        <w:t>Units</w:t>
-      </w:r>
-      <w:r>
-        <w:t xml:space="preserve"> textbox</w:t>
-      </w:r>
-    </w:p>
-    <w:p>
-      <w:pPr>
-        <w:spacing w:after="0"/>
-        <w:ind w:left="720"/>
-      </w:pPr>
-      <w:commentRangeStart w:id="38"/>
-      <w:r>
-        <w:rPr>
-          <w:noProof/>
-        </w:rPr>
-        <w:drawing>
-          <wp:inline distT="0" distB="0" distL="0" distR="0" wp14:anchorId="4B803A54" wp14:editId="114A892D">
-            <wp:extent cx="3781425" cy="5191125"/>
-            <wp:effectExtent l="0" t="0" r="9525" b="9525"/>
-            <wp:docPr id="1" name="Picture 1"/>
-            <wp:cNvGraphicFramePr>
-              <a:graphicFrameLocks xmlns:a="http://schemas.openxmlformats.org/drawingml/2006/main" noChangeAspect="1"/>
-            </wp:cNvGraphicFramePr>
-            <a:graphic xmlns:a="http://schemas.openxmlformats.org/drawingml/2006/main">
-              <a:graphicData uri="http://schemas.openxmlformats.org/drawingml/2006/picture">
-                <pic:pic xmlns:pic="http://schemas.openxmlformats.org/drawingml/2006/picture">
-                  <pic:nvPicPr>
-                    <pic:cNvPr id="1" name=""/>
-                    <pic:cNvPicPr/>
-                  </pic:nvPicPr>
-                  <pic:blipFill>
-                    <a:blip r:embed="rId31"/>
-                    <a:stretch>
-                      <a:fillRect/>
-                    </a:stretch>
-                  </pic:blipFill>
-                  <pic:spPr>
-                    <a:xfrm>
-                      <a:off x="0" y="0"/>
                       <a:ext cx="3781425" cy="5191125"/>
                     </a:xfrm>
                     <a:prstGeom prst="rect">
@@ -3250,14 +2900,6 @@
             </a:graphic>
           </wp:inline>
         </w:drawing>
-      </w:r>
-      <w:commentRangeEnd w:id="38"/>
-      <w:r>
-        <w:rPr>
-          <w:rStyle w:val="CommentReference"/>
-          <w:rFonts w:ascii="Calibri" w:eastAsia="Times New Roman" w:hAnsi="Calibri" w:cs="Times New Roman"/>
-        </w:rPr>
-        <w:commentReference w:id="38"/>
       </w:r>
     </w:p>
     <w:p>
@@ -3664,6 +3306,17 @@
     <w:p>
       <w:pPr>
         <w:spacing w:after="0"/>
+        <w:rPr>
+          <w:ins w:id="23" w:author="Nat Brace" w:date="2019-12-06T16:36:00Z"/>
+        </w:rPr>
+      </w:pPr>
+    </w:p>
+    <w:p>
+      <w:pPr>
+        <w:spacing w:after="0"/>
+        <w:rPr>
+          <w:ins w:id="24" w:author="Nat Brace" w:date="2019-12-06T16:36:00Z"/>
+        </w:rPr>
       </w:pPr>
       <w:r>
         <w:t>The Document Grid should now look like this:</w:t>
@@ -3673,8 +3326,11 @@
       <w:pPr>
         <w:spacing w:after="0"/>
       </w:pPr>
-      <w:commentRangeStart w:id="39"/>
-      <w:commentRangeStart w:id="40"/>
+    </w:p>
+    <w:p>
+      <w:pPr>
+        <w:spacing w:after="0"/>
+      </w:pPr>
       <w:r>
         <w:rPr>
           <w:noProof/>
@@ -3684,6 +3340,106 @@
             <wp:extent cx="5562600" cy="4114800"/>
             <wp:effectExtent l="0" t="0" r="0" b="0"/>
             <wp:docPr id="7" name="Picture 7"/>
+            <wp:cNvGraphicFramePr>
+              <a:graphicFrameLocks xmlns:a="http://schemas.openxmlformats.org/drawingml/2006/main" noChangeAspect="1"/>
+            </wp:cNvGraphicFramePr>
+            <a:graphic xmlns:a="http://schemas.openxmlformats.org/drawingml/2006/main">
+              <a:graphicData uri="http://schemas.openxmlformats.org/drawingml/2006/picture">
+                <pic:pic xmlns:pic="http://schemas.openxmlformats.org/drawingml/2006/picture">
+                  <pic:nvPicPr>
+                    <pic:cNvPr id="1" name=""/>
+                    <pic:cNvPicPr/>
+                  </pic:nvPicPr>
+                  <pic:blipFill>
+                    <a:blip r:embed="rId31"/>
+                    <a:stretch>
+                      <a:fillRect/>
+                    </a:stretch>
+                  </pic:blipFill>
+                  <pic:spPr>
+                    <a:xfrm>
+                      <a:off x="0" y="0"/>
+                      <a:ext cx="5562600" cy="4114800"/>
+                    </a:xfrm>
+                    <a:prstGeom prst="rect">
+                      <a:avLst/>
+                    </a:prstGeom>
+                  </pic:spPr>
+                </pic:pic>
+              </a:graphicData>
+            </a:graphic>
+          </wp:inline>
+        </w:drawing>
+      </w:r>
+    </w:p>
+    <w:p>
+      <w:pPr>
+        <w:spacing w:after="0"/>
+      </w:pPr>
+    </w:p>
+    <w:p>
+      <w:pPr>
+        <w:spacing w:after="0"/>
+      </w:pPr>
+    </w:p>
+    <w:p>
+      <w:pPr>
+        <w:spacing w:after="0"/>
+      </w:pPr>
+    </w:p>
+    <w:p>
+      <w:pPr>
+        <w:pStyle w:val="Heading2"/>
+      </w:pPr>
+      <w:r>
+        <w:lastRenderedPageBreak/>
+        <w:t>View the calibration curve</w:t>
+      </w:r>
+    </w:p>
+    <w:p>
+      <w:r>
+        <w:t xml:space="preserve">On the </w:t>
+      </w:r>
+      <w:r>
+        <w:rPr>
+          <w:b/>
+        </w:rPr>
+        <w:t>View</w:t>
+      </w:r>
+      <w:r>
+        <w:rPr>
+          <w:b/>
+        </w:rPr>
+        <w:t xml:space="preserve"> </w:t>
+      </w:r>
+      <w:r>
+        <w:t xml:space="preserve">menu, choose </w:t>
+      </w:r>
+      <w:r>
+        <w:rPr>
+          <w:b/>
+        </w:rPr>
+        <w:t>Calibration Curve</w:t>
+      </w:r>
+    </w:p>
+    <w:p>
+      <w:r>
+        <w:t xml:space="preserve">You </w:t>
+      </w:r>
+      <w:r>
+        <w:t>should see a window that looks like this:</w:t>
+      </w:r>
+    </w:p>
+    <w:p>
+      <w:r>
+        <w:rPr>
+          <w:noProof/>
+        </w:rPr>
+        <w:drawing>
+          <wp:inline distT="0" distB="0" distL="0" distR="0" wp14:anchorId="3D30B25F" wp14:editId="1037C6B9">
+            <wp:extent cx="5562600" cy="4114800"/>
+            <wp:effectExtent l="0" t="0" r="0" b="0"/>
+            <wp:docPr id="3" name="Picture 3"/>
             <wp:cNvGraphicFramePr>
               <a:graphicFrameLocks xmlns:a="http://schemas.openxmlformats.org/drawingml/2006/main" noChangeAspect="1"/>
             </wp:cNvGraphicFramePr>
@@ -3715,122 +3471,6 @@
           </wp:inline>
         </w:drawing>
       </w:r>
-      <w:commentRangeEnd w:id="39"/>
-      <w:commentRangeEnd w:id="40"/>
-    </w:p>
-    <w:p>
-      <w:pPr>
-        <w:spacing w:after="0"/>
-      </w:pPr>
-    </w:p>
-    <w:p>
-      <w:pPr>
-        <w:spacing w:after="0"/>
-      </w:pPr>
-    </w:p>
-    <w:p>
-      <w:pPr>
-        <w:spacing w:after="0"/>
-      </w:pPr>
-      <w:r>
-        <w:rPr>
-          <w:rStyle w:val="CommentReference"/>
-          <w:rFonts w:ascii="Calibri" w:eastAsia="Times New Roman" w:hAnsi="Calibri" w:cs="Times New Roman"/>
-        </w:rPr>
-        <w:commentReference w:id="39"/>
-      </w:r>
-      <w:r>
-        <w:rPr>
-          <w:rStyle w:val="CommentReference"/>
-          <w:rFonts w:ascii="Calibri" w:eastAsia="Times New Roman" w:hAnsi="Calibri" w:cs="Times New Roman"/>
-        </w:rPr>
-        <w:commentReference w:id="40"/>
-      </w:r>
-    </w:p>
-    <w:p>
-      <w:pPr>
-        <w:pStyle w:val="Heading2"/>
-      </w:pPr>
-      <w:r>
-        <w:lastRenderedPageBreak/>
-        <w:t>View the calibration curve</w:t>
-      </w:r>
-    </w:p>
-    <w:p>
-      <w:r>
-        <w:t xml:space="preserve">On the </w:t>
-      </w:r>
-      <w:r>
-        <w:rPr>
-          <w:b/>
-        </w:rPr>
-        <w:t>View</w:t>
-      </w:r>
-      <w:r>
-        <w:rPr>
-          <w:b/>
-        </w:rPr>
-        <w:t xml:space="preserve"> </w:t>
-      </w:r>
-      <w:r>
-        <w:t xml:space="preserve">menu, choose </w:t>
-      </w:r>
-      <w:r>
-        <w:rPr>
-          <w:b/>
-        </w:rPr>
-        <w:t>Calibration Curve</w:t>
-      </w:r>
-    </w:p>
-    <w:p>
-      <w:r>
-        <w:t xml:space="preserve">You </w:t>
-      </w:r>
-      <w:r>
-        <w:t>should see a window that looks like this:</w:t>
-      </w:r>
-    </w:p>
-    <w:p>
-      <w:r>
-        <w:rPr>
-          <w:noProof/>
-        </w:rPr>
-        <w:drawing>
-          <wp:inline distT="0" distB="0" distL="0" distR="0" wp14:anchorId="3D30B25F" wp14:editId="1037C6B9">
-            <wp:extent cx="5562600" cy="4114800"/>
-            <wp:effectExtent l="0" t="0" r="0" b="0"/>
-            <wp:docPr id="3" name="Picture 3"/>
-            <wp:cNvGraphicFramePr>
-              <a:graphicFrameLocks xmlns:a="http://schemas.openxmlformats.org/drawingml/2006/main" noChangeAspect="1"/>
-            </wp:cNvGraphicFramePr>
-            <a:graphic xmlns:a="http://schemas.openxmlformats.org/drawingml/2006/main">
-              <a:graphicData uri="http://schemas.openxmlformats.org/drawingml/2006/picture">
-                <pic:pic xmlns:pic="http://schemas.openxmlformats.org/drawingml/2006/picture">
-                  <pic:nvPicPr>
-                    <pic:cNvPr id="1" name=""/>
-                    <pic:cNvPicPr/>
-                  </pic:nvPicPr>
-                  <pic:blipFill>
-                    <a:blip r:embed="rId33"/>
-                    <a:stretch>
-                      <a:fillRect/>
-                    </a:stretch>
-                  </pic:blipFill>
-                  <pic:spPr>
-                    <a:xfrm>
-                      <a:off x="0" y="0"/>
-                      <a:ext cx="5562600" cy="4114800"/>
-                    </a:xfrm>
-                    <a:prstGeom prst="rect">
-                      <a:avLst/>
-                    </a:prstGeom>
-                  </pic:spPr>
-                </pic:pic>
-              </a:graphicData>
-            </a:graphic>
-          </wp:inline>
-        </w:drawing>
-      </w:r>
     </w:p>
     <w:p>
       <w:r>
@@ -3864,15 +3504,7 @@
         <w:t>Also, calculated concentration of the currently selected replicate is displayed on the calibration form.</w:t>
       </w:r>
       <w:r>
-        <w:t xml:space="preserve"> Here the concentration of the unknown sample is shown as 1.8554 </w:t>
-      </w:r>
-      <w:proofErr w:type="spellStart"/>
-      <w:r>
-        <w:t>fmol</w:t>
-      </w:r>
-      <w:proofErr w:type="spellEnd"/>
-      <w:r>
-        <w:t>/ul.</w:t>
+        <w:t xml:space="preserve"> Here the concentration of the unknown sample is shown as 1.8554 fmol/ul.</w:t>
       </w:r>
     </w:p>
     <w:p>
@@ -3888,15 +3520,7 @@
     </w:p>
     <w:p>
       <w:r>
-        <w:t xml:space="preserve">This tutorial presented the advantages of different absolute abundance experimental setups and demonstrated how to determine absolute abundances using an external calibration curve with an internal standard heavy labeled peptide. This method provides accurate and precise absolute measurements while minimizing the amount of valuable sample that </w:t>
-      </w:r>
-      <w:proofErr w:type="gramStart"/>
-      <w:r>
-        <w:t>has to</w:t>
-      </w:r>
-      <w:proofErr w:type="gramEnd"/>
-      <w:r>
-        <w:t xml:space="preserve"> be used during the experiment. </w:t>
+        <w:t xml:space="preserve">This tutorial presented the advantages of different absolute abundance experimental setups and demonstrated how to determine absolute abundances using an external calibration curve with an internal standard heavy labeled peptide. This method provides accurate and precise absolute measurements while minimizing the amount of valuable sample that has to be used during the experiment. </w:t>
       </w:r>
     </w:p>
     <w:p>
@@ -3932,35 +3556,7 @@
         <w:rPr>
           <w:rFonts w:asciiTheme="majorHAnsi" w:hAnsiTheme="majorHAnsi" w:cs="Times New Roman"/>
         </w:rPr>
-        <w:t xml:space="preserve">Gerber, S.A., Rush, J., </w:t>
-      </w:r>
-      <w:proofErr w:type="spellStart"/>
-      <w:r>
-        <w:rPr>
-          <w:rFonts w:asciiTheme="majorHAnsi" w:hAnsiTheme="majorHAnsi" w:cs="Times New Roman"/>
-        </w:rPr>
-        <w:t>Stemman</w:t>
-      </w:r>
-      <w:proofErr w:type="spellEnd"/>
-      <w:r>
-        <w:rPr>
-          <w:rFonts w:asciiTheme="majorHAnsi" w:hAnsiTheme="majorHAnsi" w:cs="Times New Roman"/>
-        </w:rPr>
-        <w:t xml:space="preserve">, O., Kirschner, M.W. &amp; </w:t>
-      </w:r>
-      <w:proofErr w:type="spellStart"/>
-      <w:r>
-        <w:rPr>
-          <w:rFonts w:asciiTheme="majorHAnsi" w:hAnsiTheme="majorHAnsi" w:cs="Times New Roman"/>
-        </w:rPr>
-        <w:t>Gygi</w:t>
-      </w:r>
-      <w:proofErr w:type="spellEnd"/>
-      <w:r>
-        <w:rPr>
-          <w:rFonts w:asciiTheme="majorHAnsi" w:hAnsiTheme="majorHAnsi" w:cs="Times New Roman"/>
-        </w:rPr>
-        <w:t xml:space="preserve">, S.P. Absolute quantification of proteins and phosphoproteins from cell lysates by tandem MS. </w:t>
+        <w:t xml:space="preserve">Gerber, S.A., Rush, J., Stemman, O., Kirschner, M.W. &amp; Gygi, S.P. Absolute quantification of proteins and phosphoproteins from cell lysates by tandem MS. </w:t>
       </w:r>
       <w:r>
         <w:rPr>
@@ -4073,41 +3669,13 @@
           <w:szCs w:val="22"/>
         </w:rPr>
       </w:pPr>
-      <w:proofErr w:type="spellStart"/>
       <w:r>
         <w:rPr>
           <w:rFonts w:asciiTheme="majorHAnsi" w:hAnsiTheme="majorHAnsi"/>
           <w:sz w:val="22"/>
           <w:szCs w:val="22"/>
         </w:rPr>
-        <w:t>Lavagnini</w:t>
-      </w:r>
-      <w:proofErr w:type="spellEnd"/>
-      <w:r>
-        <w:rPr>
-          <w:rFonts w:asciiTheme="majorHAnsi" w:hAnsiTheme="majorHAnsi"/>
-          <w:sz w:val="22"/>
-          <w:szCs w:val="22"/>
-        </w:rPr>
-        <w:t xml:space="preserve">, I. &amp; </w:t>
-      </w:r>
-      <w:proofErr w:type="spellStart"/>
-      <w:r>
-        <w:rPr>
-          <w:rFonts w:asciiTheme="majorHAnsi" w:hAnsiTheme="majorHAnsi"/>
-          <w:sz w:val="22"/>
-          <w:szCs w:val="22"/>
-        </w:rPr>
-        <w:t>Magno</w:t>
-      </w:r>
-      <w:proofErr w:type="spellEnd"/>
-      <w:r>
-        <w:rPr>
-          <w:rFonts w:asciiTheme="majorHAnsi" w:hAnsiTheme="majorHAnsi"/>
-          <w:sz w:val="22"/>
-          <w:szCs w:val="22"/>
-        </w:rPr>
-        <w:t xml:space="preserve">, F. A statistical overview on univariate calibration, inverse regression, and detection limits: Application to gas chromatography/mass spectrometry technique. </w:t>
+        <w:t xml:space="preserve">Lavagnini, I. &amp; Magno, F. A statistical overview on univariate calibration, inverse regression, and detection limits: Application to gas chromatography/mass spectrometry technique. </w:t>
       </w:r>
       <w:r>
         <w:rPr>
@@ -4343,14 +3911,12 @@
           <w:rFonts w:ascii="Cambria" w:hAnsi="Cambria" w:cs="Calibri"/>
         </w:rPr>
       </w:pPr>
-      <w:proofErr w:type="spellStart"/>
       <w:r>
         <w:rPr>
           <w:rFonts w:ascii="Cambria" w:hAnsi="Cambria" w:cs="Calibri"/>
         </w:rPr>
         <w:t>Stergachis</w:t>
       </w:r>
-      <w:proofErr w:type="spellEnd"/>
       <w:r>
         <w:rPr>
           <w:rFonts w:ascii="Cambria" w:hAnsi="Cambria" w:cs="Calibri"/>
@@ -4385,16 +3951,8 @@
         <w:rPr>
           <w:rFonts w:ascii="Cambria" w:hAnsi="Cambria" w:cs="Calibri"/>
         </w:rPr>
-        <w:t xml:space="preserve">K., </w:t>
-      </w:r>
-      <w:proofErr w:type="spellStart"/>
-      <w:r>
-        <w:rPr>
-          <w:rFonts w:ascii="Cambria" w:hAnsi="Cambria" w:cs="Calibri"/>
-        </w:rPr>
-        <w:t>Stamatoyannopoulos</w:t>
-      </w:r>
-      <w:proofErr w:type="spellEnd"/>
+        <w:t>K., Stamatoyannopoulos</w:t>
+      </w:r>
       <w:r>
         <w:rPr>
           <w:rFonts w:ascii="Cambria" w:hAnsi="Cambria" w:cs="Calibri"/>
@@ -4457,7 +4015,7 @@
     <w:p/>
     <w:p/>
     <w:sectPr>
-      <w:footerReference w:type="default" r:id="rId34"/>
+      <w:footerReference w:type="default" r:id="rId33"/>
       <w:pgSz w:w="12240" w:h="15840" w:code="1"/>
       <w:pgMar w:top="1440" w:right="1440" w:bottom="1440" w:left="1440" w:header="720" w:footer="720" w:gutter="0"/>
       <w:cols w:space="720"/>
@@ -4469,7 +4027,7 @@
 
 <file path=word/comments.xml><?xml version="1.0" encoding="utf-8"?>
 <w:comments xmlns:wpc="http://schemas.microsoft.com/office/word/2010/wordprocessingCanvas" xmlns:cx="http://schemas.microsoft.com/office/drawing/2014/chartex" xmlns:cx1="http://schemas.microsoft.com/office/drawing/2015/9/8/chartex" xmlns:cx2="http://schemas.microsoft.com/office/drawing/2015/10/21/chartex" xmlns:cx3="http://schemas.microsoft.com/office/drawing/2016/5/9/chartex" xmlns:cx4="http://schemas.microsoft.com/office/drawing/2016/5/10/chartex" xmlns:cx5="http://schemas.microsoft.com/office/drawing/2016/5/11/chartex" xmlns:cx6="http://schemas.microsoft.com/office/drawing/2016/5/12/chartex" xmlns:cx7="http://schemas.microsoft.com/office/drawing/2016/5/13/chartex" xmlns:cx8="http://schemas.microsoft.com/office/drawing/2016/5/14/chartex" xmlns:mc="http://schemas.openxmlformats.org/markup-compatibility/2006" xmlns:aink="http://schemas.microsoft.com/office/drawing/2016/ink" xmlns:am3d="http://schemas.microsoft.com/office/drawing/2017/model3d" xmlns:o="urn:schemas-microsoft-com:office:office" xmlns:r="http://schemas.openxmlformats.org/officeDocument/2006/relationships" xmlns:m="http://schemas.openxmlformats.org/officeDocument/2006/math" xmlns:v="urn:schemas-microsoft-com:vml" xmlns:wp14="http://schemas.microsoft.com/office/word/2010/wordprocessingDrawing" xmlns:wp="http://schemas.openxmlformats.org/drawingml/2006/wordprocessingDrawing" xmlns:w10="urn:schemas-microsoft-com:office:word" xmlns:w="http://schemas.openxmlformats.org/wordprocessingml/2006/main" xmlns:w14="http://schemas.microsoft.com/office/word/2010/wordml" xmlns:w15="http://schemas.microsoft.com/office/word/2012/wordml" xmlns:w16cid="http://schemas.microsoft.com/office/word/2016/wordml/cid" xmlns:w16se="http://schemas.microsoft.com/office/word/2015/wordml/symex" xmlns:wpg="http://schemas.microsoft.com/office/word/2010/wordprocessingGroup" xmlns:wpi="http://schemas.microsoft.com/office/word/2010/wordprocessingInk" xmlns:wne="http://schemas.microsoft.com/office/word/2006/wordml" xmlns:wps="http://schemas.microsoft.com/office/word/2010/wordprocessingShape" mc:Ignorable="w14 w15 w16se w16cid wp14">
-  <w:comment w:id="0" w:author="Nat Brace" w:date="2019-10-11T13:46:00Z" w:initials="NB">
+  <w:comment w:id="0" w:author="Nat Brace" w:date="2019-10-11T14:06:00Z" w:initials="NB">
     <w:p>
       <w:pPr>
         <w:pStyle w:val="CommentText"/>
@@ -4481,11 +4039,11 @@
         <w:annotationRef/>
       </w:r>
       <w:r>
-        <w:t xml:space="preserve">Original above, is a single jpg with both dialog boxes </w:t>
+        <w:t xml:space="preserve">Resized to same width as items above. </w:t>
       </w:r>
     </w:p>
   </w:comment>
-  <w:comment w:id="1" w:author="Nat Brace" w:date="2019-10-15T11:29:00Z" w:initials="NB">
+  <w:comment w:id="1" w:author="Nat Brace" w:date="2019-10-14T16:24:00Z" w:initials="NB">
     <w:p>
       <w:pPr>
         <w:pStyle w:val="CommentText"/>
@@ -4497,25 +4055,11 @@
         <w:annotationRef/>
       </w:r>
       <w:r>
-        <w:t xml:space="preserve">The test </w:t>
-      </w:r>
-      <w:proofErr w:type="spellStart"/>
-      <w:r>
-        <w:t>addd</w:t>
-      </w:r>
-      <w:proofErr w:type="spellEnd"/>
-      <w:r>
-        <w:t xml:space="preserve"> an additional form before this … need to take out</w:t>
-      </w:r>
-      <w:r>
-        <w:t xml:space="preserve"> from the test</w:t>
-      </w:r>
-      <w:r>
-        <w:t xml:space="preserve">. </w:t>
+        <w:t>And changed height</w:t>
       </w:r>
     </w:p>
   </w:comment>
-  <w:comment w:id="2" w:author="Rita Chupalov" w:date="2019-10-22T12:59:00Z" w:initials="RC">
+  <w:comment w:id="6" w:author="Nat Brace" w:date="2019-12-06T16:21:00Z" w:initials="NB">
     <w:p>
       <w:pPr>
         <w:pStyle w:val="CommentText"/>
@@ -4527,11 +4071,11 @@
         <w:annotationRef/>
       </w:r>
       <w:r>
-        <w:t>The previous form removed</w:t>
+        <w:t xml:space="preserve">In test:  empgy Library match floats part way in from the right and dialog is rectangular not square like this screen shot. </w:t>
       </w:r>
     </w:p>
   </w:comment>
-  <w:comment w:id="4" w:author="Nat Brace" w:date="2019-10-11T14:06:00Z" w:initials="NB">
+  <w:comment w:id="5" w:author="Nat Brace" w:date="2019-10-14T16:27:00Z" w:initials="NB">
     <w:p>
       <w:pPr>
         <w:pStyle w:val="CommentText"/>
@@ -4543,11 +4087,11 @@
         <w:annotationRef/>
       </w:r>
       <w:r>
-        <w:t xml:space="preserve">Resized to same width as items above. </w:t>
+        <w:t>Requires resizing</w:t>
       </w:r>
     </w:p>
   </w:comment>
-  <w:comment w:id="5" w:author="Nat Brace" w:date="2019-10-14T16:24:00Z" w:initials="NB">
+  <w:comment w:id="10" w:author="Nat Brace" w:date="2019-10-11T14:08:00Z" w:initials="NB">
     <w:p>
       <w:pPr>
         <w:pStyle w:val="CommentText"/>
@@ -4559,11 +4103,11 @@
         <w:annotationRef/>
       </w:r>
       <w:r>
-        <w:t>And changed height</w:t>
+        <w:t>Lots of scaling</w:t>
       </w:r>
     </w:p>
   </w:comment>
-  <w:comment w:id="6" w:author="Rita Chupalov" w:date="2019-10-22T13:00:00Z" w:initials="RC">
+  <w:comment w:id="13" w:author="Nat Brace" w:date="2019-12-06T16:25:00Z" w:initials="NB">
     <w:p>
       <w:pPr>
         <w:pStyle w:val="CommentText"/>
@@ -4575,11 +4119,22 @@
         <w:annotationRef/>
       </w:r>
       <w:r>
-        <w:t>The window resized</w:t>
+        <w:t>Test shows empty library match floating in from right</w:t>
+      </w:r>
+      <w:r>
+        <w:t xml:space="preserve"> cramping layout</w:t>
+      </w:r>
+      <w:r>
+        <w:t xml:space="preserve"> and adding a third row of chomatograms</w:t>
+      </w:r>
+      <w:bookmarkStart w:id="14" w:name="_GoBack"/>
+      <w:bookmarkEnd w:id="14"/>
+      <w:r>
+        <w:t xml:space="preserve">. Test shows Standard 2 has highlighted as opposed to Standard 1, in the upper row of this screen shot. </w:t>
       </w:r>
     </w:p>
   </w:comment>
-  <w:comment w:id="11" w:author="Nat Brace" w:date="2019-10-02T15:39:00Z" w:initials="NB">
+  <w:comment w:id="16" w:author="Nat Brace" w:date="2019-10-15T11:39:00Z" w:initials="NB">
     <w:p>
       <w:pPr>
         <w:pStyle w:val="CommentText"/>
@@ -4591,19 +4146,17 @@
         <w:annotationRef/>
       </w:r>
       <w:r>
-        <w:t xml:space="preserve">This is the file name that should appear… need to run using RAW not </w:t>
-      </w:r>
-      <w:proofErr w:type="spellStart"/>
-      <w:r>
-        <w:t>mzml</w:t>
-      </w:r>
-      <w:proofErr w:type="spellEnd"/>
-      <w:r>
-        <w:t xml:space="preserve"> files </w:t>
+        <w:t xml:space="preserve">Test: legends are different … </w:t>
+      </w:r>
+      <w:r>
+        <w:t xml:space="preserve">Brendan Screen shot has legends that are have two columns. </w:t>
+      </w:r>
+      <w:r>
+        <w:t xml:space="preserve"> </w:t>
       </w:r>
     </w:p>
   </w:comment>
-  <w:comment w:id="10" w:author="Rita Chupalov" w:date="2019-10-22T12:20:00Z" w:initials="RC">
+  <w:comment w:id="18" w:author="Nat Brace" w:date="2019-12-06T16:53:00Z" w:initials="NB">
     <w:p>
       <w:pPr>
         <w:pStyle w:val="CommentText"/>
@@ -4615,19 +4168,11 @@
         <w:annotationRef/>
       </w:r>
       <w:r>
-        <w:t xml:space="preserve">Raw files test is much </w:t>
-      </w:r>
-      <w:proofErr w:type="gramStart"/>
-      <w:r>
-        <w:t>slower</w:t>
-      </w:r>
-      <w:proofErr w:type="gramEnd"/>
-      <w:r>
-        <w:t xml:space="preserve"> and it will have to download the files. This can affect the nightly build performance. Do we really need it?</w:t>
+        <w:t xml:space="preserve">Test does not produce quite the same rectangle … same thing around the legends as above. </w:t>
       </w:r>
     </w:p>
   </w:comment>
-  <w:comment w:id="12" w:author="Nat Brace" w:date="2019-10-15T11:36:00Z" w:initials="NB">
+  <w:comment w:id="22" w:author="Nat Brace" w:date="2019-12-06T16:32:00Z" w:initials="NB">
     <w:p>
       <w:pPr>
         <w:pStyle w:val="CommentText"/>
@@ -4639,324 +4184,7 @@
         <w:annotationRef/>
       </w:r>
       <w:r>
-        <w:t>Note: “</w:t>
-      </w:r>
-      <w:proofErr w:type="spellStart"/>
-      <w:r>
-        <w:t>mzml</w:t>
-      </w:r>
-      <w:proofErr w:type="spellEnd"/>
-      <w:r>
-        <w:t xml:space="preserve">” in file name … see note above. </w:t>
-      </w:r>
-    </w:p>
-  </w:comment>
-  <w:comment w:id="13" w:author="Nat Brace" w:date="2019-10-14T16:27:00Z" w:initials="NB">
-    <w:p>
-      <w:pPr>
-        <w:pStyle w:val="CommentText"/>
-      </w:pPr>
-      <w:r>
-        <w:rPr>
-          <w:rStyle w:val="CommentReference"/>
-        </w:rPr>
-        <w:annotationRef/>
-      </w:r>
-      <w:r>
-        <w:t>Requires resizing</w:t>
-      </w:r>
-    </w:p>
-  </w:comment>
-  <w:comment w:id="14" w:author="Rita Chupalov" w:date="2019-10-22T13:11:00Z" w:initials="RC">
-    <w:p>
-      <w:pPr>
-        <w:pStyle w:val="CommentText"/>
-      </w:pPr>
-      <w:r>
-        <w:rPr>
-          <w:rStyle w:val="CommentReference"/>
-        </w:rPr>
-        <w:annotationRef/>
-      </w:r>
-      <w:r>
-        <w:t>Window resized.</w:t>
-      </w:r>
-    </w:p>
-  </w:comment>
-  <w:comment w:id="15" w:author="Nat Brace" w:date="2019-10-11T14:07:00Z" w:initials="NB">
-    <w:p>
-      <w:pPr>
-        <w:pStyle w:val="CommentText"/>
-      </w:pPr>
-      <w:r>
-        <w:rPr>
-          <w:rStyle w:val="CommentReference"/>
-        </w:rPr>
-        <w:annotationRef/>
-      </w:r>
-      <w:r>
-        <w:t>Originally captured with border (shadow)</w:t>
-      </w:r>
-      <w:proofErr w:type="gramStart"/>
-      <w:r>
-        <w:t xml:space="preserve"> ..</w:t>
-      </w:r>
-      <w:proofErr w:type="gramEnd"/>
-      <w:r>
-        <w:t xml:space="preserve"> this captured with </w:t>
-      </w:r>
-      <w:proofErr w:type="spellStart"/>
-      <w:r>
-        <w:t>alt+PrtScn</w:t>
-      </w:r>
-      <w:proofErr w:type="spellEnd"/>
-    </w:p>
-  </w:comment>
-  <w:comment w:id="19" w:author="Nat Brace" w:date="2019-11-06T14:16:00Z" w:initials="NB">
-    <w:p>
-      <w:pPr>
-        <w:pStyle w:val="CommentText"/>
-      </w:pPr>
-      <w:r>
-        <w:rPr>
-          <w:rStyle w:val="CommentReference"/>
-        </w:rPr>
-        <w:annotationRef/>
-      </w:r>
-      <w:r>
-        <w:t xml:space="preserve">This form does not appear in test. </w:t>
-      </w:r>
-    </w:p>
-  </w:comment>
-  <w:comment w:id="18" w:author="Nat Brace" w:date="2019-10-14T16:32:00Z" w:initials="NB">
-    <w:p>
-      <w:pPr>
-        <w:pStyle w:val="CommentText"/>
-      </w:pPr>
-      <w:r>
-        <w:rPr>
-          <w:rStyle w:val="CommentReference"/>
-        </w:rPr>
-        <w:annotationRef/>
-      </w:r>
-      <w:r>
-        <w:t>Needs to be RAW files like what you get when you start the tutorial from the Start page.</w:t>
-      </w:r>
-    </w:p>
-  </w:comment>
-  <w:comment w:id="23" w:author="Nat Brace" w:date="2019-10-11T14:08:00Z" w:initials="NB">
-    <w:p>
-      <w:pPr>
-        <w:pStyle w:val="CommentText"/>
-      </w:pPr>
-      <w:r>
-        <w:rPr>
-          <w:rStyle w:val="CommentReference"/>
-        </w:rPr>
-        <w:annotationRef/>
-      </w:r>
-      <w:r>
-        <w:t>Lots of scaling</w:t>
-      </w:r>
-    </w:p>
-  </w:comment>
-  <w:comment w:id="24" w:author="Nat Brace" w:date="2019-10-15T11:38:00Z" w:initials="NB">
-    <w:p>
-      <w:pPr>
-        <w:pStyle w:val="CommentText"/>
-      </w:pPr>
-      <w:r>
-        <w:rPr>
-          <w:rStyle w:val="CommentReference"/>
-        </w:rPr>
-        <w:annotationRef/>
-      </w:r>
-      <w:r>
-        <w:t xml:space="preserve">This is the one captured by Brendan … keep this one. </w:t>
-      </w:r>
-    </w:p>
-  </w:comment>
-  <w:comment w:id="25" w:author="Rita Chupalov" w:date="2019-10-22T13:11:00Z" w:initials="RC">
-    <w:p>
-      <w:pPr>
-        <w:pStyle w:val="CommentText"/>
-      </w:pPr>
-      <w:r>
-        <w:rPr>
-          <w:rStyle w:val="CommentReference"/>
-        </w:rPr>
-        <w:annotationRef/>
-      </w:r>
-      <w:r>
-        <w:t>The window id resized and Standard 1 is selected to replicate this v</w:t>
-      </w:r>
-      <w:r>
-        <w:t>i</w:t>
-      </w:r>
-      <w:r>
-        <w:t>ew.</w:t>
-      </w:r>
-    </w:p>
-  </w:comment>
-  <w:comment w:id="26" w:author="Nat Brace" w:date="2019-10-11T14:09:00Z" w:initials="NB">
-    <w:p>
-      <w:pPr>
-        <w:pStyle w:val="CommentText"/>
-      </w:pPr>
-      <w:r>
-        <w:rPr>
-          <w:rStyle w:val="CommentReference"/>
-        </w:rPr>
-        <w:annotationRef/>
-      </w:r>
-      <w:r>
-        <w:t>Test did not assemble this view</w:t>
-      </w:r>
-      <w:proofErr w:type="gramStart"/>
-      <w:r>
-        <w:t xml:space="preserve"> ..</w:t>
-      </w:r>
-      <w:proofErr w:type="gramEnd"/>
-      <w:r>
-        <w:t xml:space="preserve"> done manually</w:t>
-      </w:r>
-      <w:r>
-        <w:t>. Needs a rewrite to help a user get to this layout.</w:t>
-      </w:r>
-    </w:p>
-  </w:comment>
-  <w:comment w:id="28" w:author="Nat Brace" w:date="2019-11-06T14:05:00Z" w:initials="NB">
-    <w:p>
-      <w:pPr>
-        <w:pStyle w:val="CommentText"/>
-      </w:pPr>
-      <w:r>
-        <w:rPr>
-          <w:rStyle w:val="CommentReference"/>
-        </w:rPr>
-        <w:annotationRef/>
-      </w:r>
-      <w:r>
-        <w:t xml:space="preserve">In the wrong order … </w:t>
-      </w:r>
-    </w:p>
-  </w:comment>
-  <w:comment w:id="27" w:author="Nat Brace" w:date="2019-10-15T11:39:00Z" w:initials="NB">
-    <w:p>
-      <w:pPr>
-        <w:pStyle w:val="CommentText"/>
-      </w:pPr>
-      <w:r>
-        <w:rPr>
-          <w:rStyle w:val="CommentReference"/>
-        </w:rPr>
-        <w:annotationRef/>
-      </w:r>
-      <w:r>
-        <w:t xml:space="preserve">Captured by Brendan … the one to keep. </w:t>
-      </w:r>
-    </w:p>
-  </w:comment>
-  <w:comment w:id="30" w:author="Nat Brace" w:date="2019-10-11T14:10:00Z" w:initials="NB">
-    <w:p>
-      <w:pPr>
-        <w:pStyle w:val="CommentText"/>
-      </w:pPr>
-      <w:bookmarkStart w:id="33" w:name="_GoBack"/>
-      <w:bookmarkEnd w:id="33"/>
-      <w:r>
-        <w:rPr>
-          <w:rStyle w:val="CommentReference"/>
-        </w:rPr>
-        <w:annotationRef/>
-      </w:r>
-      <w:r>
-        <w:t>Assembly and scaling</w:t>
-      </w:r>
-    </w:p>
-  </w:comment>
-  <w:comment w:id="34" w:author="Nat Brace" w:date="2019-11-06T14:05:00Z" w:initials="NB">
-    <w:p>
-      <w:pPr>
-        <w:pStyle w:val="CommentText"/>
-      </w:pPr>
-      <w:r>
-        <w:rPr>
-          <w:rStyle w:val="CommentReference"/>
-        </w:rPr>
-        <w:annotationRef/>
-      </w:r>
-      <w:r>
-        <w:t>In wrong order</w:t>
-      </w:r>
-    </w:p>
-  </w:comment>
-  <w:comment w:id="37" w:author="Nat Brace" w:date="2019-10-11T14:10:00Z" w:initials="NB">
-    <w:p>
-      <w:pPr>
-        <w:pStyle w:val="CommentText"/>
-      </w:pPr>
-      <w:r>
-        <w:rPr>
-          <w:rStyle w:val="CommentReference"/>
-        </w:rPr>
-        <w:annotationRef/>
-      </w:r>
-      <w:r>
-        <w:t>Assembly and scaling</w:t>
-      </w:r>
-    </w:p>
-  </w:comment>
-  <w:comment w:id="38" w:author="Nat Brace" w:date="2019-10-14T16:45:00Z" w:initials="NB">
-    <w:p>
-      <w:pPr>
-        <w:pStyle w:val="CommentText"/>
-      </w:pPr>
-      <w:r>
-        <w:rPr>
-          <w:rStyle w:val="CommentReference"/>
-        </w:rPr>
-        <w:annotationRef/>
-      </w:r>
-      <w:r>
-        <w:t>Not coming up showing Quantification tab</w:t>
-      </w:r>
-    </w:p>
-  </w:comment>
-  <w:comment w:id="39" w:author="Nat Brace" w:date="2019-10-14T16:47:00Z" w:initials="NB">
-    <w:p>
-      <w:pPr>
-        <w:pStyle w:val="CommentText"/>
-      </w:pPr>
-      <w:r>
-        <w:rPr>
-          <w:rStyle w:val="CommentReference"/>
-        </w:rPr>
-        <w:annotationRef/>
-      </w:r>
-      <w:r>
-        <w:t xml:space="preserve">Resizing </w:t>
-      </w:r>
-      <w:proofErr w:type="spellStart"/>
-      <w:r>
-        <w:t>requied</w:t>
-      </w:r>
-      <w:proofErr w:type="spellEnd"/>
-    </w:p>
-  </w:comment>
-  <w:comment w:id="40" w:author="Rita Chupalov" w:date="2019-10-29T12:29:00Z" w:initials="RC">
-    <w:p>
-      <w:pPr>
-        <w:pStyle w:val="CommentText"/>
-      </w:pPr>
-      <w:r>
-        <w:rPr>
-          <w:rStyle w:val="CommentReference"/>
-        </w:rPr>
-        <w:annotationRef/>
-      </w:r>
-      <w:r>
-        <w:t>Not sure what the size should be in this case. The snapshot seems to be about the same size as the one in this document.</w:t>
+        <w:t>Test produces much more square screen cap</w:t>
       </w:r>
     </w:p>
   </w:comment>
@@ -4965,63 +4193,29 @@
 
 <file path=word/commentsExtended.xml><?xml version="1.0" encoding="utf-8"?>
 <w15:commentsEx xmlns:wpc="http://schemas.microsoft.com/office/word/2010/wordprocessingCanvas" xmlns:cx="http://schemas.microsoft.com/office/drawing/2014/chartex" xmlns:cx1="http://schemas.microsoft.com/office/drawing/2015/9/8/chartex" xmlns:cx2="http://schemas.microsoft.com/office/drawing/2015/10/21/chartex" xmlns:cx3="http://schemas.microsoft.com/office/drawing/2016/5/9/chartex" xmlns:cx4="http://schemas.microsoft.com/office/drawing/2016/5/10/chartex" xmlns:cx5="http://schemas.microsoft.com/office/drawing/2016/5/11/chartex" xmlns:cx6="http://schemas.microsoft.com/office/drawing/2016/5/12/chartex" xmlns:cx7="http://schemas.microsoft.com/office/drawing/2016/5/13/chartex" xmlns:cx8="http://schemas.microsoft.com/office/drawing/2016/5/14/chartex" xmlns:mc="http://schemas.openxmlformats.org/markup-compatibility/2006" xmlns:aink="http://schemas.microsoft.com/office/drawing/2016/ink" xmlns:am3d="http://schemas.microsoft.com/office/drawing/2017/model3d" xmlns:o="urn:schemas-microsoft-com:office:office" xmlns:r="http://schemas.openxmlformats.org/officeDocument/2006/relationships" xmlns:m="http://schemas.openxmlformats.org/officeDocument/2006/math" xmlns:v="urn:schemas-microsoft-com:vml" xmlns:wp14="http://schemas.microsoft.com/office/word/2010/wordprocessingDrawing" xmlns:wp="http://schemas.openxmlformats.org/drawingml/2006/wordprocessingDrawing" xmlns:w10="urn:schemas-microsoft-com:office:word" xmlns:w="http://schemas.openxmlformats.org/wordprocessingml/2006/main" xmlns:w14="http://schemas.microsoft.com/office/word/2010/wordml" xmlns:w15="http://schemas.microsoft.com/office/word/2012/wordml" xmlns:w16cid="http://schemas.microsoft.com/office/word/2016/wordml/cid" xmlns:w16se="http://schemas.microsoft.com/office/word/2015/wordml/symex" xmlns:wpg="http://schemas.microsoft.com/office/word/2010/wordprocessingGroup" xmlns:wpi="http://schemas.microsoft.com/office/word/2010/wordprocessingInk" xmlns:wne="http://schemas.microsoft.com/office/word/2006/wordml" xmlns:wps="http://schemas.microsoft.com/office/word/2010/wordprocessingShape" mc:Ignorable="w14 w15 w16se w16cid wp14">
-  <w15:commentEx w15:paraId="1C7C7457" w15:done="1"/>
-  <w15:commentEx w15:paraId="4FCE3071" w15:done="1"/>
-  <w15:commentEx w15:paraId="5C1A8653" w15:paraIdParent="4FCE3071" w15:done="1"/>
   <w15:commentEx w15:paraId="36F29D77" w15:done="1"/>
   <w15:commentEx w15:paraId="015CA45B" w15:paraIdParent="36F29D77" w15:done="1"/>
-  <w15:commentEx w15:paraId="51D2F1F2" w15:paraIdParent="36F29D77" w15:done="1"/>
-  <w15:commentEx w15:paraId="39CD3EAB" w15:done="1"/>
-  <w15:commentEx w15:paraId="3D095376" w15:paraIdParent="39CD3EAB" w15:done="1"/>
-  <w15:commentEx w15:paraId="3C0D13B6" w15:done="1"/>
+  <w15:commentEx w15:paraId="3EA1578E" w15:done="0"/>
   <w15:commentEx w15:paraId="3E10BCEE" w15:done="1"/>
-  <w15:commentEx w15:paraId="43D3FEB7" w15:paraIdParent="3E10BCEE" w15:done="1"/>
-  <w15:commentEx w15:paraId="682C3D68" w15:done="1"/>
-  <w15:commentEx w15:paraId="003FB8D4" w15:done="1"/>
-  <w15:commentEx w15:paraId="4136A959" w15:done="1"/>
   <w15:commentEx w15:paraId="5D1921D9" w15:done="1"/>
-  <w15:commentEx w15:paraId="33168CCF" w15:done="1"/>
-  <w15:commentEx w15:paraId="7E48CEA6" w15:paraIdParent="33168CCF" w15:done="1"/>
-  <w15:commentEx w15:paraId="27D980D8" w15:done="1"/>
-  <w15:commentEx w15:paraId="19102934" w15:done="0"/>
+  <w15:commentEx w15:paraId="11FEDE10" w15:done="0"/>
   <w15:commentEx w15:paraId="2EBEE883" w15:done="0"/>
-  <w15:commentEx w15:paraId="42F2542F" w15:done="1"/>
-  <w15:commentEx w15:paraId="38BE3298" w15:done="0"/>
-  <w15:commentEx w15:paraId="3BE81214" w15:done="1"/>
-  <w15:commentEx w15:paraId="0221343F" w15:done="1"/>
-  <w15:commentEx w15:paraId="1B024E27" w15:done="1"/>
-  <w15:commentEx w15:paraId="2BDFE051" w15:paraIdParent="1B024E27" w15:done="1"/>
+  <w15:commentEx w15:paraId="4566817D" w15:done="0"/>
+  <w15:commentEx w15:paraId="4A076CD0" w15:done="0"/>
 </w15:commentsEx>
 </file>
 
 <file path=word/commentsIds.xml><?xml version="1.0" encoding="utf-8"?>
 <w16cid:commentsIds xmlns:wpc="http://schemas.microsoft.com/office/word/2010/wordprocessingCanvas" xmlns:cx="http://schemas.microsoft.com/office/drawing/2014/chartex" xmlns:cx1="http://schemas.microsoft.com/office/drawing/2015/9/8/chartex" xmlns:cx2="http://schemas.microsoft.com/office/drawing/2015/10/21/chartex" xmlns:cx3="http://schemas.microsoft.com/office/drawing/2016/5/9/chartex" xmlns:cx4="http://schemas.microsoft.com/office/drawing/2016/5/10/chartex" xmlns:cx5="http://schemas.microsoft.com/office/drawing/2016/5/11/chartex" xmlns:cx6="http://schemas.microsoft.com/office/drawing/2016/5/12/chartex" xmlns:cx7="http://schemas.microsoft.com/office/drawing/2016/5/13/chartex" xmlns:cx8="http://schemas.microsoft.com/office/drawing/2016/5/14/chartex" xmlns:mc="http://schemas.openxmlformats.org/markup-compatibility/2006" xmlns:aink="http://schemas.microsoft.com/office/drawing/2016/ink" xmlns:am3d="http://schemas.microsoft.com/office/drawing/2017/model3d" xmlns:o="urn:schemas-microsoft-com:office:office" xmlns:r="http://schemas.openxmlformats.org/officeDocument/2006/relationships" xmlns:m="http://schemas.openxmlformats.org/officeDocument/2006/math" xmlns:v="urn:schemas-microsoft-com:vml" xmlns:wp14="http://schemas.microsoft.com/office/word/2010/wordprocessingDrawing" xmlns:wp="http://schemas.openxmlformats.org/drawingml/2006/wordprocessingDrawing" xmlns:w10="urn:schemas-microsoft-com:office:word" xmlns:w="http://schemas.openxmlformats.org/wordprocessingml/2006/main" xmlns:w14="http://schemas.microsoft.com/office/word/2010/wordml" xmlns:w15="http://schemas.microsoft.com/office/word/2012/wordml" xmlns:w16cid="http://schemas.microsoft.com/office/word/2016/wordml/cid" xmlns:w16se="http://schemas.microsoft.com/office/word/2015/wordml/symex" xmlns:wpg="http://schemas.microsoft.com/office/word/2010/wordprocessingGroup" xmlns:wpi="http://schemas.microsoft.com/office/word/2010/wordprocessingInk" xmlns:wne="http://schemas.microsoft.com/office/word/2006/wordml" xmlns:wps="http://schemas.microsoft.com/office/word/2010/wordprocessingShape" mc:Ignorable="w14 w15 w16se w16cid wp14">
-  <w16cid:commentId w16cid:paraId="1C7C7457" w16cid:durableId="214B063F"/>
-  <w16cid:commentId w16cid:paraId="4FCE3071" w16cid:durableId="21502C1A"/>
-  <w16cid:commentId w16cid:paraId="5C1A8653" w16cid:durableId="216D5003"/>
   <w16cid:commentId w16cid:paraId="36F29D77" w16cid:durableId="214B0ACE"/>
   <w16cid:commentId w16cid:paraId="015CA45B" w16cid:durableId="214F1FA4"/>
-  <w16cid:commentId w16cid:paraId="51D2F1F2" w16cid:durableId="216D5007"/>
-  <w16cid:commentId w16cid:paraId="39CD3EAB" w16cid:durableId="213F431A"/>
-  <w16cid:commentId w16cid:paraId="3D095376" w16cid:durableId="216D5009"/>
-  <w16cid:commentId w16cid:paraId="3C0D13B6" w16cid:durableId="21502DBE"/>
+  <w16cid:commentId w16cid:paraId="3EA1578E" w16cid:durableId="2194FE71"/>
   <w16cid:commentId w16cid:paraId="3E10BCEE" w16cid:durableId="214F2055"/>
-  <w16cid:commentId w16cid:paraId="43D3FEB7" w16cid:durableId="216D500C"/>
-  <w16cid:commentId w16cid:paraId="682C3D68" w16cid:durableId="214B0B0A"/>
-  <w16cid:commentId w16cid:paraId="003FB8D4" w16cid:durableId="216D545A"/>
-  <w16cid:commentId w16cid:paraId="4136A959" w16cid:durableId="214F2183"/>
   <w16cid:commentId w16cid:paraId="5D1921D9" w16cid:durableId="214B0B5E"/>
-  <w16cid:commentId w16cid:paraId="33168CCF" w16cid:durableId="21502E38"/>
-  <w16cid:commentId w16cid:paraId="7E48CEA6" w16cid:durableId="216D5011"/>
-  <w16cid:commentId w16cid:paraId="27D980D8" w16cid:durableId="214B0B8E"/>
-  <w16cid:commentId w16cid:paraId="19102934" w16cid:durableId="216D5196"/>
+  <w16cid:commentId w16cid:paraId="11FEDE10" w16cid:durableId="2194FF74"/>
   <w16cid:commentId w16cid:paraId="2EBEE883" w16cid:durableId="21502E7A"/>
-  <w16cid:commentId w16cid:paraId="42F2542F" w16cid:durableId="214B0BBC"/>
-  <w16cid:commentId w16cid:paraId="38BE3298" w16cid:durableId="216D51BE"/>
-  <w16cid:commentId w16cid:paraId="3BE81214" w16cid:durableId="214B0BF2"/>
-  <w16cid:commentId w16cid:paraId="0221343F" w16cid:durableId="214F24B1"/>
-  <w16cid:commentId w16cid:paraId="1B024E27" w16cid:durableId="214F2511"/>
-  <w16cid:commentId w16cid:paraId="2BDFE051" w16cid:durableId="216D5018"/>
+  <w16cid:commentId w16cid:paraId="4566817D" w16cid:durableId="219505F4"/>
+  <w16cid:commentId w16cid:paraId="4A076CD0" w16cid:durableId="21950125"/>
 </w16cid:commentsIds>
 </file>
 
@@ -9737,9 +8931,6 @@
   <w15:person w15:author="Nat Brace">
     <w15:presenceInfo w15:providerId="Windows Live" w15:userId="626e339747d96c59"/>
   </w15:person>
-  <w15:person w15:author="Rita Chupalov">
-    <w15:presenceInfo w15:providerId="None" w15:userId="Rita Chupalov"/>
-  </w15:person>
   <w15:person w15:author="Windows User">
     <w15:presenceInfo w15:providerId="None" w15:userId="Windows User"/>
   </w15:person>
@@ -9763,7 +8954,7 @@
       </w:pPr>
     </w:pPrDefault>
   </w:docDefaults>
-  <w:latentStyles w:defLockedState="0" w:defUIPriority="99" w:defSemiHidden="0" w:defUnhideWhenUsed="0" w:defQFormat="0" w:count="377">
+  <w:latentStyles w:defLockedState="0" w:defUIPriority="99" w:defSemiHidden="0" w:defUnhideWhenUsed="0" w:defQFormat="0" w:count="376">
     <w:lsdException w:name="Normal" w:uiPriority="0" w:qFormat="1"/>
     <w:lsdException w:name="heading 1" w:uiPriority="9" w:qFormat="1"/>
     <w:lsdException w:name="heading 2" w:semiHidden="1" w:uiPriority="9" w:unhideWhenUsed="1" w:qFormat="1"/>
@@ -9911,8 +9102,11 @@
     <w:lsdException w:name="Table 3D effects 3" w:semiHidden="1" w:unhideWhenUsed="1"/>
     <w:lsdException w:name="Table Contemporary" w:semiHidden="1" w:unhideWhenUsed="1"/>
     <w:lsdException w:name="Table Elegant" w:semiHidden="1" w:unhideWhenUsed="1"/>
+    <w:lsdException w:name="Table Professional" w:semiHidden="1" w:unhideWhenUsed="1"/>
     <w:lsdException w:name="Table Subtle 1" w:semiHidden="1" w:unhideWhenUsed="1"/>
     <w:lsdException w:name="Table Subtle 2" w:semiHidden="1" w:unhideWhenUsed="1"/>
+    <w:lsdException w:name="Table Web 1" w:semiHidden="1" w:unhideWhenUsed="1"/>
+    <w:lsdException w:name="Table Web 2" w:semiHidden="1" w:unhideWhenUsed="1"/>
     <w:lsdException w:name="Table Web 3" w:semiHidden="1" w:unhideWhenUsed="1"/>
     <w:lsdException w:name="Balloon Text" w:semiHidden="1" w:unhideWhenUsed="1"/>
     <w:lsdException w:name="Table Grid" w:uiPriority="59"/>
@@ -10137,7 +9331,6 @@
     <w:lsdException w:name="Hashtag" w:semiHidden="1" w:unhideWhenUsed="1"/>
     <w:lsdException w:name="Unresolved Mention" w:semiHidden="1" w:unhideWhenUsed="1"/>
     <w:lsdException w:name="Smart Link" w:semiHidden="1" w:unhideWhenUsed="1"/>
-    <w:lsdException w:name="Smart Link Error" w:semiHidden="1" w:unhideWhenUsed="1"/>
   </w:latentStyles>
   <w:style w:type="paragraph" w:default="1" w:styleId="Normal">
     <w:name w:val="Normal"/>
@@ -10875,7 +10068,7 @@
 </file>
 
 <file path=customXml/itemProps1.xml><?xml version="1.0" encoding="utf-8"?>
-<ds:datastoreItem xmlns:ds="http://schemas.openxmlformats.org/officeDocument/2006/customXml" ds:itemID="{0C5E32B5-682B-45F8-BD62-7FEF5F9F5863}">
+<ds:datastoreItem xmlns:ds="http://schemas.openxmlformats.org/officeDocument/2006/customXml" ds:itemID="{6D7B6FE8-FA78-4B43-80BA-B982447703C8}">
   <ds:schemaRefs>
     <ds:schemaRef ds:uri="http://schemas.openxmlformats.org/officeDocument/2006/bibliography"/>
   </ds:schemaRefs>

</xml_diff>

<commit_message>
Remaining fixes in the AbsoluteQuant tutorial (#783)
* Remaining fixes for AbsoluteQuant test
</commit_message>
<xml_diff>
--- a/pwiz_tools/Skyline/Documentation/Tutorials/Skyline Absolute Quantification.docx
+++ b/pwiz_tools/Skyline/Documentation/Tutorials/Skyline Absolute Quantification.docx
@@ -34,26 +34,10 @@
         <w:t>1</w:t>
       </w:r>
       <w:r>
-        <w:t xml:space="preserve">. One drawback is that this approach assumes that a light-to-heavy ratio of 2 implies that the light peptide is </w:t>
-      </w:r>
-      <w:proofErr w:type="gramStart"/>
-      <w:r>
-        <w:t>actually twice</w:t>
-      </w:r>
-      <w:proofErr w:type="gramEnd"/>
-      <w:r>
-        <w:t xml:space="preserve"> as abundant as the heavy peptide – this is referred to as having a peptide response with a slope of 1. </w:t>
-      </w:r>
-      <w:r>
-        <w:t xml:space="preserve">Furthermore, this approach of using a single point calibration </w:t>
-      </w:r>
-      <w:proofErr w:type="gramStart"/>
-      <w:r>
-        <w:t>makes the assumption</w:t>
-      </w:r>
-      <w:proofErr w:type="gramEnd"/>
-      <w:r>
-        <w:t xml:space="preserve"> that both the light and the heavy peptide are both within the linear range of the mass spectrometry detector.  </w:t>
+        <w:t xml:space="preserve">. One drawback is that this approach assumes that a light-to-heavy ratio of 2 implies that the light peptide is actually twice as abundant as the heavy peptide – this is referred to as having a peptide response with a slope of 1. </w:t>
+      </w:r>
+      <w:r>
+        <w:t xml:space="preserve">Furthermore, this approach of using a single point calibration makes the assumption that both the light and the heavy peptide are both within the linear range of the mass spectrometry detector.  </w:t>
       </w:r>
       <w:r>
         <w:t xml:space="preserve">However, </w:t>
@@ -152,15 +136,7 @@
         <w:t xml:space="preserve">sample preparation, </w:t>
       </w:r>
       <w:r>
-        <w:t xml:space="preserve">autosampler or chromatographic irregularities. By adding an identical quantity of a standard heavy labeled peptide to each of the calibrants and the sample, one </w:t>
-      </w:r>
-      <w:proofErr w:type="gramStart"/>
-      <w:r>
-        <w:t>is able to</w:t>
-      </w:r>
-      <w:proofErr w:type="gramEnd"/>
-      <w:r>
-        <w:t xml:space="preserve"> measure the ratio of calibrant-to-standard or sample-to-standard. This approach is favored as this ratio is unaffected by</w:t>
+        <w:t>autosampler or chromatographic irregularities. By adding an identical quantity of a standard heavy labeled peptide to each of the calibrants and the sample, one is able to measure the ratio of calibrant-to-standard or sample-to-standard. This approach is favored as this ratio is unaffected by</w:t>
       </w:r>
       <w:r>
         <w:t xml:space="preserve"> some sample preparation,</w:t>
@@ -169,15 +145,7 @@
         <w:t xml:space="preserve"> </w:t>
       </w:r>
       <w:r>
-        <w:t xml:space="preserve">autosampler or chromatographic irregularities. Consequently, by performing peptide absolute quantification using an external calibration curve and an internal standard heavy labeled peptide one </w:t>
-      </w:r>
-      <w:proofErr w:type="gramStart"/>
-      <w:r>
-        <w:t>is able to</w:t>
-      </w:r>
-      <w:proofErr w:type="gramEnd"/>
-      <w:r>
-        <w:t xml:space="preserve"> obtain the most accurate and precise measurements while minimizing the amount of valuable sample that has to be used. </w:t>
+        <w:t xml:space="preserve">autosampler or chromatographic irregularities. Consequently, by performing peptide absolute quantification using an external calibration curve and an internal standard heavy labeled peptide one is able to obtain the most accurate and precise measurements while minimizing the amount of valuable sample that has to be used. </w:t>
       </w:r>
       <w:r>
         <w:rPr>
@@ -200,15 +168,7 @@
         <w:t>This tutorial will work with data publishe</w:t>
       </w:r>
       <w:r>
-        <w:t xml:space="preserve">d in </w:t>
-      </w:r>
-      <w:proofErr w:type="spellStart"/>
-      <w:r>
-        <w:t>Stergachis</w:t>
-      </w:r>
-      <w:proofErr w:type="spellEnd"/>
-      <w:r>
-        <w:t xml:space="preserve"> et al.</w:t>
+        <w:t>d in Stergachis et al.</w:t>
       </w:r>
       <w:r>
         <w:rPr>
@@ -217,23 +177,7 @@
         <w:t>7</w:t>
       </w:r>
       <w:r>
-        <w:t xml:space="preserve"> where the absolute abundance of GST-tagged proteins </w:t>
-      </w:r>
-      <w:proofErr w:type="gramStart"/>
-      <w:r>
-        <w:t>were</w:t>
-      </w:r>
-      <w:proofErr w:type="gramEnd"/>
-      <w:r>
-        <w:t xml:space="preserve"> measured using a ‘</w:t>
-      </w:r>
-      <w:proofErr w:type="spellStart"/>
-      <w:r>
-        <w:t>proteotypic</w:t>
-      </w:r>
-      <w:proofErr w:type="spellEnd"/>
-      <w:r>
-        <w:t>’ peptide present within the GST-tag (</w:t>
+        <w:t xml:space="preserve"> where the absolute abundance of GST-tagged proteins were measured using a ‘proteotypic’ peptide present within the GST-tag (</w:t>
       </w:r>
       <w:r>
         <w:rPr>
@@ -242,31 +186,7 @@
         <w:t>Tutorial Figure 1A</w:t>
       </w:r>
       <w:r>
-        <w:t>). For any absolute quantification experiment, it is critical to first identify one or more ‘</w:t>
-      </w:r>
-      <w:proofErr w:type="spellStart"/>
-      <w:r>
-        <w:t>proteotypic</w:t>
-      </w:r>
-      <w:proofErr w:type="spellEnd"/>
-      <w:r>
-        <w:t>’ peptides that will be used to quantify the protein of interest. The peptide IEAIPQIDK was identified as ‘</w:t>
-      </w:r>
-      <w:proofErr w:type="spellStart"/>
-      <w:r>
-        <w:t>proteotypic</w:t>
-      </w:r>
-      <w:proofErr w:type="spellEnd"/>
-      <w:r>
-        <w:t xml:space="preserve">’ based on its strong signal intensity relative to other tryptic peptides in the GST-tag (unpublished). Also, this peptide uniquely identifies this </w:t>
-      </w:r>
-      <w:proofErr w:type="spellStart"/>
-      <w:r>
-        <w:t>schistosomal</w:t>
-      </w:r>
-      <w:proofErr w:type="spellEnd"/>
-      <w:r>
-        <w:t xml:space="preserve"> GST-tag as opposed to other human </w:t>
+        <w:t xml:space="preserve">). For any absolute quantification experiment, it is critical to first identify one or more ‘proteotypic’ peptides that will be used to quantify the protein of interest. The peptide IEAIPQIDK was identified as ‘proteotypic’ based on its strong signal intensity relative to other tryptic peptides in the GST-tag (unpublished). Also, this peptide uniquely identifies this schistosomal GST-tag as opposed to other human </w:t>
       </w:r>
       <w:r>
         <w:t>glutathione-binding</w:t>
@@ -277,15 +197,7 @@
     </w:p>
     <w:p>
       <w:r>
-        <w:t xml:space="preserve">For this experiment, FOXN1 protein containing an </w:t>
-      </w:r>
-      <w:proofErr w:type="gramStart"/>
-      <w:r>
-        <w:t>in frame</w:t>
-      </w:r>
-      <w:proofErr w:type="gramEnd"/>
-      <w:r>
-        <w:t xml:space="preserve"> GST-tag was generated using </w:t>
+        <w:t xml:space="preserve">For this experiment, FOXN1 protein containing an in frame GST-tag was generated using </w:t>
       </w:r>
       <w:r>
         <w:rPr>
@@ -312,15 +224,7 @@
         <w:t>Tutorial Figure 1C</w:t>
       </w:r>
       <w:r>
-        <w:t xml:space="preserve">). It is important to note that it does not matter what the concentration of the heavy peptide is in each of the samples, so long as it is the same. However, it is best if the amount of heavy peptide in the samples is </w:t>
-      </w:r>
-      <w:proofErr w:type="gramStart"/>
-      <w:r>
-        <w:t>similar to</w:t>
-      </w:r>
-      <w:proofErr w:type="gramEnd"/>
-      <w:r>
-        <w:t xml:space="preserve"> the amount of light peptide originating from FOXN1-GST. Also, it is best if the concentration of the light peptide originating from FOXN1-GST falls somewhere in the middle of the concentration range tested using the different calibrants.</w:t>
+        <w:t>). It is important to note that it does not matter what the concentration of the heavy peptide is in each of the samples, so long as it is the same. However, it is best if the amount of heavy peptide in the samples is similar to the amount of light peptide originating from FOXN1-GST. Also, it is best if the concentration of the light peptide originating from FOXN1-GST falls somewhere in the middle of the concentration range tested using the different calibrants.</w:t>
       </w:r>
     </w:p>
     <w:p>
@@ -400,15 +304,7 @@
         <w:t>A</w:t>
       </w:r>
       <w:r>
-        <w:t xml:space="preserve">) </w:t>
-      </w:r>
-      <w:proofErr w:type="spellStart"/>
-      <w:r>
-        <w:t>Schistosomal</w:t>
-      </w:r>
-      <w:proofErr w:type="spellEnd"/>
-      <w:r>
-        <w:t xml:space="preserve"> GST-tag protein sequence. The tryptic peptide used for quantification purposes is indicated in red.</w:t>
+        <w:t>) Schistosomal GST-tag protein sequence. The tryptic peptide used for quantification purposes is indicated in red.</w:t>
       </w:r>
     </w:p>
     <w:p>
@@ -504,15 +400,7 @@
     </w:p>
     <w:p>
       <w:r>
-        <w:t xml:space="preserve">Before you insert a peptide sequence into Skyline, it is important to make sure that </w:t>
-      </w:r>
-      <w:proofErr w:type="gramStart"/>
-      <w:r>
-        <w:t>all of</w:t>
-      </w:r>
-      <w:proofErr w:type="gramEnd"/>
-      <w:r>
-        <w:t xml:space="preserve"> the peptide and transition settings are correctly configured for this experiment.</w:t>
+        <w:t>Before you insert a peptide sequence into Skyline, it is important to make sure that all of the peptide and transition settings are correctly configured for this experiment.</w:t>
       </w:r>
       <w:r>
         <w:t xml:space="preserve"> The settings described below are designed for </w:t>
@@ -817,16 +705,8 @@
         <w:rPr>
           <w:b/>
         </w:rPr>
-        <w:t xml:space="preserve">Product Ions </w:t>
-      </w:r>
-      <w:proofErr w:type="gramStart"/>
-      <w:r>
-        <w:rPr>
-          <w:b/>
-        </w:rPr>
-        <w:t>From</w:t>
-      </w:r>
-      <w:proofErr w:type="gramEnd"/>
+        <w:t>Product Ions From</w:t>
+      </w:r>
       <w:r>
         <w:t xml:space="preserve"> and </w:t>
       </w:r>
@@ -852,15 +732,6 @@
       <w:r>
         <w:lastRenderedPageBreak/>
         <w:t xml:space="preserve">  </w:t>
-      </w:r>
-      <w:commentRangeStart w:id="0"/>
-      <w:commentRangeEnd w:id="0"/>
-      <w:r>
-        <w:rPr>
-          <w:rStyle w:val="CommentReference"/>
-          <w:rFonts w:ascii="Calibri" w:eastAsia="Times New Roman" w:hAnsi="Calibri" w:cs="Times New Roman"/>
-        </w:rPr>
-        <w:commentReference w:id="0"/>
       </w:r>
       <w:r>
         <w:rPr>
@@ -882,7 +753,7 @@
                     <pic:cNvPicPr/>
                   </pic:nvPicPr>
                   <pic:blipFill>
-                    <a:blip r:embed="rId14"/>
+                    <a:blip r:embed="rId11"/>
                     <a:stretch>
                       <a:fillRect/>
                     </a:stretch>
@@ -1028,21 +899,7 @@
         <w:rPr>
           <w:b/>
         </w:rPr>
-        <w:t>Label:13C(6)15</w:t>
-      </w:r>
-      <w:proofErr w:type="gramStart"/>
-      <w:r>
-        <w:rPr>
-          <w:b/>
-        </w:rPr>
-        <w:t>N(</w:t>
-      </w:r>
-      <w:proofErr w:type="gramEnd"/>
-      <w:r>
-        <w:rPr>
-          <w:b/>
-        </w:rPr>
-        <w:t>2) (C-term K)</w:t>
+        <w:t>Label:13C(6)15N(2) (C-term K)</w:t>
       </w:r>
       <w:r>
         <w:t xml:space="preserve"> from the </w:t>
@@ -1079,8 +936,6 @@
       <w:pPr>
         <w:spacing w:after="0"/>
       </w:pPr>
-      <w:commentRangeStart w:id="1"/>
-      <w:commentRangeStart w:id="2"/>
       <w:r>
         <w:rPr>
           <w:noProof/>
@@ -1102,7 +957,7 @@
                     <pic:cNvPicPr/>
                   </pic:nvPicPr>
                   <pic:blipFill>
-                    <a:blip r:embed="rId15"/>
+                    <a:blip r:embed="rId12"/>
                     <a:stretch>
                       <a:fillRect/>
                     </a:stretch>
@@ -1122,22 +977,6 @@
           </wp:inline>
         </w:drawing>
       </w:r>
-      <w:commentRangeEnd w:id="1"/>
-      <w:r>
-        <w:rPr>
-          <w:rStyle w:val="CommentReference"/>
-          <w:rFonts w:ascii="Calibri" w:eastAsia="Times New Roman" w:hAnsi="Calibri" w:cs="Times New Roman"/>
-        </w:rPr>
-        <w:commentReference w:id="1"/>
-      </w:r>
-      <w:commentRangeEnd w:id="2"/>
-      <w:r>
-        <w:rPr>
-          <w:rStyle w:val="CommentReference"/>
-          <w:rFonts w:ascii="Calibri" w:eastAsia="Times New Roman" w:hAnsi="Calibri" w:cs="Times New Roman"/>
-        </w:rPr>
-        <w:commentReference w:id="2"/>
-      </w:r>
     </w:p>
     <w:p>
       <w:pPr>
@@ -1175,21 +1014,7 @@
         <w:rPr>
           <w:b/>
         </w:rPr>
-        <w:t>Label:13C(6)15</w:t>
-      </w:r>
-      <w:proofErr w:type="gramStart"/>
-      <w:r>
-        <w:rPr>
-          <w:b/>
-        </w:rPr>
-        <w:t>N(</w:t>
-      </w:r>
-      <w:proofErr w:type="gramEnd"/>
-      <w:r>
-        <w:rPr>
-          <w:b/>
-        </w:rPr>
-        <w:t>2) (C-term K)</w:t>
+        <w:t>Label:13C(6)15N(2) (C-term K)</w:t>
       </w:r>
       <w:r>
         <w:t xml:space="preserve"> modification in the </w:t>
@@ -1247,7 +1072,7 @@
                     <pic:cNvPicPr/>
                   </pic:nvPicPr>
                   <pic:blipFill>
-                    <a:blip r:embed="rId16"/>
+                    <a:blip r:embed="rId13"/>
                     <a:stretch>
                       <a:fillRect/>
                     </a:stretch>
@@ -1297,8 +1122,6 @@
       <w:r>
         <w:t>.</w:t>
       </w:r>
-      <w:commentRangeStart w:id="3"/>
-      <w:commentRangeEnd w:id="3"/>
     </w:p>
     <w:p>
       <w:pPr>
@@ -1416,10 +1239,9 @@
       </w:r>
     </w:p>
     <w:p>
-      <w:commentRangeStart w:id="4"/>
-      <w:commentRangeStart w:id="5"/>
-      <w:commentRangeStart w:id="6"/>
-      <w:ins w:id="7" w:author="Nat Brace" w:date="2019-10-02T15:35:00Z">
+      <w:commentRangeStart w:id="0"/>
+      <w:commentRangeStart w:id="1"/>
+      <w:ins w:id="2" w:author="Nat Brace" w:date="2019-10-02T15:35:00Z">
         <w:r>
           <w:rPr>
             <w:noProof/>
@@ -1441,7 +1263,7 @@
                       <pic:cNvPicPr/>
                     </pic:nvPicPr>
                     <pic:blipFill>
-                      <a:blip r:embed="rId17"/>
+                      <a:blip r:embed="rId14"/>
                       <a:stretch>
                         <a:fillRect/>
                       </a:stretch>
@@ -1462,70 +1284,35 @@
           </w:drawing>
         </w:r>
       </w:ins>
-      <w:commentRangeEnd w:id="4"/>
-      <w:ins w:id="8" w:author="Nat Brace" w:date="2019-10-11T14:06:00Z">
+      <w:commentRangeEnd w:id="0"/>
+      <w:ins w:id="3" w:author="Nat Brace" w:date="2019-10-11T14:06:00Z">
         <w:r>
           <w:rPr>
             <w:rStyle w:val="CommentReference"/>
             <w:rFonts w:ascii="Calibri" w:eastAsia="Times New Roman" w:hAnsi="Calibri" w:cs="Times New Roman"/>
           </w:rPr>
-          <w:commentReference w:id="4"/>
+          <w:commentReference w:id="0"/>
         </w:r>
       </w:ins>
-      <w:commentRangeEnd w:id="5"/>
-      <w:ins w:id="9" w:author="Nat Brace" w:date="2019-10-14T16:24:00Z">
+      <w:commentRangeEnd w:id="1"/>
+      <w:ins w:id="4" w:author="Nat Brace" w:date="2019-10-14T16:24:00Z">
         <w:r>
           <w:rPr>
             <w:rStyle w:val="CommentReference"/>
             <w:rFonts w:ascii="Calibri" w:eastAsia="Times New Roman" w:hAnsi="Calibri" w:cs="Times New Roman"/>
           </w:rPr>
-          <w:commentReference w:id="5"/>
+          <w:commentReference w:id="1"/>
         </w:r>
       </w:ins>
-      <w:commentRangeEnd w:id="6"/>
-      <w:r>
-        <w:rPr>
-          <w:rStyle w:val="CommentReference"/>
-          <w:rFonts w:ascii="Calibri" w:eastAsia="Times New Roman" w:hAnsi="Calibri" w:cs="Times New Roman"/>
-        </w:rPr>
-        <w:commentReference w:id="6"/>
-      </w:r>
-    </w:p>
-    <w:p>
-      <w:r>
-        <w:t xml:space="preserve">After performing the above steps, the main screen of Skyline should appear as below. You can save this file as </w:t>
-      </w:r>
-      <w:proofErr w:type="spellStart"/>
-      <w:r>
-        <w:t>test_file</w:t>
-      </w:r>
-      <w:proofErr w:type="spellEnd"/>
-      <w:r>
-        <w:t xml:space="preserve"> or whatever you like in the folder you have created for this tutorial. </w:t>
-      </w:r>
-    </w:p>
-    <w:p>
-      <w:commentRangeStart w:id="10"/>
-      <w:commentRangeStart w:id="11"/>
-      <w:commentRangeEnd w:id="11"/>
-      <w:r>
-        <w:rPr>
-          <w:rStyle w:val="CommentReference"/>
-          <w:rFonts w:ascii="Calibri" w:eastAsia="Times New Roman" w:hAnsi="Calibri" w:cs="Times New Roman"/>
-        </w:rPr>
-        <w:commentReference w:id="11"/>
-      </w:r>
-      <w:commentRangeEnd w:id="10"/>
-      <w:r>
-        <w:rPr>
-          <w:rStyle w:val="CommentReference"/>
-          <w:rFonts w:ascii="Calibri" w:eastAsia="Times New Roman" w:hAnsi="Calibri" w:cs="Times New Roman"/>
-        </w:rPr>
-        <w:commentReference w:id="10"/>
-      </w:r>
-      <w:commentRangeStart w:id="12"/>
-      <w:commentRangeStart w:id="13"/>
-      <w:commentRangeStart w:id="14"/>
+    </w:p>
+    <w:p>
+      <w:r>
+        <w:t xml:space="preserve">After performing the above steps, the main screen of Skyline should appear as below. You can save this file as test_file or whatever you like in the folder you have created for this tutorial. </w:t>
+      </w:r>
+    </w:p>
+    <w:p>
+      <w:commentRangeStart w:id="5"/>
+      <w:commentRangeStart w:id="6"/>
       <w:r>
         <w:rPr>
           <w:noProof/>
@@ -1566,32 +1353,24 @@
           </wp:inline>
         </w:drawing>
       </w:r>
-      <w:commentRangeEnd w:id="12"/>
-      <w:commentRangeEnd w:id="13"/>
-      <w:commentRangeEnd w:id="14"/>
-    </w:p>
-    <w:p/>
-    <w:p>
+      <w:commentRangeEnd w:id="5"/>
+      <w:commentRangeEnd w:id="6"/>
       <w:r>
         <w:rPr>
           <w:rStyle w:val="CommentReference"/>
           <w:rFonts w:ascii="Calibri" w:eastAsia="Times New Roman" w:hAnsi="Calibri" w:cs="Times New Roman"/>
         </w:rPr>
-        <w:commentReference w:id="12"/>
-      </w:r>
+        <w:commentReference w:id="6"/>
+      </w:r>
+    </w:p>
+    <w:p/>
+    <w:p>
       <w:r>
         <w:rPr>
           <w:rStyle w:val="CommentReference"/>
           <w:rFonts w:ascii="Calibri" w:eastAsia="Times New Roman" w:hAnsi="Calibri" w:cs="Times New Roman"/>
         </w:rPr>
-        <w:commentReference w:id="13"/>
-      </w:r>
-      <w:r>
-        <w:rPr>
-          <w:rStyle w:val="CommentReference"/>
-          <w:rFonts w:ascii="Calibri" w:eastAsia="Times New Roman" w:hAnsi="Calibri" w:cs="Times New Roman"/>
-        </w:rPr>
-        <w:commentReference w:id="14"/>
+        <w:commentReference w:id="5"/>
       </w:r>
     </w:p>
     <w:p>
@@ -1683,7 +1462,6 @@
       </w:r>
     </w:p>
     <w:p>
-      <w:commentRangeStart w:id="15"/>
       <w:r>
         <w:rPr>
           <w:noProof/>
@@ -1725,14 +1503,6 @@
           </wp:inline>
         </w:drawing>
       </w:r>
-      <w:commentRangeEnd w:id="15"/>
-      <w:r>
-        <w:rPr>
-          <w:rStyle w:val="CommentReference"/>
-          <w:rFonts w:ascii="Calibri" w:eastAsia="Times New Roman" w:hAnsi="Calibri" w:cs="Times New Roman"/>
-        </w:rPr>
-        <w:commentReference w:id="15"/>
-      </w:r>
     </w:p>
     <w:p>
       <w:pPr>
@@ -2080,19 +1850,11 @@
     </w:p>
     <w:p>
       <w:r>
-        <w:t xml:space="preserve">It may take a few moments for Skyline to import </w:t>
-      </w:r>
-      <w:proofErr w:type="gramStart"/>
-      <w:r>
-        <w:t>all of</w:t>
-      </w:r>
-      <w:proofErr w:type="gramEnd"/>
-      <w:r>
-        <w:t xml:space="preserve"> the RAW files.</w:t>
-      </w:r>
-    </w:p>
-    <w:p>
-      <w:ins w:id="16" w:author="Nat Brace" w:date="2019-10-02T15:42:00Z">
+        <w:t>It may take a few moments for Skyline to import all of the RAW files.</w:t>
+      </w:r>
+    </w:p>
+    <w:p>
+      <w:ins w:id="7" w:author="Nat Brace" w:date="2019-10-02T15:42:00Z">
         <w:r>
           <w:rPr>
             <w:noProof/>
@@ -2134,12 +1896,10 @@
           </w:drawing>
         </w:r>
       </w:ins>
-      <w:ins w:id="17" w:author="Nat Brace" w:date="2019-10-02T15:46:00Z">
+      <w:ins w:id="8" w:author="Nat Brace" w:date="2019-10-02T15:46:00Z">
         <w:r>
           <w:t xml:space="preserve">       </w:t>
         </w:r>
-        <w:commentRangeStart w:id="18"/>
-        <w:commentRangeStart w:id="19"/>
         <w:r>
           <w:rPr>
             <w:noProof/>
@@ -2181,45 +1941,17 @@
           </w:drawing>
         </w:r>
       </w:ins>
-      <w:commentRangeEnd w:id="18"/>
-      <w:commentRangeEnd w:id="19"/>
-      <w:ins w:id="20" w:author="Nat Brace" w:date="2019-11-06T14:16:00Z">
-        <w:r>
-          <w:rPr>
-            <w:rStyle w:val="CommentReference"/>
-            <w:rFonts w:ascii="Calibri" w:eastAsia="Times New Roman" w:hAnsi="Calibri" w:cs="Times New Roman"/>
-          </w:rPr>
-          <w:commentReference w:id="19"/>
-        </w:r>
-      </w:ins>
-      <w:ins w:id="21" w:author="Nat Brace" w:date="2019-10-14T16:32:00Z">
-        <w:r>
-          <w:rPr>
-            <w:rStyle w:val="CommentReference"/>
-            <w:rFonts w:ascii="Calibri" w:eastAsia="Times New Roman" w:hAnsi="Calibri" w:cs="Times New Roman"/>
-          </w:rPr>
-          <w:commentReference w:id="18"/>
-        </w:r>
-      </w:ins>
-    </w:p>
-    <w:p>
-      <w:r>
-        <w:t xml:space="preserve">To ensure that the chromatographic peaks for each of the standards looks good, it is best to view </w:t>
-      </w:r>
-      <w:proofErr w:type="gramStart"/>
-      <w:r>
-        <w:t>all of</w:t>
-      </w:r>
-      <w:proofErr w:type="gramEnd"/>
-      <w:r>
-        <w:t xml:space="preserve"> the traces next to each other in a tiled view. </w:t>
+    </w:p>
+    <w:p>
+      <w:r>
+        <w:t xml:space="preserve">To ensure that the chromatographic peaks for each of the standards looks good, it is best to view all of the traces next to each other in a tiled view. </w:t>
       </w:r>
     </w:p>
     <w:p>
       <w:r>
         <w:t xml:space="preserve">This can be done by clicking </w:t>
       </w:r>
-      <w:del w:id="22" w:author="Windows User" w:date="2019-01-16T15:19:00Z">
+      <w:del w:id="9" w:author="Windows User" w:date="2019-01-16T15:19:00Z">
         <w:r>
           <w:delText>ctrl</w:delText>
         </w:r>
@@ -2267,60 +1999,66 @@
       </w:r>
     </w:p>
     <w:p>
-      <w:commentRangeStart w:id="23"/>
-      <w:r>
-        <w:rPr>
-          <w:noProof/>
-        </w:rPr>
-        <w:lastRenderedPageBreak/>
-        <w:drawing>
-          <wp:inline distT="0" distB="0" distL="0" distR="0" wp14:anchorId="4DFF474C" wp14:editId="6E93C784">
-            <wp:extent cx="5943600" cy="2528570"/>
-            <wp:effectExtent l="0" t="0" r="0" b="5080"/>
-            <wp:docPr id="33" name="Picture 33"/>
-            <wp:cNvGraphicFramePr>
-              <a:graphicFrameLocks xmlns:a="http://schemas.openxmlformats.org/drawingml/2006/main" noChangeAspect="1"/>
-            </wp:cNvGraphicFramePr>
-            <a:graphic xmlns:a="http://schemas.openxmlformats.org/drawingml/2006/main">
-              <a:graphicData uri="http://schemas.openxmlformats.org/drawingml/2006/picture">
-                <pic:pic xmlns:pic="http://schemas.openxmlformats.org/drawingml/2006/picture">
-                  <pic:nvPicPr>
-                    <pic:cNvPr id="1" name=""/>
-                    <pic:cNvPicPr/>
-                  </pic:nvPicPr>
-                  <pic:blipFill>
-                    <a:blip r:embed="rId23"/>
-                    <a:stretch>
-                      <a:fillRect/>
-                    </a:stretch>
-                  </pic:blipFill>
-                  <pic:spPr>
-                    <a:xfrm>
-                      <a:off x="0" y="0"/>
-                      <a:ext cx="5943600" cy="2528570"/>
-                    </a:xfrm>
-                    <a:prstGeom prst="rect">
-                      <a:avLst/>
-                    </a:prstGeom>
-                  </pic:spPr>
-                </pic:pic>
-              </a:graphicData>
-            </a:graphic>
-          </wp:inline>
-        </w:drawing>
-      </w:r>
-      <w:commentRangeEnd w:id="23"/>
+      <w:commentRangeStart w:id="10"/>
+      <w:del w:id="11" w:author="Nat Brace" w:date="2019-12-06T16:25:00Z">
+        <w:r>
+          <w:rPr>
+            <w:noProof/>
+          </w:rPr>
+          <w:lastRenderedPageBreak/>
+          <w:drawing>
+            <wp:inline distT="0" distB="0" distL="0" distR="0" wp14:anchorId="4DFF474C" wp14:editId="66CE4375">
+              <wp:extent cx="5943600" cy="2528570"/>
+              <wp:effectExtent l="0" t="0" r="0" b="5080"/>
+              <wp:docPr id="33" name="Picture 33"/>
+              <wp:cNvGraphicFramePr>
+                <a:graphicFrameLocks xmlns:a="http://schemas.openxmlformats.org/drawingml/2006/main" noChangeAspect="1"/>
+              </wp:cNvGraphicFramePr>
+              <a:graphic xmlns:a="http://schemas.openxmlformats.org/drawingml/2006/main">
+                <a:graphicData uri="http://schemas.openxmlformats.org/drawingml/2006/picture">
+                  <pic:pic xmlns:pic="http://schemas.openxmlformats.org/drawingml/2006/picture">
+                    <pic:nvPicPr>
+                      <pic:cNvPr id="1" name=""/>
+                      <pic:cNvPicPr/>
+                    </pic:nvPicPr>
+                    <pic:blipFill>
+                      <a:blip r:embed="rId23"/>
+                      <a:stretch>
+                        <a:fillRect/>
+                      </a:stretch>
+                    </pic:blipFill>
+                    <pic:spPr>
+                      <a:xfrm>
+                        <a:off x="0" y="0"/>
+                        <a:ext cx="5943600" cy="2528570"/>
+                      </a:xfrm>
+                      <a:prstGeom prst="rect">
+                        <a:avLst/>
+                      </a:prstGeom>
+                    </pic:spPr>
+                  </pic:pic>
+                </a:graphicData>
+              </a:graphic>
+            </wp:inline>
+          </w:drawing>
+        </w:r>
+      </w:del>
+      <w:commentRangeEnd w:id="10"/>
       <w:r>
         <w:rPr>
           <w:rStyle w:val="CommentReference"/>
           <w:rFonts w:ascii="Calibri" w:eastAsia="Times New Roman" w:hAnsi="Calibri" w:cs="Times New Roman"/>
         </w:rPr>
-        <w:commentReference w:id="23"/>
-      </w:r>
-    </w:p>
-    <w:p>
-      <w:commentRangeStart w:id="24"/>
-      <w:commentRangeStart w:id="25"/>
+        <w:commentReference w:id="10"/>
+      </w:r>
+    </w:p>
+    <w:p>
+      <w:pPr>
+        <w:rPr>
+          <w:ins w:id="12" w:author="Nat Brace" w:date="2019-12-06T16:59:00Z"/>
+        </w:rPr>
+      </w:pPr>
+      <w:commentRangeStart w:id="13"/>
       <w:r>
         <w:rPr>
           <w:noProof/>
@@ -2361,23 +2099,16 @@
           </wp:inline>
         </w:drawing>
       </w:r>
-      <w:commentRangeEnd w:id="24"/>
+      <w:commentRangeEnd w:id="13"/>
       <w:r>
         <w:rPr>
           <w:rStyle w:val="CommentReference"/>
           <w:rFonts w:ascii="Calibri" w:eastAsia="Times New Roman" w:hAnsi="Calibri" w:cs="Times New Roman"/>
         </w:rPr>
-        <w:commentReference w:id="24"/>
-      </w:r>
-      <w:commentRangeEnd w:id="25"/>
-      <w:r>
-        <w:rPr>
-          <w:rStyle w:val="CommentReference"/>
-          <w:rFonts w:ascii="Calibri" w:eastAsia="Times New Roman" w:hAnsi="Calibri" w:cs="Times New Roman"/>
-        </w:rPr>
-        <w:commentReference w:id="25"/>
-      </w:r>
-    </w:p>
+        <w:commentReference w:id="13"/>
+      </w:r>
+    </w:p>
+    <w:p/>
     <w:p/>
     <w:p>
       <w:r>
@@ -2425,6 +2156,7 @@
         <w:pStyle w:val="Heading1"/>
       </w:pPr>
       <w:r>
+        <w:lastRenderedPageBreak/>
         <w:t>Analyzing SRM Data</w:t>
       </w:r>
       <w:r>
@@ -2442,208 +2174,197 @@
     </w:p>
     <w:p>
       <w:r>
-        <w:t xml:space="preserve">Next you will want to import the FOXN1-GST.RAW file into the current Skyline document using the same instructions as detailed above. To ensure that this sample looks good, we will inspect the </w:t>
-      </w:r>
-      <w:r>
+        <w:t>Next you will want to import the FOXN1-GST.RAW file into the current Skyline document using the same instructions as detailed above. To ensure that this sample looks good, we will inspect the chromatographic trace, the fragmentation pattern and the retention time of both the heavy and light peak.</w:t>
+      </w:r>
+    </w:p>
+    <w:p>
+      <w:r>
+        <w:t xml:space="preserve">Because this is already a refined method, on the </w:t>
+      </w:r>
+      <w:r>
+        <w:rPr>
+          <w:b/>
+        </w:rPr>
+        <w:t>Settings</w:t>
+      </w:r>
+      <w:r>
+        <w:t xml:space="preserve"> menu, click </w:t>
+      </w:r>
+      <w:r>
+        <w:rPr>
+          <w:b/>
+        </w:rPr>
+        <w:t>Integrate All</w:t>
+      </w:r>
+      <w:r>
+        <w:t>.</w:t>
+      </w:r>
+    </w:p>
+    <w:p>
+      <w:r>
+        <w:t xml:space="preserve">The </w:t>
+      </w:r>
+      <w:r>
+        <w:rPr>
+          <w:b/>
+        </w:rPr>
+        <w:t>Retention Time</w:t>
+      </w:r>
+      <w:r>
+        <w:t xml:space="preserve"> comparison graph can be displayed by pressing F8 or on the </w:t>
+      </w:r>
+      <w:r>
+        <w:rPr>
+          <w:b/>
+        </w:rPr>
+        <w:t>View</w:t>
+      </w:r>
+      <w:r>
+        <w:t xml:space="preserve"> menu, by choosing </w:t>
+      </w:r>
+      <w:r>
+        <w:rPr>
+          <w:b/>
+        </w:rPr>
+        <w:t>Retention Times</w:t>
+      </w:r>
+      <w:r>
+        <w:t xml:space="preserve"> and then clicking </w:t>
+      </w:r>
+      <w:r>
+        <w:rPr>
+          <w:b/>
+        </w:rPr>
+        <w:t>Replicate Comparison</w:t>
+      </w:r>
+      <w:r>
+        <w:t>.</w:t>
+      </w:r>
+    </w:p>
+    <w:p>
+      <w:r>
+        <w:t xml:space="preserve">The </w:t>
+      </w:r>
+      <w:r>
+        <w:rPr>
+          <w:b/>
+        </w:rPr>
+        <w:t>Peak Areas</w:t>
+      </w:r>
+      <w:r>
+        <w:t xml:space="preserve"> comparison graph can be displayed by pressing F7 or on </w:t>
+      </w:r>
+      <w:r>
+        <w:rPr>
+          <w:b/>
+        </w:rPr>
+        <w:t>View</w:t>
+      </w:r>
+      <w:r>
+        <w:t xml:space="preserve"> menu, by choosing </w:t>
+      </w:r>
+      <w:r>
+        <w:rPr>
+          <w:b/>
+        </w:rPr>
+        <w:t>Peak Areas</w:t>
+      </w:r>
+      <w:r>
+        <w:t xml:space="preserve"> and then clicking </w:t>
+      </w:r>
+      <w:r>
+        <w:rPr>
+          <w:b/>
+        </w:rPr>
+        <w:t>Replicate Comparison</w:t>
+      </w:r>
+      <w:r>
+        <w:t xml:space="preserve">. </w:t>
+      </w:r>
+    </w:p>
+    <w:p>
+      <w:r>
+        <w:t xml:space="preserve">To view the relative contribution of each transition to the total signal intensity, you can right-click on the </w:t>
+      </w:r>
+      <w:r>
+        <w:rPr>
+          <w:b/>
+        </w:rPr>
+        <w:t>Peak Areas</w:t>
+      </w:r>
+      <w:r>
+        <w:t xml:space="preserve"> graph, choose </w:t>
+      </w:r>
+      <w:r>
+        <w:rPr>
+          <w:b/>
+        </w:rPr>
+        <w:t>Normalized To</w:t>
+      </w:r>
+      <w:r>
+        <w:t xml:space="preserve"> and click </w:t>
+      </w:r>
+      <w:r>
+        <w:rPr>
+          <w:b/>
+        </w:rPr>
+        <w:t>Total.</w:t>
+      </w:r>
+      <w:r>
+        <w:t xml:space="preserve"> </w:t>
+      </w:r>
+    </w:p>
+    <w:p>
+      <w:del w:id="15" w:author="Nat Brace" w:date="2019-12-06T16:27:00Z">
+        <w:r>
+          <w:rPr>
+            <w:noProof/>
+          </w:rPr>
+          <w:drawing>
+            <wp:inline distT="0" distB="0" distL="0" distR="0" wp14:anchorId="31E9498E" wp14:editId="13B13B3A">
+              <wp:extent cx="5943600" cy="2749550"/>
+              <wp:effectExtent l="0" t="0" r="0" b="0"/>
+              <wp:docPr id="39" name="Picture 39"/>
+              <wp:cNvGraphicFramePr>
+                <a:graphicFrameLocks xmlns:a="http://schemas.openxmlformats.org/drawingml/2006/main" noChangeAspect="1"/>
+              </wp:cNvGraphicFramePr>
+              <a:graphic xmlns:a="http://schemas.openxmlformats.org/drawingml/2006/main">
+                <a:graphicData uri="http://schemas.openxmlformats.org/drawingml/2006/picture">
+                  <pic:pic xmlns:pic="http://schemas.openxmlformats.org/drawingml/2006/picture">
+                    <pic:nvPicPr>
+                      <pic:cNvPr id="1" name=""/>
+                      <pic:cNvPicPr/>
+                    </pic:nvPicPr>
+                    <pic:blipFill>
+                      <a:blip r:embed="rId25"/>
+                      <a:stretch>
+                        <a:fillRect/>
+                      </a:stretch>
+                    </pic:blipFill>
+                    <pic:spPr>
+                      <a:xfrm>
+                        <a:off x="0" y="0"/>
+                        <a:ext cx="5943600" cy="2749550"/>
+                      </a:xfrm>
+                      <a:prstGeom prst="rect">
+                        <a:avLst/>
+                      </a:prstGeom>
+                    </pic:spPr>
+                  </pic:pic>
+                </a:graphicData>
+              </a:graphic>
+            </wp:inline>
+          </w:drawing>
+        </w:r>
+      </w:del>
+    </w:p>
+    <w:p>
+      <w:commentRangeStart w:id="16"/>
+      <w:r>
+        <w:rPr>
+          <w:noProof/>
+        </w:rPr>
         <w:lastRenderedPageBreak/>
-        <w:t>chromatographic trace, the fragmentation pattern and the retention time of both the heavy and light peak.</w:t>
-      </w:r>
-    </w:p>
-    <w:p>
-      <w:r>
-        <w:t xml:space="preserve">Because this is already a refined method, on the </w:t>
-      </w:r>
-      <w:r>
-        <w:rPr>
-          <w:b/>
-        </w:rPr>
-        <w:t>Settings</w:t>
-      </w:r>
-      <w:r>
-        <w:t xml:space="preserve"> menu, click </w:t>
-      </w:r>
-      <w:r>
-        <w:rPr>
-          <w:b/>
-        </w:rPr>
-        <w:t>Integrate All</w:t>
-      </w:r>
-      <w:r>
-        <w:t>.</w:t>
-      </w:r>
-    </w:p>
-    <w:p>
-      <w:r>
-        <w:t xml:space="preserve">The </w:t>
-      </w:r>
-      <w:r>
-        <w:rPr>
-          <w:b/>
-        </w:rPr>
-        <w:t>Retention Time</w:t>
-      </w:r>
-      <w:r>
-        <w:t xml:space="preserve"> comparison graph can be displayed by pressing F8 or on the </w:t>
-      </w:r>
-      <w:r>
-        <w:rPr>
-          <w:b/>
-        </w:rPr>
-        <w:t>View</w:t>
-      </w:r>
-      <w:r>
-        <w:t xml:space="preserve"> menu, by choosing </w:t>
-      </w:r>
-      <w:r>
-        <w:rPr>
-          <w:b/>
-        </w:rPr>
-        <w:t>Retention Times</w:t>
-      </w:r>
-      <w:r>
-        <w:t xml:space="preserve"> and then clicking </w:t>
-      </w:r>
-      <w:r>
-        <w:rPr>
-          <w:b/>
-        </w:rPr>
-        <w:t>Replicate Comparison</w:t>
-      </w:r>
-      <w:r>
-        <w:t>.</w:t>
-      </w:r>
-    </w:p>
-    <w:p>
-      <w:r>
-        <w:t xml:space="preserve">The </w:t>
-      </w:r>
-      <w:r>
-        <w:rPr>
-          <w:b/>
-        </w:rPr>
-        <w:t>Peak Areas</w:t>
-      </w:r>
-      <w:r>
-        <w:t xml:space="preserve"> comparison graph can be displayed by pressing F7 or on </w:t>
-      </w:r>
-      <w:r>
-        <w:rPr>
-          <w:b/>
-        </w:rPr>
-        <w:t>View</w:t>
-      </w:r>
-      <w:r>
-        <w:t xml:space="preserve"> menu, by choosing </w:t>
-      </w:r>
-      <w:r>
-        <w:rPr>
-          <w:b/>
-        </w:rPr>
-        <w:t>Peak Areas</w:t>
-      </w:r>
-      <w:r>
-        <w:t xml:space="preserve"> and then clicking </w:t>
-      </w:r>
-      <w:r>
-        <w:rPr>
-          <w:b/>
-        </w:rPr>
-        <w:t>Replicate Comparison</w:t>
-      </w:r>
-      <w:r>
-        <w:t xml:space="preserve">. </w:t>
-      </w:r>
-    </w:p>
-    <w:p>
-      <w:r>
-        <w:t xml:space="preserve">To view the relative contribution of each transition to the total signal intensity, you can right-click on the </w:t>
-      </w:r>
-      <w:r>
-        <w:rPr>
-          <w:b/>
-        </w:rPr>
-        <w:t>Peak Areas</w:t>
-      </w:r>
-      <w:r>
-        <w:t xml:space="preserve"> graph, choose </w:t>
-      </w:r>
-      <w:r>
-        <w:rPr>
-          <w:b/>
-        </w:rPr>
-        <w:t>Normalized To</w:t>
-      </w:r>
-      <w:r>
-        <w:t xml:space="preserve"> and click </w:t>
-      </w:r>
-      <w:r>
-        <w:rPr>
-          <w:b/>
-        </w:rPr>
-        <w:t>Total.</w:t>
-      </w:r>
-      <w:r>
-        <w:t xml:space="preserve"> </w:t>
-      </w:r>
-    </w:p>
-    <w:p>
-      <w:commentRangeStart w:id="26"/>
-      <w:r>
-        <w:rPr>
-          <w:noProof/>
-        </w:rPr>
-        <w:drawing>
-          <wp:inline distT="0" distB="0" distL="0" distR="0" wp14:anchorId="31E9498E" wp14:editId="2DC413F4">
-            <wp:extent cx="5943600" cy="2749550"/>
-            <wp:effectExtent l="0" t="0" r="0" b="0"/>
-            <wp:docPr id="39" name="Picture 39"/>
-            <wp:cNvGraphicFramePr>
-              <a:graphicFrameLocks xmlns:a="http://schemas.openxmlformats.org/drawingml/2006/main" noChangeAspect="1"/>
-            </wp:cNvGraphicFramePr>
-            <a:graphic xmlns:a="http://schemas.openxmlformats.org/drawingml/2006/main">
-              <a:graphicData uri="http://schemas.openxmlformats.org/drawingml/2006/picture">
-                <pic:pic xmlns:pic="http://schemas.openxmlformats.org/drawingml/2006/picture">
-                  <pic:nvPicPr>
-                    <pic:cNvPr id="1" name=""/>
-                    <pic:cNvPicPr/>
-                  </pic:nvPicPr>
-                  <pic:blipFill>
-                    <a:blip r:embed="rId25"/>
-                    <a:stretch>
-                      <a:fillRect/>
-                    </a:stretch>
-                  </pic:blipFill>
-                  <pic:spPr>
-                    <a:xfrm>
-                      <a:off x="0" y="0"/>
-                      <a:ext cx="5943600" cy="2749550"/>
-                    </a:xfrm>
-                    <a:prstGeom prst="rect">
-                      <a:avLst/>
-                    </a:prstGeom>
-                  </pic:spPr>
-                </pic:pic>
-              </a:graphicData>
-            </a:graphic>
-          </wp:inline>
-        </w:drawing>
-      </w:r>
-      <w:commentRangeEnd w:id="26"/>
-      <w:r>
-        <w:rPr>
-          <w:rStyle w:val="CommentReference"/>
-          <w:rFonts w:ascii="Calibri" w:eastAsia="Times New Roman" w:hAnsi="Calibri" w:cs="Times New Roman"/>
-        </w:rPr>
-        <w:commentReference w:id="26"/>
-      </w:r>
-    </w:p>
-    <w:p>
-      <w:commentRangeStart w:id="27"/>
-      <w:commentRangeStart w:id="28"/>
-      <w:r>
-        <w:rPr>
-          <w:noProof/>
-        </w:rPr>
         <w:drawing>
           <wp:inline distT="0" distB="0" distL="0" distR="0" wp14:anchorId="0B768B7B" wp14:editId="6F8F7D85">
             <wp:extent cx="5943600" cy="2688590"/>
@@ -2680,41 +2401,32 @@
           </wp:inline>
         </w:drawing>
       </w:r>
-      <w:commentRangeEnd w:id="27"/>
-      <w:commentRangeEnd w:id="28"/>
+      <w:commentRangeEnd w:id="16"/>
       <w:r>
         <w:rPr>
           <w:rStyle w:val="CommentReference"/>
           <w:rFonts w:ascii="Calibri" w:eastAsia="Times New Roman" w:hAnsi="Calibri" w:cs="Times New Roman"/>
         </w:rPr>
-        <w:commentReference w:id="28"/>
-      </w:r>
-      <w:r>
-        <w:rPr>
-          <w:rStyle w:val="CommentReference"/>
-          <w:rFonts w:ascii="Calibri" w:eastAsia="Times New Roman" w:hAnsi="Calibri" w:cs="Times New Roman"/>
-        </w:rPr>
-        <w:commentReference w:id="27"/>
-      </w:r>
-    </w:p>
-    <w:p>
-      <w:pPr>
-        <w:rPr>
-          <w:ins w:id="29" w:author="Nat Brace" w:date="2019-10-14T16:43:00Z"/>
-        </w:rPr>
-      </w:pPr>
-      <w:commentRangeStart w:id="30"/>
-      <w:ins w:id="31" w:author="Nat Brace" w:date="2019-10-02T16:13:00Z">
+        <w:commentReference w:id="16"/>
+      </w:r>
+    </w:p>
+    <w:p>
+      <w:pPr>
+        <w:rPr>
+          <w:del w:id="17" w:author="Nat Brace" w:date="2019-12-06T16:28:00Z"/>
+        </w:rPr>
+      </w:pPr>
+      <w:commentRangeStart w:id="18"/>
+      <w:ins w:id="19" w:author="Nat Brace" w:date="2019-12-06T16:52:00Z">
         <w:r>
           <w:rPr>
             <w:noProof/>
           </w:rPr>
-          <w:lastRenderedPageBreak/>
           <w:drawing>
-            <wp:inline distT="0" distB="0" distL="0" distR="0" wp14:anchorId="3BE6EE49" wp14:editId="7013147A">
-              <wp:extent cx="5943600" cy="2749550"/>
-              <wp:effectExtent l="0" t="0" r="0" b="0"/>
-              <wp:docPr id="40" name="Picture 40"/>
+            <wp:inline distT="0" distB="0" distL="0" distR="0" wp14:anchorId="4CA596C8" wp14:editId="54FE9352">
+              <wp:extent cx="5897880" cy="3195315"/>
+              <wp:effectExtent l="0" t="0" r="7620" b="5715"/>
+              <wp:docPr id="2" name="Picture 2"/>
               <wp:cNvGraphicFramePr>
                 <a:graphicFrameLocks xmlns:a="http://schemas.openxmlformats.org/drawingml/2006/main" noChangeAspect="1"/>
               </wp:cNvGraphicFramePr>
@@ -2734,7 +2446,7 @@
                     <pic:spPr>
                       <a:xfrm>
                         <a:off x="0" y="0"/>
-                        <a:ext cx="5943600" cy="2749550"/>
+                        <a:ext cx="5913659" cy="3203864"/>
                       </a:xfrm>
                       <a:prstGeom prst="rect">
                         <a:avLst/>
@@ -2747,29 +2459,132 @@
           </w:drawing>
         </w:r>
       </w:ins>
-      <w:commentRangeEnd w:id="30"/>
-      <w:ins w:id="32" w:author="Nat Brace" w:date="2019-10-11T14:10:00Z">
+      <w:commentRangeEnd w:id="18"/>
+      <w:ins w:id="20" w:author="Nat Brace" w:date="2019-12-06T16:53:00Z">
         <w:r>
           <w:rPr>
             <w:rStyle w:val="CommentReference"/>
             <w:rFonts w:ascii="Calibri" w:eastAsia="Times New Roman" w:hAnsi="Calibri" w:cs="Times New Roman"/>
           </w:rPr>
-          <w:commentReference w:id="30"/>
+          <w:commentReference w:id="18"/>
         </w:r>
       </w:ins>
     </w:p>
     <w:p>
-      <w:commentRangeStart w:id="34"/>
-      <w:ins w:id="35" w:author="Nat Brace" w:date="2019-10-14T16:43:00Z">
+      <w:r>
+        <w:t>You can then select either the light or heavy precursor and inspect to ensure that:</w:t>
+      </w:r>
+    </w:p>
+    <w:p>
+      <w:pPr>
+        <w:numPr>
+          <w:ilvl w:val="0"/>
+          <w:numId w:val="37"/>
+        </w:numPr>
+        <w:spacing w:after="0"/>
+      </w:pPr>
+      <w:r>
+        <w:t>The correct peak is selected for both the heavy and light trace.</w:t>
+      </w:r>
+    </w:p>
+    <w:p>
+      <w:pPr>
+        <w:numPr>
+          <w:ilvl w:val="0"/>
+          <w:numId w:val="37"/>
+        </w:numPr>
+        <w:spacing w:after="0"/>
+      </w:pPr>
+      <w:r>
+        <w:t>The peak shape looks Gaussian and does not show an excessively jagged appearance.</w:t>
+      </w:r>
+    </w:p>
+    <w:p>
+      <w:pPr>
+        <w:numPr>
+          <w:ilvl w:val="0"/>
+          <w:numId w:val="37"/>
+        </w:numPr>
+        <w:spacing w:after="0"/>
+      </w:pPr>
+      <w:r>
+        <w:t>The retention time is similar for the standards and the FOXN1-GST sample.</w:t>
+      </w:r>
+    </w:p>
+    <w:p>
+      <w:pPr>
+        <w:numPr>
+          <w:ilvl w:val="0"/>
+          <w:numId w:val="37"/>
+        </w:numPr>
+      </w:pPr>
+      <w:r>
+        <w:t xml:space="preserve">The relative contribution of each transition to the total signal is similar for each sample. If this does not appear to be so, then an incorrect peak is likely selected for one of the samples. </w:t>
+      </w:r>
+    </w:p>
+    <w:p>
+      <w:r>
+        <w:t xml:space="preserve">Another way to view the data is to select the IEAIPQIDK peptide in the Peptide View to the left, as opposed to the individual light and heavy precursor ions. </w:t>
+      </w:r>
+    </w:p>
+    <w:p>
+      <w:r>
+        <w:lastRenderedPageBreak/>
+        <w:t xml:space="preserve">To view the light-to-heavy ratio for each standard and the FOXN1-GST sample, you can right-click on the </w:t>
+      </w:r>
+      <w:r>
+        <w:rPr>
+          <w:b/>
+        </w:rPr>
+        <w:t>Peak Areas</w:t>
+      </w:r>
+      <w:r>
+        <w:t xml:space="preserve"> graph, choose </w:t>
+      </w:r>
+      <w:r>
+        <w:rPr>
+          <w:b/>
+        </w:rPr>
+        <w:t>Normalized To</w:t>
+      </w:r>
+      <w:r>
+        <w:t xml:space="preserve"> and click </w:t>
+      </w:r>
+      <w:r>
+        <w:rPr>
+          <w:b/>
+        </w:rPr>
+        <w:t>Heavy.</w:t>
+      </w:r>
+      <w:r>
+        <w:t xml:space="preserve"> </w:t>
+      </w:r>
+    </w:p>
+    <w:p>
+      <w:r>
+        <w:t xml:space="preserve">The values displayed in this </w:t>
+      </w:r>
+      <w:r>
+        <w:rPr>
+          <w:b/>
+        </w:rPr>
+        <w:t>Peak Areas</w:t>
+      </w:r>
+      <w:r>
+        <w:t xml:space="preserve"> graph will be the ones we use to build our calibration curve. It can be easily observed from this graph that the light-to-heavy ratio for the FOXN1-GST sample falls somewhere in the middle of the ratios from our calibration points. This is ideal, as this portion of the calibration curve is best for quantification purposes. </w:t>
+      </w:r>
+    </w:p>
+    <w:p>
+      <w:del w:id="21" w:author="Nat Brace" w:date="2019-12-06T16:32:00Z">
         <w:r>
           <w:rPr>
             <w:noProof/>
           </w:rPr>
           <w:drawing>
-            <wp:inline distT="0" distB="0" distL="0" distR="0" wp14:anchorId="63F12CF5" wp14:editId="7BA8417D">
-              <wp:extent cx="5943600" cy="2688590"/>
+            <wp:inline distT="0" distB="0" distL="0" distR="0" wp14:anchorId="7555A57B" wp14:editId="1139CB4F">
+              <wp:extent cx="5943600" cy="2897505"/>
               <wp:effectExtent l="0" t="0" r="0" b="0"/>
-              <wp:docPr id="47" name="Picture 47"/>
+              <wp:docPr id="38" name="Picture 38"/>
               <wp:cNvGraphicFramePr>
                 <a:graphicFrameLocks xmlns:a="http://schemas.openxmlformats.org/drawingml/2006/main" noChangeAspect="1"/>
               </wp:cNvGraphicFramePr>
@@ -2789,7 +2604,7 @@
                     <pic:spPr>
                       <a:xfrm>
                         <a:off x="0" y="0"/>
-                        <a:ext cx="5943600" cy="2688590"/>
+                        <a:ext cx="5943600" cy="2897505"/>
                       </a:xfrm>
                       <a:prstGeom prst="rect">
                         <a:avLst/>
@@ -2801,133 +2616,19 @@
             </wp:inline>
           </w:drawing>
         </w:r>
-      </w:ins>
-      <w:commentRangeEnd w:id="34"/>
-      <w:ins w:id="36" w:author="Nat Brace" w:date="2019-11-06T14:05:00Z">
-        <w:r>
-          <w:rPr>
-            <w:rStyle w:val="CommentReference"/>
-            <w:rFonts w:ascii="Calibri" w:eastAsia="Times New Roman" w:hAnsi="Calibri" w:cs="Times New Roman"/>
-          </w:rPr>
-          <w:commentReference w:id="34"/>
-        </w:r>
-      </w:ins>
-    </w:p>
-    <w:p>
-      <w:r>
-        <w:t>You can then select either the light or heavy precursor and inspect to ensure that:</w:t>
-      </w:r>
-    </w:p>
-    <w:p>
-      <w:pPr>
-        <w:numPr>
-          <w:ilvl w:val="0"/>
-          <w:numId w:val="37"/>
-        </w:numPr>
-        <w:spacing w:after="0"/>
-      </w:pPr>
-      <w:r>
-        <w:t>The correct peak is selected for both the heavy and light trace.</w:t>
-      </w:r>
-    </w:p>
-    <w:p>
-      <w:pPr>
-        <w:numPr>
-          <w:ilvl w:val="0"/>
-          <w:numId w:val="37"/>
-        </w:numPr>
-        <w:spacing w:after="0"/>
-      </w:pPr>
-      <w:r>
-        <w:t>The peak shape looks Gaussian and does not show an excessively jagged appearance.</w:t>
-      </w:r>
-    </w:p>
-    <w:p>
-      <w:pPr>
-        <w:numPr>
-          <w:ilvl w:val="0"/>
-          <w:numId w:val="37"/>
-        </w:numPr>
-        <w:spacing w:after="0"/>
-      </w:pPr>
-      <w:r>
-        <w:t>The retention time is similar for the standards and the FOXN1-GST sample.</w:t>
-      </w:r>
-    </w:p>
-    <w:p>
-      <w:pPr>
-        <w:numPr>
-          <w:ilvl w:val="0"/>
-          <w:numId w:val="37"/>
-        </w:numPr>
-      </w:pPr>
-      <w:r>
-        <w:t xml:space="preserve">The relative contribution of each transition to the total signal is similar for each sample. If this does not appear to be so, then an incorrect peak is likely selected for one of the samples. </w:t>
-      </w:r>
-    </w:p>
-    <w:p>
-      <w:r>
-        <w:t xml:space="preserve">Another way to view the data is to select the IEAIPQIDK peptide in the Peptide View to the left, as opposed to the individual light and heavy precursor ions. </w:t>
-      </w:r>
-    </w:p>
-    <w:p>
-      <w:r>
-        <w:t xml:space="preserve">To view the light-to-heavy ratio for each standard and the FOXN1-GST sample, you can right-click on the </w:t>
-      </w:r>
-      <w:r>
-        <w:rPr>
-          <w:b/>
-        </w:rPr>
-        <w:t>Peak Areas</w:t>
-      </w:r>
-      <w:r>
-        <w:t xml:space="preserve"> graph, choose </w:t>
-      </w:r>
-      <w:r>
-        <w:rPr>
-          <w:b/>
-        </w:rPr>
-        <w:t>Normalized To</w:t>
-      </w:r>
-      <w:r>
-        <w:t xml:space="preserve"> and click </w:t>
-      </w:r>
-      <w:r>
-        <w:rPr>
-          <w:b/>
-        </w:rPr>
-        <w:t>Heavy.</w:t>
-      </w:r>
-      <w:r>
-        <w:t xml:space="preserve"> </w:t>
-      </w:r>
-    </w:p>
-    <w:p>
-      <w:r>
-        <w:lastRenderedPageBreak/>
-        <w:t xml:space="preserve">The values displayed in this </w:t>
-      </w:r>
-      <w:r>
-        <w:rPr>
-          <w:b/>
-        </w:rPr>
-        <w:t>Peak Areas</w:t>
-      </w:r>
-      <w:r>
-        <w:t xml:space="preserve"> graph will be the ones we use to build our calibration curve. It can be easily observed from this graph that the light-to-heavy ratio for the FOXN1-GST sample falls somewhere in the middle of the ratios from our calibration points. This is ideal, as this portion of the calibration curve is best for quantification purposes. </w:t>
-      </w:r>
-    </w:p>
-    <w:p>
-      <w:commentRangeStart w:id="37"/>
+      </w:del>
+    </w:p>
+    <w:p>
+      <w:commentRangeStart w:id="22"/>
       <w:r>
         <w:rPr>
           <w:noProof/>
         </w:rPr>
         <w:drawing>
-          <wp:inline distT="0" distB="0" distL="0" distR="0" wp14:anchorId="7555A57B" wp14:editId="4EA45071">
-            <wp:extent cx="5943600" cy="2897505"/>
+          <wp:inline distT="0" distB="0" distL="0" distR="0" wp14:anchorId="2B93FADF" wp14:editId="44AB7E83">
+            <wp:extent cx="5943600" cy="2688590"/>
             <wp:effectExtent l="0" t="0" r="0" b="0"/>
-            <wp:docPr id="38" name="Picture 38"/>
+            <wp:docPr id="49" name="Picture 49"/>
             <wp:cNvGraphicFramePr>
               <a:graphicFrameLocks xmlns:a="http://schemas.openxmlformats.org/drawingml/2006/main" noChangeAspect="1"/>
             </wp:cNvGraphicFramePr>
@@ -2947,7 +2648,7 @@
                   <pic:spPr>
                     <a:xfrm>
                       <a:off x="0" y="0"/>
-                      <a:ext cx="5943600" cy="2897505"/>
+                      <a:ext cx="5943600" cy="2688590"/>
                     </a:xfrm>
                     <a:prstGeom prst="rect">
                       <a:avLst/>
@@ -2959,25 +2660,216 @@
           </wp:inline>
         </w:drawing>
       </w:r>
-      <w:commentRangeEnd w:id="37"/>
+      <w:commentRangeEnd w:id="22"/>
       <w:r>
         <w:rPr>
           <w:rStyle w:val="CommentReference"/>
           <w:rFonts w:ascii="Calibri" w:eastAsia="Times New Roman" w:hAnsi="Calibri" w:cs="Times New Roman"/>
         </w:rPr>
-        <w:commentReference w:id="37"/>
-      </w:r>
-    </w:p>
-    <w:p>
+        <w:commentReference w:id="22"/>
+      </w:r>
+    </w:p>
+    <w:p>
+      <w:pPr>
+        <w:pStyle w:val="Heading1"/>
+      </w:pPr>
+      <w:r>
+        <w:t>Generating a Calibration Curve</w:t>
+      </w:r>
+    </w:p>
+    <w:p>
+      <w:r>
+        <w:t xml:space="preserve">For this tutorial, you will make a calibration curve </w:t>
+      </w:r>
+      <w:r>
+        <w:t>in Skyline</w:t>
+      </w:r>
+      <w:r>
+        <w:t xml:space="preserve">. </w:t>
+      </w:r>
+    </w:p>
+    <w:p>
+      <w:pPr>
+        <w:pStyle w:val="Heading2"/>
+      </w:pPr>
+      <w:r>
+        <w:lastRenderedPageBreak/>
+        <w:t>Configuring quantification settings</w:t>
+      </w:r>
+      <w:r>
+        <w:t>:</w:t>
+      </w:r>
+    </w:p>
+    <w:p>
+      <w:pPr>
+        <w:numPr>
+          <w:ilvl w:val="0"/>
+          <w:numId w:val="35"/>
+        </w:numPr>
+        <w:spacing w:after="0"/>
+      </w:pPr>
+      <w:r>
+        <w:t xml:space="preserve">On the </w:t>
+      </w:r>
+      <w:r>
+        <w:rPr>
+          <w:b/>
+        </w:rPr>
+        <w:t xml:space="preserve">Settings </w:t>
+      </w:r>
+      <w:r>
+        <w:t xml:space="preserve">menu, choose </w:t>
+      </w:r>
+      <w:r>
+        <w:rPr>
+          <w:b/>
+        </w:rPr>
+        <w:t>Peptide Settings</w:t>
+      </w:r>
+      <w:r>
+        <w:t>.</w:t>
+      </w:r>
+    </w:p>
+    <w:p>
+      <w:pPr>
+        <w:numPr>
+          <w:ilvl w:val="0"/>
+          <w:numId w:val="35"/>
+        </w:numPr>
+        <w:spacing w:after="0"/>
+      </w:pPr>
+      <w:r>
+        <w:t xml:space="preserve">Click </w:t>
+      </w:r>
+      <w:r>
+        <w:t xml:space="preserve">the </w:t>
+      </w:r>
+      <w:r>
+        <w:rPr>
+          <w:b/>
+        </w:rPr>
+        <w:t xml:space="preserve">Quantification </w:t>
+      </w:r>
+      <w:r>
+        <w:t>tab</w:t>
+      </w:r>
+      <w:r>
+        <w:t>.</w:t>
+      </w:r>
+    </w:p>
+    <w:p>
+      <w:pPr>
+        <w:numPr>
+          <w:ilvl w:val="0"/>
+          <w:numId w:val="35"/>
+        </w:numPr>
+        <w:spacing w:after="0"/>
+      </w:pPr>
+      <w:r>
+        <w:t xml:space="preserve">Change the </w:t>
+      </w:r>
+      <w:r>
+        <w:rPr>
+          <w:b/>
+        </w:rPr>
+        <w:t>Regression Fit</w:t>
+      </w:r>
+      <w:r>
+        <w:t xml:space="preserve"> to </w:t>
+      </w:r>
+      <w:r>
+        <w:rPr>
+          <w:b/>
+        </w:rPr>
+        <w:t>Linear</w:t>
+      </w:r>
+      <w:r>
+        <w:t>.</w:t>
+      </w:r>
+    </w:p>
+    <w:p>
+      <w:pPr>
+        <w:numPr>
+          <w:ilvl w:val="0"/>
+          <w:numId w:val="35"/>
+        </w:numPr>
+        <w:spacing w:after="0"/>
+      </w:pPr>
+      <w:r>
+        <w:t xml:space="preserve">Change </w:t>
+      </w:r>
+      <w:r>
+        <w:t xml:space="preserve">the </w:t>
+      </w:r>
+      <w:r>
+        <w:rPr>
+          <w:b/>
+        </w:rPr>
+        <w:t>Normalization Method</w:t>
+      </w:r>
+      <w:r>
+        <w:t xml:space="preserve"> to </w:t>
+      </w:r>
+      <w:r>
+        <w:rPr>
+          <w:b/>
+        </w:rPr>
+        <w:t>Ratio to Heavy</w:t>
+      </w:r>
+      <w:r>
+        <w:t>.</w:t>
+      </w:r>
+    </w:p>
+    <w:p>
+      <w:pPr>
+        <w:numPr>
+          <w:ilvl w:val="0"/>
+          <w:numId w:val="35"/>
+        </w:numPr>
+        <w:spacing w:after="0"/>
+      </w:pPr>
+      <w:r>
+        <w:t xml:space="preserve">Type </w:t>
+      </w:r>
+      <w:r>
+        <w:rPr>
+          <w:b/>
+        </w:rPr>
+        <w:t>fmol/ul</w:t>
+      </w:r>
+      <w:r>
+        <w:rPr>
+          <w:b/>
+        </w:rPr>
+        <w:t xml:space="preserve"> </w:t>
+      </w:r>
+      <w:r>
+        <w:t xml:space="preserve">into the </w:t>
+      </w:r>
+      <w:r>
+        <w:rPr>
+          <w:b/>
+        </w:rPr>
+        <w:t>Units</w:t>
+      </w:r>
+      <w:r>
+        <w:t xml:space="preserve"> textbox</w:t>
+      </w:r>
+    </w:p>
+    <w:p>
+      <w:pPr>
+        <w:spacing w:after="0"/>
+        <w:ind w:left="720"/>
+      </w:pPr>
       <w:r>
         <w:rPr>
           <w:noProof/>
         </w:rPr>
         <w:drawing>
-          <wp:inline distT="0" distB="0" distL="0" distR="0" wp14:anchorId="2B93FADF" wp14:editId="44AB7E83">
-            <wp:extent cx="5943600" cy="2688590"/>
-            <wp:effectExtent l="0" t="0" r="0" b="0"/>
-            <wp:docPr id="49" name="Picture 49"/>
+          <wp:inline distT="0" distB="0" distL="0" distR="0" wp14:anchorId="4B803A54" wp14:editId="114A892D">
+            <wp:extent cx="3781425" cy="5191125"/>
+            <wp:effectExtent l="0" t="0" r="9525" b="9525"/>
+            <wp:docPr id="1" name="Picture 1"/>
             <wp:cNvGraphicFramePr>
               <a:graphicFrameLocks xmlns:a="http://schemas.openxmlformats.org/drawingml/2006/main" noChangeAspect="1"/>
             </wp:cNvGraphicFramePr>
@@ -2997,248 +2889,6 @@
                   <pic:spPr>
                     <a:xfrm>
                       <a:off x="0" y="0"/>
-                      <a:ext cx="5943600" cy="2688590"/>
-                    </a:xfrm>
-                    <a:prstGeom prst="rect">
-                      <a:avLst/>
-                    </a:prstGeom>
-                  </pic:spPr>
-                </pic:pic>
-              </a:graphicData>
-            </a:graphic>
-          </wp:inline>
-        </w:drawing>
-      </w:r>
-    </w:p>
-    <w:p>
-      <w:pPr>
-        <w:pStyle w:val="Heading1"/>
-      </w:pPr>
-      <w:r>
-        <w:t>Generating a Calibration Curve</w:t>
-      </w:r>
-    </w:p>
-    <w:p>
-      <w:r>
-        <w:t xml:space="preserve">For this tutorial, you will make a calibration curve </w:t>
-      </w:r>
-      <w:r>
-        <w:t>in Skyline</w:t>
-      </w:r>
-      <w:r>
-        <w:t xml:space="preserve">. </w:t>
-      </w:r>
-    </w:p>
-    <w:p>
-      <w:pPr>
-        <w:pStyle w:val="Heading2"/>
-      </w:pPr>
-      <w:r>
-        <w:t>Configuring quantification settings</w:t>
-      </w:r>
-      <w:r>
-        <w:t>:</w:t>
-      </w:r>
-    </w:p>
-    <w:p>
-      <w:pPr>
-        <w:numPr>
-          <w:ilvl w:val="0"/>
-          <w:numId w:val="35"/>
-        </w:numPr>
-        <w:spacing w:after="0"/>
-      </w:pPr>
-      <w:r>
-        <w:t xml:space="preserve">On the </w:t>
-      </w:r>
-      <w:r>
-        <w:rPr>
-          <w:b/>
-        </w:rPr>
-        <w:t xml:space="preserve">Settings </w:t>
-      </w:r>
-      <w:r>
-        <w:t xml:space="preserve">menu, choose </w:t>
-      </w:r>
-      <w:r>
-        <w:rPr>
-          <w:b/>
-        </w:rPr>
-        <w:t>Peptide Settings</w:t>
-      </w:r>
-      <w:r>
-        <w:t>.</w:t>
-      </w:r>
-    </w:p>
-    <w:p>
-      <w:pPr>
-        <w:numPr>
-          <w:ilvl w:val="0"/>
-          <w:numId w:val="35"/>
-        </w:numPr>
-        <w:spacing w:after="0"/>
-      </w:pPr>
-      <w:r>
-        <w:t xml:space="preserve">Click </w:t>
-      </w:r>
-      <w:r>
-        <w:t xml:space="preserve">the </w:t>
-      </w:r>
-      <w:r>
-        <w:rPr>
-          <w:b/>
-        </w:rPr>
-        <w:t xml:space="preserve">Quantification </w:t>
-      </w:r>
-      <w:r>
-        <w:t>tab</w:t>
-      </w:r>
-      <w:r>
-        <w:t>.</w:t>
-      </w:r>
-    </w:p>
-    <w:p>
-      <w:pPr>
-        <w:numPr>
-          <w:ilvl w:val="0"/>
-          <w:numId w:val="35"/>
-        </w:numPr>
-        <w:spacing w:after="0"/>
-      </w:pPr>
-      <w:r>
-        <w:lastRenderedPageBreak/>
-        <w:t xml:space="preserve">Change the </w:t>
-      </w:r>
-      <w:r>
-        <w:rPr>
-          <w:b/>
-        </w:rPr>
-        <w:t>Regression Fit</w:t>
-      </w:r>
-      <w:r>
-        <w:t xml:space="preserve"> to </w:t>
-      </w:r>
-      <w:r>
-        <w:rPr>
-          <w:b/>
-        </w:rPr>
-        <w:t>Linear</w:t>
-      </w:r>
-      <w:r>
-        <w:t>.</w:t>
-      </w:r>
-    </w:p>
-    <w:p>
-      <w:pPr>
-        <w:numPr>
-          <w:ilvl w:val="0"/>
-          <w:numId w:val="35"/>
-        </w:numPr>
-        <w:spacing w:after="0"/>
-      </w:pPr>
-      <w:r>
-        <w:t xml:space="preserve">Change </w:t>
-      </w:r>
-      <w:r>
-        <w:t xml:space="preserve">the </w:t>
-      </w:r>
-      <w:r>
-        <w:rPr>
-          <w:b/>
-        </w:rPr>
-        <w:t>Normalization Method</w:t>
-      </w:r>
-      <w:r>
-        <w:t xml:space="preserve"> to </w:t>
-      </w:r>
-      <w:r>
-        <w:rPr>
-          <w:b/>
-        </w:rPr>
-        <w:t>Ratio to Heavy</w:t>
-      </w:r>
-      <w:r>
-        <w:t>.</w:t>
-      </w:r>
-    </w:p>
-    <w:p>
-      <w:pPr>
-        <w:numPr>
-          <w:ilvl w:val="0"/>
-          <w:numId w:val="35"/>
-        </w:numPr>
-        <w:spacing w:after="0"/>
-      </w:pPr>
-      <w:r>
-        <w:t xml:space="preserve">Type </w:t>
-      </w:r>
-      <w:proofErr w:type="spellStart"/>
-      <w:r>
-        <w:rPr>
-          <w:b/>
-        </w:rPr>
-        <w:t>fmol</w:t>
-      </w:r>
-      <w:proofErr w:type="spellEnd"/>
-      <w:r>
-        <w:rPr>
-          <w:b/>
-        </w:rPr>
-        <w:t>/ul</w:t>
-      </w:r>
-      <w:r>
-        <w:rPr>
-          <w:b/>
-        </w:rPr>
-        <w:t xml:space="preserve"> </w:t>
-      </w:r>
-      <w:r>
-        <w:t xml:space="preserve">into the </w:t>
-      </w:r>
-      <w:r>
-        <w:rPr>
-          <w:b/>
-        </w:rPr>
-        <w:t>Units</w:t>
-      </w:r>
-      <w:r>
-        <w:t xml:space="preserve"> textbox</w:t>
-      </w:r>
-    </w:p>
-    <w:p>
-      <w:pPr>
-        <w:spacing w:after="0"/>
-        <w:ind w:left="720"/>
-      </w:pPr>
-      <w:commentRangeStart w:id="38"/>
-      <w:r>
-        <w:rPr>
-          <w:noProof/>
-        </w:rPr>
-        <w:drawing>
-          <wp:inline distT="0" distB="0" distL="0" distR="0" wp14:anchorId="4B803A54" wp14:editId="114A892D">
-            <wp:extent cx="3781425" cy="5191125"/>
-            <wp:effectExtent l="0" t="0" r="9525" b="9525"/>
-            <wp:docPr id="1" name="Picture 1"/>
-            <wp:cNvGraphicFramePr>
-              <a:graphicFrameLocks xmlns:a="http://schemas.openxmlformats.org/drawingml/2006/main" noChangeAspect="1"/>
-            </wp:cNvGraphicFramePr>
-            <a:graphic xmlns:a="http://schemas.openxmlformats.org/drawingml/2006/main">
-              <a:graphicData uri="http://schemas.openxmlformats.org/drawingml/2006/picture">
-                <pic:pic xmlns:pic="http://schemas.openxmlformats.org/drawingml/2006/picture">
-                  <pic:nvPicPr>
-                    <pic:cNvPr id="1" name=""/>
-                    <pic:cNvPicPr/>
-                  </pic:nvPicPr>
-                  <pic:blipFill>
-                    <a:blip r:embed="rId31"/>
-                    <a:stretch>
-                      <a:fillRect/>
-                    </a:stretch>
-                  </pic:blipFill>
-                  <pic:spPr>
-                    <a:xfrm>
-                      <a:off x="0" y="0"/>
                       <a:ext cx="3781425" cy="5191125"/>
                     </a:xfrm>
                     <a:prstGeom prst="rect">
@@ -3250,14 +2900,6 @@
             </a:graphic>
           </wp:inline>
         </w:drawing>
-      </w:r>
-      <w:commentRangeEnd w:id="38"/>
-      <w:r>
-        <w:rPr>
-          <w:rStyle w:val="CommentReference"/>
-          <w:rFonts w:ascii="Calibri" w:eastAsia="Times New Roman" w:hAnsi="Calibri" w:cs="Times New Roman"/>
-        </w:rPr>
-        <w:commentReference w:id="38"/>
       </w:r>
     </w:p>
     <w:p>
@@ -3664,6 +3306,17 @@
     <w:p>
       <w:pPr>
         <w:spacing w:after="0"/>
+        <w:rPr>
+          <w:ins w:id="23" w:author="Nat Brace" w:date="2019-12-06T16:36:00Z"/>
+        </w:rPr>
+      </w:pPr>
+    </w:p>
+    <w:p>
+      <w:pPr>
+        <w:spacing w:after="0"/>
+        <w:rPr>
+          <w:ins w:id="24" w:author="Nat Brace" w:date="2019-12-06T16:36:00Z"/>
+        </w:rPr>
       </w:pPr>
       <w:r>
         <w:t>The Document Grid should now look like this:</w:t>
@@ -3673,8 +3326,11 @@
       <w:pPr>
         <w:spacing w:after="0"/>
       </w:pPr>
-      <w:commentRangeStart w:id="39"/>
-      <w:commentRangeStart w:id="40"/>
+    </w:p>
+    <w:p>
+      <w:pPr>
+        <w:spacing w:after="0"/>
+      </w:pPr>
       <w:r>
         <w:rPr>
           <w:noProof/>
@@ -3684,6 +3340,106 @@
             <wp:extent cx="5562600" cy="4114800"/>
             <wp:effectExtent l="0" t="0" r="0" b="0"/>
             <wp:docPr id="7" name="Picture 7"/>
+            <wp:cNvGraphicFramePr>
+              <a:graphicFrameLocks xmlns:a="http://schemas.openxmlformats.org/drawingml/2006/main" noChangeAspect="1"/>
+            </wp:cNvGraphicFramePr>
+            <a:graphic xmlns:a="http://schemas.openxmlformats.org/drawingml/2006/main">
+              <a:graphicData uri="http://schemas.openxmlformats.org/drawingml/2006/picture">
+                <pic:pic xmlns:pic="http://schemas.openxmlformats.org/drawingml/2006/picture">
+                  <pic:nvPicPr>
+                    <pic:cNvPr id="1" name=""/>
+                    <pic:cNvPicPr/>
+                  </pic:nvPicPr>
+                  <pic:blipFill>
+                    <a:blip r:embed="rId31"/>
+                    <a:stretch>
+                      <a:fillRect/>
+                    </a:stretch>
+                  </pic:blipFill>
+                  <pic:spPr>
+                    <a:xfrm>
+                      <a:off x="0" y="0"/>
+                      <a:ext cx="5562600" cy="4114800"/>
+                    </a:xfrm>
+                    <a:prstGeom prst="rect">
+                      <a:avLst/>
+                    </a:prstGeom>
+                  </pic:spPr>
+                </pic:pic>
+              </a:graphicData>
+            </a:graphic>
+          </wp:inline>
+        </w:drawing>
+      </w:r>
+    </w:p>
+    <w:p>
+      <w:pPr>
+        <w:spacing w:after="0"/>
+      </w:pPr>
+    </w:p>
+    <w:p>
+      <w:pPr>
+        <w:spacing w:after="0"/>
+      </w:pPr>
+    </w:p>
+    <w:p>
+      <w:pPr>
+        <w:spacing w:after="0"/>
+      </w:pPr>
+    </w:p>
+    <w:p>
+      <w:pPr>
+        <w:pStyle w:val="Heading2"/>
+      </w:pPr>
+      <w:r>
+        <w:lastRenderedPageBreak/>
+        <w:t>View the calibration curve</w:t>
+      </w:r>
+    </w:p>
+    <w:p>
+      <w:r>
+        <w:t xml:space="preserve">On the </w:t>
+      </w:r>
+      <w:r>
+        <w:rPr>
+          <w:b/>
+        </w:rPr>
+        <w:t>View</w:t>
+      </w:r>
+      <w:r>
+        <w:rPr>
+          <w:b/>
+        </w:rPr>
+        <w:t xml:space="preserve"> </w:t>
+      </w:r>
+      <w:r>
+        <w:t xml:space="preserve">menu, choose </w:t>
+      </w:r>
+      <w:r>
+        <w:rPr>
+          <w:b/>
+        </w:rPr>
+        <w:t>Calibration Curve</w:t>
+      </w:r>
+    </w:p>
+    <w:p>
+      <w:r>
+        <w:t xml:space="preserve">You </w:t>
+      </w:r>
+      <w:r>
+        <w:t>should see a window that looks like this:</w:t>
+      </w:r>
+    </w:p>
+    <w:p>
+      <w:r>
+        <w:rPr>
+          <w:noProof/>
+        </w:rPr>
+        <w:drawing>
+          <wp:inline distT="0" distB="0" distL="0" distR="0" wp14:anchorId="3D30B25F" wp14:editId="1037C6B9">
+            <wp:extent cx="5562600" cy="4114800"/>
+            <wp:effectExtent l="0" t="0" r="0" b="0"/>
+            <wp:docPr id="3" name="Picture 3"/>
             <wp:cNvGraphicFramePr>
               <a:graphicFrameLocks xmlns:a="http://schemas.openxmlformats.org/drawingml/2006/main" noChangeAspect="1"/>
             </wp:cNvGraphicFramePr>
@@ -3715,122 +3471,6 @@
           </wp:inline>
         </w:drawing>
       </w:r>
-      <w:commentRangeEnd w:id="39"/>
-      <w:commentRangeEnd w:id="40"/>
-    </w:p>
-    <w:p>
-      <w:pPr>
-        <w:spacing w:after="0"/>
-      </w:pPr>
-    </w:p>
-    <w:p>
-      <w:pPr>
-        <w:spacing w:after="0"/>
-      </w:pPr>
-    </w:p>
-    <w:p>
-      <w:pPr>
-        <w:spacing w:after="0"/>
-      </w:pPr>
-      <w:r>
-        <w:rPr>
-          <w:rStyle w:val="CommentReference"/>
-          <w:rFonts w:ascii="Calibri" w:eastAsia="Times New Roman" w:hAnsi="Calibri" w:cs="Times New Roman"/>
-        </w:rPr>
-        <w:commentReference w:id="39"/>
-      </w:r>
-      <w:r>
-        <w:rPr>
-          <w:rStyle w:val="CommentReference"/>
-          <w:rFonts w:ascii="Calibri" w:eastAsia="Times New Roman" w:hAnsi="Calibri" w:cs="Times New Roman"/>
-        </w:rPr>
-        <w:commentReference w:id="40"/>
-      </w:r>
-    </w:p>
-    <w:p>
-      <w:pPr>
-        <w:pStyle w:val="Heading2"/>
-      </w:pPr>
-      <w:r>
-        <w:lastRenderedPageBreak/>
-        <w:t>View the calibration curve</w:t>
-      </w:r>
-    </w:p>
-    <w:p>
-      <w:r>
-        <w:t xml:space="preserve">On the </w:t>
-      </w:r>
-      <w:r>
-        <w:rPr>
-          <w:b/>
-        </w:rPr>
-        <w:t>View</w:t>
-      </w:r>
-      <w:r>
-        <w:rPr>
-          <w:b/>
-        </w:rPr>
-        <w:t xml:space="preserve"> </w:t>
-      </w:r>
-      <w:r>
-        <w:t xml:space="preserve">menu, choose </w:t>
-      </w:r>
-      <w:r>
-        <w:rPr>
-          <w:b/>
-        </w:rPr>
-        <w:t>Calibration Curve</w:t>
-      </w:r>
-    </w:p>
-    <w:p>
-      <w:r>
-        <w:t xml:space="preserve">You </w:t>
-      </w:r>
-      <w:r>
-        <w:t>should see a window that looks like this:</w:t>
-      </w:r>
-    </w:p>
-    <w:p>
-      <w:r>
-        <w:rPr>
-          <w:noProof/>
-        </w:rPr>
-        <w:drawing>
-          <wp:inline distT="0" distB="0" distL="0" distR="0" wp14:anchorId="3D30B25F" wp14:editId="1037C6B9">
-            <wp:extent cx="5562600" cy="4114800"/>
-            <wp:effectExtent l="0" t="0" r="0" b="0"/>
-            <wp:docPr id="3" name="Picture 3"/>
-            <wp:cNvGraphicFramePr>
-              <a:graphicFrameLocks xmlns:a="http://schemas.openxmlformats.org/drawingml/2006/main" noChangeAspect="1"/>
-            </wp:cNvGraphicFramePr>
-            <a:graphic xmlns:a="http://schemas.openxmlformats.org/drawingml/2006/main">
-              <a:graphicData uri="http://schemas.openxmlformats.org/drawingml/2006/picture">
-                <pic:pic xmlns:pic="http://schemas.openxmlformats.org/drawingml/2006/picture">
-                  <pic:nvPicPr>
-                    <pic:cNvPr id="1" name=""/>
-                    <pic:cNvPicPr/>
-                  </pic:nvPicPr>
-                  <pic:blipFill>
-                    <a:blip r:embed="rId33"/>
-                    <a:stretch>
-                      <a:fillRect/>
-                    </a:stretch>
-                  </pic:blipFill>
-                  <pic:spPr>
-                    <a:xfrm>
-                      <a:off x="0" y="0"/>
-                      <a:ext cx="5562600" cy="4114800"/>
-                    </a:xfrm>
-                    <a:prstGeom prst="rect">
-                      <a:avLst/>
-                    </a:prstGeom>
-                  </pic:spPr>
-                </pic:pic>
-              </a:graphicData>
-            </a:graphic>
-          </wp:inline>
-        </w:drawing>
-      </w:r>
     </w:p>
     <w:p>
       <w:r>
@@ -3864,15 +3504,7 @@
         <w:t>Also, calculated concentration of the currently selected replicate is displayed on the calibration form.</w:t>
       </w:r>
       <w:r>
-        <w:t xml:space="preserve"> Here the concentration of the unknown sample is shown as 1.8554 </w:t>
-      </w:r>
-      <w:proofErr w:type="spellStart"/>
-      <w:r>
-        <w:t>fmol</w:t>
-      </w:r>
-      <w:proofErr w:type="spellEnd"/>
-      <w:r>
-        <w:t>/ul.</w:t>
+        <w:t xml:space="preserve"> Here the concentration of the unknown sample is shown as 1.8554 fmol/ul.</w:t>
       </w:r>
     </w:p>
     <w:p>
@@ -3888,15 +3520,7 @@
     </w:p>
     <w:p>
       <w:r>
-        <w:t xml:space="preserve">This tutorial presented the advantages of different absolute abundance experimental setups and demonstrated how to determine absolute abundances using an external calibration curve with an internal standard heavy labeled peptide. This method provides accurate and precise absolute measurements while minimizing the amount of valuable sample that </w:t>
-      </w:r>
-      <w:proofErr w:type="gramStart"/>
-      <w:r>
-        <w:t>has to</w:t>
-      </w:r>
-      <w:proofErr w:type="gramEnd"/>
-      <w:r>
-        <w:t xml:space="preserve"> be used during the experiment. </w:t>
+        <w:t xml:space="preserve">This tutorial presented the advantages of different absolute abundance experimental setups and demonstrated how to determine absolute abundances using an external calibration curve with an internal standard heavy labeled peptide. This method provides accurate and precise absolute measurements while minimizing the amount of valuable sample that has to be used during the experiment. </w:t>
       </w:r>
     </w:p>
     <w:p>
@@ -3932,35 +3556,7 @@
         <w:rPr>
           <w:rFonts w:asciiTheme="majorHAnsi" w:hAnsiTheme="majorHAnsi" w:cs="Times New Roman"/>
         </w:rPr>
-        <w:t xml:space="preserve">Gerber, S.A., Rush, J., </w:t>
-      </w:r>
-      <w:proofErr w:type="spellStart"/>
-      <w:r>
-        <w:rPr>
-          <w:rFonts w:asciiTheme="majorHAnsi" w:hAnsiTheme="majorHAnsi" w:cs="Times New Roman"/>
-        </w:rPr>
-        <w:t>Stemman</w:t>
-      </w:r>
-      <w:proofErr w:type="spellEnd"/>
-      <w:r>
-        <w:rPr>
-          <w:rFonts w:asciiTheme="majorHAnsi" w:hAnsiTheme="majorHAnsi" w:cs="Times New Roman"/>
-        </w:rPr>
-        <w:t xml:space="preserve">, O., Kirschner, M.W. &amp; </w:t>
-      </w:r>
-      <w:proofErr w:type="spellStart"/>
-      <w:r>
-        <w:rPr>
-          <w:rFonts w:asciiTheme="majorHAnsi" w:hAnsiTheme="majorHAnsi" w:cs="Times New Roman"/>
-        </w:rPr>
-        <w:t>Gygi</w:t>
-      </w:r>
-      <w:proofErr w:type="spellEnd"/>
-      <w:r>
-        <w:rPr>
-          <w:rFonts w:asciiTheme="majorHAnsi" w:hAnsiTheme="majorHAnsi" w:cs="Times New Roman"/>
-        </w:rPr>
-        <w:t xml:space="preserve">, S.P. Absolute quantification of proteins and phosphoproteins from cell lysates by tandem MS. </w:t>
+        <w:t xml:space="preserve">Gerber, S.A., Rush, J., Stemman, O., Kirschner, M.W. &amp; Gygi, S.P. Absolute quantification of proteins and phosphoproteins from cell lysates by tandem MS. </w:t>
       </w:r>
       <w:r>
         <w:rPr>
@@ -4073,41 +3669,13 @@
           <w:szCs w:val="22"/>
         </w:rPr>
       </w:pPr>
-      <w:proofErr w:type="spellStart"/>
       <w:r>
         <w:rPr>
           <w:rFonts w:asciiTheme="majorHAnsi" w:hAnsiTheme="majorHAnsi"/>
           <w:sz w:val="22"/>
           <w:szCs w:val="22"/>
         </w:rPr>
-        <w:t>Lavagnini</w:t>
-      </w:r>
-      <w:proofErr w:type="spellEnd"/>
-      <w:r>
-        <w:rPr>
-          <w:rFonts w:asciiTheme="majorHAnsi" w:hAnsiTheme="majorHAnsi"/>
-          <w:sz w:val="22"/>
-          <w:szCs w:val="22"/>
-        </w:rPr>
-        <w:t xml:space="preserve">, I. &amp; </w:t>
-      </w:r>
-      <w:proofErr w:type="spellStart"/>
-      <w:r>
-        <w:rPr>
-          <w:rFonts w:asciiTheme="majorHAnsi" w:hAnsiTheme="majorHAnsi"/>
-          <w:sz w:val="22"/>
-          <w:szCs w:val="22"/>
-        </w:rPr>
-        <w:t>Magno</w:t>
-      </w:r>
-      <w:proofErr w:type="spellEnd"/>
-      <w:r>
-        <w:rPr>
-          <w:rFonts w:asciiTheme="majorHAnsi" w:hAnsiTheme="majorHAnsi"/>
-          <w:sz w:val="22"/>
-          <w:szCs w:val="22"/>
-        </w:rPr>
-        <w:t xml:space="preserve">, F. A statistical overview on univariate calibration, inverse regression, and detection limits: Application to gas chromatography/mass spectrometry technique. </w:t>
+        <w:t xml:space="preserve">Lavagnini, I. &amp; Magno, F. A statistical overview on univariate calibration, inverse regression, and detection limits: Application to gas chromatography/mass spectrometry technique. </w:t>
       </w:r>
       <w:r>
         <w:rPr>
@@ -4343,14 +3911,12 @@
           <w:rFonts w:ascii="Cambria" w:hAnsi="Cambria" w:cs="Calibri"/>
         </w:rPr>
       </w:pPr>
-      <w:proofErr w:type="spellStart"/>
       <w:r>
         <w:rPr>
           <w:rFonts w:ascii="Cambria" w:hAnsi="Cambria" w:cs="Calibri"/>
         </w:rPr>
         <w:t>Stergachis</w:t>
       </w:r>
-      <w:proofErr w:type="spellEnd"/>
       <w:r>
         <w:rPr>
           <w:rFonts w:ascii="Cambria" w:hAnsi="Cambria" w:cs="Calibri"/>
@@ -4385,16 +3951,8 @@
         <w:rPr>
           <w:rFonts w:ascii="Cambria" w:hAnsi="Cambria" w:cs="Calibri"/>
         </w:rPr>
-        <w:t xml:space="preserve">K., </w:t>
-      </w:r>
-      <w:proofErr w:type="spellStart"/>
-      <w:r>
-        <w:rPr>
-          <w:rFonts w:ascii="Cambria" w:hAnsi="Cambria" w:cs="Calibri"/>
-        </w:rPr>
-        <w:t>Stamatoyannopoulos</w:t>
-      </w:r>
-      <w:proofErr w:type="spellEnd"/>
+        <w:t>K., Stamatoyannopoulos</w:t>
+      </w:r>
       <w:r>
         <w:rPr>
           <w:rFonts w:ascii="Cambria" w:hAnsi="Cambria" w:cs="Calibri"/>
@@ -4457,7 +4015,7 @@
     <w:p/>
     <w:p/>
     <w:sectPr>
-      <w:footerReference w:type="default" r:id="rId34"/>
+      <w:footerReference w:type="default" r:id="rId33"/>
       <w:pgSz w:w="12240" w:h="15840" w:code="1"/>
       <w:pgMar w:top="1440" w:right="1440" w:bottom="1440" w:left="1440" w:header="720" w:footer="720" w:gutter="0"/>
       <w:cols w:space="720"/>
@@ -4469,7 +4027,7 @@
 
 <file path=word/comments.xml><?xml version="1.0" encoding="utf-8"?>
 <w:comments xmlns:wpc="http://schemas.microsoft.com/office/word/2010/wordprocessingCanvas" xmlns:cx="http://schemas.microsoft.com/office/drawing/2014/chartex" xmlns:cx1="http://schemas.microsoft.com/office/drawing/2015/9/8/chartex" xmlns:cx2="http://schemas.microsoft.com/office/drawing/2015/10/21/chartex" xmlns:cx3="http://schemas.microsoft.com/office/drawing/2016/5/9/chartex" xmlns:cx4="http://schemas.microsoft.com/office/drawing/2016/5/10/chartex" xmlns:cx5="http://schemas.microsoft.com/office/drawing/2016/5/11/chartex" xmlns:cx6="http://schemas.microsoft.com/office/drawing/2016/5/12/chartex" xmlns:cx7="http://schemas.microsoft.com/office/drawing/2016/5/13/chartex" xmlns:cx8="http://schemas.microsoft.com/office/drawing/2016/5/14/chartex" xmlns:mc="http://schemas.openxmlformats.org/markup-compatibility/2006" xmlns:aink="http://schemas.microsoft.com/office/drawing/2016/ink" xmlns:am3d="http://schemas.microsoft.com/office/drawing/2017/model3d" xmlns:o="urn:schemas-microsoft-com:office:office" xmlns:r="http://schemas.openxmlformats.org/officeDocument/2006/relationships" xmlns:m="http://schemas.openxmlformats.org/officeDocument/2006/math" xmlns:v="urn:schemas-microsoft-com:vml" xmlns:wp14="http://schemas.microsoft.com/office/word/2010/wordprocessingDrawing" xmlns:wp="http://schemas.openxmlformats.org/drawingml/2006/wordprocessingDrawing" xmlns:w10="urn:schemas-microsoft-com:office:word" xmlns:w="http://schemas.openxmlformats.org/wordprocessingml/2006/main" xmlns:w14="http://schemas.microsoft.com/office/word/2010/wordml" xmlns:w15="http://schemas.microsoft.com/office/word/2012/wordml" xmlns:w16cid="http://schemas.microsoft.com/office/word/2016/wordml/cid" xmlns:w16se="http://schemas.microsoft.com/office/word/2015/wordml/symex" xmlns:wpg="http://schemas.microsoft.com/office/word/2010/wordprocessingGroup" xmlns:wpi="http://schemas.microsoft.com/office/word/2010/wordprocessingInk" xmlns:wne="http://schemas.microsoft.com/office/word/2006/wordml" xmlns:wps="http://schemas.microsoft.com/office/word/2010/wordprocessingShape" mc:Ignorable="w14 w15 w16se w16cid wp14">
-  <w:comment w:id="0" w:author="Nat Brace" w:date="2019-10-11T13:46:00Z" w:initials="NB">
+  <w:comment w:id="0" w:author="Nat Brace" w:date="2019-10-11T14:06:00Z" w:initials="NB">
     <w:p>
       <w:pPr>
         <w:pStyle w:val="CommentText"/>
@@ -4481,11 +4039,11 @@
         <w:annotationRef/>
       </w:r>
       <w:r>
-        <w:t xml:space="preserve">Original above, is a single jpg with both dialog boxes </w:t>
+        <w:t xml:space="preserve">Resized to same width as items above. </w:t>
       </w:r>
     </w:p>
   </w:comment>
-  <w:comment w:id="1" w:author="Nat Brace" w:date="2019-10-15T11:29:00Z" w:initials="NB">
+  <w:comment w:id="1" w:author="Nat Brace" w:date="2019-10-14T16:24:00Z" w:initials="NB">
     <w:p>
       <w:pPr>
         <w:pStyle w:val="CommentText"/>
@@ -4497,25 +4055,11 @@
         <w:annotationRef/>
       </w:r>
       <w:r>
-        <w:t xml:space="preserve">The test </w:t>
-      </w:r>
-      <w:proofErr w:type="spellStart"/>
-      <w:r>
-        <w:t>addd</w:t>
-      </w:r>
-      <w:proofErr w:type="spellEnd"/>
-      <w:r>
-        <w:t xml:space="preserve"> an additional form before this … need to take out</w:t>
-      </w:r>
-      <w:r>
-        <w:t xml:space="preserve"> from the test</w:t>
-      </w:r>
-      <w:r>
-        <w:t xml:space="preserve">. </w:t>
+        <w:t>And changed height</w:t>
       </w:r>
     </w:p>
   </w:comment>
-  <w:comment w:id="2" w:author="Rita Chupalov" w:date="2019-10-22T12:59:00Z" w:initials="RC">
+  <w:comment w:id="6" w:author="Nat Brace" w:date="2019-12-06T16:21:00Z" w:initials="NB">
     <w:p>
       <w:pPr>
         <w:pStyle w:val="CommentText"/>
@@ -4527,11 +4071,11 @@
         <w:annotationRef/>
       </w:r>
       <w:r>
-        <w:t>The previous form removed</w:t>
+        <w:t xml:space="preserve">In test:  empgy Library match floats part way in from the right and dialog is rectangular not square like this screen shot. </w:t>
       </w:r>
     </w:p>
   </w:comment>
-  <w:comment w:id="4" w:author="Nat Brace" w:date="2019-10-11T14:06:00Z" w:initials="NB">
+  <w:comment w:id="5" w:author="Nat Brace" w:date="2019-10-14T16:27:00Z" w:initials="NB">
     <w:p>
       <w:pPr>
         <w:pStyle w:val="CommentText"/>
@@ -4543,11 +4087,11 @@
         <w:annotationRef/>
       </w:r>
       <w:r>
-        <w:t xml:space="preserve">Resized to same width as items above. </w:t>
+        <w:t>Requires resizing</w:t>
       </w:r>
     </w:p>
   </w:comment>
-  <w:comment w:id="5" w:author="Nat Brace" w:date="2019-10-14T16:24:00Z" w:initials="NB">
+  <w:comment w:id="10" w:author="Nat Brace" w:date="2019-10-11T14:08:00Z" w:initials="NB">
     <w:p>
       <w:pPr>
         <w:pStyle w:val="CommentText"/>
@@ -4559,11 +4103,11 @@
         <w:annotationRef/>
       </w:r>
       <w:r>
-        <w:t>And changed height</w:t>
+        <w:t>Lots of scaling</w:t>
       </w:r>
     </w:p>
   </w:comment>
-  <w:comment w:id="6" w:author="Rita Chupalov" w:date="2019-10-22T13:00:00Z" w:initials="RC">
+  <w:comment w:id="13" w:author="Nat Brace" w:date="2019-12-06T16:25:00Z" w:initials="NB">
     <w:p>
       <w:pPr>
         <w:pStyle w:val="CommentText"/>
@@ -4575,11 +4119,22 @@
         <w:annotationRef/>
       </w:r>
       <w:r>
-        <w:t>The window resized</w:t>
+        <w:t>Test shows empty library match floating in from right</w:t>
+      </w:r>
+      <w:r>
+        <w:t xml:space="preserve"> cramping layout</w:t>
+      </w:r>
+      <w:r>
+        <w:t xml:space="preserve"> and adding a third row of chomatograms</w:t>
+      </w:r>
+      <w:bookmarkStart w:id="14" w:name="_GoBack"/>
+      <w:bookmarkEnd w:id="14"/>
+      <w:r>
+        <w:t xml:space="preserve">. Test shows Standard 2 has highlighted as opposed to Standard 1, in the upper row of this screen shot. </w:t>
       </w:r>
     </w:p>
   </w:comment>
-  <w:comment w:id="11" w:author="Nat Brace" w:date="2019-10-02T15:39:00Z" w:initials="NB">
+  <w:comment w:id="16" w:author="Nat Brace" w:date="2019-10-15T11:39:00Z" w:initials="NB">
     <w:p>
       <w:pPr>
         <w:pStyle w:val="CommentText"/>
@@ -4591,19 +4146,17 @@
         <w:annotationRef/>
       </w:r>
       <w:r>
-        <w:t xml:space="preserve">This is the file name that should appear… need to run using RAW not </w:t>
-      </w:r>
-      <w:proofErr w:type="spellStart"/>
-      <w:r>
-        <w:t>mzml</w:t>
-      </w:r>
-      <w:proofErr w:type="spellEnd"/>
-      <w:r>
-        <w:t xml:space="preserve"> files </w:t>
+        <w:t xml:space="preserve">Test: legends are different … </w:t>
+      </w:r>
+      <w:r>
+        <w:t xml:space="preserve">Brendan Screen shot has legends that are have two columns. </w:t>
+      </w:r>
+      <w:r>
+        <w:t xml:space="preserve"> </w:t>
       </w:r>
     </w:p>
   </w:comment>
-  <w:comment w:id="10" w:author="Rita Chupalov" w:date="2019-10-22T12:20:00Z" w:initials="RC">
+  <w:comment w:id="18" w:author="Nat Brace" w:date="2019-12-06T16:53:00Z" w:initials="NB">
     <w:p>
       <w:pPr>
         <w:pStyle w:val="CommentText"/>
@@ -4615,19 +4168,11 @@
         <w:annotationRef/>
       </w:r>
       <w:r>
-        <w:t xml:space="preserve">Raw files test is much </w:t>
-      </w:r>
-      <w:proofErr w:type="gramStart"/>
-      <w:r>
-        <w:t>slower</w:t>
-      </w:r>
-      <w:proofErr w:type="gramEnd"/>
-      <w:r>
-        <w:t xml:space="preserve"> and it will have to download the files. This can affect the nightly build performance. Do we really need it?</w:t>
+        <w:t xml:space="preserve">Test does not produce quite the same rectangle … same thing around the legends as above. </w:t>
       </w:r>
     </w:p>
   </w:comment>
-  <w:comment w:id="12" w:author="Nat Brace" w:date="2019-10-15T11:36:00Z" w:initials="NB">
+  <w:comment w:id="22" w:author="Nat Brace" w:date="2019-12-06T16:32:00Z" w:initials="NB">
     <w:p>
       <w:pPr>
         <w:pStyle w:val="CommentText"/>
@@ -4639,324 +4184,7 @@
         <w:annotationRef/>
       </w:r>
       <w:r>
-        <w:t>Note: “</w:t>
-      </w:r>
-      <w:proofErr w:type="spellStart"/>
-      <w:r>
-        <w:t>mzml</w:t>
-      </w:r>
-      <w:proofErr w:type="spellEnd"/>
-      <w:r>
-        <w:t xml:space="preserve">” in file name … see note above. </w:t>
-      </w:r>
-    </w:p>
-  </w:comment>
-  <w:comment w:id="13" w:author="Nat Brace" w:date="2019-10-14T16:27:00Z" w:initials="NB">
-    <w:p>
-      <w:pPr>
-        <w:pStyle w:val="CommentText"/>
-      </w:pPr>
-      <w:r>
-        <w:rPr>
-          <w:rStyle w:val="CommentReference"/>
-        </w:rPr>
-        <w:annotationRef/>
-      </w:r>
-      <w:r>
-        <w:t>Requires resizing</w:t>
-      </w:r>
-    </w:p>
-  </w:comment>
-  <w:comment w:id="14" w:author="Rita Chupalov" w:date="2019-10-22T13:11:00Z" w:initials="RC">
-    <w:p>
-      <w:pPr>
-        <w:pStyle w:val="CommentText"/>
-      </w:pPr>
-      <w:r>
-        <w:rPr>
-          <w:rStyle w:val="CommentReference"/>
-        </w:rPr>
-        <w:annotationRef/>
-      </w:r>
-      <w:r>
-        <w:t>Window resized.</w:t>
-      </w:r>
-    </w:p>
-  </w:comment>
-  <w:comment w:id="15" w:author="Nat Brace" w:date="2019-10-11T14:07:00Z" w:initials="NB">
-    <w:p>
-      <w:pPr>
-        <w:pStyle w:val="CommentText"/>
-      </w:pPr>
-      <w:r>
-        <w:rPr>
-          <w:rStyle w:val="CommentReference"/>
-        </w:rPr>
-        <w:annotationRef/>
-      </w:r>
-      <w:r>
-        <w:t>Originally captured with border (shadow)</w:t>
-      </w:r>
-      <w:proofErr w:type="gramStart"/>
-      <w:r>
-        <w:t xml:space="preserve"> ..</w:t>
-      </w:r>
-      <w:proofErr w:type="gramEnd"/>
-      <w:r>
-        <w:t xml:space="preserve"> this captured with </w:t>
-      </w:r>
-      <w:proofErr w:type="spellStart"/>
-      <w:r>
-        <w:t>alt+PrtScn</w:t>
-      </w:r>
-      <w:proofErr w:type="spellEnd"/>
-    </w:p>
-  </w:comment>
-  <w:comment w:id="19" w:author="Nat Brace" w:date="2019-11-06T14:16:00Z" w:initials="NB">
-    <w:p>
-      <w:pPr>
-        <w:pStyle w:val="CommentText"/>
-      </w:pPr>
-      <w:r>
-        <w:rPr>
-          <w:rStyle w:val="CommentReference"/>
-        </w:rPr>
-        <w:annotationRef/>
-      </w:r>
-      <w:r>
-        <w:t xml:space="preserve">This form does not appear in test. </w:t>
-      </w:r>
-    </w:p>
-  </w:comment>
-  <w:comment w:id="18" w:author="Nat Brace" w:date="2019-10-14T16:32:00Z" w:initials="NB">
-    <w:p>
-      <w:pPr>
-        <w:pStyle w:val="CommentText"/>
-      </w:pPr>
-      <w:r>
-        <w:rPr>
-          <w:rStyle w:val="CommentReference"/>
-        </w:rPr>
-        <w:annotationRef/>
-      </w:r>
-      <w:r>
-        <w:t>Needs to be RAW files like what you get when you start the tutorial from the Start page.</w:t>
-      </w:r>
-    </w:p>
-  </w:comment>
-  <w:comment w:id="23" w:author="Nat Brace" w:date="2019-10-11T14:08:00Z" w:initials="NB">
-    <w:p>
-      <w:pPr>
-        <w:pStyle w:val="CommentText"/>
-      </w:pPr>
-      <w:r>
-        <w:rPr>
-          <w:rStyle w:val="CommentReference"/>
-        </w:rPr>
-        <w:annotationRef/>
-      </w:r>
-      <w:r>
-        <w:t>Lots of scaling</w:t>
-      </w:r>
-    </w:p>
-  </w:comment>
-  <w:comment w:id="24" w:author="Nat Brace" w:date="2019-10-15T11:38:00Z" w:initials="NB">
-    <w:p>
-      <w:pPr>
-        <w:pStyle w:val="CommentText"/>
-      </w:pPr>
-      <w:r>
-        <w:rPr>
-          <w:rStyle w:val="CommentReference"/>
-        </w:rPr>
-        <w:annotationRef/>
-      </w:r>
-      <w:r>
-        <w:t xml:space="preserve">This is the one captured by Brendan … keep this one. </w:t>
-      </w:r>
-    </w:p>
-  </w:comment>
-  <w:comment w:id="25" w:author="Rita Chupalov" w:date="2019-10-22T13:11:00Z" w:initials="RC">
-    <w:p>
-      <w:pPr>
-        <w:pStyle w:val="CommentText"/>
-      </w:pPr>
-      <w:r>
-        <w:rPr>
-          <w:rStyle w:val="CommentReference"/>
-        </w:rPr>
-        <w:annotationRef/>
-      </w:r>
-      <w:r>
-        <w:t>The window id resized and Standard 1 is selected to replicate this v</w:t>
-      </w:r>
-      <w:r>
-        <w:t>i</w:t>
-      </w:r>
-      <w:r>
-        <w:t>ew.</w:t>
-      </w:r>
-    </w:p>
-  </w:comment>
-  <w:comment w:id="26" w:author="Nat Brace" w:date="2019-10-11T14:09:00Z" w:initials="NB">
-    <w:p>
-      <w:pPr>
-        <w:pStyle w:val="CommentText"/>
-      </w:pPr>
-      <w:r>
-        <w:rPr>
-          <w:rStyle w:val="CommentReference"/>
-        </w:rPr>
-        <w:annotationRef/>
-      </w:r>
-      <w:r>
-        <w:t>Test did not assemble this view</w:t>
-      </w:r>
-      <w:proofErr w:type="gramStart"/>
-      <w:r>
-        <w:t xml:space="preserve"> ..</w:t>
-      </w:r>
-      <w:proofErr w:type="gramEnd"/>
-      <w:r>
-        <w:t xml:space="preserve"> done manually</w:t>
-      </w:r>
-      <w:r>
-        <w:t>. Needs a rewrite to help a user get to this layout.</w:t>
-      </w:r>
-    </w:p>
-  </w:comment>
-  <w:comment w:id="28" w:author="Nat Brace" w:date="2019-11-06T14:05:00Z" w:initials="NB">
-    <w:p>
-      <w:pPr>
-        <w:pStyle w:val="CommentText"/>
-      </w:pPr>
-      <w:r>
-        <w:rPr>
-          <w:rStyle w:val="CommentReference"/>
-        </w:rPr>
-        <w:annotationRef/>
-      </w:r>
-      <w:r>
-        <w:t xml:space="preserve">In the wrong order … </w:t>
-      </w:r>
-    </w:p>
-  </w:comment>
-  <w:comment w:id="27" w:author="Nat Brace" w:date="2019-10-15T11:39:00Z" w:initials="NB">
-    <w:p>
-      <w:pPr>
-        <w:pStyle w:val="CommentText"/>
-      </w:pPr>
-      <w:r>
-        <w:rPr>
-          <w:rStyle w:val="CommentReference"/>
-        </w:rPr>
-        <w:annotationRef/>
-      </w:r>
-      <w:r>
-        <w:t xml:space="preserve">Captured by Brendan … the one to keep. </w:t>
-      </w:r>
-    </w:p>
-  </w:comment>
-  <w:comment w:id="30" w:author="Nat Brace" w:date="2019-10-11T14:10:00Z" w:initials="NB">
-    <w:p>
-      <w:pPr>
-        <w:pStyle w:val="CommentText"/>
-      </w:pPr>
-      <w:bookmarkStart w:id="33" w:name="_GoBack"/>
-      <w:bookmarkEnd w:id="33"/>
-      <w:r>
-        <w:rPr>
-          <w:rStyle w:val="CommentReference"/>
-        </w:rPr>
-        <w:annotationRef/>
-      </w:r>
-      <w:r>
-        <w:t>Assembly and scaling</w:t>
-      </w:r>
-    </w:p>
-  </w:comment>
-  <w:comment w:id="34" w:author="Nat Brace" w:date="2019-11-06T14:05:00Z" w:initials="NB">
-    <w:p>
-      <w:pPr>
-        <w:pStyle w:val="CommentText"/>
-      </w:pPr>
-      <w:r>
-        <w:rPr>
-          <w:rStyle w:val="CommentReference"/>
-        </w:rPr>
-        <w:annotationRef/>
-      </w:r>
-      <w:r>
-        <w:t>In wrong order</w:t>
-      </w:r>
-    </w:p>
-  </w:comment>
-  <w:comment w:id="37" w:author="Nat Brace" w:date="2019-10-11T14:10:00Z" w:initials="NB">
-    <w:p>
-      <w:pPr>
-        <w:pStyle w:val="CommentText"/>
-      </w:pPr>
-      <w:r>
-        <w:rPr>
-          <w:rStyle w:val="CommentReference"/>
-        </w:rPr>
-        <w:annotationRef/>
-      </w:r>
-      <w:r>
-        <w:t>Assembly and scaling</w:t>
-      </w:r>
-    </w:p>
-  </w:comment>
-  <w:comment w:id="38" w:author="Nat Brace" w:date="2019-10-14T16:45:00Z" w:initials="NB">
-    <w:p>
-      <w:pPr>
-        <w:pStyle w:val="CommentText"/>
-      </w:pPr>
-      <w:r>
-        <w:rPr>
-          <w:rStyle w:val="CommentReference"/>
-        </w:rPr>
-        <w:annotationRef/>
-      </w:r>
-      <w:r>
-        <w:t>Not coming up showing Quantification tab</w:t>
-      </w:r>
-    </w:p>
-  </w:comment>
-  <w:comment w:id="39" w:author="Nat Brace" w:date="2019-10-14T16:47:00Z" w:initials="NB">
-    <w:p>
-      <w:pPr>
-        <w:pStyle w:val="CommentText"/>
-      </w:pPr>
-      <w:r>
-        <w:rPr>
-          <w:rStyle w:val="CommentReference"/>
-        </w:rPr>
-        <w:annotationRef/>
-      </w:r>
-      <w:r>
-        <w:t xml:space="preserve">Resizing </w:t>
-      </w:r>
-      <w:proofErr w:type="spellStart"/>
-      <w:r>
-        <w:t>requied</w:t>
-      </w:r>
-      <w:proofErr w:type="spellEnd"/>
-    </w:p>
-  </w:comment>
-  <w:comment w:id="40" w:author="Rita Chupalov" w:date="2019-10-29T12:29:00Z" w:initials="RC">
-    <w:p>
-      <w:pPr>
-        <w:pStyle w:val="CommentText"/>
-      </w:pPr>
-      <w:r>
-        <w:rPr>
-          <w:rStyle w:val="CommentReference"/>
-        </w:rPr>
-        <w:annotationRef/>
-      </w:r>
-      <w:r>
-        <w:t>Not sure what the size should be in this case. The snapshot seems to be about the same size as the one in this document.</w:t>
+        <w:t>Test produces much more square screen cap</w:t>
       </w:r>
     </w:p>
   </w:comment>
@@ -4965,63 +4193,29 @@
 
 <file path=word/commentsExtended.xml><?xml version="1.0" encoding="utf-8"?>
 <w15:commentsEx xmlns:wpc="http://schemas.microsoft.com/office/word/2010/wordprocessingCanvas" xmlns:cx="http://schemas.microsoft.com/office/drawing/2014/chartex" xmlns:cx1="http://schemas.microsoft.com/office/drawing/2015/9/8/chartex" xmlns:cx2="http://schemas.microsoft.com/office/drawing/2015/10/21/chartex" xmlns:cx3="http://schemas.microsoft.com/office/drawing/2016/5/9/chartex" xmlns:cx4="http://schemas.microsoft.com/office/drawing/2016/5/10/chartex" xmlns:cx5="http://schemas.microsoft.com/office/drawing/2016/5/11/chartex" xmlns:cx6="http://schemas.microsoft.com/office/drawing/2016/5/12/chartex" xmlns:cx7="http://schemas.microsoft.com/office/drawing/2016/5/13/chartex" xmlns:cx8="http://schemas.microsoft.com/office/drawing/2016/5/14/chartex" xmlns:mc="http://schemas.openxmlformats.org/markup-compatibility/2006" xmlns:aink="http://schemas.microsoft.com/office/drawing/2016/ink" xmlns:am3d="http://schemas.microsoft.com/office/drawing/2017/model3d" xmlns:o="urn:schemas-microsoft-com:office:office" xmlns:r="http://schemas.openxmlformats.org/officeDocument/2006/relationships" xmlns:m="http://schemas.openxmlformats.org/officeDocument/2006/math" xmlns:v="urn:schemas-microsoft-com:vml" xmlns:wp14="http://schemas.microsoft.com/office/word/2010/wordprocessingDrawing" xmlns:wp="http://schemas.openxmlformats.org/drawingml/2006/wordprocessingDrawing" xmlns:w10="urn:schemas-microsoft-com:office:word" xmlns:w="http://schemas.openxmlformats.org/wordprocessingml/2006/main" xmlns:w14="http://schemas.microsoft.com/office/word/2010/wordml" xmlns:w15="http://schemas.microsoft.com/office/word/2012/wordml" xmlns:w16cid="http://schemas.microsoft.com/office/word/2016/wordml/cid" xmlns:w16se="http://schemas.microsoft.com/office/word/2015/wordml/symex" xmlns:wpg="http://schemas.microsoft.com/office/word/2010/wordprocessingGroup" xmlns:wpi="http://schemas.microsoft.com/office/word/2010/wordprocessingInk" xmlns:wne="http://schemas.microsoft.com/office/word/2006/wordml" xmlns:wps="http://schemas.microsoft.com/office/word/2010/wordprocessingShape" mc:Ignorable="w14 w15 w16se w16cid wp14">
-  <w15:commentEx w15:paraId="1C7C7457" w15:done="1"/>
-  <w15:commentEx w15:paraId="4FCE3071" w15:done="1"/>
-  <w15:commentEx w15:paraId="5C1A8653" w15:paraIdParent="4FCE3071" w15:done="1"/>
   <w15:commentEx w15:paraId="36F29D77" w15:done="1"/>
   <w15:commentEx w15:paraId="015CA45B" w15:paraIdParent="36F29D77" w15:done="1"/>
-  <w15:commentEx w15:paraId="51D2F1F2" w15:paraIdParent="36F29D77" w15:done="1"/>
-  <w15:commentEx w15:paraId="39CD3EAB" w15:done="1"/>
-  <w15:commentEx w15:paraId="3D095376" w15:paraIdParent="39CD3EAB" w15:done="1"/>
-  <w15:commentEx w15:paraId="3C0D13B6" w15:done="1"/>
+  <w15:commentEx w15:paraId="3EA1578E" w15:done="0"/>
   <w15:commentEx w15:paraId="3E10BCEE" w15:done="1"/>
-  <w15:commentEx w15:paraId="43D3FEB7" w15:paraIdParent="3E10BCEE" w15:done="1"/>
-  <w15:commentEx w15:paraId="682C3D68" w15:done="1"/>
-  <w15:commentEx w15:paraId="003FB8D4" w15:done="1"/>
-  <w15:commentEx w15:paraId="4136A959" w15:done="1"/>
   <w15:commentEx w15:paraId="5D1921D9" w15:done="1"/>
-  <w15:commentEx w15:paraId="33168CCF" w15:done="1"/>
-  <w15:commentEx w15:paraId="7E48CEA6" w15:paraIdParent="33168CCF" w15:done="1"/>
-  <w15:commentEx w15:paraId="27D980D8" w15:done="1"/>
-  <w15:commentEx w15:paraId="19102934" w15:done="0"/>
+  <w15:commentEx w15:paraId="11FEDE10" w15:done="0"/>
   <w15:commentEx w15:paraId="2EBEE883" w15:done="0"/>
-  <w15:commentEx w15:paraId="42F2542F" w15:done="1"/>
-  <w15:commentEx w15:paraId="38BE3298" w15:done="0"/>
-  <w15:commentEx w15:paraId="3BE81214" w15:done="1"/>
-  <w15:commentEx w15:paraId="0221343F" w15:done="1"/>
-  <w15:commentEx w15:paraId="1B024E27" w15:done="1"/>
-  <w15:commentEx w15:paraId="2BDFE051" w15:paraIdParent="1B024E27" w15:done="1"/>
+  <w15:commentEx w15:paraId="4566817D" w15:done="0"/>
+  <w15:commentEx w15:paraId="4A076CD0" w15:done="0"/>
 </w15:commentsEx>
 </file>
 
 <file path=word/commentsIds.xml><?xml version="1.0" encoding="utf-8"?>
 <w16cid:commentsIds xmlns:wpc="http://schemas.microsoft.com/office/word/2010/wordprocessingCanvas" xmlns:cx="http://schemas.microsoft.com/office/drawing/2014/chartex" xmlns:cx1="http://schemas.microsoft.com/office/drawing/2015/9/8/chartex" xmlns:cx2="http://schemas.microsoft.com/office/drawing/2015/10/21/chartex" xmlns:cx3="http://schemas.microsoft.com/office/drawing/2016/5/9/chartex" xmlns:cx4="http://schemas.microsoft.com/office/drawing/2016/5/10/chartex" xmlns:cx5="http://schemas.microsoft.com/office/drawing/2016/5/11/chartex" xmlns:cx6="http://schemas.microsoft.com/office/drawing/2016/5/12/chartex" xmlns:cx7="http://schemas.microsoft.com/office/drawing/2016/5/13/chartex" xmlns:cx8="http://schemas.microsoft.com/office/drawing/2016/5/14/chartex" xmlns:mc="http://schemas.openxmlformats.org/markup-compatibility/2006" xmlns:aink="http://schemas.microsoft.com/office/drawing/2016/ink" xmlns:am3d="http://schemas.microsoft.com/office/drawing/2017/model3d" xmlns:o="urn:schemas-microsoft-com:office:office" xmlns:r="http://schemas.openxmlformats.org/officeDocument/2006/relationships" xmlns:m="http://schemas.openxmlformats.org/officeDocument/2006/math" xmlns:v="urn:schemas-microsoft-com:vml" xmlns:wp14="http://schemas.microsoft.com/office/word/2010/wordprocessingDrawing" xmlns:wp="http://schemas.openxmlformats.org/drawingml/2006/wordprocessingDrawing" xmlns:w10="urn:schemas-microsoft-com:office:word" xmlns:w="http://schemas.openxmlformats.org/wordprocessingml/2006/main" xmlns:w14="http://schemas.microsoft.com/office/word/2010/wordml" xmlns:w15="http://schemas.microsoft.com/office/word/2012/wordml" xmlns:w16cid="http://schemas.microsoft.com/office/word/2016/wordml/cid" xmlns:w16se="http://schemas.microsoft.com/office/word/2015/wordml/symex" xmlns:wpg="http://schemas.microsoft.com/office/word/2010/wordprocessingGroup" xmlns:wpi="http://schemas.microsoft.com/office/word/2010/wordprocessingInk" xmlns:wne="http://schemas.microsoft.com/office/word/2006/wordml" xmlns:wps="http://schemas.microsoft.com/office/word/2010/wordprocessingShape" mc:Ignorable="w14 w15 w16se w16cid wp14">
-  <w16cid:commentId w16cid:paraId="1C7C7457" w16cid:durableId="214B063F"/>
-  <w16cid:commentId w16cid:paraId="4FCE3071" w16cid:durableId="21502C1A"/>
-  <w16cid:commentId w16cid:paraId="5C1A8653" w16cid:durableId="216D5003"/>
   <w16cid:commentId w16cid:paraId="36F29D77" w16cid:durableId="214B0ACE"/>
   <w16cid:commentId w16cid:paraId="015CA45B" w16cid:durableId="214F1FA4"/>
-  <w16cid:commentId w16cid:paraId="51D2F1F2" w16cid:durableId="216D5007"/>
-  <w16cid:commentId w16cid:paraId="39CD3EAB" w16cid:durableId="213F431A"/>
-  <w16cid:commentId w16cid:paraId="3D095376" w16cid:durableId="216D5009"/>
-  <w16cid:commentId w16cid:paraId="3C0D13B6" w16cid:durableId="21502DBE"/>
+  <w16cid:commentId w16cid:paraId="3EA1578E" w16cid:durableId="2194FE71"/>
   <w16cid:commentId w16cid:paraId="3E10BCEE" w16cid:durableId="214F2055"/>
-  <w16cid:commentId w16cid:paraId="43D3FEB7" w16cid:durableId="216D500C"/>
-  <w16cid:commentId w16cid:paraId="682C3D68" w16cid:durableId="214B0B0A"/>
-  <w16cid:commentId w16cid:paraId="003FB8D4" w16cid:durableId="216D545A"/>
-  <w16cid:commentId w16cid:paraId="4136A959" w16cid:durableId="214F2183"/>
   <w16cid:commentId w16cid:paraId="5D1921D9" w16cid:durableId="214B0B5E"/>
-  <w16cid:commentId w16cid:paraId="33168CCF" w16cid:durableId="21502E38"/>
-  <w16cid:commentId w16cid:paraId="7E48CEA6" w16cid:durableId="216D5011"/>
-  <w16cid:commentId w16cid:paraId="27D980D8" w16cid:durableId="214B0B8E"/>
-  <w16cid:commentId w16cid:paraId="19102934" w16cid:durableId="216D5196"/>
+  <w16cid:commentId w16cid:paraId="11FEDE10" w16cid:durableId="2194FF74"/>
   <w16cid:commentId w16cid:paraId="2EBEE883" w16cid:durableId="21502E7A"/>
-  <w16cid:commentId w16cid:paraId="42F2542F" w16cid:durableId="214B0BBC"/>
-  <w16cid:commentId w16cid:paraId="38BE3298" w16cid:durableId="216D51BE"/>
-  <w16cid:commentId w16cid:paraId="3BE81214" w16cid:durableId="214B0BF2"/>
-  <w16cid:commentId w16cid:paraId="0221343F" w16cid:durableId="214F24B1"/>
-  <w16cid:commentId w16cid:paraId="1B024E27" w16cid:durableId="214F2511"/>
-  <w16cid:commentId w16cid:paraId="2BDFE051" w16cid:durableId="216D5018"/>
+  <w16cid:commentId w16cid:paraId="4566817D" w16cid:durableId="219505F4"/>
+  <w16cid:commentId w16cid:paraId="4A076CD0" w16cid:durableId="21950125"/>
 </w16cid:commentsIds>
 </file>
 
@@ -9737,9 +8931,6 @@
   <w15:person w15:author="Nat Brace">
     <w15:presenceInfo w15:providerId="Windows Live" w15:userId="626e339747d96c59"/>
   </w15:person>
-  <w15:person w15:author="Rita Chupalov">
-    <w15:presenceInfo w15:providerId="None" w15:userId="Rita Chupalov"/>
-  </w15:person>
   <w15:person w15:author="Windows User">
     <w15:presenceInfo w15:providerId="None" w15:userId="Windows User"/>
   </w15:person>
@@ -9763,7 +8954,7 @@
       </w:pPr>
     </w:pPrDefault>
   </w:docDefaults>
-  <w:latentStyles w:defLockedState="0" w:defUIPriority="99" w:defSemiHidden="0" w:defUnhideWhenUsed="0" w:defQFormat="0" w:count="377">
+  <w:latentStyles w:defLockedState="0" w:defUIPriority="99" w:defSemiHidden="0" w:defUnhideWhenUsed="0" w:defQFormat="0" w:count="376">
     <w:lsdException w:name="Normal" w:uiPriority="0" w:qFormat="1"/>
     <w:lsdException w:name="heading 1" w:uiPriority="9" w:qFormat="1"/>
     <w:lsdException w:name="heading 2" w:semiHidden="1" w:uiPriority="9" w:unhideWhenUsed="1" w:qFormat="1"/>
@@ -9911,8 +9102,11 @@
     <w:lsdException w:name="Table 3D effects 3" w:semiHidden="1" w:unhideWhenUsed="1"/>
     <w:lsdException w:name="Table Contemporary" w:semiHidden="1" w:unhideWhenUsed="1"/>
     <w:lsdException w:name="Table Elegant" w:semiHidden="1" w:unhideWhenUsed="1"/>
+    <w:lsdException w:name="Table Professional" w:semiHidden="1" w:unhideWhenUsed="1"/>
     <w:lsdException w:name="Table Subtle 1" w:semiHidden="1" w:unhideWhenUsed="1"/>
     <w:lsdException w:name="Table Subtle 2" w:semiHidden="1" w:unhideWhenUsed="1"/>
+    <w:lsdException w:name="Table Web 1" w:semiHidden="1" w:unhideWhenUsed="1"/>
+    <w:lsdException w:name="Table Web 2" w:semiHidden="1" w:unhideWhenUsed="1"/>
     <w:lsdException w:name="Table Web 3" w:semiHidden="1" w:unhideWhenUsed="1"/>
     <w:lsdException w:name="Balloon Text" w:semiHidden="1" w:unhideWhenUsed="1"/>
     <w:lsdException w:name="Table Grid" w:uiPriority="59"/>
@@ -10137,7 +9331,6 @@
     <w:lsdException w:name="Hashtag" w:semiHidden="1" w:unhideWhenUsed="1"/>
     <w:lsdException w:name="Unresolved Mention" w:semiHidden="1" w:unhideWhenUsed="1"/>
     <w:lsdException w:name="Smart Link" w:semiHidden="1" w:unhideWhenUsed="1"/>
-    <w:lsdException w:name="Smart Link Error" w:semiHidden="1" w:unhideWhenUsed="1"/>
   </w:latentStyles>
   <w:style w:type="paragraph" w:default="1" w:styleId="Normal">
     <w:name w:val="Normal"/>
@@ -10875,7 +10068,7 @@
 </file>
 
 <file path=customXml/itemProps1.xml><?xml version="1.0" encoding="utf-8"?>
-<ds:datastoreItem xmlns:ds="http://schemas.openxmlformats.org/officeDocument/2006/customXml" ds:itemID="{0C5E32B5-682B-45F8-BD62-7FEF5F9F5863}">
+<ds:datastoreItem xmlns:ds="http://schemas.openxmlformats.org/officeDocument/2006/customXml" ds:itemID="{6D7B6FE8-FA78-4B43-80BA-B982447703C8}">
   <ds:schemaRefs>
     <ds:schemaRef ds:uri="http://schemas.openxmlformats.org/officeDocument/2006/bibliography"/>
   </ds:schemaRefs>

</xml_diff>

<commit_message>
- finalize screenshots and create outgoing docs for Chinese and Japanese
</commit_message>
<xml_diff>
--- a/pwiz_tools/Skyline/Documentation/Tutorials/Skyline Absolute Quantification.docx
+++ b/pwiz_tools/Skyline/Documentation/Tutorials/Skyline Absolute Quantification.docx
@@ -121,12 +121,19 @@
         <w:rPr>
           <w:vertAlign w:val="superscript"/>
         </w:rPr>
-        <w:t>2,3,4</w:t>
-      </w:r>
+        <w:t>2</w:t>
+      </w:r>
+      <w:proofErr w:type="gramStart"/>
       <w:r>
         <w:rPr>
           <w:vertAlign w:val="superscript"/>
         </w:rPr>
+        <w:t>,3,4</w:t>
+      </w:r>
+      <w:r>
+        <w:rPr>
+          <w:vertAlign w:val="superscript"/>
+        </w:rPr>
         <w:t>,</w:t>
       </w:r>
       <w:r>
@@ -135,6 +142,7 @@
         </w:rPr>
         <w:t>5</w:t>
       </w:r>
+      <w:proofErr w:type="gramEnd"/>
       <w:r>
         <w:t>.</w:t>
       </w:r>
@@ -219,8 +227,29 @@
       <w:r>
         <w:t xml:space="preserve">sample preparation, </w:t>
       </w:r>
-      <w:r>
-        <w:t>autosampler or chromatographic irregularities. By adding an identical quantity of a standard heavy labeled peptide to each of the calibrants and the sample, one is able to measure the ratio of calibrant-to-standard or sample-to-standard</w:t>
+      <w:proofErr w:type="spellStart"/>
+      <w:r>
+        <w:t>autosampler</w:t>
+      </w:r>
+      <w:proofErr w:type="spellEnd"/>
+      <w:r>
+        <w:t xml:space="preserve"> or chromatographic irregularities. By adding an identical quantity of a standard heavy labeled peptide to each of the </w:t>
+      </w:r>
+      <w:proofErr w:type="spellStart"/>
+      <w:r>
+        <w:t>calibrants</w:t>
+      </w:r>
+      <w:proofErr w:type="spellEnd"/>
+      <w:r>
+        <w:t xml:space="preserve"> and the sample, one is able to measure the ratio of </w:t>
+      </w:r>
+      <w:proofErr w:type="spellStart"/>
+      <w:r>
+        <w:t>calibrant</w:t>
+      </w:r>
+      <w:proofErr w:type="spellEnd"/>
+      <w:r>
+        <w:t>-to-standard or sample-to-standard</w:t>
       </w:r>
       <w:r>
         <w:t>, also known as normalization</w:t>
@@ -234,8 +263,13 @@
       <w:r>
         <w:t xml:space="preserve"> </w:t>
       </w:r>
-      <w:r>
-        <w:t xml:space="preserve">autosampler or chromatographic irregularities. Consequently, by performing peptide absolute quantification using an external calibration curve and </w:t>
+      <w:proofErr w:type="spellStart"/>
+      <w:r>
+        <w:t>autosampler</w:t>
+      </w:r>
+      <w:proofErr w:type="spellEnd"/>
+      <w:r>
+        <w:t xml:space="preserve"> or chromatographic irregularities. Consequently, by performing peptide absolute quantification using an external calibration curve and </w:t>
       </w:r>
       <w:r>
         <w:t xml:space="preserve">normalization to </w:t>
@@ -264,7 +298,23 @@
         <w:t>This tutorial will work with data publishe</w:t>
       </w:r>
       <w:r>
-        <w:t>d in Stergachis et al.</w:t>
+        <w:t xml:space="preserve">d in </w:t>
+      </w:r>
+      <w:proofErr w:type="spellStart"/>
+      <w:r>
+        <w:t>Stergachis</w:t>
+      </w:r>
+      <w:proofErr w:type="spellEnd"/>
+      <w:r>
+        <w:t xml:space="preserve"> </w:t>
+      </w:r>
+      <w:proofErr w:type="gramStart"/>
+      <w:r>
+        <w:t>et</w:t>
+      </w:r>
+      <w:proofErr w:type="gramEnd"/>
+      <w:r>
+        <w:t xml:space="preserve"> al.</w:t>
       </w:r>
       <w:r>
         <w:rPr>
@@ -278,9 +328,11 @@
       <w:r>
         <w:t>“</w:t>
       </w:r>
+      <w:proofErr w:type="spellStart"/>
       <w:r>
         <w:t>proteotypic</w:t>
       </w:r>
+      <w:proofErr w:type="spellEnd"/>
       <w:r>
         <w:t>”</w:t>
       </w:r>
@@ -299,9 +351,11 @@
       <w:r>
         <w:t>“</w:t>
       </w:r>
+      <w:proofErr w:type="spellStart"/>
       <w:r>
         <w:t>proteotypic</w:t>
       </w:r>
+      <w:proofErr w:type="spellEnd"/>
       <w:r>
         <w:t>”</w:t>
       </w:r>
@@ -311,14 +365,24 @@
       <w:r>
         <w:t>“</w:t>
       </w:r>
+      <w:proofErr w:type="spellStart"/>
       <w:r>
         <w:t>proteotypic</w:t>
       </w:r>
+      <w:proofErr w:type="spellEnd"/>
       <w:r>
         <w:t>”</w:t>
       </w:r>
       <w:r>
-        <w:t xml:space="preserve"> based on its strong signal intensity relative to other tryptic peptides in the GST-tag (unpublished). Also, this peptide uniquely identifies this schistosomal GST-tag as opposed to other human </w:t>
+        <w:t xml:space="preserve"> based on its strong signal intensity relative to other tryptic peptides in the GST-tag (unpublished). Also, this peptide uniquely identifies this </w:t>
+      </w:r>
+      <w:proofErr w:type="spellStart"/>
+      <w:r>
+        <w:t>schistosomal</w:t>
+      </w:r>
+      <w:proofErr w:type="spellEnd"/>
+      <w:r>
+        <w:t xml:space="preserve"> GST-tag as opposed to other human </w:t>
       </w:r>
       <w:r>
         <w:t>glutathione-binding</w:t>
@@ -347,7 +411,23 @@
         <w:t>Tutorial Figure 1B</w:t>
       </w:r>
       <w:r>
-        <w:t>). Heavy labeled IEAIPQIDK peptide was then spiked into the elution buffer and the sample was digested and analyzed using selected reaction monitoring (SRM) on a Thermo TSQ Vantage triple-quadrupole mass spectrometer. An external calibration curve was generated using different quantities of a light IEAIPQIDK peptide that was purified to &gt;97% purity and the concentration determined by amino acid analysis. Heavy labeled IEAIPQIDK peptide was also spiked into these calibrants at the same concentration as in the FOXN1-GST sample (</w:t>
+        <w:t xml:space="preserve">). Heavy labeled IEAIPQIDK peptide was then spiked into the elution buffer and the sample was digested and analyzed using selected reaction monitoring (SRM) on a </w:t>
+      </w:r>
+      <w:proofErr w:type="spellStart"/>
+      <w:r>
+        <w:t>Thermo</w:t>
+      </w:r>
+      <w:proofErr w:type="spellEnd"/>
+      <w:r>
+        <w:t xml:space="preserve"> TSQ Vantage triple-quadrupole mass spectrometer. An external calibration curve was generated using different quantities of a light IEAIPQIDK peptide that was purified to &gt;97% purity and the concentration determined by amino acid analysis. Heavy labeled IEAIPQIDK peptide was also spiked into these </w:t>
+      </w:r>
+      <w:proofErr w:type="spellStart"/>
+      <w:r>
+        <w:t>calibrants</w:t>
+      </w:r>
+      <w:proofErr w:type="spellEnd"/>
+      <w:r>
+        <w:t xml:space="preserve"> at the same concentration as in the FOXN1-GST sample (</w:t>
       </w:r>
       <w:r>
         <w:rPr>
@@ -356,7 +436,15 @@
         <w:t>Tutorial Figure 1C</w:t>
       </w:r>
       <w:r>
-        <w:t>). It is important to note that it does not matter what the concentration of the heavy peptide is in each of the samples, so long as it is the same. However, it is best if the amount of heavy peptide in the samples is similar to the amount of light peptide originating from FOXN1-GST. Also, it is best if the concentration of the light peptide originating from FOXN1-GST falls somewhere in the middle of the concentration range tested using the different calibrants.</w:t>
+        <w:t xml:space="preserve">). It is important to note that it does not matter what the concentration of the heavy peptide is in each of the samples, so long as it is the same. However, it is best if the amount of heavy peptide in the samples is similar to the amount of light peptide originating from FOXN1-GST. Also, it is best if the concentration of the light peptide originating from FOXN1-GST falls somewhere in the middle of the concentration range tested using the different </w:t>
+      </w:r>
+      <w:proofErr w:type="spellStart"/>
+      <w:r>
+        <w:t>calibrants</w:t>
+      </w:r>
+      <w:proofErr w:type="spellEnd"/>
+      <w:r>
+        <w:t>.</w:t>
       </w:r>
     </w:p>
     <w:p>
@@ -436,7 +524,15 @@
         <w:t>A</w:t>
       </w:r>
       <w:r>
-        <w:t>) Schistosomal GST-tag protein sequence. The tryptic peptide used for quantification purposes is indicated in red.</w:t>
+        <w:t xml:space="preserve">) </w:t>
+      </w:r>
+      <w:proofErr w:type="spellStart"/>
+      <w:r>
+        <w:t>Schistosomal</w:t>
+      </w:r>
+      <w:proofErr w:type="spellEnd"/>
+      <w:r>
+        <w:t xml:space="preserve"> GST-tag protein sequence. The tryptic peptide used for quantification purposes is indicated in red.</w:t>
       </w:r>
     </w:p>
     <w:p>
@@ -966,11 +1062,19 @@
       <w:r>
         <w:t xml:space="preserve">list choose the instrument that you will be using for your measurements. For this experiment, a </w:t>
       </w:r>
-      <w:r>
-        <w:rPr>
-          <w:b/>
-        </w:rPr>
-        <w:t>Thermo TSQ Vantage</w:t>
+      <w:proofErr w:type="spellStart"/>
+      <w:r>
+        <w:rPr>
+          <w:b/>
+        </w:rPr>
+        <w:t>Thermo</w:t>
+      </w:r>
+      <w:proofErr w:type="spellEnd"/>
+      <w:r>
+        <w:rPr>
+          <w:b/>
+        </w:rPr>
+        <w:t xml:space="preserve"> TSQ Vantage</w:t>
       </w:r>
       <w:r>
         <w:t xml:space="preserve"> was used for all measurements. </w:t>
@@ -1167,13 +1271,7 @@
         <w:t>To</w:t>
       </w:r>
       <w:r>
-        <w:t xml:space="preserve"> field, choose “</w:t>
-      </w:r>
-      <w:r>
-        <w:t>last ion - 1</w:t>
-      </w:r>
-      <w:r>
-        <w:t>”.</w:t>
+        <w:t xml:space="preserve"> field, choose “last ion - 1”.</w:t>
       </w:r>
     </w:p>
     <w:tbl>
@@ -1481,7 +1579,15 @@
         <w:t>“</w:t>
       </w:r>
       <w:r>
-        <w:t>Label:13C(6)15N(2) (C-term K)</w:t>
+        <w:t>Label</w:t>
+      </w:r>
+      <w:proofErr w:type="gramStart"/>
+      <w:r>
+        <w:t>:13C</w:t>
+      </w:r>
+      <w:proofErr w:type="gramEnd"/>
+      <w:r>
+        <w:t>(6)15N(2) (C-term K)</w:t>
       </w:r>
       <w:r>
         <w:t>”</w:t>
@@ -1618,7 +1724,15 @@
         <w:t>“</w:t>
       </w:r>
       <w:r>
-        <w:t>Label:13C(6)15N(2) (C-term K)</w:t>
+        <w:t>Label</w:t>
+      </w:r>
+      <w:proofErr w:type="gramStart"/>
+      <w:r>
+        <w:t>:13C</w:t>
+      </w:r>
+      <w:proofErr w:type="gramEnd"/>
+      <w:r>
+        <w:t>(6)15N(2) (C-term K)</w:t>
       </w:r>
       <w:r>
         <w:t>”</w:t>
@@ -1733,11 +1847,19 @@
       <w:r>
         <w:t xml:space="preserve">Since the experiment uses a heavy labeled internal standard peptide, the </w:t>
       </w:r>
-      <w:r>
-        <w:rPr>
-          <w:b/>
-        </w:rPr>
-        <w:t>Internal standard type</w:t>
+      <w:proofErr w:type="gramStart"/>
+      <w:r>
+        <w:rPr>
+          <w:b/>
+        </w:rPr>
+        <w:t>Internal</w:t>
+      </w:r>
+      <w:proofErr w:type="gramEnd"/>
+      <w:r>
+        <w:rPr>
+          <w:b/>
+        </w:rPr>
+        <w:t xml:space="preserve"> standard type</w:t>
       </w:r>
       <w:r>
         <w:t xml:space="preserve"> drop-list </w:t>
@@ -1988,9 +2110,11 @@
       <w:r>
         <w:t xml:space="preserve">Before exporting your first transition list, first save your document to the </w:t>
       </w:r>
+      <w:proofErr w:type="spellStart"/>
       <w:r>
         <w:t>AbsoluteQuant</w:t>
       </w:r>
+      <w:proofErr w:type="spellEnd"/>
       <w:r>
         <w:t xml:space="preserve"> folder by doing the following:</w:t>
       </w:r>
@@ -2015,12 +2139,14 @@
       <w:r>
         <w:t xml:space="preserve"> menu, click </w:t>
       </w:r>
+      <w:proofErr w:type="gramStart"/>
       <w:r>
         <w:rPr>
           <w:b/>
         </w:rPr>
         <w:t>Save</w:t>
       </w:r>
+      <w:proofErr w:type="gramEnd"/>
       <w:r>
         <w:t xml:space="preserve"> (ctrl-S).</w:t>
       </w:r>
@@ -2036,9 +2162,11 @@
       <w:r>
         <w:t xml:space="preserve">Navigate to the </w:t>
       </w:r>
+      <w:proofErr w:type="spellStart"/>
       <w:r>
         <w:t>AbsoluteQuant</w:t>
       </w:r>
+      <w:proofErr w:type="spellEnd"/>
       <w:r>
         <w:t xml:space="preserve"> folder.</w:t>
       </w:r>
@@ -2063,11 +2191,16 @@
       <w:r>
         <w:t xml:space="preserve"> field, enter “</w:t>
       </w:r>
+      <w:proofErr w:type="spellStart"/>
       <w:r>
         <w:t>AbsoluteQuant</w:t>
       </w:r>
       <w:r>
-        <w:t>Tutorial”.</w:t>
+        <w:t>Tutorial</w:t>
+      </w:r>
+      <w:proofErr w:type="spellEnd"/>
+      <w:r>
+        <w:t>”.</w:t>
       </w:r>
     </w:p>
     <w:p>
@@ -2164,7 +2297,15 @@
         <w:t xml:space="preserve"> form</w:t>
       </w:r>
       <w:r>
-        <w:t xml:space="preserve"> should appear as shown below, with “Thermo” automatically chosen in the </w:t>
+        <w:t xml:space="preserve"> should appear as shown below, with “</w:t>
+      </w:r>
+      <w:proofErr w:type="spellStart"/>
+      <w:r>
+        <w:t>Thermo</w:t>
+      </w:r>
+      <w:proofErr w:type="spellEnd"/>
+      <w:r>
+        <w:t xml:space="preserve">” automatically chosen in the </w:t>
       </w:r>
       <w:r>
         <w:rPr>
@@ -2173,7 +2314,15 @@
         <w:t>Instrument type</w:t>
       </w:r>
       <w:r>
-        <w:t xml:space="preserve"> list, based on the “Thermo TSQ Vantage” value you chose from the </w:t>
+        <w:t xml:space="preserve"> list, based on the “</w:t>
+      </w:r>
+      <w:proofErr w:type="spellStart"/>
+      <w:r>
+        <w:t>Thermo</w:t>
+      </w:r>
+      <w:proofErr w:type="spellEnd"/>
+      <w:r>
+        <w:t xml:space="preserve"> TSQ Vantage” value you chose from the </w:t>
       </w:r>
       <w:r>
         <w:rPr>
@@ -2300,13 +2449,7 @@
         <w:t>File name</w:t>
       </w:r>
       <w:r>
-        <w:t xml:space="preserve"> field, enter “</w:t>
-      </w:r>
-      <w:r>
-        <w:t>GST-tag</w:t>
-      </w:r>
-      <w:r>
-        <w:t>”.</w:t>
+        <w:t xml:space="preserve"> field, enter “GST-tag”.</w:t>
       </w:r>
     </w:p>
     <w:p>
@@ -2344,7 +2487,15 @@
         <w:t xml:space="preserve">imported into </w:t>
       </w:r>
       <w:r>
-        <w:t>a Thermo TSQ Vantage tripl</w:t>
+        <w:t xml:space="preserve">a </w:t>
+      </w:r>
+      <w:proofErr w:type="spellStart"/>
+      <w:r>
+        <w:t>Thermo</w:t>
+      </w:r>
+      <w:proofErr w:type="spellEnd"/>
+      <w:r>
+        <w:t xml:space="preserve"> TSQ Vantage tripl</w:t>
       </w:r>
       <w:r>
         <w:t xml:space="preserve">e-quadrupole mass spectrometer </w:t>
@@ -2367,8 +2518,13 @@
         <w:pStyle w:val="Heading1"/>
       </w:pPr>
       <w:r>
-        <w:t>Analyzing SRM Data from Calibrants</w:t>
-      </w:r>
+        <w:t xml:space="preserve">Analyzing SRM Data from </w:t>
+      </w:r>
+      <w:proofErr w:type="spellStart"/>
+      <w:r>
+        <w:t>Calibrants</w:t>
+      </w:r>
+      <w:proofErr w:type="spellEnd"/>
     </w:p>
     <w:p>
       <w:r>
@@ -2383,8 +2539,13 @@
       <w:r>
         <w:t xml:space="preserve">.  You will import the .RAW files into Skyline to view the data. Data will be imported into the saved Skyline document that was generated in the previous section. The files that you will import are contained in the </w:t>
       </w:r>
-      <w:r>
-        <w:t xml:space="preserve">AbsoluteQuant </w:t>
+      <w:proofErr w:type="spellStart"/>
+      <w:r>
+        <w:t>AbsoluteQuant</w:t>
+      </w:r>
+      <w:proofErr w:type="spellEnd"/>
+      <w:r>
+        <w:t xml:space="preserve"> </w:t>
       </w:r>
       <w:r>
         <w:t xml:space="preserve">folder you created for this tutorial and are </w:t>
@@ -2546,23 +2707,7 @@
             <w:sz w:val="21"/>
             <w:szCs w:val="21"/>
           </w:rPr>
-          <w:t>http://proteome.gs.washington.edu/supplementary_data/IVT_SRM/Su</w:t>
-        </w:r>
-        <w:r>
-          <w:rPr>
-            <w:rStyle w:val="Hyperlink"/>
-            <w:sz w:val="21"/>
-            <w:szCs w:val="21"/>
-          </w:rPr>
-          <w:t>p</w:t>
-        </w:r>
-        <w:r>
-          <w:rPr>
-            <w:rStyle w:val="Hyperlink"/>
-            <w:sz w:val="21"/>
-            <w:szCs w:val="21"/>
-          </w:rPr>
-          <w:t>plementary%20Data%202.sky.zip</w:t>
+          <w:t>http://proteome.gs.washington.edu/supplementary_data/IVT_SRM/Supplementary%20Data%202.sky.zip</w:t>
         </w:r>
       </w:hyperlink>
       <w:r>
@@ -3392,10 +3537,7 @@
         <w:t>Total</w:t>
       </w:r>
       <w:r>
-        <w:t xml:space="preserve"> t</w:t>
-      </w:r>
-      <w:r>
-        <w:t xml:space="preserve">o </w:t>
+        <w:t xml:space="preserve"> to </w:t>
       </w:r>
       <w:r>
         <w:t>view the relative contribution of each transition to the total signal intensity</w:t>
@@ -3491,10 +3633,7 @@
         <w:t>Tabbed</w:t>
       </w:r>
       <w:r>
-        <w:t xml:space="preserve"> (Ctrl-</w:t>
-      </w:r>
-      <w:r>
-        <w:t>?</w:t>
+        <w:t xml:space="preserve"> (Ctrl-Shift-T</w:t>
       </w:r>
       <w:r>
         <w:t>)</w:t>
@@ -4047,19 +4186,23 @@
         <w:t xml:space="preserve"> </w:t>
       </w:r>
       <w:r>
-        <w:t xml:space="preserve">field, enter </w:t>
-      </w:r>
-      <w:r>
-        <w:t>“</w:t>
-      </w:r>
-      <w:r>
-        <w:t>fmol/ul</w:t>
-      </w:r>
-      <w:r>
-        <w:t>”</w:t>
-      </w:r>
-      <w:r>
-        <w:t>.</w:t>
+        <w:t>field, enter “</w:t>
+      </w:r>
+      <w:proofErr w:type="spellStart"/>
+      <w:r>
+        <w:t>fmol</w:t>
+      </w:r>
+      <w:proofErr w:type="spellEnd"/>
+      <w:r>
+        <w:t>/</w:t>
+      </w:r>
+      <w:proofErr w:type="spellStart"/>
+      <w:r>
+        <w:t>ul</w:t>
+      </w:r>
+      <w:proofErr w:type="spellEnd"/>
+      <w:r>
+        <w:t>”.</w:t>
       </w:r>
     </w:p>
     <w:p>
@@ -4154,7 +4297,15 @@
         <w:pStyle w:val="Heading2"/>
       </w:pPr>
       <w:r>
-        <w:t>Specify the analyte concentrations of the external standards</w:t>
+        <w:t xml:space="preserve">Specify the </w:t>
+      </w:r>
+      <w:proofErr w:type="spellStart"/>
+      <w:r>
+        <w:t>analyte</w:t>
+      </w:r>
+      <w:proofErr w:type="spellEnd"/>
+      <w:r>
+        <w:t xml:space="preserve"> concentrations of the external standards</w:t>
       </w:r>
       <w:r>
         <w:t>:</w:t>
@@ -4225,6 +4376,7 @@
       <w:r>
         <w:t xml:space="preserve"> dropdown list and choose </w:t>
       </w:r>
+      <w:proofErr w:type="gramStart"/>
       <w:r>
         <w:rPr>
           <w:b/>
@@ -4232,6 +4384,7 @@
         </w:rPr>
         <w:t>Replicates</w:t>
       </w:r>
+      <w:proofErr w:type="gramEnd"/>
       <w:r>
         <w:rPr>
           <w:bCs/>
@@ -4269,12 +4422,21 @@
       <w:r>
         <w:t xml:space="preserve"> to “Standard” and their </w:t>
       </w:r>
+      <w:proofErr w:type="spellStart"/>
       <w:r>
         <w:rPr>
           <w:b/>
           <w:bCs/>
         </w:rPr>
-        <w:t>Analyte Concentrations</w:t>
+        <w:t>Analyte</w:t>
+      </w:r>
+      <w:proofErr w:type="spellEnd"/>
+      <w:r>
+        <w:rPr>
+          <w:b/>
+          <w:bCs/>
+        </w:rPr>
+        <w:t xml:space="preserve"> Concentrations</w:t>
       </w:r>
       <w:r>
         <w:rPr>
@@ -4678,18 +4840,16 @@
       </w:r>
     </w:p>
     <w:p>
-      <w:bookmarkStart w:id="2" w:name="_GoBack"/>
-      <w:bookmarkEnd w:id="2"/>
       <w:r>
         <w:rPr>
           <w:noProof/>
         </w:rPr>
         <w:lastRenderedPageBreak/>
         <w:drawing>
-          <wp:inline distT="0" distB="0" distL="0" distR="0" wp14:anchorId="3D30B25F" wp14:editId="1037C6B9">
-            <wp:extent cx="5562600" cy="4114800"/>
-            <wp:effectExtent l="0" t="0" r="0" b="0"/>
-            <wp:docPr id="3" name="Picture 3"/>
+          <wp:inline distT="0" distB="0" distL="0" distR="0" wp14:anchorId="3309A20B" wp14:editId="139A5471">
+            <wp:extent cx="5229225" cy="4114800"/>
+            <wp:effectExtent l="0" t="0" r="9525" b="0"/>
+            <wp:docPr id="2" name="Picture 2"/>
             <wp:cNvGraphicFramePr>
               <a:graphicFrameLocks xmlns:a="http://schemas.openxmlformats.org/drawingml/2006/main" noChangeAspect="1"/>
             </wp:cNvGraphicFramePr>
@@ -4709,7 +4869,7 @@
                   <pic:spPr>
                     <a:xfrm>
                       <a:off x="0" y="0"/>
-                      <a:ext cx="5562600" cy="4114800"/>
+                      <a:ext cx="5229225" cy="4114800"/>
                     </a:xfrm>
                     <a:prstGeom prst="rect">
                       <a:avLst/>
@@ -4721,6 +4881,8 @@
           </wp:inline>
         </w:drawing>
       </w:r>
+      <w:bookmarkStart w:id="2" w:name="_GoBack"/>
+      <w:bookmarkEnd w:id="2"/>
     </w:p>
     <w:p>
       <w:r>
@@ -4746,7 +4908,21 @@
         <w:rPr>
           <w:i/>
         </w:rPr>
-        <w:t>(concentration = slope * ratio + intercept)</w:t>
+        <w:t>(</w:t>
+      </w:r>
+      <w:proofErr w:type="gramStart"/>
+      <w:r>
+        <w:rPr>
+          <w:i/>
+        </w:rPr>
+        <w:t>concentration</w:t>
+      </w:r>
+      <w:proofErr w:type="gramEnd"/>
+      <w:r>
+        <w:rPr>
+          <w:i/>
+        </w:rPr>
+        <w:t xml:space="preserve"> = slope * ratio + intercept)</w:t>
       </w:r>
     </w:p>
     <w:p>
@@ -4754,7 +4930,23 @@
         <w:t>Also, calculated concentration of the currently selected replicate is displayed on the calibration form.</w:t>
       </w:r>
       <w:r>
-        <w:t xml:space="preserve"> Here the concentration of the unknown sample is shown as 1.8554 fmol/ul.</w:t>
+        <w:t xml:space="preserve"> Here the concentration of the unknown sample is shown as 1.8554 </w:t>
+      </w:r>
+      <w:proofErr w:type="spellStart"/>
+      <w:r>
+        <w:t>fmol</w:t>
+      </w:r>
+      <w:proofErr w:type="spellEnd"/>
+      <w:r>
+        <w:t>/</w:t>
+      </w:r>
+      <w:proofErr w:type="spellStart"/>
+      <w:r>
+        <w:t>ul</w:t>
+      </w:r>
+      <w:proofErr w:type="spellEnd"/>
+      <w:r>
+        <w:t>.</w:t>
       </w:r>
     </w:p>
     <w:p>
@@ -4773,7 +4965,15 @@
         <w:t>This tutorial presented the advantages of different absolute abundance experimental setups and demonstrated how to determine absolute abundances using an external calibration curve with an internal standard heavy labeled peptide</w:t>
       </w:r>
       <w:r>
-        <w:t xml:space="preserve"> for locating the correct integration range even at very low analyte abundance and for normalization</w:t>
+        <w:t xml:space="preserve"> for locating the correct integration range even at very low </w:t>
+      </w:r>
+      <w:proofErr w:type="spellStart"/>
+      <w:r>
+        <w:t>analyte</w:t>
+      </w:r>
+      <w:proofErr w:type="spellEnd"/>
+      <w:r>
+        <w:t xml:space="preserve"> abundance and for normalization</w:t>
       </w:r>
       <w:r>
         <w:t xml:space="preserve">. This method provides accurate and precise absolute measurements while minimizing the amount of valuable sample that has to be used during the experiment. </w:t>
@@ -4812,7 +5012,49 @@
           <w:rFonts w:asciiTheme="majorHAnsi" w:hAnsiTheme="majorHAnsi" w:cs="Times New Roman"/>
         </w:rPr>
         <w:lastRenderedPageBreak/>
-        <w:t xml:space="preserve">Gerber, S.A., Rush, J., Stemman, O., Kirschner, M.W. &amp; Gygi, S.P. Absolute quantification of proteins and phosphoproteins from cell lysates by tandem MS. </w:t>
+        <w:t xml:space="preserve">Gerber, S.A., Rush, J., </w:t>
+      </w:r>
+      <w:proofErr w:type="spellStart"/>
+      <w:r>
+        <w:rPr>
+          <w:rFonts w:asciiTheme="majorHAnsi" w:hAnsiTheme="majorHAnsi" w:cs="Times New Roman"/>
+        </w:rPr>
+        <w:t>Stemman</w:t>
+      </w:r>
+      <w:proofErr w:type="spellEnd"/>
+      <w:r>
+        <w:rPr>
+          <w:rFonts w:asciiTheme="majorHAnsi" w:hAnsiTheme="majorHAnsi" w:cs="Times New Roman"/>
+        </w:rPr>
+        <w:t xml:space="preserve">, O., </w:t>
+      </w:r>
+      <w:proofErr w:type="spellStart"/>
+      <w:r>
+        <w:rPr>
+          <w:rFonts w:asciiTheme="majorHAnsi" w:hAnsiTheme="majorHAnsi" w:cs="Times New Roman"/>
+        </w:rPr>
+        <w:t>Kirschner</w:t>
+      </w:r>
+      <w:proofErr w:type="spellEnd"/>
+      <w:r>
+        <w:rPr>
+          <w:rFonts w:asciiTheme="majorHAnsi" w:hAnsiTheme="majorHAnsi" w:cs="Times New Roman"/>
+        </w:rPr>
+        <w:t xml:space="preserve">, M.W. &amp; </w:t>
+      </w:r>
+      <w:proofErr w:type="spellStart"/>
+      <w:r>
+        <w:rPr>
+          <w:rFonts w:asciiTheme="majorHAnsi" w:hAnsiTheme="majorHAnsi" w:cs="Times New Roman"/>
+        </w:rPr>
+        <w:t>Gygi</w:t>
+      </w:r>
+      <w:proofErr w:type="spellEnd"/>
+      <w:r>
+        <w:rPr>
+          <w:rFonts w:asciiTheme="majorHAnsi" w:hAnsiTheme="majorHAnsi" w:cs="Times New Roman"/>
+        </w:rPr>
+        <w:t xml:space="preserve">, S.P. Absolute quantification of proteins and phosphoproteins from cell lysates by tandem MS. </w:t>
       </w:r>
       <w:r>
         <w:rPr>
@@ -4857,13 +5099,23 @@
           <w:szCs w:val="22"/>
         </w:rPr>
       </w:pPr>
+      <w:proofErr w:type="spellStart"/>
       <w:r>
         <w:rPr>
           <w:rFonts w:asciiTheme="majorHAnsi" w:hAnsiTheme="majorHAnsi" w:cs="Calibri"/>
           <w:sz w:val="22"/>
           <w:szCs w:val="22"/>
         </w:rPr>
-        <w:t xml:space="preserve">MacCoss, M.J., Wu, C.C., Matthews, D.E. &amp; Yates, J.R. Measurement of the isotope enrichment of stable isotope-labeled proteins using high-resolution mass spectra of peptides. </w:t>
+        <w:t>MacCoss</w:t>
+      </w:r>
+      <w:proofErr w:type="spellEnd"/>
+      <w:r>
+        <w:rPr>
+          <w:rFonts w:asciiTheme="majorHAnsi" w:hAnsiTheme="majorHAnsi" w:cs="Calibri"/>
+          <w:sz w:val="22"/>
+          <w:szCs w:val="22"/>
+        </w:rPr>
+        <w:t xml:space="preserve">, M.J., Wu, C.C., Matthews, D.E. &amp; Yates, J.R. Measurement of the isotope enrichment of stable isotope-labeled proteins using high-resolution mass spectra of peptides. </w:t>
       </w:r>
       <w:r>
         <w:rPr>
@@ -4925,13 +5177,41 @@
           <w:szCs w:val="22"/>
         </w:rPr>
       </w:pPr>
+      <w:proofErr w:type="spellStart"/>
       <w:r>
         <w:rPr>
           <w:rFonts w:asciiTheme="majorHAnsi" w:hAnsiTheme="majorHAnsi"/>
           <w:sz w:val="22"/>
           <w:szCs w:val="22"/>
         </w:rPr>
-        <w:t xml:space="preserve">Lavagnini, I. &amp; Magno, F. A statistical overview on univariate calibration, inverse regression, and detection limits: Application to gas chromatography/mass spectrometry technique. </w:t>
+        <w:t>Lavagnini</w:t>
+      </w:r>
+      <w:proofErr w:type="spellEnd"/>
+      <w:r>
+        <w:rPr>
+          <w:rFonts w:asciiTheme="majorHAnsi" w:hAnsiTheme="majorHAnsi"/>
+          <w:sz w:val="22"/>
+          <w:szCs w:val="22"/>
+        </w:rPr>
+        <w:t xml:space="preserve">, I. &amp; </w:t>
+      </w:r>
+      <w:proofErr w:type="spellStart"/>
+      <w:r>
+        <w:rPr>
+          <w:rFonts w:asciiTheme="majorHAnsi" w:hAnsiTheme="majorHAnsi"/>
+          <w:sz w:val="22"/>
+          <w:szCs w:val="22"/>
+        </w:rPr>
+        <w:t>Magno</w:t>
+      </w:r>
+      <w:proofErr w:type="spellEnd"/>
+      <w:r>
+        <w:rPr>
+          <w:rFonts w:asciiTheme="majorHAnsi" w:hAnsiTheme="majorHAnsi"/>
+          <w:sz w:val="22"/>
+          <w:szCs w:val="22"/>
+        </w:rPr>
+        <w:t xml:space="preserve">, F. A statistical overview on univariate calibration, inverse regression, and detection limits: Application to gas chromatography/mass spectrometry technique. </w:t>
       </w:r>
       <w:r>
         <w:rPr>
@@ -5110,13 +5390,41 @@
           <w:szCs w:val="22"/>
         </w:rPr>
       </w:pPr>
+      <w:proofErr w:type="spellStart"/>
       <w:r>
         <w:rPr>
           <w:rFonts w:asciiTheme="majorHAnsi" w:hAnsiTheme="majorHAnsi"/>
           <w:sz w:val="22"/>
           <w:szCs w:val="22"/>
         </w:rPr>
-        <w:t xml:space="preserve">MacCoss, M.J., Toth, M.J. &amp; Matthews, D.E. Evaluation and optimization of ion-current ratio measurements by selected-ion-monitoring mass spectrometry. </w:t>
+        <w:t>MacCoss</w:t>
+      </w:r>
+      <w:proofErr w:type="spellEnd"/>
+      <w:r>
+        <w:rPr>
+          <w:rFonts w:asciiTheme="majorHAnsi" w:hAnsiTheme="majorHAnsi"/>
+          <w:sz w:val="22"/>
+          <w:szCs w:val="22"/>
+        </w:rPr>
+        <w:t xml:space="preserve">, M.J., </w:t>
+      </w:r>
+      <w:proofErr w:type="spellStart"/>
+      <w:r>
+        <w:rPr>
+          <w:rFonts w:asciiTheme="majorHAnsi" w:hAnsiTheme="majorHAnsi"/>
+          <w:sz w:val="22"/>
+          <w:szCs w:val="22"/>
+        </w:rPr>
+        <w:t>Toth</w:t>
+      </w:r>
+      <w:proofErr w:type="spellEnd"/>
+      <w:r>
+        <w:rPr>
+          <w:rFonts w:asciiTheme="majorHAnsi" w:hAnsiTheme="majorHAnsi"/>
+          <w:sz w:val="22"/>
+          <w:szCs w:val="22"/>
+        </w:rPr>
+        <w:t xml:space="preserve">, M.J. &amp; Matthews, D.E. Evaluation and optimization of ion-current ratio measurements by selected-ion-monitoring mass spectrometry. </w:t>
       </w:r>
       <w:r>
         <w:rPr>
@@ -5167,12 +5475,14 @@
           <w:rFonts w:ascii="Cambria" w:hAnsi="Cambria" w:cs="Calibri"/>
         </w:rPr>
       </w:pPr>
+      <w:proofErr w:type="spellStart"/>
       <w:r>
         <w:rPr>
           <w:rFonts w:ascii="Cambria" w:hAnsi="Cambria" w:cs="Calibri"/>
         </w:rPr>
         <w:t>Stergachis</w:t>
       </w:r>
+      <w:proofErr w:type="spellEnd"/>
       <w:r>
         <w:rPr>
           <w:rFonts w:ascii="Cambria" w:hAnsi="Cambria" w:cs="Calibri"/>
@@ -5207,12 +5517,20 @@
         <w:rPr>
           <w:rFonts w:ascii="Cambria" w:hAnsi="Cambria" w:cs="Calibri"/>
         </w:rPr>
-        <w:t>K., Stamatoyannopoulos</w:t>
-      </w:r>
+        <w:t xml:space="preserve">K., </w:t>
+      </w:r>
+      <w:proofErr w:type="spellStart"/>
       <w:r>
         <w:rPr>
           <w:rFonts w:ascii="Cambria" w:hAnsi="Cambria" w:cs="Calibri"/>
         </w:rPr>
+        <w:t>Stamatoyannopoulos</w:t>
+      </w:r>
+      <w:proofErr w:type="spellEnd"/>
+      <w:r>
+        <w:rPr>
+          <w:rFonts w:ascii="Cambria" w:hAnsi="Cambria" w:cs="Calibri"/>
+        </w:rPr>
         <w:t xml:space="preserve">, </w:t>
       </w:r>
       <w:r>
@@ -5227,11 +5545,19 @@
         </w:rPr>
         <w:t xml:space="preserve"> </w:t>
       </w:r>
+      <w:proofErr w:type="spellStart"/>
       <w:r>
         <w:rPr>
           <w:rFonts w:ascii="Cambria" w:hAnsi="Cambria" w:cs="Calibri"/>
         </w:rPr>
-        <w:t xml:space="preserve">MacCoss, M. J., </w:t>
+        <w:t>MacCoss</w:t>
+      </w:r>
+      <w:proofErr w:type="spellEnd"/>
+      <w:r>
+        <w:rPr>
+          <w:rFonts w:ascii="Cambria" w:hAnsi="Cambria" w:cs="Calibri"/>
+        </w:rPr>
+        <w:t xml:space="preserve">, M. J., </w:t>
       </w:r>
       <w:r>
         <w:rPr>
@@ -13219,7 +13545,7 @@
 </file>
 
 <file path=customXml/itemProps1.xml><?xml version="1.0" encoding="utf-8"?>
-<ds:datastoreItem xmlns:ds="http://schemas.openxmlformats.org/officeDocument/2006/customXml" ds:itemID="{2707BCEC-3639-4897-8319-8B090F7010A7}">
+<ds:datastoreItem xmlns:ds="http://schemas.openxmlformats.org/officeDocument/2006/customXml" ds:itemID="{27B9568B-0F75-4D2B-805E-2DD4524A92AE}">
   <ds:schemaRefs>
     <ds:schemaRef ds:uri="http://schemas.openxmlformats.org/officeDocument/2006/bibliography"/>
   </ds:schemaRefs>

</xml_diff>

<commit_message>
Skyline (20.1): Tutorial cover shot updates
</commit_message>
<xml_diff>
--- a/pwiz_tools/Skyline/Documentation/Tutorials/Skyline Absolute Quantification.docx
+++ b/pwiz_tools/Skyline/Documentation/Tutorials/Skyline Absolute Quantification.docx
@@ -275,13 +275,7 @@
         <w:t xml:space="preserve">normalization to </w:t>
       </w:r>
       <w:r>
-        <w:t xml:space="preserve">an internal standard heavy labeled peptide one is able to obtain the most accurate and precise measurements while minimizing the amount of valuable sample that has to be used. </w:t>
-      </w:r>
-      <w:r>
-        <w:rPr>
-          <w:b/>
-        </w:rPr>
-        <w:br w:type="page"/>
+        <w:t>an internal standard heavy labeled peptide one is able to obtain the most accurate and precise measurements while minimizing the amount of valuable sample that has to be used.</w:t>
       </w:r>
     </w:p>
     <w:p>
@@ -289,41 +283,78 @@
         <w:pStyle w:val="Heading1"/>
       </w:pPr>
       <w:r>
+        <w:t>Experimental Overview</w:t>
+      </w:r>
+    </w:p>
+    <w:p>
+      <w:r>
+        <w:t>This tutorial will work with data publishe</w:t>
+      </w:r>
+      <w:r>
+        <w:t xml:space="preserve">d in </w:t>
+      </w:r>
+      <w:proofErr w:type="spellStart"/>
+      <w:r>
+        <w:t>Stergachis</w:t>
+      </w:r>
+      <w:proofErr w:type="spellEnd"/>
+      <w:r>
+        <w:t xml:space="preserve"> </w:t>
+      </w:r>
+      <w:proofErr w:type="gramStart"/>
+      <w:r>
+        <w:t>et</w:t>
+      </w:r>
+      <w:proofErr w:type="gramEnd"/>
+      <w:r>
+        <w:t xml:space="preserve"> al.</w:t>
+      </w:r>
+      <w:r>
+        <w:rPr>
+          <w:vertAlign w:val="superscript"/>
+        </w:rPr>
+        <w:t>7</w:t>
+      </w:r>
+      <w:r>
+        <w:t xml:space="preserve"> where the absolute abundance of GST-tagged proteins were measured using a </w:t>
+      </w:r>
+      <w:r>
+        <w:t>“</w:t>
+      </w:r>
+      <w:proofErr w:type="spellStart"/>
+      <w:r>
+        <w:t>proteotypic</w:t>
+      </w:r>
+      <w:proofErr w:type="spellEnd"/>
+      <w:r>
+        <w:t>”</w:t>
+      </w:r>
+      <w:r>
+        <w:t xml:space="preserve"> peptide present within the GST-tag (</w:t>
+      </w:r>
+      <w:r>
+        <w:rPr>
+          <w:b/>
+        </w:rPr>
+        <w:t>Tutorial Figure 1A</w:t>
+      </w:r>
+      <w:r>
+        <w:t xml:space="preserve">). For any absolute quantification experiment, it is critical to first identify one or more </w:t>
+      </w:r>
+      <w:r>
         <w:lastRenderedPageBreak/>
-        <w:t>Experimental Overview</w:t>
-      </w:r>
-    </w:p>
-    <w:p>
-      <w:r>
-        <w:t>This tutorial will work with data publishe</w:t>
-      </w:r>
-      <w:r>
-        <w:t xml:space="preserve">d in </w:t>
+        <w:t>“</w:t>
       </w:r>
       <w:proofErr w:type="spellStart"/>
       <w:r>
-        <w:t>Stergachis</w:t>
+        <w:t>proteotypic</w:t>
       </w:r>
       <w:proofErr w:type="spellEnd"/>
       <w:r>
-        <w:t xml:space="preserve"> </w:t>
-      </w:r>
-      <w:proofErr w:type="gramStart"/>
-      <w:r>
-        <w:t>et</w:t>
-      </w:r>
-      <w:proofErr w:type="gramEnd"/>
-      <w:r>
-        <w:t xml:space="preserve"> al.</w:t>
-      </w:r>
-      <w:r>
-        <w:rPr>
-          <w:vertAlign w:val="superscript"/>
-        </w:rPr>
-        <w:t>7</w:t>
-      </w:r>
-      <w:r>
-        <w:t xml:space="preserve"> where the absolute abundance of GST-tagged proteins were measured using a </w:t>
+        <w:t>”</w:t>
+      </w:r>
+      <w:r>
+        <w:t xml:space="preserve"> peptides that will be used to quantify the protein of interest. The peptide IEAIPQIDK was identified as </w:t>
       </w:r>
       <w:r>
         <w:t>“</w:t>
@@ -337,113 +368,76 @@
         <w:t>”</w:t>
       </w:r>
       <w:r>
-        <w:t xml:space="preserve"> peptide present within the GST-tag (</w:t>
-      </w:r>
-      <w:r>
-        <w:rPr>
-          <w:b/>
-        </w:rPr>
-        <w:t>Tutorial Figure 1A</w:t>
-      </w:r>
-      <w:r>
-        <w:t xml:space="preserve">). For any absolute quantification experiment, it is critical to first identify one or more </w:t>
-      </w:r>
-      <w:r>
-        <w:t>“</w:t>
+        <w:t xml:space="preserve"> based on its strong signal intensity relative to other tryptic peptides in the GST-tag (unpublished). Also, this peptide uniquely identifies this </w:t>
       </w:r>
       <w:proofErr w:type="spellStart"/>
       <w:r>
-        <w:t>proteotypic</w:t>
+        <w:t>schistosomal</w:t>
       </w:r>
       <w:proofErr w:type="spellEnd"/>
       <w:r>
-        <w:t>”</w:t>
-      </w:r>
-      <w:r>
-        <w:t xml:space="preserve"> peptides that will be used to quantify the protein of interest. The peptide IEAIPQIDK was identified as </w:t>
-      </w:r>
-      <w:r>
-        <w:t>“</w:t>
+        <w:t xml:space="preserve"> GST-tag as opposed to other human </w:t>
+      </w:r>
+      <w:r>
+        <w:t>glutathione-binding</w:t>
+      </w:r>
+      <w:r>
+        <w:t xml:space="preserve"> proteins.  </w:t>
+      </w:r>
+    </w:p>
+    <w:p>
+      <w:r>
+        <w:t xml:space="preserve">For this experiment, FOXN1 protein containing an in frame GST-tag was generated using </w:t>
+      </w:r>
+      <w:r>
+        <w:rPr>
+          <w:i/>
+        </w:rPr>
+        <w:t xml:space="preserve">in vitro </w:t>
+      </w:r>
+      <w:r>
+        <w:t>transcription/translation and full-length proteins were purified using glutathione resin (</w:t>
+      </w:r>
+      <w:r>
+        <w:rPr>
+          <w:b/>
+        </w:rPr>
+        <w:t>Tutorial Figure 1B</w:t>
+      </w:r>
+      <w:r>
+        <w:t xml:space="preserve">). Heavy labeled IEAIPQIDK peptide was then spiked into the elution buffer and the sample was digested and analyzed using selected reaction monitoring (SRM) on a </w:t>
       </w:r>
       <w:proofErr w:type="spellStart"/>
       <w:r>
-        <w:t>proteotypic</w:t>
+        <w:t>Thermo</w:t>
       </w:r>
       <w:proofErr w:type="spellEnd"/>
       <w:r>
-        <w:t>”</w:t>
-      </w:r>
-      <w:r>
-        <w:t xml:space="preserve"> based on its strong signal intensity relative to other tryptic peptides in the GST-tag (unpublished). Also, this peptide uniquely identifies this </w:t>
+        <w:t xml:space="preserve"> TSQ Vantage triple-quadrupole mass spectrometer. An external calibration curve was generated using different quantities of a light IEAIPQIDK peptide that was purified to &gt;97% purity and the concentration determined by amino acid analysis. Heavy labeled IEAIPQIDK peptide was also spiked into these </w:t>
       </w:r>
       <w:proofErr w:type="spellStart"/>
       <w:r>
-        <w:t>schistosomal</w:t>
+        <w:t>calibrants</w:t>
       </w:r>
       <w:proofErr w:type="spellEnd"/>
       <w:r>
-        <w:t xml:space="preserve"> GST-tag as opposed to other human </w:t>
-      </w:r>
-      <w:r>
-        <w:t>glutathione-binding</w:t>
-      </w:r>
-      <w:r>
-        <w:t xml:space="preserve"> proteins.  </w:t>
-      </w:r>
-    </w:p>
-    <w:p>
-      <w:r>
-        <w:t xml:space="preserve">For this experiment, FOXN1 protein containing an in frame GST-tag was generated using </w:t>
-      </w:r>
-      <w:r>
-        <w:rPr>
-          <w:i/>
-        </w:rPr>
-        <w:t xml:space="preserve">in vitro </w:t>
-      </w:r>
-      <w:r>
-        <w:t>transcription/translation and full-length proteins were purified using glutathione resin (</w:t>
-      </w:r>
-      <w:r>
-        <w:rPr>
-          <w:b/>
-        </w:rPr>
-        <w:t>Tutorial Figure 1B</w:t>
-      </w:r>
-      <w:r>
-        <w:t xml:space="preserve">). Heavy labeled IEAIPQIDK peptide was then spiked into the elution buffer and the sample was digested and analyzed using selected reaction monitoring (SRM) on a </w:t>
+        <w:t xml:space="preserve"> at the same concentration as in the FOXN1-GST sample (</w:t>
+      </w:r>
+      <w:r>
+        <w:rPr>
+          <w:b/>
+        </w:rPr>
+        <w:t>Tutorial Figure 1C</w:t>
+      </w:r>
+      <w:r>
+        <w:t xml:space="preserve">). It is important to note that it does not matter what the concentration of the heavy peptide is in each of the samples, so long as it is the same. However, it is best if the amount of heavy peptide in the samples is similar to the amount of light peptide originating from FOXN1-GST. Also, it is best if the concentration of the light peptide originating from FOXN1-GST falls somewhere in the middle of the concentration range tested using the different </w:t>
       </w:r>
       <w:proofErr w:type="spellStart"/>
       <w:r>
-        <w:t>Thermo</w:t>
+        <w:t>calibrants</w:t>
       </w:r>
       <w:proofErr w:type="spellEnd"/>
       <w:r>
-        <w:t xml:space="preserve"> TSQ Vantage triple-quadrupole mass spectrometer. An external calibration curve was generated using different quantities of a light IEAIPQIDK peptide that was purified to &gt;97% purity and the concentration determined by amino acid analysis. Heavy labeled IEAIPQIDK peptide was also spiked into these </w:t>
-      </w:r>
-      <w:proofErr w:type="spellStart"/>
-      <w:r>
-        <w:t>calibrants</w:t>
-      </w:r>
-      <w:proofErr w:type="spellEnd"/>
-      <w:r>
-        <w:t xml:space="preserve"> at the same concentration as in the FOXN1-GST sample (</w:t>
-      </w:r>
-      <w:r>
-        <w:rPr>
-          <w:b/>
-        </w:rPr>
-        <w:t>Tutorial Figure 1C</w:t>
-      </w:r>
-      <w:r>
-        <w:t xml:space="preserve">). It is important to note that it does not matter what the concentration of the heavy peptide is in each of the samples, so long as it is the same. However, it is best if the amount of heavy peptide in the samples is similar to the amount of light peptide originating from FOXN1-GST. Also, it is best if the concentration of the light peptide originating from FOXN1-GST falls somewhere in the middle of the concentration range tested using the different </w:t>
-      </w:r>
-      <w:proofErr w:type="spellStart"/>
-      <w:r>
-        <w:t>calibrants</w:t>
-      </w:r>
-      <w:proofErr w:type="spellEnd"/>
-      <w:r>
         <w:t>.</w:t>
       </w:r>
     </w:p>
@@ -452,7 +446,6 @@
         <w:rPr>
           <w:noProof/>
         </w:rPr>
-        <w:lastRenderedPageBreak/>
         <w:drawing>
           <wp:inline distT="0" distB="0" distL="0" distR="0" wp14:anchorId="66767C87" wp14:editId="6A942214">
             <wp:extent cx="5915025" cy="4632802"/>
@@ -507,6 +500,7 @@
         <w:rPr>
           <w:b/>
         </w:rPr>
+        <w:lastRenderedPageBreak/>
         <w:t>Tutorial Figure 1.  Experimental Overview</w:t>
       </w:r>
     </w:p>
@@ -618,7 +612,6 @@
       </w:pPr>
       <w:bookmarkStart w:id="0" w:name="_Hlk32583422"/>
       <w:r>
-        <w:lastRenderedPageBreak/>
         <w:t xml:space="preserve">If you have been using Skyline prior to starting this tutorial, it is a good idea to revert Skyline to its default settings. To do so: </w:t>
       </w:r>
     </w:p>
@@ -791,6 +784,7 @@
     <w:p>
       <w:pPr>
         <w:pStyle w:val="ListParagraph"/>
+        <w:keepNext/>
         <w:numPr>
           <w:ilvl w:val="0"/>
           <w:numId w:val="48"/>
@@ -798,7 +792,13 @@
         <w:spacing w:after="120" w:line="259" w:lineRule="auto"/>
       </w:pPr>
       <w:r>
-        <w:t xml:space="preserve">Click the user interface control in the upper right-hand corner of the Skyline window, and click </w:t>
+        <w:lastRenderedPageBreak/>
+        <w:t>Click the user in</w:t>
+      </w:r>
+      <w:bookmarkStart w:id="1" w:name="_GoBack"/>
+      <w:bookmarkEnd w:id="1"/>
+      <w:r>
+        <w:t xml:space="preserve">terface control in the upper right-hand corner of the Skyline window, and click </w:t>
       </w:r>
       <w:r>
         <w:rPr>
@@ -860,7 +860,7 @@
       <w:pPr>
         <w:spacing w:after="120"/>
       </w:pPr>
-      <w:bookmarkStart w:id="1" w:name="_Hlk32583357"/>
+      <w:bookmarkStart w:id="2" w:name="_Hlk32583357"/>
       <w:r>
         <w:t xml:space="preserve">Skyline is operating in proteomics mode which is displayed by the protein icon </w:t>
       </w:r>
@@ -923,7 +923,7 @@
       </w:r>
     </w:p>
     <w:bookmarkEnd w:id="0"/>
-    <w:bookmarkEnd w:id="1"/>
+    <w:bookmarkEnd w:id="2"/>
     <w:p>
       <w:pPr>
         <w:pStyle w:val="Heading1"/>
@@ -978,7 +978,6 @@
         <w:pStyle w:val="Heading2"/>
       </w:pPr>
       <w:r>
-        <w:lastRenderedPageBreak/>
         <w:t>Configuring t</w:t>
       </w:r>
       <w:r>
@@ -1082,9 +1081,11 @@
     </w:p>
     <w:p>
       <w:pPr>
+        <w:keepNext/>
         <w:spacing w:before="240"/>
       </w:pPr>
       <w:r>
+        <w:lastRenderedPageBreak/>
         <w:t xml:space="preserve">The form should now </w:t>
       </w:r>
       <w:r>
@@ -1213,7 +1214,6 @@
         <w:spacing w:after="0"/>
       </w:pPr>
       <w:r>
-        <w:lastRenderedPageBreak/>
         <w:t xml:space="preserve">In the </w:t>
       </w:r>
       <w:r>
@@ -1308,9 +1308,11 @@
     </w:tbl>
     <w:p>
       <w:pPr>
+        <w:keepNext/>
         <w:spacing w:before="240"/>
       </w:pPr>
       <w:r>
+        <w:lastRenderedPageBreak/>
         <w:t xml:space="preserve">The </w:t>
       </w:r>
       <w:r>
@@ -1479,7 +1481,6 @@
         <w:spacing w:after="0"/>
       </w:pPr>
       <w:r>
-        <w:lastRenderedPageBreak/>
         <w:t xml:space="preserve">Click the </w:t>
       </w:r>
       <w:r>
@@ -1598,9 +1599,11 @@
     </w:p>
     <w:p>
       <w:pPr>
+        <w:keepNext/>
         <w:spacing w:before="240"/>
       </w:pPr>
       <w:r>
+        <w:lastRenderedPageBreak/>
         <w:t xml:space="preserve">The </w:t>
       </w:r>
       <w:r>
@@ -1743,9 +1746,11 @@
     </w:p>
     <w:p>
       <w:pPr>
+        <w:keepNext/>
         <w:spacing w:before="240"/>
       </w:pPr>
       <w:r>
+        <w:lastRenderedPageBreak/>
         <w:t xml:space="preserve">The </w:t>
       </w:r>
       <w:r>
@@ -1773,7 +1778,6 @@
         <w:rPr>
           <w:noProof/>
         </w:rPr>
-        <w:lastRenderedPageBreak/>
         <w:drawing>
           <wp:inline distT="0" distB="0" distL="0" distR="0" wp14:anchorId="5EBFBFC9" wp14:editId="7D2D6BF7">
             <wp:extent cx="3781425" cy="5191125"/>
@@ -2057,6 +2061,9 @@
       </w:r>
     </w:p>
     <w:p>
+      <w:pPr>
+        <w:keepNext/>
+      </w:pPr>
       <w:r>
         <w:t>After performing the above steps, the main Skyline should</w:t>
       </w:r>
@@ -2798,6 +2805,7 @@
     </w:p>
     <w:p>
       <w:pPr>
+        <w:keepNext/>
         <w:spacing w:before="240"/>
       </w:pPr>
       <w:r>
@@ -2883,6 +2891,7 @@
     </w:p>
     <w:p>
       <w:pPr>
+        <w:keepNext/>
         <w:numPr>
           <w:ilvl w:val="0"/>
           <w:numId w:val="35"/>
@@ -3664,6 +3673,9 @@
       </w:r>
     </w:p>
     <w:p>
+      <w:pPr>
+        <w:keepNext/>
+      </w:pPr>
       <w:r>
         <w:t>You can then select either the light</w:t>
       </w:r>
@@ -3714,6 +3726,9 @@
       </w:r>
     </w:p>
     <w:p>
+      <w:pPr>
+        <w:keepNext/>
+      </w:pPr>
       <w:r>
         <w:t>O</w:t>
       </w:r>
@@ -4207,6 +4222,7 @@
     </w:p>
     <w:p>
       <w:pPr>
+        <w:keepNext/>
         <w:spacing w:before="240"/>
       </w:pPr>
       <w:r>
@@ -4674,6 +4690,7 @@
     </w:p>
     <w:p>
       <w:pPr>
+        <w:keepNext/>
         <w:spacing w:before="240"/>
       </w:pPr>
       <w:r>
@@ -4826,7 +4843,11 @@
       </w:r>
     </w:p>
     <w:p>
-      <w:r>
+      <w:pPr>
+        <w:keepNext/>
+      </w:pPr>
+      <w:r>
+        <w:lastRenderedPageBreak/>
         <w:t xml:space="preserve">You </w:t>
       </w:r>
       <w:r>
@@ -4844,7 +4865,6 @@
         <w:rPr>
           <w:noProof/>
         </w:rPr>
-        <w:lastRenderedPageBreak/>
         <w:drawing>
           <wp:inline distT="0" distB="0" distL="0" distR="0" wp14:anchorId="3309A20B" wp14:editId="139A5471">
             <wp:extent cx="5229225" cy="4114800"/>
@@ -4881,8 +4901,6 @@
           </wp:inline>
         </w:drawing>
       </w:r>
-      <w:bookmarkStart w:id="2" w:name="_GoBack"/>
-      <w:bookmarkEnd w:id="2"/>
     </w:p>
     <w:p>
       <w:r>
@@ -4984,16 +5002,9 @@
         <w:pStyle w:val="Heading1"/>
       </w:pPr>
       <w:r>
+        <w:lastRenderedPageBreak/>
         <w:t>Reference List</w:t>
       </w:r>
-    </w:p>
-    <w:p>
-      <w:pPr>
-        <w:spacing w:after="0" w:line="240" w:lineRule="auto"/>
-        <w:rPr>
-          <w:rFonts w:asciiTheme="majorHAnsi" w:hAnsiTheme="majorHAnsi"/>
-        </w:rPr>
-      </w:pPr>
     </w:p>
     <w:p>
       <w:pPr>
@@ -5011,7 +5022,6 @@
         <w:rPr>
           <w:rFonts w:asciiTheme="majorHAnsi" w:hAnsiTheme="majorHAnsi" w:cs="Times New Roman"/>
         </w:rPr>
-        <w:lastRenderedPageBreak/>
         <w:t xml:space="preserve">Gerber, S.A., Rush, J., </w:t>
       </w:r>
       <w:proofErr w:type="spellStart"/>
@@ -5586,16 +5596,6 @@
         <w:t xml:space="preserve"> In press</w:t>
       </w:r>
     </w:p>
-    <w:p>
-      <w:pPr>
-        <w:rPr>
-          <w:rFonts w:asciiTheme="majorHAnsi" w:hAnsiTheme="majorHAnsi"/>
-        </w:rPr>
-      </w:pPr>
-    </w:p>
-    <w:p/>
-    <w:p/>
-    <w:p/>
     <w:sectPr>
       <w:footerReference w:type="default" r:id="rId30"/>
       <w:pgSz w:w="12240" w:h="15840" w:code="1"/>
@@ -5668,7 +5668,7 @@
           <w:rPr>
             <w:noProof/>
           </w:rPr>
-          <w:t>19</w:t>
+          <w:t>5</w:t>
         </w:r>
         <w:r>
           <w:rPr>
@@ -13545,7 +13545,7 @@
 </file>
 
 <file path=customXml/itemProps1.xml><?xml version="1.0" encoding="utf-8"?>
-<ds:datastoreItem xmlns:ds="http://schemas.openxmlformats.org/officeDocument/2006/customXml" ds:itemID="{27B9568B-0F75-4D2B-805E-2DD4524A92AE}">
+<ds:datastoreItem xmlns:ds="http://schemas.openxmlformats.org/officeDocument/2006/customXml" ds:itemID="{653E6361-D6C2-43F2-AB44-8EA6164D705E}">
   <ds:schemaRefs>
     <ds:schemaRef ds:uri="http://schemas.openxmlformats.org/officeDocument/2006/bibliography"/>
   </ds:schemaRefs>

</xml_diff>

<commit_message>
Skyline (20.1): Tutorial cover shot updates (#1025)
</commit_message>
<xml_diff>
--- a/pwiz_tools/Skyline/Documentation/Tutorials/Skyline Absolute Quantification.docx
+++ b/pwiz_tools/Skyline/Documentation/Tutorials/Skyline Absolute Quantification.docx
@@ -275,13 +275,7 @@
         <w:t xml:space="preserve">normalization to </w:t>
       </w:r>
       <w:r>
-        <w:t xml:space="preserve">an internal standard heavy labeled peptide one is able to obtain the most accurate and precise measurements while minimizing the amount of valuable sample that has to be used. </w:t>
-      </w:r>
-      <w:r>
-        <w:rPr>
-          <w:b/>
-        </w:rPr>
-        <w:br w:type="page"/>
+        <w:t>an internal standard heavy labeled peptide one is able to obtain the most accurate and precise measurements while minimizing the amount of valuable sample that has to be used.</w:t>
       </w:r>
     </w:p>
     <w:p>
@@ -289,41 +283,78 @@
         <w:pStyle w:val="Heading1"/>
       </w:pPr>
       <w:r>
+        <w:t>Experimental Overview</w:t>
+      </w:r>
+    </w:p>
+    <w:p>
+      <w:r>
+        <w:t>This tutorial will work with data publishe</w:t>
+      </w:r>
+      <w:r>
+        <w:t xml:space="preserve">d in </w:t>
+      </w:r>
+      <w:proofErr w:type="spellStart"/>
+      <w:r>
+        <w:t>Stergachis</w:t>
+      </w:r>
+      <w:proofErr w:type="spellEnd"/>
+      <w:r>
+        <w:t xml:space="preserve"> </w:t>
+      </w:r>
+      <w:proofErr w:type="gramStart"/>
+      <w:r>
+        <w:t>et</w:t>
+      </w:r>
+      <w:proofErr w:type="gramEnd"/>
+      <w:r>
+        <w:t xml:space="preserve"> al.</w:t>
+      </w:r>
+      <w:r>
+        <w:rPr>
+          <w:vertAlign w:val="superscript"/>
+        </w:rPr>
+        <w:t>7</w:t>
+      </w:r>
+      <w:r>
+        <w:t xml:space="preserve"> where the absolute abundance of GST-tagged proteins were measured using a </w:t>
+      </w:r>
+      <w:r>
+        <w:t>“</w:t>
+      </w:r>
+      <w:proofErr w:type="spellStart"/>
+      <w:r>
+        <w:t>proteotypic</w:t>
+      </w:r>
+      <w:proofErr w:type="spellEnd"/>
+      <w:r>
+        <w:t>”</w:t>
+      </w:r>
+      <w:r>
+        <w:t xml:space="preserve"> peptide present within the GST-tag (</w:t>
+      </w:r>
+      <w:r>
+        <w:rPr>
+          <w:b/>
+        </w:rPr>
+        <w:t>Tutorial Figure 1A</w:t>
+      </w:r>
+      <w:r>
+        <w:t xml:space="preserve">). For any absolute quantification experiment, it is critical to first identify one or more </w:t>
+      </w:r>
+      <w:r>
         <w:lastRenderedPageBreak/>
-        <w:t>Experimental Overview</w:t>
-      </w:r>
-    </w:p>
-    <w:p>
-      <w:r>
-        <w:t>This tutorial will work with data publishe</w:t>
-      </w:r>
-      <w:r>
-        <w:t xml:space="preserve">d in </w:t>
+        <w:t>“</w:t>
       </w:r>
       <w:proofErr w:type="spellStart"/>
       <w:r>
-        <w:t>Stergachis</w:t>
+        <w:t>proteotypic</w:t>
       </w:r>
       <w:proofErr w:type="spellEnd"/>
       <w:r>
-        <w:t xml:space="preserve"> </w:t>
-      </w:r>
-      <w:proofErr w:type="gramStart"/>
-      <w:r>
-        <w:t>et</w:t>
-      </w:r>
-      <w:proofErr w:type="gramEnd"/>
-      <w:r>
-        <w:t xml:space="preserve"> al.</w:t>
-      </w:r>
-      <w:r>
-        <w:rPr>
-          <w:vertAlign w:val="superscript"/>
-        </w:rPr>
-        <w:t>7</w:t>
-      </w:r>
-      <w:r>
-        <w:t xml:space="preserve"> where the absolute abundance of GST-tagged proteins were measured using a </w:t>
+        <w:t>”</w:t>
+      </w:r>
+      <w:r>
+        <w:t xml:space="preserve"> peptides that will be used to quantify the protein of interest. The peptide IEAIPQIDK was identified as </w:t>
       </w:r>
       <w:r>
         <w:t>“</w:t>
@@ -337,113 +368,76 @@
         <w:t>”</w:t>
       </w:r>
       <w:r>
-        <w:t xml:space="preserve"> peptide present within the GST-tag (</w:t>
-      </w:r>
-      <w:r>
-        <w:rPr>
-          <w:b/>
-        </w:rPr>
-        <w:t>Tutorial Figure 1A</w:t>
-      </w:r>
-      <w:r>
-        <w:t xml:space="preserve">). For any absolute quantification experiment, it is critical to first identify one or more </w:t>
-      </w:r>
-      <w:r>
-        <w:t>“</w:t>
+        <w:t xml:space="preserve"> based on its strong signal intensity relative to other tryptic peptides in the GST-tag (unpublished). Also, this peptide uniquely identifies this </w:t>
       </w:r>
       <w:proofErr w:type="spellStart"/>
       <w:r>
-        <w:t>proteotypic</w:t>
+        <w:t>schistosomal</w:t>
       </w:r>
       <w:proofErr w:type="spellEnd"/>
       <w:r>
-        <w:t>”</w:t>
-      </w:r>
-      <w:r>
-        <w:t xml:space="preserve"> peptides that will be used to quantify the protein of interest. The peptide IEAIPQIDK was identified as </w:t>
-      </w:r>
-      <w:r>
-        <w:t>“</w:t>
+        <w:t xml:space="preserve"> GST-tag as opposed to other human </w:t>
+      </w:r>
+      <w:r>
+        <w:t>glutathione-binding</w:t>
+      </w:r>
+      <w:r>
+        <w:t xml:space="preserve"> proteins.  </w:t>
+      </w:r>
+    </w:p>
+    <w:p>
+      <w:r>
+        <w:t xml:space="preserve">For this experiment, FOXN1 protein containing an in frame GST-tag was generated using </w:t>
+      </w:r>
+      <w:r>
+        <w:rPr>
+          <w:i/>
+        </w:rPr>
+        <w:t xml:space="preserve">in vitro </w:t>
+      </w:r>
+      <w:r>
+        <w:t>transcription/translation and full-length proteins were purified using glutathione resin (</w:t>
+      </w:r>
+      <w:r>
+        <w:rPr>
+          <w:b/>
+        </w:rPr>
+        <w:t>Tutorial Figure 1B</w:t>
+      </w:r>
+      <w:r>
+        <w:t xml:space="preserve">). Heavy labeled IEAIPQIDK peptide was then spiked into the elution buffer and the sample was digested and analyzed using selected reaction monitoring (SRM) on a </w:t>
       </w:r>
       <w:proofErr w:type="spellStart"/>
       <w:r>
-        <w:t>proteotypic</w:t>
+        <w:t>Thermo</w:t>
       </w:r>
       <w:proofErr w:type="spellEnd"/>
       <w:r>
-        <w:t>”</w:t>
-      </w:r>
-      <w:r>
-        <w:t xml:space="preserve"> based on its strong signal intensity relative to other tryptic peptides in the GST-tag (unpublished). Also, this peptide uniquely identifies this </w:t>
+        <w:t xml:space="preserve"> TSQ Vantage triple-quadrupole mass spectrometer. An external calibration curve was generated using different quantities of a light IEAIPQIDK peptide that was purified to &gt;97% purity and the concentration determined by amino acid analysis. Heavy labeled IEAIPQIDK peptide was also spiked into these </w:t>
       </w:r>
       <w:proofErr w:type="spellStart"/>
       <w:r>
-        <w:t>schistosomal</w:t>
+        <w:t>calibrants</w:t>
       </w:r>
       <w:proofErr w:type="spellEnd"/>
       <w:r>
-        <w:t xml:space="preserve"> GST-tag as opposed to other human </w:t>
-      </w:r>
-      <w:r>
-        <w:t>glutathione-binding</w:t>
-      </w:r>
-      <w:r>
-        <w:t xml:space="preserve"> proteins.  </w:t>
-      </w:r>
-    </w:p>
-    <w:p>
-      <w:r>
-        <w:t xml:space="preserve">For this experiment, FOXN1 protein containing an in frame GST-tag was generated using </w:t>
-      </w:r>
-      <w:r>
-        <w:rPr>
-          <w:i/>
-        </w:rPr>
-        <w:t xml:space="preserve">in vitro </w:t>
-      </w:r>
-      <w:r>
-        <w:t>transcription/translation and full-length proteins were purified using glutathione resin (</w:t>
-      </w:r>
-      <w:r>
-        <w:rPr>
-          <w:b/>
-        </w:rPr>
-        <w:t>Tutorial Figure 1B</w:t>
-      </w:r>
-      <w:r>
-        <w:t xml:space="preserve">). Heavy labeled IEAIPQIDK peptide was then spiked into the elution buffer and the sample was digested and analyzed using selected reaction monitoring (SRM) on a </w:t>
+        <w:t xml:space="preserve"> at the same concentration as in the FOXN1-GST sample (</w:t>
+      </w:r>
+      <w:r>
+        <w:rPr>
+          <w:b/>
+        </w:rPr>
+        <w:t>Tutorial Figure 1C</w:t>
+      </w:r>
+      <w:r>
+        <w:t xml:space="preserve">). It is important to note that it does not matter what the concentration of the heavy peptide is in each of the samples, so long as it is the same. However, it is best if the amount of heavy peptide in the samples is similar to the amount of light peptide originating from FOXN1-GST. Also, it is best if the concentration of the light peptide originating from FOXN1-GST falls somewhere in the middle of the concentration range tested using the different </w:t>
       </w:r>
       <w:proofErr w:type="spellStart"/>
       <w:r>
-        <w:t>Thermo</w:t>
+        <w:t>calibrants</w:t>
       </w:r>
       <w:proofErr w:type="spellEnd"/>
       <w:r>
-        <w:t xml:space="preserve"> TSQ Vantage triple-quadrupole mass spectrometer. An external calibration curve was generated using different quantities of a light IEAIPQIDK peptide that was purified to &gt;97% purity and the concentration determined by amino acid analysis. Heavy labeled IEAIPQIDK peptide was also spiked into these </w:t>
-      </w:r>
-      <w:proofErr w:type="spellStart"/>
-      <w:r>
-        <w:t>calibrants</w:t>
-      </w:r>
-      <w:proofErr w:type="spellEnd"/>
-      <w:r>
-        <w:t xml:space="preserve"> at the same concentration as in the FOXN1-GST sample (</w:t>
-      </w:r>
-      <w:r>
-        <w:rPr>
-          <w:b/>
-        </w:rPr>
-        <w:t>Tutorial Figure 1C</w:t>
-      </w:r>
-      <w:r>
-        <w:t xml:space="preserve">). It is important to note that it does not matter what the concentration of the heavy peptide is in each of the samples, so long as it is the same. However, it is best if the amount of heavy peptide in the samples is similar to the amount of light peptide originating from FOXN1-GST. Also, it is best if the concentration of the light peptide originating from FOXN1-GST falls somewhere in the middle of the concentration range tested using the different </w:t>
-      </w:r>
-      <w:proofErr w:type="spellStart"/>
-      <w:r>
-        <w:t>calibrants</w:t>
-      </w:r>
-      <w:proofErr w:type="spellEnd"/>
-      <w:r>
         <w:t>.</w:t>
       </w:r>
     </w:p>
@@ -452,7 +446,6 @@
         <w:rPr>
           <w:noProof/>
         </w:rPr>
-        <w:lastRenderedPageBreak/>
         <w:drawing>
           <wp:inline distT="0" distB="0" distL="0" distR="0" wp14:anchorId="66767C87" wp14:editId="6A942214">
             <wp:extent cx="5915025" cy="4632802"/>
@@ -507,6 +500,7 @@
         <w:rPr>
           <w:b/>
         </w:rPr>
+        <w:lastRenderedPageBreak/>
         <w:t>Tutorial Figure 1.  Experimental Overview</w:t>
       </w:r>
     </w:p>
@@ -618,7 +612,6 @@
       </w:pPr>
       <w:bookmarkStart w:id="0" w:name="_Hlk32583422"/>
       <w:r>
-        <w:lastRenderedPageBreak/>
         <w:t xml:space="preserve">If you have been using Skyline prior to starting this tutorial, it is a good idea to revert Skyline to its default settings. To do so: </w:t>
       </w:r>
     </w:p>
@@ -791,6 +784,7 @@
     <w:p>
       <w:pPr>
         <w:pStyle w:val="ListParagraph"/>
+        <w:keepNext/>
         <w:numPr>
           <w:ilvl w:val="0"/>
           <w:numId w:val="48"/>
@@ -798,7 +792,13 @@
         <w:spacing w:after="120" w:line="259" w:lineRule="auto"/>
       </w:pPr>
       <w:r>
-        <w:t xml:space="preserve">Click the user interface control in the upper right-hand corner of the Skyline window, and click </w:t>
+        <w:lastRenderedPageBreak/>
+        <w:t>Click the user in</w:t>
+      </w:r>
+      <w:bookmarkStart w:id="1" w:name="_GoBack"/>
+      <w:bookmarkEnd w:id="1"/>
+      <w:r>
+        <w:t xml:space="preserve">terface control in the upper right-hand corner of the Skyline window, and click </w:t>
       </w:r>
       <w:r>
         <w:rPr>
@@ -860,7 +860,7 @@
       <w:pPr>
         <w:spacing w:after="120"/>
       </w:pPr>
-      <w:bookmarkStart w:id="1" w:name="_Hlk32583357"/>
+      <w:bookmarkStart w:id="2" w:name="_Hlk32583357"/>
       <w:r>
         <w:t xml:space="preserve">Skyline is operating in proteomics mode which is displayed by the protein icon </w:t>
       </w:r>
@@ -923,7 +923,7 @@
       </w:r>
     </w:p>
     <w:bookmarkEnd w:id="0"/>
-    <w:bookmarkEnd w:id="1"/>
+    <w:bookmarkEnd w:id="2"/>
     <w:p>
       <w:pPr>
         <w:pStyle w:val="Heading1"/>
@@ -978,7 +978,6 @@
         <w:pStyle w:val="Heading2"/>
       </w:pPr>
       <w:r>
-        <w:lastRenderedPageBreak/>
         <w:t>Configuring t</w:t>
       </w:r>
       <w:r>
@@ -1082,9 +1081,11 @@
     </w:p>
     <w:p>
       <w:pPr>
+        <w:keepNext/>
         <w:spacing w:before="240"/>
       </w:pPr>
       <w:r>
+        <w:lastRenderedPageBreak/>
         <w:t xml:space="preserve">The form should now </w:t>
       </w:r>
       <w:r>
@@ -1213,7 +1214,6 @@
         <w:spacing w:after="0"/>
       </w:pPr>
       <w:r>
-        <w:lastRenderedPageBreak/>
         <w:t xml:space="preserve">In the </w:t>
       </w:r>
       <w:r>
@@ -1308,9 +1308,11 @@
     </w:tbl>
     <w:p>
       <w:pPr>
+        <w:keepNext/>
         <w:spacing w:before="240"/>
       </w:pPr>
       <w:r>
+        <w:lastRenderedPageBreak/>
         <w:t xml:space="preserve">The </w:t>
       </w:r>
       <w:r>
@@ -1479,7 +1481,6 @@
         <w:spacing w:after="0"/>
       </w:pPr>
       <w:r>
-        <w:lastRenderedPageBreak/>
         <w:t xml:space="preserve">Click the </w:t>
       </w:r>
       <w:r>
@@ -1598,9 +1599,11 @@
     </w:p>
     <w:p>
       <w:pPr>
+        <w:keepNext/>
         <w:spacing w:before="240"/>
       </w:pPr>
       <w:r>
+        <w:lastRenderedPageBreak/>
         <w:t xml:space="preserve">The </w:t>
       </w:r>
       <w:r>
@@ -1743,9 +1746,11 @@
     </w:p>
     <w:p>
       <w:pPr>
+        <w:keepNext/>
         <w:spacing w:before="240"/>
       </w:pPr>
       <w:r>
+        <w:lastRenderedPageBreak/>
         <w:t xml:space="preserve">The </w:t>
       </w:r>
       <w:r>
@@ -1773,7 +1778,6 @@
         <w:rPr>
           <w:noProof/>
         </w:rPr>
-        <w:lastRenderedPageBreak/>
         <w:drawing>
           <wp:inline distT="0" distB="0" distL="0" distR="0" wp14:anchorId="5EBFBFC9" wp14:editId="7D2D6BF7">
             <wp:extent cx="3781425" cy="5191125"/>
@@ -2057,6 +2061,9 @@
       </w:r>
     </w:p>
     <w:p>
+      <w:pPr>
+        <w:keepNext/>
+      </w:pPr>
       <w:r>
         <w:t>After performing the above steps, the main Skyline should</w:t>
       </w:r>
@@ -2798,6 +2805,7 @@
     </w:p>
     <w:p>
       <w:pPr>
+        <w:keepNext/>
         <w:spacing w:before="240"/>
       </w:pPr>
       <w:r>
@@ -2883,6 +2891,7 @@
     </w:p>
     <w:p>
       <w:pPr>
+        <w:keepNext/>
         <w:numPr>
           <w:ilvl w:val="0"/>
           <w:numId w:val="35"/>
@@ -3664,6 +3673,9 @@
       </w:r>
     </w:p>
     <w:p>
+      <w:pPr>
+        <w:keepNext/>
+      </w:pPr>
       <w:r>
         <w:t>You can then select either the light</w:t>
       </w:r>
@@ -3714,6 +3726,9 @@
       </w:r>
     </w:p>
     <w:p>
+      <w:pPr>
+        <w:keepNext/>
+      </w:pPr>
       <w:r>
         <w:t>O</w:t>
       </w:r>
@@ -4207,6 +4222,7 @@
     </w:p>
     <w:p>
       <w:pPr>
+        <w:keepNext/>
         <w:spacing w:before="240"/>
       </w:pPr>
       <w:r>
@@ -4674,6 +4690,7 @@
     </w:p>
     <w:p>
       <w:pPr>
+        <w:keepNext/>
         <w:spacing w:before="240"/>
       </w:pPr>
       <w:r>
@@ -4826,7 +4843,11 @@
       </w:r>
     </w:p>
     <w:p>
-      <w:r>
+      <w:pPr>
+        <w:keepNext/>
+      </w:pPr>
+      <w:r>
+        <w:lastRenderedPageBreak/>
         <w:t xml:space="preserve">You </w:t>
       </w:r>
       <w:r>
@@ -4844,7 +4865,6 @@
         <w:rPr>
           <w:noProof/>
         </w:rPr>
-        <w:lastRenderedPageBreak/>
         <w:drawing>
           <wp:inline distT="0" distB="0" distL="0" distR="0" wp14:anchorId="3309A20B" wp14:editId="139A5471">
             <wp:extent cx="5229225" cy="4114800"/>
@@ -4881,8 +4901,6 @@
           </wp:inline>
         </w:drawing>
       </w:r>
-      <w:bookmarkStart w:id="2" w:name="_GoBack"/>
-      <w:bookmarkEnd w:id="2"/>
     </w:p>
     <w:p>
       <w:r>
@@ -4984,16 +5002,9 @@
         <w:pStyle w:val="Heading1"/>
       </w:pPr>
       <w:r>
+        <w:lastRenderedPageBreak/>
         <w:t>Reference List</w:t>
       </w:r>
-    </w:p>
-    <w:p>
-      <w:pPr>
-        <w:spacing w:after="0" w:line="240" w:lineRule="auto"/>
-        <w:rPr>
-          <w:rFonts w:asciiTheme="majorHAnsi" w:hAnsiTheme="majorHAnsi"/>
-        </w:rPr>
-      </w:pPr>
     </w:p>
     <w:p>
       <w:pPr>
@@ -5011,7 +5022,6 @@
         <w:rPr>
           <w:rFonts w:asciiTheme="majorHAnsi" w:hAnsiTheme="majorHAnsi" w:cs="Times New Roman"/>
         </w:rPr>
-        <w:lastRenderedPageBreak/>
         <w:t xml:space="preserve">Gerber, S.A., Rush, J., </w:t>
       </w:r>
       <w:proofErr w:type="spellStart"/>
@@ -5586,16 +5596,6 @@
         <w:t xml:space="preserve"> In press</w:t>
       </w:r>
     </w:p>
-    <w:p>
-      <w:pPr>
-        <w:rPr>
-          <w:rFonts w:asciiTheme="majorHAnsi" w:hAnsiTheme="majorHAnsi"/>
-        </w:rPr>
-      </w:pPr>
-    </w:p>
-    <w:p/>
-    <w:p/>
-    <w:p/>
     <w:sectPr>
       <w:footerReference w:type="default" r:id="rId30"/>
       <w:pgSz w:w="12240" w:h="15840" w:code="1"/>
@@ -5668,7 +5668,7 @@
           <w:rPr>
             <w:noProof/>
           </w:rPr>
-          <w:t>19</w:t>
+          <w:t>5</w:t>
         </w:r>
         <w:r>
           <w:rPr>
@@ -13545,7 +13545,7 @@
 </file>
 
 <file path=customXml/itemProps1.xml><?xml version="1.0" encoding="utf-8"?>
-<ds:datastoreItem xmlns:ds="http://schemas.openxmlformats.org/officeDocument/2006/customXml" ds:itemID="{27B9568B-0F75-4D2B-805E-2DD4524A92AE}">
+<ds:datastoreItem xmlns:ds="http://schemas.openxmlformats.org/officeDocument/2006/customXml" ds:itemID="{653E6361-D6C2-43F2-AB44-8EA6164D705E}">
   <ds:schemaRefs>
     <ds:schemaRef ds:uri="http://schemas.openxmlformats.org/officeDocument/2006/bibliography"/>
   </ds:schemaRefs>

</xml_diff>

<commit_message>
Skyline/work/20200505 cover shots 20 1 (#1047)
* Skyline (20.1): Tutorial cover shot updates (#1025)
</commit_message>
<xml_diff>
--- a/pwiz_tools/Skyline/Documentation/Tutorials/Skyline Absolute Quantification.docx
+++ b/pwiz_tools/Skyline/Documentation/Tutorials/Skyline Absolute Quantification.docx
@@ -275,13 +275,7 @@
         <w:t xml:space="preserve">normalization to </w:t>
       </w:r>
       <w:r>
-        <w:t xml:space="preserve">an internal standard heavy labeled peptide one is able to obtain the most accurate and precise measurements while minimizing the amount of valuable sample that has to be used. </w:t>
-      </w:r>
-      <w:r>
-        <w:rPr>
-          <w:b/>
-        </w:rPr>
-        <w:br w:type="page"/>
+        <w:t>an internal standard heavy labeled peptide one is able to obtain the most accurate and precise measurements while minimizing the amount of valuable sample that has to be used.</w:t>
       </w:r>
     </w:p>
     <w:p>
@@ -289,41 +283,78 @@
         <w:pStyle w:val="Heading1"/>
       </w:pPr>
       <w:r>
+        <w:t>Experimental Overview</w:t>
+      </w:r>
+    </w:p>
+    <w:p>
+      <w:r>
+        <w:t>This tutorial will work with data publishe</w:t>
+      </w:r>
+      <w:r>
+        <w:t xml:space="preserve">d in </w:t>
+      </w:r>
+      <w:proofErr w:type="spellStart"/>
+      <w:r>
+        <w:t>Stergachis</w:t>
+      </w:r>
+      <w:proofErr w:type="spellEnd"/>
+      <w:r>
+        <w:t xml:space="preserve"> </w:t>
+      </w:r>
+      <w:proofErr w:type="gramStart"/>
+      <w:r>
+        <w:t>et</w:t>
+      </w:r>
+      <w:proofErr w:type="gramEnd"/>
+      <w:r>
+        <w:t xml:space="preserve"> al.</w:t>
+      </w:r>
+      <w:r>
+        <w:rPr>
+          <w:vertAlign w:val="superscript"/>
+        </w:rPr>
+        <w:t>7</w:t>
+      </w:r>
+      <w:r>
+        <w:t xml:space="preserve"> where the absolute abundance of GST-tagged proteins were measured using a </w:t>
+      </w:r>
+      <w:r>
+        <w:t>“</w:t>
+      </w:r>
+      <w:proofErr w:type="spellStart"/>
+      <w:r>
+        <w:t>proteotypic</w:t>
+      </w:r>
+      <w:proofErr w:type="spellEnd"/>
+      <w:r>
+        <w:t>”</w:t>
+      </w:r>
+      <w:r>
+        <w:t xml:space="preserve"> peptide present within the GST-tag (</w:t>
+      </w:r>
+      <w:r>
+        <w:rPr>
+          <w:b/>
+        </w:rPr>
+        <w:t>Tutorial Figure 1A</w:t>
+      </w:r>
+      <w:r>
+        <w:t xml:space="preserve">). For any absolute quantification experiment, it is critical to first identify one or more </w:t>
+      </w:r>
+      <w:r>
         <w:lastRenderedPageBreak/>
-        <w:t>Experimental Overview</w:t>
-      </w:r>
-    </w:p>
-    <w:p>
-      <w:r>
-        <w:t>This tutorial will work with data publishe</w:t>
-      </w:r>
-      <w:r>
-        <w:t xml:space="preserve">d in </w:t>
+        <w:t>“</w:t>
       </w:r>
       <w:proofErr w:type="spellStart"/>
       <w:r>
-        <w:t>Stergachis</w:t>
+        <w:t>proteotypic</w:t>
       </w:r>
       <w:proofErr w:type="spellEnd"/>
       <w:r>
-        <w:t xml:space="preserve"> </w:t>
-      </w:r>
-      <w:proofErr w:type="gramStart"/>
-      <w:r>
-        <w:t>et</w:t>
-      </w:r>
-      <w:proofErr w:type="gramEnd"/>
-      <w:r>
-        <w:t xml:space="preserve"> al.</w:t>
-      </w:r>
-      <w:r>
-        <w:rPr>
-          <w:vertAlign w:val="superscript"/>
-        </w:rPr>
-        <w:t>7</w:t>
-      </w:r>
-      <w:r>
-        <w:t xml:space="preserve"> where the absolute abundance of GST-tagged proteins were measured using a </w:t>
+        <w:t>”</w:t>
+      </w:r>
+      <w:r>
+        <w:t xml:space="preserve"> peptides that will be used to quantify the protein of interest. The peptide IEAIPQIDK was identified as </w:t>
       </w:r>
       <w:r>
         <w:t>“</w:t>
@@ -337,113 +368,76 @@
         <w:t>”</w:t>
       </w:r>
       <w:r>
-        <w:t xml:space="preserve"> peptide present within the GST-tag (</w:t>
-      </w:r>
-      <w:r>
-        <w:rPr>
-          <w:b/>
-        </w:rPr>
-        <w:t>Tutorial Figure 1A</w:t>
-      </w:r>
-      <w:r>
-        <w:t xml:space="preserve">). For any absolute quantification experiment, it is critical to first identify one or more </w:t>
-      </w:r>
-      <w:r>
-        <w:t>“</w:t>
+        <w:t xml:space="preserve"> based on its strong signal intensity relative to other tryptic peptides in the GST-tag (unpublished). Also, this peptide uniquely identifies this </w:t>
       </w:r>
       <w:proofErr w:type="spellStart"/>
       <w:r>
-        <w:t>proteotypic</w:t>
+        <w:t>schistosomal</w:t>
       </w:r>
       <w:proofErr w:type="spellEnd"/>
       <w:r>
-        <w:t>”</w:t>
-      </w:r>
-      <w:r>
-        <w:t xml:space="preserve"> peptides that will be used to quantify the protein of interest. The peptide IEAIPQIDK was identified as </w:t>
-      </w:r>
-      <w:r>
-        <w:t>“</w:t>
+        <w:t xml:space="preserve"> GST-tag as opposed to other human </w:t>
+      </w:r>
+      <w:r>
+        <w:t>glutathione-binding</w:t>
+      </w:r>
+      <w:r>
+        <w:t xml:space="preserve"> proteins.  </w:t>
+      </w:r>
+    </w:p>
+    <w:p>
+      <w:r>
+        <w:t xml:space="preserve">For this experiment, FOXN1 protein containing an in frame GST-tag was generated using </w:t>
+      </w:r>
+      <w:r>
+        <w:rPr>
+          <w:i/>
+        </w:rPr>
+        <w:t xml:space="preserve">in vitro </w:t>
+      </w:r>
+      <w:r>
+        <w:t>transcription/translation and full-length proteins were purified using glutathione resin (</w:t>
+      </w:r>
+      <w:r>
+        <w:rPr>
+          <w:b/>
+        </w:rPr>
+        <w:t>Tutorial Figure 1B</w:t>
+      </w:r>
+      <w:r>
+        <w:t xml:space="preserve">). Heavy labeled IEAIPQIDK peptide was then spiked into the elution buffer and the sample was digested and analyzed using selected reaction monitoring (SRM) on a </w:t>
       </w:r>
       <w:proofErr w:type="spellStart"/>
       <w:r>
-        <w:t>proteotypic</w:t>
+        <w:t>Thermo</w:t>
       </w:r>
       <w:proofErr w:type="spellEnd"/>
       <w:r>
-        <w:t>”</w:t>
-      </w:r>
-      <w:r>
-        <w:t xml:space="preserve"> based on its strong signal intensity relative to other tryptic peptides in the GST-tag (unpublished). Also, this peptide uniquely identifies this </w:t>
+        <w:t xml:space="preserve"> TSQ Vantage triple-quadrupole mass spectrometer. An external calibration curve was generated using different quantities of a light IEAIPQIDK peptide that was purified to &gt;97% purity and the concentration determined by amino acid analysis. Heavy labeled IEAIPQIDK peptide was also spiked into these </w:t>
       </w:r>
       <w:proofErr w:type="spellStart"/>
       <w:r>
-        <w:t>schistosomal</w:t>
+        <w:t>calibrants</w:t>
       </w:r>
       <w:proofErr w:type="spellEnd"/>
       <w:r>
-        <w:t xml:space="preserve"> GST-tag as opposed to other human </w:t>
-      </w:r>
-      <w:r>
-        <w:t>glutathione-binding</w:t>
-      </w:r>
-      <w:r>
-        <w:t xml:space="preserve"> proteins.  </w:t>
-      </w:r>
-    </w:p>
-    <w:p>
-      <w:r>
-        <w:t xml:space="preserve">For this experiment, FOXN1 protein containing an in frame GST-tag was generated using </w:t>
-      </w:r>
-      <w:r>
-        <w:rPr>
-          <w:i/>
-        </w:rPr>
-        <w:t xml:space="preserve">in vitro </w:t>
-      </w:r>
-      <w:r>
-        <w:t>transcription/translation and full-length proteins were purified using glutathione resin (</w:t>
-      </w:r>
-      <w:r>
-        <w:rPr>
-          <w:b/>
-        </w:rPr>
-        <w:t>Tutorial Figure 1B</w:t>
-      </w:r>
-      <w:r>
-        <w:t xml:space="preserve">). Heavy labeled IEAIPQIDK peptide was then spiked into the elution buffer and the sample was digested and analyzed using selected reaction monitoring (SRM) on a </w:t>
+        <w:t xml:space="preserve"> at the same concentration as in the FOXN1-GST sample (</w:t>
+      </w:r>
+      <w:r>
+        <w:rPr>
+          <w:b/>
+        </w:rPr>
+        <w:t>Tutorial Figure 1C</w:t>
+      </w:r>
+      <w:r>
+        <w:t xml:space="preserve">). It is important to note that it does not matter what the concentration of the heavy peptide is in each of the samples, so long as it is the same. However, it is best if the amount of heavy peptide in the samples is similar to the amount of light peptide originating from FOXN1-GST. Also, it is best if the concentration of the light peptide originating from FOXN1-GST falls somewhere in the middle of the concentration range tested using the different </w:t>
       </w:r>
       <w:proofErr w:type="spellStart"/>
       <w:r>
-        <w:t>Thermo</w:t>
+        <w:t>calibrants</w:t>
       </w:r>
       <w:proofErr w:type="spellEnd"/>
       <w:r>
-        <w:t xml:space="preserve"> TSQ Vantage triple-quadrupole mass spectrometer. An external calibration curve was generated using different quantities of a light IEAIPQIDK peptide that was purified to &gt;97% purity and the concentration determined by amino acid analysis. Heavy labeled IEAIPQIDK peptide was also spiked into these </w:t>
-      </w:r>
-      <w:proofErr w:type="spellStart"/>
-      <w:r>
-        <w:t>calibrants</w:t>
-      </w:r>
-      <w:proofErr w:type="spellEnd"/>
-      <w:r>
-        <w:t xml:space="preserve"> at the same concentration as in the FOXN1-GST sample (</w:t>
-      </w:r>
-      <w:r>
-        <w:rPr>
-          <w:b/>
-        </w:rPr>
-        <w:t>Tutorial Figure 1C</w:t>
-      </w:r>
-      <w:r>
-        <w:t xml:space="preserve">). It is important to note that it does not matter what the concentration of the heavy peptide is in each of the samples, so long as it is the same. However, it is best if the amount of heavy peptide in the samples is similar to the amount of light peptide originating from FOXN1-GST. Also, it is best if the concentration of the light peptide originating from FOXN1-GST falls somewhere in the middle of the concentration range tested using the different </w:t>
-      </w:r>
-      <w:proofErr w:type="spellStart"/>
-      <w:r>
-        <w:t>calibrants</w:t>
-      </w:r>
-      <w:proofErr w:type="spellEnd"/>
-      <w:r>
         <w:t>.</w:t>
       </w:r>
     </w:p>
@@ -452,7 +446,6 @@
         <w:rPr>
           <w:noProof/>
         </w:rPr>
-        <w:lastRenderedPageBreak/>
         <w:drawing>
           <wp:inline distT="0" distB="0" distL="0" distR="0" wp14:anchorId="66767C87" wp14:editId="6A942214">
             <wp:extent cx="5915025" cy="4632802"/>
@@ -507,6 +500,7 @@
         <w:rPr>
           <w:b/>
         </w:rPr>
+        <w:lastRenderedPageBreak/>
         <w:t>Tutorial Figure 1.  Experimental Overview</w:t>
       </w:r>
     </w:p>
@@ -618,7 +612,6 @@
       </w:pPr>
       <w:bookmarkStart w:id="0" w:name="_Hlk32583422"/>
       <w:r>
-        <w:lastRenderedPageBreak/>
         <w:t xml:space="preserve">If you have been using Skyline prior to starting this tutorial, it is a good idea to revert Skyline to its default settings. To do so: </w:t>
       </w:r>
     </w:p>
@@ -791,6 +784,7 @@
     <w:p>
       <w:pPr>
         <w:pStyle w:val="ListParagraph"/>
+        <w:keepNext/>
         <w:numPr>
           <w:ilvl w:val="0"/>
           <w:numId w:val="48"/>
@@ -798,7 +792,13 @@
         <w:spacing w:after="120" w:line="259" w:lineRule="auto"/>
       </w:pPr>
       <w:r>
-        <w:t xml:space="preserve">Click the user interface control in the upper right-hand corner of the Skyline window, and click </w:t>
+        <w:lastRenderedPageBreak/>
+        <w:t>Click the user in</w:t>
+      </w:r>
+      <w:bookmarkStart w:id="1" w:name="_GoBack"/>
+      <w:bookmarkEnd w:id="1"/>
+      <w:r>
+        <w:t xml:space="preserve">terface control in the upper right-hand corner of the Skyline window, and click </w:t>
       </w:r>
       <w:r>
         <w:rPr>
@@ -860,7 +860,7 @@
       <w:pPr>
         <w:spacing w:after="120"/>
       </w:pPr>
-      <w:bookmarkStart w:id="1" w:name="_Hlk32583357"/>
+      <w:bookmarkStart w:id="2" w:name="_Hlk32583357"/>
       <w:r>
         <w:t xml:space="preserve">Skyline is operating in proteomics mode which is displayed by the protein icon </w:t>
       </w:r>
@@ -923,7 +923,7 @@
       </w:r>
     </w:p>
     <w:bookmarkEnd w:id="0"/>
-    <w:bookmarkEnd w:id="1"/>
+    <w:bookmarkEnd w:id="2"/>
     <w:p>
       <w:pPr>
         <w:pStyle w:val="Heading1"/>
@@ -978,7 +978,6 @@
         <w:pStyle w:val="Heading2"/>
       </w:pPr>
       <w:r>
-        <w:lastRenderedPageBreak/>
         <w:t>Configuring t</w:t>
       </w:r>
       <w:r>
@@ -1082,9 +1081,11 @@
     </w:p>
     <w:p>
       <w:pPr>
+        <w:keepNext/>
         <w:spacing w:before="240"/>
       </w:pPr>
       <w:r>
+        <w:lastRenderedPageBreak/>
         <w:t xml:space="preserve">The form should now </w:t>
       </w:r>
       <w:r>
@@ -1213,7 +1214,6 @@
         <w:spacing w:after="0"/>
       </w:pPr>
       <w:r>
-        <w:lastRenderedPageBreak/>
         <w:t xml:space="preserve">In the </w:t>
       </w:r>
       <w:r>
@@ -1308,9 +1308,11 @@
     </w:tbl>
     <w:p>
       <w:pPr>
+        <w:keepNext/>
         <w:spacing w:before="240"/>
       </w:pPr>
       <w:r>
+        <w:lastRenderedPageBreak/>
         <w:t xml:space="preserve">The </w:t>
       </w:r>
       <w:r>
@@ -1479,7 +1481,6 @@
         <w:spacing w:after="0"/>
       </w:pPr>
       <w:r>
-        <w:lastRenderedPageBreak/>
         <w:t xml:space="preserve">Click the </w:t>
       </w:r>
       <w:r>
@@ -1598,9 +1599,11 @@
     </w:p>
     <w:p>
       <w:pPr>
+        <w:keepNext/>
         <w:spacing w:before="240"/>
       </w:pPr>
       <w:r>
+        <w:lastRenderedPageBreak/>
         <w:t xml:space="preserve">The </w:t>
       </w:r>
       <w:r>
@@ -1743,9 +1746,11 @@
     </w:p>
     <w:p>
       <w:pPr>
+        <w:keepNext/>
         <w:spacing w:before="240"/>
       </w:pPr>
       <w:r>
+        <w:lastRenderedPageBreak/>
         <w:t xml:space="preserve">The </w:t>
       </w:r>
       <w:r>
@@ -1773,7 +1778,6 @@
         <w:rPr>
           <w:noProof/>
         </w:rPr>
-        <w:lastRenderedPageBreak/>
         <w:drawing>
           <wp:inline distT="0" distB="0" distL="0" distR="0" wp14:anchorId="5EBFBFC9" wp14:editId="7D2D6BF7">
             <wp:extent cx="3781425" cy="5191125"/>
@@ -2057,6 +2061,9 @@
       </w:r>
     </w:p>
     <w:p>
+      <w:pPr>
+        <w:keepNext/>
+      </w:pPr>
       <w:r>
         <w:t>After performing the above steps, the main Skyline should</w:t>
       </w:r>
@@ -2798,6 +2805,7 @@
     </w:p>
     <w:p>
       <w:pPr>
+        <w:keepNext/>
         <w:spacing w:before="240"/>
       </w:pPr>
       <w:r>
@@ -2883,6 +2891,7 @@
     </w:p>
     <w:p>
       <w:pPr>
+        <w:keepNext/>
         <w:numPr>
           <w:ilvl w:val="0"/>
           <w:numId w:val="35"/>
@@ -3664,6 +3673,9 @@
       </w:r>
     </w:p>
     <w:p>
+      <w:pPr>
+        <w:keepNext/>
+      </w:pPr>
       <w:r>
         <w:t>You can then select either the light</w:t>
       </w:r>
@@ -3714,6 +3726,9 @@
       </w:r>
     </w:p>
     <w:p>
+      <w:pPr>
+        <w:keepNext/>
+      </w:pPr>
       <w:r>
         <w:t>O</w:t>
       </w:r>
@@ -4207,6 +4222,7 @@
     </w:p>
     <w:p>
       <w:pPr>
+        <w:keepNext/>
         <w:spacing w:before="240"/>
       </w:pPr>
       <w:r>
@@ -4674,6 +4690,7 @@
     </w:p>
     <w:p>
       <w:pPr>
+        <w:keepNext/>
         <w:spacing w:before="240"/>
       </w:pPr>
       <w:r>
@@ -4826,7 +4843,11 @@
       </w:r>
     </w:p>
     <w:p>
-      <w:r>
+      <w:pPr>
+        <w:keepNext/>
+      </w:pPr>
+      <w:r>
+        <w:lastRenderedPageBreak/>
         <w:t xml:space="preserve">You </w:t>
       </w:r>
       <w:r>
@@ -4844,7 +4865,6 @@
         <w:rPr>
           <w:noProof/>
         </w:rPr>
-        <w:lastRenderedPageBreak/>
         <w:drawing>
           <wp:inline distT="0" distB="0" distL="0" distR="0" wp14:anchorId="3309A20B" wp14:editId="139A5471">
             <wp:extent cx="5229225" cy="4114800"/>
@@ -4881,8 +4901,6 @@
           </wp:inline>
         </w:drawing>
       </w:r>
-      <w:bookmarkStart w:id="2" w:name="_GoBack"/>
-      <w:bookmarkEnd w:id="2"/>
     </w:p>
     <w:p>
       <w:r>
@@ -4984,16 +5002,9 @@
         <w:pStyle w:val="Heading1"/>
       </w:pPr>
       <w:r>
+        <w:lastRenderedPageBreak/>
         <w:t>Reference List</w:t>
       </w:r>
-    </w:p>
-    <w:p>
-      <w:pPr>
-        <w:spacing w:after="0" w:line="240" w:lineRule="auto"/>
-        <w:rPr>
-          <w:rFonts w:asciiTheme="majorHAnsi" w:hAnsiTheme="majorHAnsi"/>
-        </w:rPr>
-      </w:pPr>
     </w:p>
     <w:p>
       <w:pPr>
@@ -5011,7 +5022,6 @@
         <w:rPr>
           <w:rFonts w:asciiTheme="majorHAnsi" w:hAnsiTheme="majorHAnsi" w:cs="Times New Roman"/>
         </w:rPr>
-        <w:lastRenderedPageBreak/>
         <w:t xml:space="preserve">Gerber, S.A., Rush, J., </w:t>
       </w:r>
       <w:proofErr w:type="spellStart"/>
@@ -5586,16 +5596,6 @@
         <w:t xml:space="preserve"> In press</w:t>
       </w:r>
     </w:p>
-    <w:p>
-      <w:pPr>
-        <w:rPr>
-          <w:rFonts w:asciiTheme="majorHAnsi" w:hAnsiTheme="majorHAnsi"/>
-        </w:rPr>
-      </w:pPr>
-    </w:p>
-    <w:p/>
-    <w:p/>
-    <w:p/>
     <w:sectPr>
       <w:footerReference w:type="default" r:id="rId30"/>
       <w:pgSz w:w="12240" w:h="15840" w:code="1"/>
@@ -5668,7 +5668,7 @@
           <w:rPr>
             <w:noProof/>
           </w:rPr>
-          <w:t>19</w:t>
+          <w:t>5</w:t>
         </w:r>
         <w:r>
           <w:rPr>
@@ -13545,7 +13545,7 @@
 </file>
 
 <file path=customXml/itemProps1.xml><?xml version="1.0" encoding="utf-8"?>
-<ds:datastoreItem xmlns:ds="http://schemas.openxmlformats.org/officeDocument/2006/customXml" ds:itemID="{27B9568B-0F75-4D2B-805E-2DD4524A92AE}">
+<ds:datastoreItem xmlns:ds="http://schemas.openxmlformats.org/officeDocument/2006/customXml" ds:itemID="{653E6361-D6C2-43F2-AB44-8EA6164D705E}">
   <ds:schemaRefs>
     <ds:schemaRef ds:uri="http://schemas.openxmlformats.org/officeDocument/2006/bibliography"/>
   </ds:schemaRefs>

</xml_diff>